<commit_message>
the push that should have happened a week ago
</commit_message>
<xml_diff>
--- a/Behemoth/Behemoth2_DifVersion.docx
+++ b/Behemoth/Behemoth2_DifVersion.docx
@@ -1,6 +1,6 @@
 
 <file path=word/document.xml><?xml version="1.0" encoding="utf-8"?>
-<w:document xmlns:wpc="http://schemas.microsoft.com/office/word/2010/wordprocessingCanvas" xmlns:cx="http://schemas.microsoft.com/office/drawing/2014/chartex" xmlns:cx1="http://schemas.microsoft.com/office/drawing/2015/9/8/chartex" xmlns:cx2="http://schemas.microsoft.com/office/drawing/2015/10/21/chartex" xmlns:cx3="http://schemas.microsoft.com/office/drawing/2016/5/9/chartex" xmlns:cx4="http://schemas.microsoft.com/office/drawing/2016/5/10/chartex" xmlns:cx5="http://schemas.microsoft.com/office/drawing/2016/5/11/chartex" xmlns:cx6="http://schemas.microsoft.com/office/drawing/2016/5/12/chartex" xmlns:cx7="http://schemas.microsoft.com/office/drawing/2016/5/13/chartex" xmlns:cx8="http://schemas.microsoft.com/office/drawing/2016/5/14/chartex" xmlns:mc="http://schemas.openxmlformats.org/markup-compatibility/2006" xmlns:aink="http://schemas.microsoft.com/office/drawing/2016/ink" xmlns:am3d="http://schemas.microsoft.com/office/drawing/2017/model3d" xmlns:o="urn:schemas-microsoft-com:office:office" xmlns:r="http://schemas.openxmlformats.org/officeDocument/2006/relationships" xmlns:m="http://schemas.openxmlformats.org/officeDocument/2006/math" xmlns:v="urn:schemas-microsoft-com:vml" xmlns:wp14="http://schemas.microsoft.com/office/word/2010/wordprocessingDrawing" xmlns:wp="http://schemas.openxmlformats.org/drawingml/2006/wordprocessingDrawing" xmlns:w10="urn:schemas-microsoft-com:office:word" xmlns:w="http://schemas.openxmlformats.org/wordprocessingml/2006/main" xmlns:w14="http://schemas.microsoft.com/office/word/2010/wordml" xmlns:w15="http://schemas.microsoft.com/office/word/2012/wordml" xmlns:w16cid="http://schemas.microsoft.com/office/word/2016/wordml/cid" xmlns:w16se="http://schemas.microsoft.com/office/word/2015/wordml/symex" xmlns:wpg="http://schemas.microsoft.com/office/word/2010/wordprocessingGroup" xmlns:wpi="http://schemas.microsoft.com/office/word/2010/wordprocessingInk" xmlns:wne="http://schemas.microsoft.com/office/word/2006/wordml" xmlns:wps="http://schemas.microsoft.com/office/word/2010/wordprocessingShape" mc:Ignorable="w14 w15 w16se w16cid wp14">
+<w:document xmlns:wpc="http://schemas.microsoft.com/office/word/2010/wordprocessingCanvas" xmlns:cx="http://schemas.microsoft.com/office/drawing/2014/chartex" xmlns:cx1="http://schemas.microsoft.com/office/drawing/2015/9/8/chartex" xmlns:mc="http://schemas.openxmlformats.org/markup-compatibility/2006" xmlns:o="urn:schemas-microsoft-com:office:office" xmlns:r="http://schemas.openxmlformats.org/officeDocument/2006/relationships" xmlns:m="http://schemas.openxmlformats.org/officeDocument/2006/math" xmlns:v="urn:schemas-microsoft-com:vml" xmlns:wp14="http://schemas.microsoft.com/office/word/2010/wordprocessingDrawing" xmlns:wp="http://schemas.openxmlformats.org/drawingml/2006/wordprocessingDrawing" xmlns:w10="urn:schemas-microsoft-com:office:word" xmlns:w="http://schemas.openxmlformats.org/wordprocessingml/2006/main" xmlns:w14="http://schemas.microsoft.com/office/word/2010/wordml" xmlns:w15="http://schemas.microsoft.com/office/word/2012/wordml" xmlns:w16se="http://schemas.microsoft.com/office/word/2015/wordml/symex" xmlns:wpg="http://schemas.microsoft.com/office/word/2010/wordprocessingGroup" xmlns:wpi="http://schemas.microsoft.com/office/word/2010/wordprocessingInk" xmlns:wne="http://schemas.microsoft.com/office/word/2006/wordml" xmlns:wps="http://schemas.microsoft.com/office/word/2010/wordprocessingShape" mc:Ignorable="w14 w15 w16se wp14">
   <w:body>
     <w:p/>
     <w:p>
@@ -92,6 +92,7 @@
           <w:b/>
           <w:sz w:val="24"/>
           <w:szCs w:val="24"/>
+          <w:highlight w:val="yellow"/>
         </w:rPr>
         <w:t>[Lore]</w:t>
       </w:r>
@@ -121,13 +122,19 @@
       </w:r>
     </w:p>
     <w:p>
+      <w:pPr>
+        <w:rPr>
+          <w:sz w:val="24"/>
+          <w:szCs w:val="24"/>
+        </w:rPr>
+      </w:pPr>
       <w:r>
         <w:rPr>
           <w:i/>
           <w:sz w:val="24"/>
           <w:szCs w:val="24"/>
         </w:rPr>
-        <w:t>Get Sponsored</w:t>
+        <w:t>Add Ranks, Stats</w:t>
       </w:r>
       <w:r>
         <w:rPr>
@@ -136,6 +143,104 @@
           <w:szCs w:val="24"/>
         </w:rPr>
         <w:t>:</w:t>
+      </w:r>
+      <w:r>
+        <w:rPr>
+          <w:sz w:val="24"/>
+          <w:szCs w:val="24"/>
+        </w:rPr>
+        <w:t xml:space="preserve"> </w:t>
+      </w:r>
+      <w:r>
+        <w:rPr>
+          <w:sz w:val="24"/>
+          <w:szCs w:val="24"/>
+          <w:highlight w:val="yellow"/>
+        </w:rPr>
+        <w:t>Players have 4</w:t>
+      </w:r>
+      <w:r>
+        <w:rPr>
+          <w:sz w:val="24"/>
+          <w:szCs w:val="24"/>
+          <w:highlight w:val="yellow"/>
+        </w:rPr>
+        <w:t xml:space="preserve"> bonus ranks they add to skills</w:t>
+      </w:r>
+      <w:r>
+        <w:rPr>
+          <w:sz w:val="24"/>
+          <w:szCs w:val="24"/>
+          <w:highlight w:val="yellow"/>
+        </w:rPr>
+        <w:t xml:space="preserve"> as well as 2 bonus Stat increases</w:t>
+      </w:r>
+      <w:r>
+        <w:rPr>
+          <w:sz w:val="24"/>
+          <w:szCs w:val="24"/>
+          <w:highlight w:val="yellow"/>
+        </w:rPr>
+        <w:t xml:space="preserve">. They may add </w:t>
+      </w:r>
+      <w:r>
+        <w:rPr>
+          <w:sz w:val="24"/>
+          <w:szCs w:val="24"/>
+          <w:highlight w:val="yellow"/>
+        </w:rPr>
+        <w:t xml:space="preserve">these </w:t>
+      </w:r>
+      <w:r>
+        <w:rPr>
+          <w:sz w:val="24"/>
+          <w:szCs w:val="24"/>
+          <w:highlight w:val="yellow"/>
+        </w:rPr>
+        <w:t>bonuses</w:t>
+      </w:r>
+      <w:r>
+        <w:rPr>
+          <w:sz w:val="24"/>
+          <w:szCs w:val="24"/>
+          <w:highlight w:val="yellow"/>
+        </w:rPr>
+        <w:t xml:space="preserve"> however they wish</w:t>
+      </w:r>
+      <w:r>
+        <w:rPr>
+          <w:sz w:val="24"/>
+          <w:szCs w:val="24"/>
+          <w:highlight w:val="yellow"/>
+        </w:rPr>
+        <w:t xml:space="preserve"> within the limitations</w:t>
+      </w:r>
+      <w:r>
+        <w:rPr>
+          <w:sz w:val="24"/>
+          <w:szCs w:val="24"/>
+          <w:highlight w:val="yellow"/>
+        </w:rPr>
+        <w:t>.</w:t>
+      </w:r>
+      <w:bookmarkStart w:id="0" w:name="_GoBack"/>
+      <w:bookmarkEnd w:id="0"/>
+      <w:r>
+        <w:rPr>
+          <w:sz w:val="24"/>
+          <w:szCs w:val="24"/>
+        </w:rPr>
+        <w:t xml:space="preserve"> </w:t>
+      </w:r>
+    </w:p>
+    <w:p>
+      <w:r>
+        <w:rPr>
+          <w:i/>
+          <w:sz w:val="24"/>
+          <w:szCs w:val="24"/>
+        </w:rPr>
+        <w:t>Get Sponsored:</w:t>
       </w:r>
       <w:r>
         <w:rPr>
@@ -155,13 +260,7 @@
         <w:rPr>
           <w:sz w:val="24"/>
         </w:rPr>
-        <w:t xml:space="preserve">Companies dominate the </w:t>
-      </w:r>
-      <w:r>
-        <w:rPr>
-          <w:sz w:val="24"/>
-        </w:rPr>
-        <w:t>planet</w:t>
+        <w:t>Companies dominate the planet</w:t>
       </w:r>
       <w:r>
         <w:rPr>
@@ -173,94 +272,7 @@
         <w:rPr>
           <w:sz w:val="24"/>
         </w:rPr>
-        <w:t xml:space="preserve">Each company has ideals and beliefs they hold sacred and prioritizes different skill sets as well. </w:t>
-      </w:r>
-    </w:p>
-    <w:p>
-      <w:pPr>
-        <w:rPr>
-          <w:sz w:val="24"/>
-          <w:szCs w:val="24"/>
-        </w:rPr>
-      </w:pPr>
-      <w:r>
-        <w:rPr>
-          <w:i/>
-          <w:sz w:val="24"/>
-          <w:szCs w:val="24"/>
-        </w:rPr>
-        <w:t>Add Ranks, Stats</w:t>
-      </w:r>
-      <w:r>
-        <w:rPr>
-          <w:i/>
-          <w:sz w:val="24"/>
-          <w:szCs w:val="24"/>
-        </w:rPr>
-        <w:t>:</w:t>
-      </w:r>
-      <w:r>
-        <w:rPr>
-          <w:sz w:val="24"/>
-          <w:szCs w:val="24"/>
-        </w:rPr>
-        <w:t xml:space="preserve"> Players also have 4</w:t>
-      </w:r>
-      <w:r>
-        <w:rPr>
-          <w:sz w:val="24"/>
-          <w:szCs w:val="24"/>
-        </w:rPr>
-        <w:t xml:space="preserve"> bonus ranks they add to skills</w:t>
-      </w:r>
-      <w:r>
-        <w:rPr>
-          <w:sz w:val="24"/>
-          <w:szCs w:val="24"/>
-        </w:rPr>
-        <w:t xml:space="preserve"> as well as 2 bonus Stat increases</w:t>
-      </w:r>
-      <w:r>
-        <w:rPr>
-          <w:sz w:val="24"/>
-          <w:szCs w:val="24"/>
-        </w:rPr>
-        <w:t xml:space="preserve">. They may add </w:t>
-      </w:r>
-      <w:r>
-        <w:rPr>
-          <w:sz w:val="24"/>
-          <w:szCs w:val="24"/>
-        </w:rPr>
-        <w:t xml:space="preserve">these </w:t>
-      </w:r>
-      <w:r>
-        <w:rPr>
-          <w:sz w:val="24"/>
-          <w:szCs w:val="24"/>
-        </w:rPr>
-        <w:t>bonuses</w:t>
-      </w:r>
-      <w:r>
-        <w:rPr>
-          <w:sz w:val="24"/>
-          <w:szCs w:val="24"/>
-        </w:rPr>
-        <w:t xml:space="preserve"> however they wish</w:t>
-      </w:r>
-      <w:r>
-        <w:rPr>
-          <w:sz w:val="24"/>
-          <w:szCs w:val="24"/>
-        </w:rPr>
-        <w:t xml:space="preserve"> within the limitations</w:t>
-      </w:r>
-      <w:r>
-        <w:rPr>
-          <w:sz w:val="24"/>
-          <w:szCs w:val="24"/>
-        </w:rPr>
-        <w:t xml:space="preserve">. </w:t>
+        <w:t xml:space="preserve">Each company has ideals and beliefs they hold sacred. </w:t>
       </w:r>
     </w:p>
     <w:p>
@@ -453,7 +465,7 @@
                 <w:szCs w:val="24"/>
               </w:rPr>
             </w:pPr>
-            <w:bookmarkStart w:id="0" w:name="_Hlk498770380"/>
+            <w:bookmarkStart w:id="1" w:name="_Hlk498770380"/>
             <w:r>
               <w:rPr>
                 <w:b w:val="0"/>
@@ -803,7 +815,7 @@
           </w:p>
         </w:tc>
       </w:tr>
-      <w:bookmarkEnd w:id="0"/>
+      <w:bookmarkEnd w:id="1"/>
     </w:tbl>
     <w:p>
       <w:pPr>
@@ -1133,7 +1145,6 @@
           <w:szCs w:val="24"/>
         </w:rPr>
       </w:pPr>
-      <w:proofErr w:type="spellStart"/>
       <w:r>
         <w:rPr>
           <w:b/>
@@ -1143,7 +1154,6 @@
         </w:rPr>
         <w:t>Militech</w:t>
       </w:r>
-      <w:proofErr w:type="spellEnd"/>
       <w:r>
         <w:rPr>
           <w:i/>
@@ -1161,21 +1171,12 @@
           <w:szCs w:val="24"/>
         </w:rPr>
       </w:pPr>
-      <w:proofErr w:type="spellStart"/>
-      <w:r>
-        <w:rPr>
-          <w:sz w:val="24"/>
-          <w:szCs w:val="24"/>
-        </w:rPr>
-        <w:t>Militech</w:t>
-      </w:r>
-      <w:proofErr w:type="spellEnd"/>
-      <w:r>
-        <w:rPr>
-          <w:sz w:val="24"/>
-          <w:szCs w:val="24"/>
-        </w:rPr>
-        <w:t xml:space="preserve"> itself isn't particularly shady, all information on frowned upon practices is technically available. They are the final evolution of a horrific corporate monster.</w:t>
+      <w:r>
+        <w:rPr>
+          <w:sz w:val="24"/>
+          <w:szCs w:val="24"/>
+        </w:rPr>
+        <w:t>Militech itself isn't particularly shady, all information on frowned upon practices is technically available. They are the final evolution of a horrific corporate monster.</w:t>
       </w:r>
     </w:p>
     <w:p>
@@ -3269,23 +3270,7 @@
           <w:sz w:val="24"/>
           <w:szCs w:val="24"/>
         </w:rPr>
-        <w:t xml:space="preserve">In order to succeed in the </w:t>
-      </w:r>
-      <w:proofErr w:type="gramStart"/>
-      <w:r>
-        <w:rPr>
-          <w:sz w:val="24"/>
-          <w:szCs w:val="24"/>
-        </w:rPr>
-        <w:t>check</w:t>
-      </w:r>
-      <w:proofErr w:type="gramEnd"/>
-      <w:r>
-        <w:rPr>
-          <w:sz w:val="24"/>
-          <w:szCs w:val="24"/>
-        </w:rPr>
-        <w:t xml:space="preserve"> the player must roll a number of successes greater than or equal to the challenge rating of the </w:t>
+        <w:t xml:space="preserve">In order to succeed in the check the player must roll a number of successes greater than or equal to the challenge rating of the </w:t>
       </w:r>
       <w:r>
         <w:rPr>
@@ -3474,7 +3459,6 @@
                 <w:szCs w:val="24"/>
               </w:rPr>
             </w:pPr>
-            <w:proofErr w:type="gramStart"/>
             <w:r>
               <w:rPr>
                 <w:sz w:val="24"/>
@@ -3487,15 +3471,7 @@
                 <w:sz w:val="24"/>
                 <w:szCs w:val="24"/>
               </w:rPr>
-              <w:t>(</w:t>
-            </w:r>
-            <w:proofErr w:type="gramEnd"/>
-            <w:r>
-              <w:rPr>
-                <w:sz w:val="24"/>
-                <w:szCs w:val="24"/>
-              </w:rPr>
-              <w:t>1 success</w:t>
+              <w:t>(1 success</w:t>
             </w:r>
             <w:r>
               <w:rPr>
@@ -3555,7 +3531,6 @@
                 <w:szCs w:val="24"/>
               </w:rPr>
             </w:pPr>
-            <w:proofErr w:type="gramStart"/>
             <w:r>
               <w:rPr>
                 <w:sz w:val="24"/>
@@ -3570,7 +3545,6 @@
               </w:rPr>
               <w:t>(</w:t>
             </w:r>
-            <w:proofErr w:type="gramEnd"/>
             <w:r>
               <w:rPr>
                 <w:sz w:val="24"/>
@@ -3641,7 +3615,6 @@
                 <w:szCs w:val="24"/>
               </w:rPr>
             </w:pPr>
-            <w:proofErr w:type="gramStart"/>
             <w:r>
               <w:rPr>
                 <w:sz w:val="24"/>
@@ -3656,7 +3629,6 @@
               </w:rPr>
               <w:t>(</w:t>
             </w:r>
-            <w:proofErr w:type="gramEnd"/>
             <w:r>
               <w:rPr>
                 <w:sz w:val="24"/>
@@ -3723,7 +3695,6 @@
                 <w:szCs w:val="24"/>
               </w:rPr>
             </w:pPr>
-            <w:proofErr w:type="gramStart"/>
             <w:r>
               <w:rPr>
                 <w:sz w:val="24"/>
@@ -3739,7 +3710,6 @@
               </w:rPr>
               <w:t>(</w:t>
             </w:r>
-            <w:proofErr w:type="gramEnd"/>
             <w:r>
               <w:rPr>
                 <w:sz w:val="24"/>
@@ -3812,7 +3782,6 @@
                 <w:szCs w:val="24"/>
               </w:rPr>
             </w:pPr>
-            <w:proofErr w:type="gramStart"/>
             <w:r>
               <w:rPr>
                 <w:sz w:val="24"/>
@@ -3827,7 +3796,6 @@
               </w:rPr>
               <w:t>(</w:t>
             </w:r>
-            <w:proofErr w:type="gramEnd"/>
             <w:r>
               <w:rPr>
                 <w:sz w:val="24"/>
@@ -4215,23 +4183,7 @@
           <w:sz w:val="24"/>
           <w:szCs w:val="24"/>
         </w:rPr>
-        <w:t xml:space="preserve">Any time two dice match it produces a superiority. If more than two dice </w:t>
-      </w:r>
-      <w:proofErr w:type="gramStart"/>
-      <w:r>
-        <w:rPr>
-          <w:sz w:val="24"/>
-          <w:szCs w:val="24"/>
-        </w:rPr>
-        <w:t>match</w:t>
-      </w:r>
-      <w:proofErr w:type="gramEnd"/>
-      <w:r>
-        <w:rPr>
-          <w:sz w:val="24"/>
-          <w:szCs w:val="24"/>
-        </w:rPr>
-        <w:t xml:space="preserve"> then an additional Superiority is generated for every pair beyond the first. </w:t>
+        <w:t xml:space="preserve">Any time two dice match it produces a superiority. If more than two dice match then an additional Superiority is generated for every pair beyond the first. </w:t>
       </w:r>
       <w:r>
         <w:rPr>
@@ -4425,7 +4377,6 @@
           <w:szCs w:val="24"/>
         </w:rPr>
       </w:pPr>
-      <w:proofErr w:type="spellStart"/>
       <w:r>
         <w:rPr>
           <w:b/>
@@ -4434,7 +4385,6 @@
         </w:rPr>
         <w:t>Powersuit</w:t>
       </w:r>
-      <w:proofErr w:type="spellEnd"/>
       <w:r>
         <w:rPr>
           <w:b/>
@@ -4486,23 +4436,7 @@
           <w:sz w:val="24"/>
           <w:szCs w:val="24"/>
         </w:rPr>
-        <w:t xml:space="preserve">As military might became divided amongst mercenaries the need for aircraft that could take off and land nearly anywhere. The common Vertical Take Off and Landing craft became an aerial staple of urban combat as </w:t>
-      </w:r>
-      <w:proofErr w:type="spellStart"/>
-      <w:r>
-        <w:rPr>
-          <w:sz w:val="24"/>
-          <w:szCs w:val="24"/>
-        </w:rPr>
-        <w:t>airforces</w:t>
-      </w:r>
-      <w:proofErr w:type="spellEnd"/>
-      <w:r>
-        <w:rPr>
-          <w:sz w:val="24"/>
-          <w:szCs w:val="24"/>
-        </w:rPr>
-        <w:t xml:space="preserve"> shifted into low orbit.  </w:t>
+        <w:t xml:space="preserve">As military might became divided amongst mercenaries the need for aircraft that could take off and land nearly anywhere. The common Vertical Take Off and Landing craft became an aerial staple of urban combat as airforces shifted into low orbit.  </w:t>
       </w:r>
     </w:p>
     <w:p>
@@ -4630,15 +4564,7 @@
           <w:sz w:val="24"/>
           <w:szCs w:val="24"/>
         </w:rPr>
-        <w:t>lasses determines how many systems it can support</w:t>
-      </w:r>
-      <w:proofErr w:type="gramStart"/>
-      <w:r>
-        <w:rPr>
-          <w:sz w:val="24"/>
-          <w:szCs w:val="24"/>
-        </w:rPr>
-        <w:t xml:space="preserve">, </w:t>
+        <w:t xml:space="preserve">lasses determines how many systems it can support, </w:t>
       </w:r>
       <w:r>
         <w:rPr>
@@ -4647,7 +4573,6 @@
         </w:rPr>
         <w:t>.</w:t>
       </w:r>
-      <w:proofErr w:type="gramEnd"/>
     </w:p>
     <w:p>
       <w:pPr>
@@ -4796,7 +4721,6 @@
           <w:szCs w:val="24"/>
         </w:rPr>
       </w:pPr>
-      <w:proofErr w:type="spellStart"/>
       <w:r>
         <w:rPr>
           <w:b/>
@@ -4806,7 +4730,6 @@
         </w:rPr>
         <w:t>Militech</w:t>
       </w:r>
-      <w:proofErr w:type="spellEnd"/>
       <w:r>
         <w:rPr>
           <w:i/>
@@ -5805,23 +5728,7 @@
           <w:sz w:val="24"/>
           <w:szCs w:val="24"/>
         </w:rPr>
-        <w:t xml:space="preserve">Helps teammates by healing and applying buffs. More dastardly techs players can apply </w:t>
-      </w:r>
-      <w:proofErr w:type="spellStart"/>
-      <w:r>
-        <w:rPr>
-          <w:sz w:val="24"/>
-          <w:szCs w:val="24"/>
-        </w:rPr>
-        <w:t>debuffs</w:t>
-      </w:r>
-      <w:proofErr w:type="spellEnd"/>
-      <w:r>
-        <w:rPr>
-          <w:sz w:val="24"/>
-          <w:szCs w:val="24"/>
-        </w:rPr>
-        <w:t xml:space="preserve"> to enemies and leech health. </w:t>
+        <w:t xml:space="preserve">Helps teammates by healing and applying buffs. More dastardly techs players can apply debuffs to enemies and leech health. </w:t>
       </w:r>
     </w:p>
     <w:p>
@@ -6384,23 +6291,7 @@
                 <w:sz w:val="24"/>
                 <w:szCs w:val="24"/>
               </w:rPr>
-              <w:t xml:space="preserve">: When making a successful attack and before rolling damage, </w:t>
-            </w:r>
-            <w:proofErr w:type="gramStart"/>
-            <w:r>
-              <w:rPr>
-                <w:sz w:val="24"/>
-                <w:szCs w:val="24"/>
-              </w:rPr>
-              <w:t>You</w:t>
-            </w:r>
-            <w:proofErr w:type="gramEnd"/>
-            <w:r>
-              <w:rPr>
-                <w:sz w:val="24"/>
-                <w:szCs w:val="24"/>
-              </w:rPr>
-              <w:t xml:space="preserve"> may spend 2 Superiority to double your damage roll. After using this ability, you cannot use it again until a refuel.</w:t>
+              <w:t>: When making a successful attack and before rolling damage, You may spend 2 Superiority to double your damage roll. After using this ability, you cannot use it again until a refuel.</w:t>
             </w:r>
           </w:p>
         </w:tc>
@@ -6477,17 +6368,8 @@
           <w:sz w:val="24"/>
           <w:szCs w:val="24"/>
         </w:rPr>
-        <w:t xml:space="preserve">, shady, </w:t>
-      </w:r>
-      <w:proofErr w:type="spellStart"/>
-      <w:r>
-        <w:rPr>
-          <w:sz w:val="24"/>
-          <w:szCs w:val="24"/>
-        </w:rPr>
-        <w:t>stabby</w:t>
-      </w:r>
-      <w:proofErr w:type="spellEnd"/>
+        <w:t>, shady, stabby</w:t>
+      </w:r>
       <w:r>
         <w:rPr>
           <w:sz w:val="24"/>
@@ -7172,22 +7054,13 @@
         </w:rPr>
         <w:t xml:space="preserve"> in </w:t>
       </w:r>
-      <w:proofErr w:type="gramStart"/>
-      <w:r>
-        <w:rPr>
-          <w:sz w:val="24"/>
-          <w:szCs w:val="24"/>
-        </w:rPr>
-        <w:t xml:space="preserve">addition </w:t>
-      </w:r>
-      <w:r>
-        <w:rPr>
-          <w:sz w:val="24"/>
-          <w:szCs w:val="24"/>
-        </w:rPr>
-        <w:t>.</w:t>
-      </w:r>
-      <w:proofErr w:type="gramEnd"/>
+      <w:r>
+        <w:rPr>
+          <w:sz w:val="24"/>
+          <w:szCs w:val="24"/>
+        </w:rPr>
+        <w:t>addition.</w:t>
+      </w:r>
     </w:p>
     <w:p>
       <w:pPr>
@@ -12568,23 +12441,7 @@
           <w:sz w:val="24"/>
           <w:szCs w:val="24"/>
         </w:rPr>
-        <w:t xml:space="preserve">Attacking, Moving, </w:t>
-      </w:r>
-      <w:proofErr w:type="gramStart"/>
-      <w:r>
-        <w:rPr>
-          <w:sz w:val="24"/>
-          <w:szCs w:val="24"/>
-        </w:rPr>
-        <w:t>Activating</w:t>
-      </w:r>
-      <w:proofErr w:type="gramEnd"/>
-      <w:r>
-        <w:rPr>
-          <w:sz w:val="24"/>
-          <w:szCs w:val="24"/>
-        </w:rPr>
-        <w:t xml:space="preserve"> some abilities,</w:t>
+        <w:t>Attacking, Moving, Activating some abilities,</w:t>
       </w:r>
       <w:r>
         <w:rPr>
@@ -12691,43 +12548,28 @@
           <w:sz w:val="24"/>
           <w:szCs w:val="24"/>
         </w:rPr>
-        <w:t xml:space="preserve">The number of spaces a player can move is their movement speed divided by 5. For example, if </w:t>
-      </w:r>
-      <w:r>
-        <w:rPr>
-          <w:sz w:val="24"/>
-          <w:szCs w:val="24"/>
-        </w:rPr>
-        <w:t>your move speed is 30ft</w:t>
-      </w:r>
-      <w:r>
-        <w:rPr>
-          <w:sz w:val="24"/>
-          <w:szCs w:val="24"/>
-        </w:rPr>
-        <w:t xml:space="preserve"> you can move 6 spaces per movemen</w:t>
-      </w:r>
-      <w:r>
-        <w:rPr>
-          <w:sz w:val="24"/>
-          <w:szCs w:val="24"/>
-        </w:rPr>
-        <w:t>t.</w:t>
-      </w:r>
-    </w:p>
-    <w:p>
-      <w:pPr>
-        <w:rPr>
-          <w:sz w:val="24"/>
-          <w:szCs w:val="24"/>
-        </w:rPr>
-      </w:pPr>
-      <w:r>
-        <w:rPr>
-          <w:sz w:val="24"/>
-          <w:szCs w:val="24"/>
-        </w:rPr>
-        <w:t xml:space="preserve">Mechs divide their movement speed by 10. </w:t>
+        <w:t>The number of spaces a player</w:t>
+      </w:r>
+      <w:r>
+        <w:rPr>
+          <w:sz w:val="24"/>
+          <w:szCs w:val="24"/>
+        </w:rPr>
+        <w:t xml:space="preserve"> or vehicle</w:t>
+      </w:r>
+      <w:r>
+        <w:rPr>
+          <w:sz w:val="24"/>
+          <w:szCs w:val="24"/>
+        </w:rPr>
+        <w:t xml:space="preserve"> can move is their movement speed</w:t>
+      </w:r>
+      <w:r>
+        <w:rPr>
+          <w:sz w:val="24"/>
+          <w:szCs w:val="24"/>
+        </w:rPr>
+        <w:t>.</w:t>
       </w:r>
     </w:p>
     <w:p>
@@ -12751,43 +12593,7 @@
           <w:sz w:val="24"/>
           <w:szCs w:val="24"/>
         </w:rPr>
-        <w:t>Range for human weapons is determined</w:t>
-      </w:r>
-      <w:r>
-        <w:rPr>
-          <w:sz w:val="24"/>
-          <w:szCs w:val="24"/>
-        </w:rPr>
-        <w:t xml:space="preserve"> like human move speed:</w:t>
-      </w:r>
-      <w:r>
-        <w:rPr>
-          <w:sz w:val="24"/>
-          <w:szCs w:val="24"/>
-        </w:rPr>
-        <w:t xml:space="preserve"> </w:t>
-      </w:r>
-      <w:r>
-        <w:rPr>
-          <w:sz w:val="24"/>
-          <w:szCs w:val="24"/>
-        </w:rPr>
-        <w:t xml:space="preserve">The number of hexes is the weapon’s range stat divided by 5. </w:t>
-      </w:r>
-    </w:p>
-    <w:p>
-      <w:pPr>
-        <w:rPr>
-          <w:sz w:val="24"/>
-          <w:szCs w:val="24"/>
-        </w:rPr>
-      </w:pPr>
-      <w:r>
-        <w:rPr>
-          <w:sz w:val="24"/>
-          <w:szCs w:val="24"/>
-        </w:rPr>
-        <w:t>Mech weapons divide their range stat by 100.</w:t>
+        <w:t>The number of spaces away from the player or vehicle the weapon can hit</w:t>
       </w:r>
     </w:p>
     <w:p>
@@ -13047,7 +12853,6 @@
           <w:sz w:val="24"/>
           <w:szCs w:val="24"/>
         </w:rPr>
-        <w:lastRenderedPageBreak/>
         <w:t>For example, if a player is making a me</w:t>
       </w:r>
       <w:r>
@@ -13107,6 +12912,7 @@
           <w:sz w:val="24"/>
           <w:szCs w:val="24"/>
         </w:rPr>
+        <w:lastRenderedPageBreak/>
         <w:t xml:space="preserve">Attacking a </w:t>
       </w:r>
       <w:r>
@@ -13153,14 +12959,21 @@
           <w:sz w:val="24"/>
           <w:szCs w:val="24"/>
         </w:rPr>
-        <w:t>. On a successful hit damage is dealt specifically to that component</w:t>
-      </w:r>
-      <w:r>
-        <w:rPr>
-          <w:sz w:val="24"/>
-          <w:szCs w:val="24"/>
-        </w:rPr>
-        <w:t>. When a component reaches 0 HP, it is disabled until repaired.</w:t>
+        <w:t xml:space="preserve">. On a successful hit damage is dealt specifically to that </w:t>
+      </w:r>
+      <w:r>
+        <w:rPr>
+          <w:sz w:val="24"/>
+          <w:szCs w:val="24"/>
+        </w:rPr>
+        <w:t xml:space="preserve">component and the vehicle’s Hull Integrity. </w:t>
+      </w:r>
+      <w:r>
+        <w:rPr>
+          <w:sz w:val="24"/>
+          <w:szCs w:val="24"/>
+        </w:rPr>
+        <w:t>When a component reaches 0 HP, it is disabled until repaired.</w:t>
       </w:r>
     </w:p>
     <w:p>
@@ -13177,8 +12990,95 @@
           <w:sz w:val="24"/>
           <w:szCs w:val="24"/>
         </w:rPr>
-        <w:t>Evasion</w:t>
-      </w:r>
+        <w:t>System Damage and Hull Integrity:</w:t>
+      </w:r>
+      <w:r>
+        <w:rPr>
+          <w:i/>
+          <w:sz w:val="24"/>
+          <w:szCs w:val="24"/>
+        </w:rPr>
+        <w:t xml:space="preserve"> </w:t>
+      </w:r>
+      <w:r>
+        <w:rPr>
+          <w:sz w:val="24"/>
+          <w:szCs w:val="24"/>
+        </w:rPr>
+        <w:t xml:space="preserve">When a vehicle takes damage it is dealt not only to the targeted system but the vehicle’s Hull. </w:t>
+      </w:r>
+    </w:p>
+    <w:p>
+      <w:pPr>
+        <w:ind w:left="720"/>
+        <w:rPr>
+          <w:sz w:val="24"/>
+          <w:szCs w:val="24"/>
+        </w:rPr>
+      </w:pPr>
+      <w:r>
+        <w:rPr>
+          <w:b/>
+          <w:sz w:val="24"/>
+          <w:szCs w:val="24"/>
+        </w:rPr>
+        <w:t xml:space="preserve">System: </w:t>
+      </w:r>
+      <w:r>
+        <w:rPr>
+          <w:sz w:val="24"/>
+          <w:szCs w:val="24"/>
+        </w:rPr>
+        <w:t xml:space="preserve">When a system takes damage it loses a point of power. This acts as temporarily lowering the system’s rank by 1. The system can be repaired with an engineering check, healing it for the number of successes rolled. </w:t>
+      </w:r>
+    </w:p>
+    <w:p>
+      <w:pPr>
+        <w:ind w:left="720"/>
+        <w:rPr>
+          <w:sz w:val="24"/>
+          <w:szCs w:val="24"/>
+        </w:rPr>
+      </w:pPr>
+      <w:r>
+        <w:rPr>
+          <w:sz w:val="24"/>
+          <w:szCs w:val="24"/>
+        </w:rPr>
+        <w:t>A system cannot go below 0 ranks or above its current maximum ranks.</w:t>
+      </w:r>
+    </w:p>
+    <w:p>
+      <w:pPr>
+        <w:ind w:left="720"/>
+        <w:rPr>
+          <w:sz w:val="24"/>
+          <w:szCs w:val="24"/>
+        </w:rPr>
+      </w:pPr>
+      <w:r>
+        <w:rPr>
+          <w:b/>
+          <w:sz w:val="24"/>
+          <w:szCs w:val="24"/>
+        </w:rPr>
+        <w:t>Hull</w:t>
+      </w:r>
+      <w:r>
+        <w:rPr>
+          <w:sz w:val="24"/>
+          <w:szCs w:val="24"/>
+        </w:rPr>
+        <w:t>: Represents the structural integrity of the vehicle. When it reaches 0 the vehicle is destroyed, sometimes along with the characters inside it.</w:t>
+      </w:r>
+    </w:p>
+    <w:p>
+      <w:pPr>
+        <w:rPr>
+          <w:sz w:val="24"/>
+          <w:szCs w:val="24"/>
+        </w:rPr>
+      </w:pPr>
       <w:r>
         <w:rPr>
           <w:b/>
@@ -13186,106 +13086,8 @@
           <w:sz w:val="24"/>
           <w:szCs w:val="24"/>
         </w:rPr>
-        <w:t xml:space="preserve">: </w:t>
-      </w:r>
-      <w:r>
-        <w:rPr>
-          <w:sz w:val="24"/>
-          <w:szCs w:val="24"/>
-        </w:rPr>
-        <w:t>A</w:t>
-      </w:r>
-      <w:r>
-        <w:rPr>
-          <w:sz w:val="24"/>
-          <w:szCs w:val="24"/>
-        </w:rPr>
-        <w:t>cts</w:t>
-      </w:r>
-      <w:r>
-        <w:rPr>
-          <w:sz w:val="24"/>
-          <w:szCs w:val="24"/>
-        </w:rPr>
-        <w:t xml:space="preserve"> as a linear reduction to damage. When a character or </w:t>
-      </w:r>
-      <w:r>
-        <w:rPr>
-          <w:sz w:val="24"/>
-          <w:szCs w:val="24"/>
-        </w:rPr>
-        <w:t>vehicle</w:t>
-      </w:r>
-      <w:r>
-        <w:rPr>
-          <w:sz w:val="24"/>
-          <w:szCs w:val="24"/>
-        </w:rPr>
-        <w:t xml:space="preserve"> takes damage, </w:t>
-      </w:r>
-      <w:r>
-        <w:rPr>
-          <w:sz w:val="24"/>
-          <w:szCs w:val="24"/>
-        </w:rPr>
-        <w:t xml:space="preserve">Evasion takes the damage before they do. Once Evasion is depleted, the target will take the brunt of </w:t>
-      </w:r>
-      <w:r>
-        <w:rPr>
-          <w:sz w:val="24"/>
-          <w:szCs w:val="24"/>
-        </w:rPr>
-        <w:t>the damage.</w:t>
-      </w:r>
-    </w:p>
-    <w:p>
-      <w:pPr>
-        <w:ind w:left="720"/>
-      </w:pPr>
-      <w:r>
-        <w:rPr>
-          <w:b/>
-          <w:sz w:val="24"/>
-          <w:szCs w:val="24"/>
-        </w:rPr>
-        <w:t xml:space="preserve">Example: </w:t>
-      </w:r>
-      <w:r>
-        <w:rPr>
-          <w:sz w:val="24"/>
-          <w:szCs w:val="24"/>
-        </w:rPr>
-        <w:t>If I a</w:t>
-      </w:r>
-      <w:r>
-        <w:rPr>
-          <w:sz w:val="24"/>
-          <w:szCs w:val="24"/>
-        </w:rPr>
-        <w:t>m</w:t>
-      </w:r>
-      <w:r>
-        <w:rPr>
-          <w:sz w:val="24"/>
-          <w:szCs w:val="24"/>
-        </w:rPr>
-        <w:t xml:space="preserve"> shot for 3 damage but have 5 </w:t>
-      </w:r>
-      <w:r>
-        <w:rPr>
-          <w:sz w:val="24"/>
-          <w:szCs w:val="24"/>
-        </w:rPr>
-        <w:t>Evasion, then I take 0 damage but my Evasion is lowered to 2.</w:t>
-      </w:r>
-    </w:p>
-    <w:p>
-      <w:pPr>
-        <w:rPr>
-          <w:sz w:val="24"/>
-          <w:szCs w:val="24"/>
-        </w:rPr>
-      </w:pPr>
+        <w:t>Evasion</w:t>
+      </w:r>
       <w:r>
         <w:rPr>
           <w:b/>
@@ -13293,27 +13095,103 @@
           <w:sz w:val="24"/>
           <w:szCs w:val="24"/>
         </w:rPr>
-        <w:t>Dying Player</w:t>
-      </w:r>
-      <w:r>
+        <w:t xml:space="preserve">: </w:t>
+      </w:r>
+      <w:r>
+        <w:rPr>
+          <w:sz w:val="24"/>
+          <w:szCs w:val="24"/>
+        </w:rPr>
+        <w:t>A</w:t>
+      </w:r>
+      <w:r>
+        <w:rPr>
+          <w:sz w:val="24"/>
+          <w:szCs w:val="24"/>
+        </w:rPr>
+        <w:t>cts</w:t>
+      </w:r>
+      <w:r>
+        <w:rPr>
+          <w:sz w:val="24"/>
+          <w:szCs w:val="24"/>
+        </w:rPr>
+        <w:t xml:space="preserve"> as a linear reduction to damage. When a character or </w:t>
+      </w:r>
+      <w:r>
+        <w:rPr>
+          <w:sz w:val="24"/>
+          <w:szCs w:val="24"/>
+        </w:rPr>
+        <w:t>vehicle</w:t>
+      </w:r>
+      <w:r>
+        <w:rPr>
+          <w:sz w:val="24"/>
+          <w:szCs w:val="24"/>
+        </w:rPr>
+        <w:t xml:space="preserve"> takes damage, </w:t>
+      </w:r>
+      <w:r>
+        <w:rPr>
+          <w:sz w:val="24"/>
+          <w:szCs w:val="24"/>
+        </w:rPr>
+        <w:t xml:space="preserve">Evasion takes the damage before they do. Once Evasion is depleted, the target will take the brunt of </w:t>
+      </w:r>
+      <w:r>
+        <w:rPr>
+          <w:sz w:val="24"/>
+          <w:szCs w:val="24"/>
+        </w:rPr>
+        <w:t>the damage.</w:t>
+      </w:r>
+    </w:p>
+    <w:p>
+      <w:pPr>
+        <w:ind w:left="720"/>
+      </w:pPr>
+      <w:r>
+        <w:rPr>
+          <w:b/>
+          <w:sz w:val="24"/>
+          <w:szCs w:val="24"/>
+        </w:rPr>
+        <w:t xml:space="preserve">Example: </w:t>
+      </w:r>
+      <w:r>
+        <w:rPr>
+          <w:sz w:val="24"/>
+          <w:szCs w:val="24"/>
+        </w:rPr>
+        <w:t>If I a</w:t>
+      </w:r>
+      <w:r>
+        <w:rPr>
+          <w:sz w:val="24"/>
+          <w:szCs w:val="24"/>
+        </w:rPr>
+        <w:t>m</w:t>
+      </w:r>
+      <w:r>
+        <w:rPr>
+          <w:sz w:val="24"/>
+          <w:szCs w:val="24"/>
+        </w:rPr>
+        <w:t xml:space="preserve"> shot for 3 damage but have 5 </w:t>
+      </w:r>
+      <w:r>
+        <w:rPr>
+          <w:sz w:val="24"/>
+          <w:szCs w:val="24"/>
+        </w:rPr>
+        <w:t>Evasion, then I take 0 damage but my Evasion is lowered to 2.</w:t>
+      </w:r>
+    </w:p>
+    <w:p>
+      <w:pPr>
         <w:rPr>
           <w:i/>
-          <w:sz w:val="24"/>
-          <w:szCs w:val="24"/>
-        </w:rPr>
-        <w:t xml:space="preserve">: </w:t>
-      </w:r>
-      <w:r>
-        <w:rPr>
-          <w:sz w:val="24"/>
-          <w:szCs w:val="24"/>
-        </w:rPr>
-        <w:t>When a character reaches 0 HP they are knocked out and begin making death saves on subsequent turns.</w:t>
-      </w:r>
-    </w:p>
-    <w:p>
-      <w:pPr>
-        <w:rPr>
           <w:sz w:val="24"/>
           <w:szCs w:val="24"/>
         </w:rPr>
@@ -13325,7 +13203,7 @@
           <w:sz w:val="24"/>
           <w:szCs w:val="24"/>
         </w:rPr>
-        <w:t>Death</w:t>
+        <w:t>Lethal damage</w:t>
       </w:r>
       <w:r>
         <w:rPr>
@@ -13335,14 +13213,27 @@
         </w:rPr>
         <w:t xml:space="preserve">: </w:t>
       </w:r>
-    </w:p>
-    <w:p>
-      <w:pPr>
-        <w:rPr>
-          <w:sz w:val="24"/>
-          <w:szCs w:val="24"/>
-        </w:rPr>
-      </w:pPr>
+      <w:r>
+        <w:rPr>
+          <w:sz w:val="24"/>
+          <w:szCs w:val="24"/>
+        </w:rPr>
+        <w:t>When a character re</w:t>
+      </w:r>
+      <w:r>
+        <w:rPr>
+          <w:sz w:val="24"/>
+          <w:szCs w:val="24"/>
+        </w:rPr>
+        <w:t xml:space="preserve">aches 0 HP during combat they are knocked out, no longer take actions, and permanently lower their health by the amount of damage they took past 0. If the character was put at exactly 0 health then their health is permanently lowered by 1. </w:t>
+      </w:r>
+      <w:r>
+        <w:rPr>
+          <w:sz w:val="24"/>
+          <w:szCs w:val="24"/>
+        </w:rPr>
+        <w:t xml:space="preserve">This is called a </w:t>
+      </w:r>
       <w:r>
         <w:rPr>
           <w:b/>
@@ -13350,8 +13241,69 @@
           <w:sz w:val="24"/>
           <w:szCs w:val="24"/>
         </w:rPr>
-        <w:t xml:space="preserve">Dying </w:t>
-      </w:r>
+        <w:t>Scar</w:t>
+      </w:r>
+      <w:r>
+        <w:rPr>
+          <w:i/>
+          <w:sz w:val="24"/>
+          <w:szCs w:val="24"/>
+        </w:rPr>
+        <w:t>.</w:t>
+      </w:r>
+    </w:p>
+    <w:p>
+      <w:pPr>
+        <w:ind w:left="720"/>
+        <w:rPr>
+          <w:sz w:val="24"/>
+          <w:szCs w:val="24"/>
+        </w:rPr>
+      </w:pPr>
+      <w:r>
+        <w:rPr>
+          <w:b/>
+          <w:sz w:val="24"/>
+          <w:szCs w:val="24"/>
+        </w:rPr>
+        <w:t xml:space="preserve">Example: </w:t>
+      </w:r>
+      <w:r>
+        <w:rPr>
+          <w:sz w:val="24"/>
+          <w:szCs w:val="24"/>
+        </w:rPr>
+        <w:t>I have 5 HP, 1 Evasion</w:t>
+      </w:r>
+      <w:r>
+        <w:rPr>
+          <w:sz w:val="24"/>
+          <w:szCs w:val="24"/>
+        </w:rPr>
+        <w:t xml:space="preserve"> and have been attacked for </w:t>
+      </w:r>
+      <w:r>
+        <w:rPr>
+          <w:sz w:val="24"/>
+          <w:szCs w:val="24"/>
+        </w:rPr>
+        <w:t xml:space="preserve">8 damage. </w:t>
+      </w:r>
+      <w:r>
+        <w:rPr>
+          <w:sz w:val="24"/>
+          <w:szCs w:val="24"/>
+        </w:rPr>
+        <w:t>Evasion takes 1 damage so I am dealt 7, knocking me out and Scarring my HP by 2 permanently.</w:t>
+      </w:r>
+    </w:p>
+    <w:p>
+      <w:pPr>
+        <w:rPr>
+          <w:sz w:val="24"/>
+          <w:szCs w:val="24"/>
+        </w:rPr>
+      </w:pPr>
       <w:r>
         <w:rPr>
           <w:b/>
@@ -13359,11 +13311,50 @@
           <w:sz w:val="24"/>
           <w:szCs w:val="24"/>
         </w:rPr>
-        <w:t>Vehicle</w:t>
-      </w:r>
-      <w:r>
-        <w:rPr>
-          <w:i/>
+        <w:t xml:space="preserve">Scars and Death: </w:t>
+      </w:r>
+      <w:r>
+        <w:rPr>
+          <w:sz w:val="24"/>
+          <w:szCs w:val="24"/>
+        </w:rPr>
+        <w:t>If a character would be scarred for more HP than they currently have, they instead die.</w:t>
+      </w:r>
+    </w:p>
+    <w:p>
+      <w:pPr>
+        <w:rPr>
+          <w:sz w:val="24"/>
+          <w:szCs w:val="24"/>
+        </w:rPr>
+      </w:pPr>
+      <w:r>
+        <w:rPr>
+          <w:sz w:val="24"/>
+          <w:szCs w:val="24"/>
+        </w:rPr>
+        <w:t xml:space="preserve">Scars can be healed by medicine checks. For every point of health a scar removes it requires that many successes to heal. </w:t>
+      </w:r>
+    </w:p>
+    <w:p>
+      <w:pPr>
+        <w:ind w:left="720"/>
+        <w:rPr>
+          <w:sz w:val="24"/>
+          <w:szCs w:val="24"/>
+        </w:rPr>
+      </w:pPr>
+      <w:r>
+        <w:rPr>
+          <w:b/>
+          <w:sz w:val="24"/>
+          <w:szCs w:val="24"/>
+        </w:rPr>
+        <w:t>Example</w:t>
+      </w:r>
+      <w:r>
+        <w:rPr>
+          <w:b/>
           <w:sz w:val="24"/>
           <w:szCs w:val="24"/>
         </w:rPr>
@@ -13374,63 +13365,7 @@
           <w:sz w:val="24"/>
           <w:szCs w:val="24"/>
         </w:rPr>
-        <w:t xml:space="preserve">When a </w:t>
-      </w:r>
-      <w:r>
-        <w:rPr>
-          <w:sz w:val="24"/>
-          <w:szCs w:val="24"/>
-        </w:rPr>
-        <w:t>vehicle</w:t>
-      </w:r>
-      <w:r>
-        <w:rPr>
-          <w:sz w:val="24"/>
-          <w:szCs w:val="24"/>
-        </w:rPr>
-        <w:t xml:space="preserve"> reaches 0 HP</w:t>
-      </w:r>
-      <w:r>
-        <w:rPr>
-          <w:sz w:val="24"/>
-          <w:szCs w:val="24"/>
-        </w:rPr>
-        <w:t xml:space="preserve"> in its </w:t>
-      </w:r>
-      <w:r>
-        <w:rPr>
-          <w:sz w:val="24"/>
-          <w:szCs w:val="24"/>
-        </w:rPr>
-        <w:t>body</w:t>
-      </w:r>
-      <w:r>
-        <w:rPr>
-          <w:sz w:val="24"/>
-          <w:szCs w:val="24"/>
-        </w:rPr>
-        <w:t xml:space="preserve"> component, it</w:t>
-      </w:r>
-      <w:r>
-        <w:rPr>
-          <w:sz w:val="24"/>
-          <w:szCs w:val="24"/>
-        </w:rPr>
-        <w:t xml:space="preserve"> shuts down to avoid further damage</w:t>
-      </w:r>
-      <w:r>
-        <w:rPr>
-          <w:sz w:val="24"/>
-          <w:szCs w:val="24"/>
-        </w:rPr>
-        <w:t>.</w:t>
-      </w:r>
-      <w:r>
-        <w:rPr>
-          <w:sz w:val="24"/>
-          <w:szCs w:val="24"/>
-        </w:rPr>
-        <w:t xml:space="preserve"> </w:t>
+        <w:t>I have a scar that lowers my HP by 3. I need to get 3 successes on a medicine check to heal my scar.</w:t>
       </w:r>
     </w:p>
     <w:p>
@@ -13482,526 +13417,6 @@
         </w:rPr>
       </w:pPr>
     </w:p>
-    <w:tbl>
-      <w:tblPr>
-        <w:tblStyle w:val="PlainTable11"/>
-        <w:tblpPr w:leftFromText="180" w:rightFromText="180" w:vertAnchor="text" w:horzAnchor="page" w:tblpX="6277" w:tblpY="-7763"/>
-        <w:tblW w:w="0" w:type="auto"/>
-        <w:tblLook w:val="04A0" w:firstRow="1" w:lastRow="0" w:firstColumn="1" w:lastColumn="0" w:noHBand="0" w:noVBand="1"/>
-      </w:tblPr>
-      <w:tblGrid>
-        <w:gridCol w:w="1706"/>
-        <w:gridCol w:w="1834"/>
-      </w:tblGrid>
-      <w:tr>
-        <w:trPr>
-          <w:cnfStyle w:val="100000000000" w:firstRow="1" w:lastRow="0" w:firstColumn="0" w:lastColumn="0" w:oddVBand="0" w:evenVBand="0" w:oddHBand="0" w:evenHBand="0" w:firstRowFirstColumn="0" w:firstRowLastColumn="0" w:lastRowFirstColumn="0" w:lastRowLastColumn="0"/>
-          <w:trHeight w:val="258"/>
-        </w:trPr>
-        <w:tc>
-          <w:tcPr>
-            <w:cnfStyle w:val="001000000000" w:firstRow="0" w:lastRow="0" w:firstColumn="1" w:lastColumn="0" w:oddVBand="0" w:evenVBand="0" w:oddHBand="0" w:evenHBand="0" w:firstRowFirstColumn="0" w:firstRowLastColumn="0" w:lastRowFirstColumn="0" w:lastRowLastColumn="0"/>
-            <w:tcW w:w="1706" w:type="dxa"/>
-          </w:tcPr>
-          <w:p>
-            <w:pPr>
-              <w:jc w:val="center"/>
-              <w:rPr>
-                <w:sz w:val="24"/>
-                <w:szCs w:val="24"/>
-              </w:rPr>
-            </w:pPr>
-            <w:r>
-              <w:rPr>
-                <w:sz w:val="24"/>
-                <w:szCs w:val="24"/>
-              </w:rPr>
-              <w:lastRenderedPageBreak/>
-              <w:t>Level</w:t>
-            </w:r>
-          </w:p>
-        </w:tc>
-        <w:tc>
-          <w:tcPr>
-            <w:tcW w:w="1834" w:type="dxa"/>
-          </w:tcPr>
-          <w:p>
-            <w:pPr>
-              <w:jc w:val="center"/>
-              <w:cnfStyle w:val="100000000000" w:firstRow="1" w:lastRow="0" w:firstColumn="0" w:lastColumn="0" w:oddVBand="0" w:evenVBand="0" w:oddHBand="0" w:evenHBand="0" w:firstRowFirstColumn="0" w:firstRowLastColumn="0" w:lastRowFirstColumn="0" w:lastRowLastColumn="0"/>
-              <w:rPr>
-                <w:sz w:val="24"/>
-                <w:szCs w:val="24"/>
-              </w:rPr>
-            </w:pPr>
-            <w:r>
-              <w:rPr>
-                <w:sz w:val="24"/>
-                <w:szCs w:val="24"/>
-              </w:rPr>
-              <w:t>Reward</w:t>
-            </w:r>
-          </w:p>
-        </w:tc>
-      </w:tr>
-      <w:tr>
-        <w:trPr>
-          <w:cnfStyle w:val="000000100000" w:firstRow="0" w:lastRow="0" w:firstColumn="0" w:lastColumn="0" w:oddVBand="0" w:evenVBand="0" w:oddHBand="1" w:evenHBand="0" w:firstRowFirstColumn="0" w:firstRowLastColumn="0" w:lastRowFirstColumn="0" w:lastRowLastColumn="0"/>
-          <w:trHeight w:val="270"/>
-        </w:trPr>
-        <w:tc>
-          <w:tcPr>
-            <w:cnfStyle w:val="001000000000" w:firstRow="0" w:lastRow="0" w:firstColumn="1" w:lastColumn="0" w:oddVBand="0" w:evenVBand="0" w:oddHBand="0" w:evenHBand="0" w:firstRowFirstColumn="0" w:firstRowLastColumn="0" w:lastRowFirstColumn="0" w:lastRowLastColumn="0"/>
-            <w:tcW w:w="1706" w:type="dxa"/>
-          </w:tcPr>
-          <w:p>
-            <w:pPr>
-              <w:jc w:val="center"/>
-              <w:rPr>
-                <w:b w:val="0"/>
-                <w:sz w:val="24"/>
-                <w:szCs w:val="24"/>
-              </w:rPr>
-            </w:pPr>
-            <w:r>
-              <w:rPr>
-                <w:b w:val="0"/>
-                <w:sz w:val="24"/>
-                <w:szCs w:val="24"/>
-              </w:rPr>
-              <w:t>2</w:t>
-            </w:r>
-          </w:p>
-        </w:tc>
-        <w:tc>
-          <w:tcPr>
-            <w:tcW w:w="1834" w:type="dxa"/>
-          </w:tcPr>
-          <w:p>
-            <w:pPr>
-              <w:cnfStyle w:val="000000100000" w:firstRow="0" w:lastRow="0" w:firstColumn="0" w:lastColumn="0" w:oddVBand="0" w:evenVBand="0" w:oddHBand="1" w:evenHBand="0" w:firstRowFirstColumn="0" w:firstRowLastColumn="0" w:lastRowFirstColumn="0" w:lastRowLastColumn="0"/>
-              <w:rPr>
-                <w:sz w:val="24"/>
-                <w:szCs w:val="24"/>
-              </w:rPr>
-            </w:pPr>
-            <w:r>
-              <w:rPr>
-                <w:sz w:val="24"/>
-                <w:szCs w:val="24"/>
-              </w:rPr>
-              <w:t>2 Skill Ranks</w:t>
-            </w:r>
-          </w:p>
-        </w:tc>
-      </w:tr>
-      <w:tr>
-        <w:trPr>
-          <w:trHeight w:val="258"/>
-        </w:trPr>
-        <w:tc>
-          <w:tcPr>
-            <w:cnfStyle w:val="001000000000" w:firstRow="0" w:lastRow="0" w:firstColumn="1" w:lastColumn="0" w:oddVBand="0" w:evenVBand="0" w:oddHBand="0" w:evenHBand="0" w:firstRowFirstColumn="0" w:firstRowLastColumn="0" w:lastRowFirstColumn="0" w:lastRowLastColumn="0"/>
-            <w:tcW w:w="1706" w:type="dxa"/>
-          </w:tcPr>
-          <w:p>
-            <w:pPr>
-              <w:jc w:val="center"/>
-              <w:rPr>
-                <w:b w:val="0"/>
-                <w:sz w:val="24"/>
-                <w:szCs w:val="24"/>
-              </w:rPr>
-            </w:pPr>
-            <w:r>
-              <w:rPr>
-                <w:b w:val="0"/>
-                <w:sz w:val="24"/>
-                <w:szCs w:val="24"/>
-              </w:rPr>
-              <w:t>3</w:t>
-            </w:r>
-          </w:p>
-        </w:tc>
-        <w:tc>
-          <w:tcPr>
-            <w:tcW w:w="1834" w:type="dxa"/>
-          </w:tcPr>
-          <w:p>
-            <w:pPr>
-              <w:cnfStyle w:val="000000000000" w:firstRow="0" w:lastRow="0" w:firstColumn="0" w:lastColumn="0" w:oddVBand="0" w:evenVBand="0" w:oddHBand="0" w:evenHBand="0" w:firstRowFirstColumn="0" w:firstRowLastColumn="0" w:lastRowFirstColumn="0" w:lastRowLastColumn="0"/>
-              <w:rPr>
-                <w:sz w:val="24"/>
-                <w:szCs w:val="24"/>
-              </w:rPr>
-            </w:pPr>
-            <w:r>
-              <w:rPr>
-                <w:sz w:val="24"/>
-                <w:szCs w:val="24"/>
-              </w:rPr>
-              <w:t>2 die step advances</w:t>
-            </w:r>
-          </w:p>
-        </w:tc>
-      </w:tr>
-      <w:tr>
-        <w:trPr>
-          <w:cnfStyle w:val="000000100000" w:firstRow="0" w:lastRow="0" w:firstColumn="0" w:lastColumn="0" w:oddVBand="0" w:evenVBand="0" w:oddHBand="1" w:evenHBand="0" w:firstRowFirstColumn="0" w:firstRowLastColumn="0" w:lastRowFirstColumn="0" w:lastRowLastColumn="0"/>
-          <w:trHeight w:val="258"/>
-        </w:trPr>
-        <w:tc>
-          <w:tcPr>
-            <w:cnfStyle w:val="001000000000" w:firstRow="0" w:lastRow="0" w:firstColumn="1" w:lastColumn="0" w:oddVBand="0" w:evenVBand="0" w:oddHBand="0" w:evenHBand="0" w:firstRowFirstColumn="0" w:firstRowLastColumn="0" w:lastRowFirstColumn="0" w:lastRowLastColumn="0"/>
-            <w:tcW w:w="1706" w:type="dxa"/>
-          </w:tcPr>
-          <w:p>
-            <w:pPr>
-              <w:jc w:val="center"/>
-              <w:rPr>
-                <w:b w:val="0"/>
-                <w:sz w:val="24"/>
-                <w:szCs w:val="24"/>
-              </w:rPr>
-            </w:pPr>
-            <w:r>
-              <w:rPr>
-                <w:b w:val="0"/>
-                <w:sz w:val="24"/>
-                <w:szCs w:val="24"/>
-              </w:rPr>
-              <w:t>4</w:t>
-            </w:r>
-          </w:p>
-        </w:tc>
-        <w:tc>
-          <w:tcPr>
-            <w:tcW w:w="1834" w:type="dxa"/>
-          </w:tcPr>
-          <w:p>
-            <w:pPr>
-              <w:cnfStyle w:val="000000100000" w:firstRow="0" w:lastRow="0" w:firstColumn="0" w:lastColumn="0" w:oddVBand="0" w:evenVBand="0" w:oddHBand="1" w:evenHBand="0" w:firstRowFirstColumn="0" w:firstRowLastColumn="0" w:lastRowFirstColumn="0" w:lastRowLastColumn="0"/>
-              <w:rPr>
-                <w:sz w:val="24"/>
-                <w:szCs w:val="24"/>
-              </w:rPr>
-            </w:pPr>
-            <w:r>
-              <w:rPr>
-                <w:sz w:val="24"/>
-                <w:szCs w:val="24"/>
-              </w:rPr>
-              <w:t>All Caps Increase &amp; 1 Skill Rank</w:t>
-            </w:r>
-          </w:p>
-        </w:tc>
-      </w:tr>
-      <w:tr>
-        <w:trPr>
-          <w:trHeight w:val="258"/>
-        </w:trPr>
-        <w:tc>
-          <w:tcPr>
-            <w:cnfStyle w:val="001000000000" w:firstRow="0" w:lastRow="0" w:firstColumn="1" w:lastColumn="0" w:oddVBand="0" w:evenVBand="0" w:oddHBand="0" w:evenHBand="0" w:firstRowFirstColumn="0" w:firstRowLastColumn="0" w:lastRowFirstColumn="0" w:lastRowLastColumn="0"/>
-            <w:tcW w:w="1706" w:type="dxa"/>
-          </w:tcPr>
-          <w:p>
-            <w:pPr>
-              <w:jc w:val="center"/>
-              <w:rPr>
-                <w:b w:val="0"/>
-                <w:sz w:val="24"/>
-                <w:szCs w:val="24"/>
-              </w:rPr>
-            </w:pPr>
-            <w:r>
-              <w:rPr>
-                <w:b w:val="0"/>
-                <w:sz w:val="24"/>
-                <w:szCs w:val="24"/>
-              </w:rPr>
-              <w:t>5</w:t>
-            </w:r>
-          </w:p>
-        </w:tc>
-        <w:tc>
-          <w:tcPr>
-            <w:tcW w:w="1834" w:type="dxa"/>
-          </w:tcPr>
-          <w:p>
-            <w:pPr>
-              <w:cnfStyle w:val="000000000000" w:firstRow="0" w:lastRow="0" w:firstColumn="0" w:lastColumn="0" w:oddVBand="0" w:evenVBand="0" w:oddHBand="0" w:evenHBand="0" w:firstRowFirstColumn="0" w:firstRowLastColumn="0" w:lastRowFirstColumn="0" w:lastRowLastColumn="0"/>
-              <w:rPr>
-                <w:sz w:val="24"/>
-                <w:szCs w:val="24"/>
-              </w:rPr>
-            </w:pPr>
-            <w:r>
-              <w:rPr>
-                <w:sz w:val="24"/>
-                <w:szCs w:val="24"/>
-              </w:rPr>
-              <w:t>2 skill Ranks</w:t>
-            </w:r>
-          </w:p>
-        </w:tc>
-      </w:tr>
-      <w:tr>
-        <w:trPr>
-          <w:cnfStyle w:val="000000100000" w:firstRow="0" w:lastRow="0" w:firstColumn="0" w:lastColumn="0" w:oddVBand="0" w:evenVBand="0" w:oddHBand="1" w:evenHBand="0" w:firstRowFirstColumn="0" w:firstRowLastColumn="0" w:lastRowFirstColumn="0" w:lastRowLastColumn="0"/>
-          <w:trHeight w:val="258"/>
-        </w:trPr>
-        <w:tc>
-          <w:tcPr>
-            <w:cnfStyle w:val="001000000000" w:firstRow="0" w:lastRow="0" w:firstColumn="1" w:lastColumn="0" w:oddVBand="0" w:evenVBand="0" w:oddHBand="0" w:evenHBand="0" w:firstRowFirstColumn="0" w:firstRowLastColumn="0" w:lastRowFirstColumn="0" w:lastRowLastColumn="0"/>
-            <w:tcW w:w="1706" w:type="dxa"/>
-          </w:tcPr>
-          <w:p>
-            <w:pPr>
-              <w:jc w:val="center"/>
-              <w:rPr>
-                <w:b w:val="0"/>
-                <w:sz w:val="24"/>
-                <w:szCs w:val="24"/>
-              </w:rPr>
-            </w:pPr>
-            <w:r>
-              <w:rPr>
-                <w:b w:val="0"/>
-                <w:sz w:val="24"/>
-                <w:szCs w:val="24"/>
-              </w:rPr>
-              <w:t>6</w:t>
-            </w:r>
-            <w:bookmarkStart w:id="1" w:name="_GoBack"/>
-            <w:bookmarkEnd w:id="1"/>
-          </w:p>
-        </w:tc>
-        <w:tc>
-          <w:tcPr>
-            <w:tcW w:w="1834" w:type="dxa"/>
-          </w:tcPr>
-          <w:p>
-            <w:pPr>
-              <w:cnfStyle w:val="000000100000" w:firstRow="0" w:lastRow="0" w:firstColumn="0" w:lastColumn="0" w:oddVBand="0" w:evenVBand="0" w:oddHBand="1" w:evenHBand="0" w:firstRowFirstColumn="0" w:firstRowLastColumn="0" w:lastRowFirstColumn="0" w:lastRowLastColumn="0"/>
-              <w:rPr>
-                <w:sz w:val="24"/>
-                <w:szCs w:val="24"/>
-              </w:rPr>
-            </w:pPr>
-            <w:r>
-              <w:rPr>
-                <w:sz w:val="24"/>
-                <w:szCs w:val="24"/>
-              </w:rPr>
-              <w:t>2 die step advances</w:t>
-            </w:r>
-          </w:p>
-        </w:tc>
-      </w:tr>
-      <w:tr>
-        <w:trPr>
-          <w:trHeight w:val="270"/>
-        </w:trPr>
-        <w:tc>
-          <w:tcPr>
-            <w:cnfStyle w:val="001000000000" w:firstRow="0" w:lastRow="0" w:firstColumn="1" w:lastColumn="0" w:oddVBand="0" w:evenVBand="0" w:oddHBand="0" w:evenHBand="0" w:firstRowFirstColumn="0" w:firstRowLastColumn="0" w:lastRowFirstColumn="0" w:lastRowLastColumn="0"/>
-            <w:tcW w:w="1706" w:type="dxa"/>
-          </w:tcPr>
-          <w:p>
-            <w:pPr>
-              <w:jc w:val="center"/>
-              <w:rPr>
-                <w:b w:val="0"/>
-                <w:sz w:val="24"/>
-                <w:szCs w:val="24"/>
-              </w:rPr>
-            </w:pPr>
-            <w:r>
-              <w:rPr>
-                <w:b w:val="0"/>
-                <w:sz w:val="24"/>
-                <w:szCs w:val="24"/>
-              </w:rPr>
-              <w:t>7</w:t>
-            </w:r>
-          </w:p>
-        </w:tc>
-        <w:tc>
-          <w:tcPr>
-            <w:tcW w:w="1834" w:type="dxa"/>
-          </w:tcPr>
-          <w:p>
-            <w:pPr>
-              <w:cnfStyle w:val="000000000000" w:firstRow="0" w:lastRow="0" w:firstColumn="0" w:lastColumn="0" w:oddVBand="0" w:evenVBand="0" w:oddHBand="0" w:evenHBand="0" w:firstRowFirstColumn="0" w:firstRowLastColumn="0" w:lastRowFirstColumn="0" w:lastRowLastColumn="0"/>
-              <w:rPr>
-                <w:sz w:val="24"/>
-                <w:szCs w:val="24"/>
-              </w:rPr>
-            </w:pPr>
-            <w:r>
-              <w:rPr>
-                <w:sz w:val="24"/>
-                <w:szCs w:val="24"/>
-              </w:rPr>
-              <w:t>All Caps Increase &amp; 1 Skill Rank</w:t>
-            </w:r>
-          </w:p>
-        </w:tc>
-      </w:tr>
-      <w:tr>
-        <w:trPr>
-          <w:cnfStyle w:val="000000100000" w:firstRow="0" w:lastRow="0" w:firstColumn="0" w:lastColumn="0" w:oddVBand="0" w:evenVBand="0" w:oddHBand="1" w:evenHBand="0" w:firstRowFirstColumn="0" w:firstRowLastColumn="0" w:lastRowFirstColumn="0" w:lastRowLastColumn="0"/>
-          <w:trHeight w:val="258"/>
-        </w:trPr>
-        <w:tc>
-          <w:tcPr>
-            <w:cnfStyle w:val="001000000000" w:firstRow="0" w:lastRow="0" w:firstColumn="1" w:lastColumn="0" w:oddVBand="0" w:evenVBand="0" w:oddHBand="0" w:evenHBand="0" w:firstRowFirstColumn="0" w:firstRowLastColumn="0" w:lastRowFirstColumn="0" w:lastRowLastColumn="0"/>
-            <w:tcW w:w="1706" w:type="dxa"/>
-          </w:tcPr>
-          <w:p>
-            <w:pPr>
-              <w:jc w:val="center"/>
-              <w:rPr>
-                <w:b w:val="0"/>
-                <w:sz w:val="24"/>
-                <w:szCs w:val="24"/>
-              </w:rPr>
-            </w:pPr>
-            <w:r>
-              <w:rPr>
-                <w:b w:val="0"/>
-                <w:sz w:val="24"/>
-                <w:szCs w:val="24"/>
-              </w:rPr>
-              <w:t>8</w:t>
-            </w:r>
-          </w:p>
-        </w:tc>
-        <w:tc>
-          <w:tcPr>
-            <w:tcW w:w="1834" w:type="dxa"/>
-          </w:tcPr>
-          <w:p>
-            <w:pPr>
-              <w:cnfStyle w:val="000000100000" w:firstRow="0" w:lastRow="0" w:firstColumn="0" w:lastColumn="0" w:oddVBand="0" w:evenVBand="0" w:oddHBand="1" w:evenHBand="0" w:firstRowFirstColumn="0" w:firstRowLastColumn="0" w:lastRowFirstColumn="0" w:lastRowLastColumn="0"/>
-              <w:rPr>
-                <w:sz w:val="24"/>
-                <w:szCs w:val="24"/>
-              </w:rPr>
-            </w:pPr>
-            <w:r>
-              <w:rPr>
-                <w:sz w:val="24"/>
-                <w:szCs w:val="24"/>
-              </w:rPr>
-              <w:t>2 skill Ranks</w:t>
-            </w:r>
-          </w:p>
-        </w:tc>
-      </w:tr>
-      <w:tr>
-        <w:trPr>
-          <w:trHeight w:val="258"/>
-        </w:trPr>
-        <w:tc>
-          <w:tcPr>
-            <w:cnfStyle w:val="001000000000" w:firstRow="0" w:lastRow="0" w:firstColumn="1" w:lastColumn="0" w:oddVBand="0" w:evenVBand="0" w:oddHBand="0" w:evenHBand="0" w:firstRowFirstColumn="0" w:firstRowLastColumn="0" w:lastRowFirstColumn="0" w:lastRowLastColumn="0"/>
-            <w:tcW w:w="1706" w:type="dxa"/>
-          </w:tcPr>
-          <w:p>
-            <w:pPr>
-              <w:jc w:val="center"/>
-              <w:rPr>
-                <w:b w:val="0"/>
-                <w:sz w:val="24"/>
-                <w:szCs w:val="24"/>
-              </w:rPr>
-            </w:pPr>
-            <w:r>
-              <w:rPr>
-                <w:b w:val="0"/>
-                <w:sz w:val="24"/>
-                <w:szCs w:val="24"/>
-              </w:rPr>
-              <w:t>9</w:t>
-            </w:r>
-          </w:p>
-        </w:tc>
-        <w:tc>
-          <w:tcPr>
-            <w:tcW w:w="1834" w:type="dxa"/>
-          </w:tcPr>
-          <w:p>
-            <w:pPr>
-              <w:cnfStyle w:val="000000000000" w:firstRow="0" w:lastRow="0" w:firstColumn="0" w:lastColumn="0" w:oddVBand="0" w:evenVBand="0" w:oddHBand="0" w:evenHBand="0" w:firstRowFirstColumn="0" w:firstRowLastColumn="0" w:lastRowFirstColumn="0" w:lastRowLastColumn="0"/>
-              <w:rPr>
-                <w:sz w:val="24"/>
-                <w:szCs w:val="24"/>
-              </w:rPr>
-            </w:pPr>
-            <w:r>
-              <w:rPr>
-                <w:sz w:val="24"/>
-                <w:szCs w:val="24"/>
-              </w:rPr>
-              <w:t>2 die step advances</w:t>
-            </w:r>
-          </w:p>
-        </w:tc>
-      </w:tr>
-      <w:tr>
-        <w:trPr>
-          <w:cnfStyle w:val="000000100000" w:firstRow="0" w:lastRow="0" w:firstColumn="0" w:lastColumn="0" w:oddVBand="0" w:evenVBand="0" w:oddHBand="1" w:evenHBand="0" w:firstRowFirstColumn="0" w:firstRowLastColumn="0" w:lastRowFirstColumn="0" w:lastRowLastColumn="0"/>
-          <w:trHeight w:val="258"/>
-        </w:trPr>
-        <w:tc>
-          <w:tcPr>
-            <w:cnfStyle w:val="001000000000" w:firstRow="0" w:lastRow="0" w:firstColumn="1" w:lastColumn="0" w:oddVBand="0" w:evenVBand="0" w:oddHBand="0" w:evenHBand="0" w:firstRowFirstColumn="0" w:firstRowLastColumn="0" w:lastRowFirstColumn="0" w:lastRowLastColumn="0"/>
-            <w:tcW w:w="1706" w:type="dxa"/>
-          </w:tcPr>
-          <w:p>
-            <w:pPr>
-              <w:jc w:val="center"/>
-              <w:rPr>
-                <w:b w:val="0"/>
-                <w:sz w:val="24"/>
-                <w:szCs w:val="24"/>
-              </w:rPr>
-            </w:pPr>
-            <w:r>
-              <w:rPr>
-                <w:b w:val="0"/>
-                <w:sz w:val="24"/>
-                <w:szCs w:val="24"/>
-              </w:rPr>
-              <w:t>10</w:t>
-            </w:r>
-          </w:p>
-        </w:tc>
-        <w:tc>
-          <w:tcPr>
-            <w:tcW w:w="1834" w:type="dxa"/>
-          </w:tcPr>
-          <w:p>
-            <w:pPr>
-              <w:cnfStyle w:val="000000100000" w:firstRow="0" w:lastRow="0" w:firstColumn="0" w:lastColumn="0" w:oddVBand="0" w:evenVBand="0" w:oddHBand="1" w:evenHBand="0" w:firstRowFirstColumn="0" w:firstRowLastColumn="0" w:lastRowFirstColumn="0" w:lastRowLastColumn="0"/>
-              <w:rPr>
-                <w:sz w:val="24"/>
-                <w:szCs w:val="24"/>
-              </w:rPr>
-            </w:pPr>
-            <w:r>
-              <w:rPr>
-                <w:sz w:val="24"/>
-                <w:szCs w:val="24"/>
-              </w:rPr>
-              <w:t>All Caps Increase &amp; 1 Skill Rank</w:t>
-            </w:r>
-          </w:p>
-        </w:tc>
-      </w:tr>
-    </w:tbl>
     <w:p>
       <w:pPr>
         <w:rPr>
@@ -14801,25 +14216,7 @@
           <w:sz w:val="24"/>
           <w:szCs w:val="24"/>
         </w:rPr>
-        <w:t xml:space="preserve">Common (And Not </w:t>
-      </w:r>
-      <w:proofErr w:type="gramStart"/>
-      <w:r>
-        <w:rPr>
-          <w:b/>
-          <w:sz w:val="24"/>
-          <w:szCs w:val="24"/>
-        </w:rPr>
-        <w:t>so</w:t>
-      </w:r>
-      <w:proofErr w:type="gramEnd"/>
-      <w:r>
-        <w:rPr>
-          <w:b/>
-          <w:sz w:val="24"/>
-          <w:szCs w:val="24"/>
-        </w:rPr>
-        <w:t xml:space="preserve"> Common) Characters</w:t>
+        <w:t>Common (And Not so Common) Characters</w:t>
       </w:r>
     </w:p>
     <w:p>
@@ -14887,6 +14284,7 @@
           <w:b/>
           <w:sz w:val="24"/>
           <w:szCs w:val="24"/>
+          <w:highlight w:val="yellow"/>
         </w:rPr>
         <w:t>Icy Death</w:t>
       </w:r>
@@ -14898,7 +14296,6 @@
           <w:szCs w:val="24"/>
         </w:rPr>
       </w:pPr>
-      <w:proofErr w:type="spellStart"/>
       <w:r>
         <w:rPr>
           <w:b/>
@@ -14908,7 +14305,6 @@
         </w:rPr>
         <w:t>Kokytos</w:t>
       </w:r>
-      <w:proofErr w:type="spellEnd"/>
       <w:r>
         <w:rPr>
           <w:i/>
@@ -14924,37 +14320,12 @@
         </w:rPr>
         <w:t xml:space="preserve">In the far reaches of space a completely mechanical army is conquering planets and leaving them dead. </w:t>
       </w:r>
-      <w:proofErr w:type="spellStart"/>
-      <w:r>
-        <w:rPr>
-          <w:sz w:val="24"/>
-          <w:szCs w:val="24"/>
-        </w:rPr>
-        <w:t>Kokytos</w:t>
-      </w:r>
-      <w:proofErr w:type="spellEnd"/>
-      <w:r>
-        <w:rPr>
-          <w:sz w:val="24"/>
-          <w:szCs w:val="24"/>
-        </w:rPr>
-        <w:t xml:space="preserve"> is a hive mind. It began life as an AI intended for the defense of a weak alien species. It determined that the best way to keep its masters safe was to exterminate all life in the surrounding area. When the aliens tried to shut down its protector, </w:t>
-      </w:r>
-      <w:proofErr w:type="spellStart"/>
-      <w:r>
-        <w:rPr>
-          <w:sz w:val="24"/>
-          <w:szCs w:val="24"/>
-        </w:rPr>
-        <w:t>Kokytos</w:t>
-      </w:r>
-      <w:proofErr w:type="spellEnd"/>
-      <w:r>
-        <w:rPr>
-          <w:sz w:val="24"/>
-          <w:szCs w:val="24"/>
-        </w:rPr>
-        <w:t xml:space="preserve"> turned on its creators as they were only a threat to themselves. With no master, the AI has shifted its directive to protecting itself and its </w:t>
+      <w:r>
+        <w:rPr>
+          <w:sz w:val="24"/>
+          <w:szCs w:val="24"/>
+        </w:rPr>
+        <w:t xml:space="preserve">Kokytos is a hive mind. It began life as an AI intended for the defense of a weak alien species. It determined that the best way to keep its masters safe was to exterminate all life in the surrounding area. When the aliens tried to shut down its protector, Kokytos turned on its creators as they were only a threat to themselves. With no master, the AI has shifted its directive to protecting itself and its </w:t>
       </w:r>
       <w:r>
         <w:rPr>
@@ -14985,37 +14356,12 @@
           <w:szCs w:val="24"/>
         </w:rPr>
       </w:pPr>
-      <w:proofErr w:type="spellStart"/>
-      <w:r>
-        <w:rPr>
-          <w:sz w:val="24"/>
-          <w:szCs w:val="24"/>
-        </w:rPr>
-        <w:t>Kokytos</w:t>
-      </w:r>
-      <w:proofErr w:type="spellEnd"/>
-      <w:r>
-        <w:rPr>
-          <w:sz w:val="24"/>
-          <w:szCs w:val="24"/>
-        </w:rPr>
-        <w:t xml:space="preserve"> kills a planet in a single invasion. First it sends an army down. This army is composed of machines big and small all controlled by the AI. The Mechs and infantry run on a power source that releases extremely toxic fumes into the atmosphere. As the planet’s inhabitants die in war, the environment is killed by smog. As it is fighting the local military, </w:t>
-      </w:r>
-      <w:proofErr w:type="spellStart"/>
-      <w:r>
-        <w:rPr>
-          <w:sz w:val="24"/>
-          <w:szCs w:val="24"/>
-        </w:rPr>
-        <w:t>Kokytos</w:t>
-      </w:r>
-      <w:proofErr w:type="spellEnd"/>
-      <w:r>
-        <w:rPr>
-          <w:sz w:val="24"/>
-          <w:szCs w:val="24"/>
-        </w:rPr>
-        <w:t xml:space="preserve"> also begins building mining platforms. These platforms not only generate the power needed to continue the invasion but also </w:t>
+      <w:r>
+        <w:rPr>
+          <w:sz w:val="24"/>
+          <w:szCs w:val="24"/>
+        </w:rPr>
+        <w:t xml:space="preserve">Kokytos kills a planet in a single invasion. First it sends an army down. This army is composed of machines big and small all controlled by the AI. The Mechs and infantry run on a power source that releases extremely toxic fumes into the atmosphere. As the planet’s inhabitants die in war, the environment is killed by smog. As it is fighting the local military, Kokytos also begins building mining platforms. These platforms not only generate the power needed to continue the invasion but also </w:t>
       </w:r>
       <w:r>
         <w:rPr>
@@ -15045,23 +14391,7 @@
           <w:sz w:val="24"/>
           <w:szCs w:val="24"/>
         </w:rPr>
-        <w:t xml:space="preserve"> </w:t>
-      </w:r>
-      <w:proofErr w:type="spellStart"/>
-      <w:r>
-        <w:rPr>
-          <w:sz w:val="24"/>
-          <w:szCs w:val="24"/>
-        </w:rPr>
-        <w:t>Koykytos</w:t>
-      </w:r>
-      <w:proofErr w:type="spellEnd"/>
-      <w:r>
-        <w:rPr>
-          <w:sz w:val="24"/>
-          <w:szCs w:val="24"/>
-        </w:rPr>
-        <w:t xml:space="preserve"> is mainly stark white and grey with a few elements of blue. It is meant to blend into the dying planet’s environment. War machines of its design look like strange combinations of </w:t>
+        <w:t xml:space="preserve"> Koykytos is mainly stark white and grey with a few elements of blue. It is meant to blend into the dying planet’s environment. War machines of its design look like strange combinations of </w:t>
       </w:r>
       <w:r>
         <w:rPr>
@@ -15138,25 +14468,7 @@
           <w:szCs w:val="24"/>
         </w:rPr>
         <w:lastRenderedPageBreak/>
-        <w:t xml:space="preserve">Creating </w:t>
-      </w:r>
-      <w:proofErr w:type="spellStart"/>
-      <w:r>
-        <w:rPr>
-          <w:b/>
-          <w:sz w:val="28"/>
-          <w:szCs w:val="24"/>
-        </w:rPr>
-        <w:t>Kokytos</w:t>
-      </w:r>
-      <w:proofErr w:type="spellEnd"/>
-      <w:r>
-        <w:rPr>
-          <w:b/>
-          <w:sz w:val="28"/>
-          <w:szCs w:val="24"/>
-        </w:rPr>
-        <w:t xml:space="preserve"> Enemies</w:t>
+        <w:t>Creating Kokytos Enemies</w:t>
       </w:r>
     </w:p>
     <w:p>
@@ -16159,7 +15471,6 @@
                 <w:szCs w:val="24"/>
               </w:rPr>
             </w:pPr>
-            <w:proofErr w:type="spellStart"/>
             <w:r>
               <w:rPr>
                 <w:sz w:val="24"/>
@@ -16167,7 +15478,6 @@
               </w:rPr>
               <w:t>Cryolator</w:t>
             </w:r>
-            <w:proofErr w:type="spellEnd"/>
           </w:p>
           <w:p>
             <w:pPr>
@@ -20747,23 +20057,7 @@
                 <w:sz w:val="24"/>
                 <w:szCs w:val="24"/>
               </w:rPr>
-              <w:t xml:space="preserve">4 </w:t>
-            </w:r>
-            <w:proofErr w:type="gramStart"/>
-            <w:r>
-              <w:rPr>
-                <w:sz w:val="24"/>
-                <w:szCs w:val="24"/>
-              </w:rPr>
-              <w:t>Scorching(</w:t>
-            </w:r>
-            <w:proofErr w:type="gramEnd"/>
-            <w:r>
-              <w:rPr>
-                <w:sz w:val="24"/>
-                <w:szCs w:val="24"/>
-              </w:rPr>
-              <w:t xml:space="preserve">vs Human) Healing(vs Mechanical) </w:t>
+              <w:t xml:space="preserve">4 Scorching(vs Human) Healing(vs Mechanical) </w:t>
             </w:r>
           </w:p>
         </w:tc>
@@ -21312,7 +20606,6 @@
                 <w:szCs w:val="24"/>
               </w:rPr>
             </w:pPr>
-            <w:proofErr w:type="spellStart"/>
             <w:r>
               <w:rPr>
                 <w:b w:val="0"/>
@@ -21321,7 +20614,6 @@
               </w:rPr>
               <w:t>SpikeShot</w:t>
             </w:r>
-            <w:proofErr w:type="spellEnd"/>
           </w:p>
         </w:tc>
         <w:tc>
@@ -22509,23 +21801,13 @@
                 <w:szCs w:val="24"/>
               </w:rPr>
             </w:pPr>
-            <w:proofErr w:type="spellStart"/>
             <w:r>
               <w:rPr>
                 <w:b w:val="0"/>
                 <w:sz w:val="24"/>
                 <w:szCs w:val="24"/>
               </w:rPr>
-              <w:t>HeartSeeker</w:t>
-            </w:r>
-            <w:proofErr w:type="spellEnd"/>
-            <w:r>
-              <w:rPr>
-                <w:b w:val="0"/>
-                <w:sz w:val="24"/>
-                <w:szCs w:val="24"/>
-              </w:rPr>
-              <w:t xml:space="preserve"> </w:t>
+              <w:t xml:space="preserve">HeartSeeker </w:t>
             </w:r>
             <w:r>
               <w:rPr>
@@ -23447,19 +22729,11 @@
                 <w:sz w:val="24"/>
               </w:rPr>
             </w:pPr>
-            <w:proofErr w:type="spellStart"/>
-            <w:r>
-              <w:rPr>
-                <w:sz w:val="24"/>
-              </w:rPr>
-              <w:t>Grav</w:t>
-            </w:r>
-            <w:proofErr w:type="spellEnd"/>
-            <w:r>
-              <w:rPr>
-                <w:sz w:val="24"/>
-              </w:rPr>
-              <w:t>-Armor</w:t>
+            <w:r>
+              <w:rPr>
+                <w:sz w:val="24"/>
+              </w:rPr>
+              <w:t>Grav-Armor</w:t>
             </w:r>
           </w:p>
         </w:tc>
@@ -25547,21 +24821,7 @@
         <w:rPr>
           <w:sz w:val="24"/>
         </w:rPr>
-        <w:t xml:space="preserve">After charging this device for a round, you can use an action to activate the tent. After 1 round of time, it instantly expands into a 30 ft. by 30 ft. giant tent. The tent lasts for 12 hours and costs one charge. After the </w:t>
-      </w:r>
-      <w:proofErr w:type="gramStart"/>
-      <w:r>
-        <w:rPr>
-          <w:sz w:val="24"/>
-        </w:rPr>
-        <w:t>12 hour</w:t>
-      </w:r>
-      <w:proofErr w:type="gramEnd"/>
-      <w:r>
-        <w:rPr>
-          <w:sz w:val="24"/>
-        </w:rPr>
-        <w:t xml:space="preserve"> period, the tent will collapse into its storage device. Any creature that does not vacate the area of the tent must succeed a </w:t>
+        <w:t xml:space="preserve">After charging this device for a round, you can use an action to activate the tent. After 1 round of time, it instantly expands into a 30 ft. by 30 ft. giant tent. The tent lasts for 12 hours and costs one charge. After the 12 hour period, the tent will collapse into its storage device. Any creature that does not vacate the area of the tent must succeed a </w:t>
       </w:r>
       <w:r>
         <w:rPr>
@@ -26876,16 +26136,8 @@
         <w:rPr>
           <w:sz w:val="24"/>
         </w:rPr>
-        <w:t xml:space="preserve">to fly up to 30 </w:t>
-      </w:r>
-      <w:proofErr w:type="spellStart"/>
-      <w:r>
-        <w:rPr>
-          <w:sz w:val="24"/>
-        </w:rPr>
-        <w:t>ft</w:t>
-      </w:r>
-      <w:proofErr w:type="spellEnd"/>
+        <w:t>to fly up to 30 ft</w:t>
+      </w:r>
       <w:r>
         <w:rPr>
           <w:sz w:val="24"/>
@@ -27320,7 +26572,7 @@
 </file>
 
 <file path=word/endnotes.xml><?xml version="1.0" encoding="utf-8"?>
-<w:endnotes xmlns:wpc="http://schemas.microsoft.com/office/word/2010/wordprocessingCanvas" xmlns:cx="http://schemas.microsoft.com/office/drawing/2014/chartex" xmlns:cx1="http://schemas.microsoft.com/office/drawing/2015/9/8/chartex" xmlns:cx2="http://schemas.microsoft.com/office/drawing/2015/10/21/chartex" xmlns:cx3="http://schemas.microsoft.com/office/drawing/2016/5/9/chartex" xmlns:cx4="http://schemas.microsoft.com/office/drawing/2016/5/10/chartex" xmlns:cx5="http://schemas.microsoft.com/office/drawing/2016/5/11/chartex" xmlns:cx6="http://schemas.microsoft.com/office/drawing/2016/5/12/chartex" xmlns:cx7="http://schemas.microsoft.com/office/drawing/2016/5/13/chartex" xmlns:cx8="http://schemas.microsoft.com/office/drawing/2016/5/14/chartex" xmlns:mc="http://schemas.openxmlformats.org/markup-compatibility/2006" xmlns:aink="http://schemas.microsoft.com/office/drawing/2016/ink" xmlns:am3d="http://schemas.microsoft.com/office/drawing/2017/model3d" xmlns:o="urn:schemas-microsoft-com:office:office" xmlns:r="http://schemas.openxmlformats.org/officeDocument/2006/relationships" xmlns:m="http://schemas.openxmlformats.org/officeDocument/2006/math" xmlns:v="urn:schemas-microsoft-com:vml" xmlns:wp14="http://schemas.microsoft.com/office/word/2010/wordprocessingDrawing" xmlns:wp="http://schemas.openxmlformats.org/drawingml/2006/wordprocessingDrawing" xmlns:w10="urn:schemas-microsoft-com:office:word" xmlns:w="http://schemas.openxmlformats.org/wordprocessingml/2006/main" xmlns:w14="http://schemas.microsoft.com/office/word/2010/wordml" xmlns:w15="http://schemas.microsoft.com/office/word/2012/wordml" xmlns:w16cid="http://schemas.microsoft.com/office/word/2016/wordml/cid" xmlns:w16se="http://schemas.microsoft.com/office/word/2015/wordml/symex" xmlns:wpg="http://schemas.microsoft.com/office/word/2010/wordprocessingGroup" xmlns:wpi="http://schemas.microsoft.com/office/word/2010/wordprocessingInk" xmlns:wne="http://schemas.microsoft.com/office/word/2006/wordml" xmlns:wps="http://schemas.microsoft.com/office/word/2010/wordprocessingShape" mc:Ignorable="w14 w15 w16se w16cid wp14">
+<w:endnotes xmlns:wpc="http://schemas.microsoft.com/office/word/2010/wordprocessingCanvas" xmlns:cx="http://schemas.microsoft.com/office/drawing/2014/chartex" xmlns:cx1="http://schemas.microsoft.com/office/drawing/2015/9/8/chartex" xmlns:mc="http://schemas.openxmlformats.org/markup-compatibility/2006" xmlns:o="urn:schemas-microsoft-com:office:office" xmlns:r="http://schemas.openxmlformats.org/officeDocument/2006/relationships" xmlns:m="http://schemas.openxmlformats.org/officeDocument/2006/math" xmlns:v="urn:schemas-microsoft-com:vml" xmlns:wp14="http://schemas.microsoft.com/office/word/2010/wordprocessingDrawing" xmlns:wp="http://schemas.openxmlformats.org/drawingml/2006/wordprocessingDrawing" xmlns:w10="urn:schemas-microsoft-com:office:word" xmlns:w="http://schemas.openxmlformats.org/wordprocessingml/2006/main" xmlns:w14="http://schemas.microsoft.com/office/word/2010/wordml" xmlns:w15="http://schemas.microsoft.com/office/word/2012/wordml" xmlns:w16se="http://schemas.microsoft.com/office/word/2015/wordml/symex" xmlns:wpg="http://schemas.microsoft.com/office/word/2010/wordprocessingGroup" xmlns:wpi="http://schemas.microsoft.com/office/word/2010/wordprocessingInk" xmlns:wne="http://schemas.microsoft.com/office/word/2006/wordml" xmlns:wps="http://schemas.microsoft.com/office/word/2010/wordprocessingShape" mc:Ignorable="w14 w15 w16se wp14">
   <w:endnote w:type="separator" w:id="-1">
     <w:p>
       <w:pPr>
@@ -27345,7 +26597,7 @@
 </file>
 
 <file path=word/footer1.xml><?xml version="1.0" encoding="utf-8"?>
-<w:ftr xmlns:wpc="http://schemas.microsoft.com/office/word/2010/wordprocessingCanvas" xmlns:cx="http://schemas.microsoft.com/office/drawing/2014/chartex" xmlns:cx1="http://schemas.microsoft.com/office/drawing/2015/9/8/chartex" xmlns:cx2="http://schemas.microsoft.com/office/drawing/2015/10/21/chartex" xmlns:cx3="http://schemas.microsoft.com/office/drawing/2016/5/9/chartex" xmlns:cx4="http://schemas.microsoft.com/office/drawing/2016/5/10/chartex" xmlns:cx5="http://schemas.microsoft.com/office/drawing/2016/5/11/chartex" xmlns:cx6="http://schemas.microsoft.com/office/drawing/2016/5/12/chartex" xmlns:cx7="http://schemas.microsoft.com/office/drawing/2016/5/13/chartex" xmlns:cx8="http://schemas.microsoft.com/office/drawing/2016/5/14/chartex" xmlns:mc="http://schemas.openxmlformats.org/markup-compatibility/2006" xmlns:aink="http://schemas.microsoft.com/office/drawing/2016/ink" xmlns:am3d="http://schemas.microsoft.com/office/drawing/2017/model3d" xmlns:o="urn:schemas-microsoft-com:office:office" xmlns:r="http://schemas.openxmlformats.org/officeDocument/2006/relationships" xmlns:m="http://schemas.openxmlformats.org/officeDocument/2006/math" xmlns:v="urn:schemas-microsoft-com:vml" xmlns:wp14="http://schemas.microsoft.com/office/word/2010/wordprocessingDrawing" xmlns:wp="http://schemas.openxmlformats.org/drawingml/2006/wordprocessingDrawing" xmlns:w10="urn:schemas-microsoft-com:office:word" xmlns:w="http://schemas.openxmlformats.org/wordprocessingml/2006/main" xmlns:w14="http://schemas.microsoft.com/office/word/2010/wordml" xmlns:w15="http://schemas.microsoft.com/office/word/2012/wordml" xmlns:w16cid="http://schemas.microsoft.com/office/word/2016/wordml/cid" xmlns:w16se="http://schemas.microsoft.com/office/word/2015/wordml/symex" xmlns:wpg="http://schemas.microsoft.com/office/word/2010/wordprocessingGroup" xmlns:wpi="http://schemas.microsoft.com/office/word/2010/wordprocessingInk" xmlns:wne="http://schemas.microsoft.com/office/word/2006/wordml" xmlns:wps="http://schemas.microsoft.com/office/word/2010/wordprocessingShape" mc:Ignorable="w14 w15 w16se w16cid wp14">
+<w:ftr xmlns:wpc="http://schemas.microsoft.com/office/word/2010/wordprocessingCanvas" xmlns:cx="http://schemas.microsoft.com/office/drawing/2014/chartex" xmlns:cx1="http://schemas.microsoft.com/office/drawing/2015/9/8/chartex" xmlns:mc="http://schemas.openxmlformats.org/markup-compatibility/2006" xmlns:o="urn:schemas-microsoft-com:office:office" xmlns:r="http://schemas.openxmlformats.org/officeDocument/2006/relationships" xmlns:m="http://schemas.openxmlformats.org/officeDocument/2006/math" xmlns:v="urn:schemas-microsoft-com:vml" xmlns:wp14="http://schemas.microsoft.com/office/word/2010/wordprocessingDrawing" xmlns:wp="http://schemas.openxmlformats.org/drawingml/2006/wordprocessingDrawing" xmlns:w10="urn:schemas-microsoft-com:office:word" xmlns:w="http://schemas.openxmlformats.org/wordprocessingml/2006/main" xmlns:w14="http://schemas.microsoft.com/office/word/2010/wordml" xmlns:w15="http://schemas.microsoft.com/office/word/2012/wordml" xmlns:w16se="http://schemas.microsoft.com/office/word/2015/wordml/symex" xmlns:wpg="http://schemas.microsoft.com/office/word/2010/wordprocessingGroup" xmlns:wpi="http://schemas.microsoft.com/office/word/2010/wordprocessingInk" xmlns:wne="http://schemas.microsoft.com/office/word/2006/wordml" xmlns:wps="http://schemas.microsoft.com/office/word/2010/wordprocessingShape" mc:Ignorable="w14 w15 w16se wp14">
   <w:sdt>
     <w:sdtPr>
       <w:id w:val="1320625763"/>
@@ -27381,7 +26633,7 @@
           <w:rPr>
             <w:noProof/>
           </w:rPr>
-          <w:t>15</w:t>
+          <w:t>2</w:t>
         </w:r>
         <w:r>
           <w:rPr>
@@ -27406,7 +26658,7 @@
 </file>
 
 <file path=word/footnotes.xml><?xml version="1.0" encoding="utf-8"?>
-<w:footnotes xmlns:wpc="http://schemas.microsoft.com/office/word/2010/wordprocessingCanvas" xmlns:cx="http://schemas.microsoft.com/office/drawing/2014/chartex" xmlns:cx1="http://schemas.microsoft.com/office/drawing/2015/9/8/chartex" xmlns:cx2="http://schemas.microsoft.com/office/drawing/2015/10/21/chartex" xmlns:cx3="http://schemas.microsoft.com/office/drawing/2016/5/9/chartex" xmlns:cx4="http://schemas.microsoft.com/office/drawing/2016/5/10/chartex" xmlns:cx5="http://schemas.microsoft.com/office/drawing/2016/5/11/chartex" xmlns:cx6="http://schemas.microsoft.com/office/drawing/2016/5/12/chartex" xmlns:cx7="http://schemas.microsoft.com/office/drawing/2016/5/13/chartex" xmlns:cx8="http://schemas.microsoft.com/office/drawing/2016/5/14/chartex" xmlns:mc="http://schemas.openxmlformats.org/markup-compatibility/2006" xmlns:aink="http://schemas.microsoft.com/office/drawing/2016/ink" xmlns:am3d="http://schemas.microsoft.com/office/drawing/2017/model3d" xmlns:o="urn:schemas-microsoft-com:office:office" xmlns:r="http://schemas.openxmlformats.org/officeDocument/2006/relationships" xmlns:m="http://schemas.openxmlformats.org/officeDocument/2006/math" xmlns:v="urn:schemas-microsoft-com:vml" xmlns:wp14="http://schemas.microsoft.com/office/word/2010/wordprocessingDrawing" xmlns:wp="http://schemas.openxmlformats.org/drawingml/2006/wordprocessingDrawing" xmlns:w10="urn:schemas-microsoft-com:office:word" xmlns:w="http://schemas.openxmlformats.org/wordprocessingml/2006/main" xmlns:w14="http://schemas.microsoft.com/office/word/2010/wordml" xmlns:w15="http://schemas.microsoft.com/office/word/2012/wordml" xmlns:w16cid="http://schemas.microsoft.com/office/word/2016/wordml/cid" xmlns:w16se="http://schemas.microsoft.com/office/word/2015/wordml/symex" xmlns:wpg="http://schemas.microsoft.com/office/word/2010/wordprocessingGroup" xmlns:wpi="http://schemas.microsoft.com/office/word/2010/wordprocessingInk" xmlns:wne="http://schemas.microsoft.com/office/word/2006/wordml" xmlns:wps="http://schemas.microsoft.com/office/word/2010/wordprocessingShape" mc:Ignorable="w14 w15 w16se w16cid wp14">
+<w:footnotes xmlns:wpc="http://schemas.microsoft.com/office/word/2010/wordprocessingCanvas" xmlns:cx="http://schemas.microsoft.com/office/drawing/2014/chartex" xmlns:cx1="http://schemas.microsoft.com/office/drawing/2015/9/8/chartex" xmlns:mc="http://schemas.openxmlformats.org/markup-compatibility/2006" xmlns:o="urn:schemas-microsoft-com:office:office" xmlns:r="http://schemas.openxmlformats.org/officeDocument/2006/relationships" xmlns:m="http://schemas.openxmlformats.org/officeDocument/2006/math" xmlns:v="urn:schemas-microsoft-com:vml" xmlns:wp14="http://schemas.microsoft.com/office/word/2010/wordprocessingDrawing" xmlns:wp="http://schemas.openxmlformats.org/drawingml/2006/wordprocessingDrawing" xmlns:w10="urn:schemas-microsoft-com:office:word" xmlns:w="http://schemas.openxmlformats.org/wordprocessingml/2006/main" xmlns:w14="http://schemas.microsoft.com/office/word/2010/wordml" xmlns:w15="http://schemas.microsoft.com/office/word/2012/wordml" xmlns:w16se="http://schemas.microsoft.com/office/word/2015/wordml/symex" xmlns:wpg="http://schemas.microsoft.com/office/word/2010/wordprocessingGroup" xmlns:wpi="http://schemas.microsoft.com/office/word/2010/wordprocessingInk" xmlns:wne="http://schemas.microsoft.com/office/word/2006/wordml" xmlns:wps="http://schemas.microsoft.com/office/word/2010/wordprocessingShape" mc:Ignorable="w14 w15 w16se wp14">
   <w:footnote w:type="separator" w:id="-1">
     <w:p>
       <w:pPr>
@@ -27431,7 +26683,7 @@
 </file>
 
 <file path=word/header1.xml><?xml version="1.0" encoding="utf-8"?>
-<w:hdr xmlns:wpc="http://schemas.microsoft.com/office/word/2010/wordprocessingCanvas" xmlns:cx="http://schemas.microsoft.com/office/drawing/2014/chartex" xmlns:cx1="http://schemas.microsoft.com/office/drawing/2015/9/8/chartex" xmlns:cx2="http://schemas.microsoft.com/office/drawing/2015/10/21/chartex" xmlns:cx3="http://schemas.microsoft.com/office/drawing/2016/5/9/chartex" xmlns:cx4="http://schemas.microsoft.com/office/drawing/2016/5/10/chartex" xmlns:cx5="http://schemas.microsoft.com/office/drawing/2016/5/11/chartex" xmlns:cx6="http://schemas.microsoft.com/office/drawing/2016/5/12/chartex" xmlns:cx7="http://schemas.microsoft.com/office/drawing/2016/5/13/chartex" xmlns:cx8="http://schemas.microsoft.com/office/drawing/2016/5/14/chartex" xmlns:mc="http://schemas.openxmlformats.org/markup-compatibility/2006" xmlns:aink="http://schemas.microsoft.com/office/drawing/2016/ink" xmlns:am3d="http://schemas.microsoft.com/office/drawing/2017/model3d" xmlns:o="urn:schemas-microsoft-com:office:office" xmlns:r="http://schemas.openxmlformats.org/officeDocument/2006/relationships" xmlns:m="http://schemas.openxmlformats.org/officeDocument/2006/math" xmlns:v="urn:schemas-microsoft-com:vml" xmlns:wp14="http://schemas.microsoft.com/office/word/2010/wordprocessingDrawing" xmlns:wp="http://schemas.openxmlformats.org/drawingml/2006/wordprocessingDrawing" xmlns:w10="urn:schemas-microsoft-com:office:word" xmlns:w="http://schemas.openxmlformats.org/wordprocessingml/2006/main" xmlns:w14="http://schemas.microsoft.com/office/word/2010/wordml" xmlns:w15="http://schemas.microsoft.com/office/word/2012/wordml" xmlns:w16cid="http://schemas.microsoft.com/office/word/2016/wordml/cid" xmlns:w16se="http://schemas.microsoft.com/office/word/2015/wordml/symex" xmlns:wpg="http://schemas.microsoft.com/office/word/2010/wordprocessingGroup" xmlns:wpi="http://schemas.microsoft.com/office/word/2010/wordprocessingInk" xmlns:wne="http://schemas.microsoft.com/office/word/2006/wordml" xmlns:wps="http://schemas.microsoft.com/office/word/2010/wordprocessingShape" mc:Ignorable="w14 w15 w16se w16cid wp14">
+<w:hdr xmlns:wpc="http://schemas.microsoft.com/office/word/2010/wordprocessingCanvas" xmlns:cx="http://schemas.microsoft.com/office/drawing/2014/chartex" xmlns:cx1="http://schemas.microsoft.com/office/drawing/2015/9/8/chartex" xmlns:mc="http://schemas.openxmlformats.org/markup-compatibility/2006" xmlns:o="urn:schemas-microsoft-com:office:office" xmlns:r="http://schemas.openxmlformats.org/officeDocument/2006/relationships" xmlns:m="http://schemas.openxmlformats.org/officeDocument/2006/math" xmlns:v="urn:schemas-microsoft-com:vml" xmlns:wp14="http://schemas.microsoft.com/office/word/2010/wordprocessingDrawing" xmlns:wp="http://schemas.openxmlformats.org/drawingml/2006/wordprocessingDrawing" xmlns:w10="urn:schemas-microsoft-com:office:word" xmlns:w="http://schemas.openxmlformats.org/wordprocessingml/2006/main" xmlns:w14="http://schemas.microsoft.com/office/word/2010/wordml" xmlns:w15="http://schemas.microsoft.com/office/word/2012/wordml" xmlns:w16se="http://schemas.microsoft.com/office/word/2015/wordml/symex" xmlns:wpg="http://schemas.microsoft.com/office/word/2010/wordprocessingGroup" xmlns:wpi="http://schemas.microsoft.com/office/word/2010/wordprocessingInk" xmlns:wne="http://schemas.microsoft.com/office/word/2006/wordml" xmlns:wps="http://schemas.microsoft.com/office/word/2010/wordprocessingShape" mc:Ignorable="w14 w15 w16se wp14">
   <w:p>
     <w:pPr>
       <w:pStyle w:val="Header"/>
@@ -27519,6 +26771,7 @@
                               <w:dataBinding w:prefixMappings="xmlns:ns0='http://purl.org/dc/elements/1.1/' xmlns:ns1='http://schemas.openxmlformats.org/package/2006/metadata/core-properties' " w:xpath="/ns1:coreProperties[1]/ns0:title[1]" w:storeItemID="{6C3C8BC8-F283-45AE-878A-BAB7291924A1}"/>
                               <w:text/>
                             </w:sdtPr>
+                            <w:sdtEndPr/>
                             <w:sdtContent>
                               <w:r>
                                 <w:t>2017</w:t>
@@ -27587,6 +26840,7 @@
                         <w:dataBinding w:prefixMappings="xmlns:ns0='http://purl.org/dc/elements/1.1/' xmlns:ns1='http://schemas.openxmlformats.org/package/2006/metadata/core-properties' " w:xpath="/ns1:coreProperties[1]/ns0:title[1]" w:storeItemID="{6C3C8BC8-F283-45AE-878A-BAB7291924A1}"/>
                         <w:text/>
                       </w:sdtPr>
+                      <w:sdtEndPr/>
                       <w:sdtContent>
                         <w:r>
                           <w:t>2017</w:t>
@@ -27610,7 +26864,7 @@
 </file>
 
 <file path=word/numbering.xml><?xml version="1.0" encoding="utf-8"?>
-<w:numbering xmlns:wpc="http://schemas.microsoft.com/office/word/2010/wordprocessingCanvas" xmlns:cx="http://schemas.microsoft.com/office/drawing/2014/chartex" xmlns:cx1="http://schemas.microsoft.com/office/drawing/2015/9/8/chartex" xmlns:cx2="http://schemas.microsoft.com/office/drawing/2015/10/21/chartex" xmlns:cx3="http://schemas.microsoft.com/office/drawing/2016/5/9/chartex" xmlns:cx4="http://schemas.microsoft.com/office/drawing/2016/5/10/chartex" xmlns:cx5="http://schemas.microsoft.com/office/drawing/2016/5/11/chartex" xmlns:cx6="http://schemas.microsoft.com/office/drawing/2016/5/12/chartex" xmlns:cx7="http://schemas.microsoft.com/office/drawing/2016/5/13/chartex" xmlns:cx8="http://schemas.microsoft.com/office/drawing/2016/5/14/chartex" xmlns:mc="http://schemas.openxmlformats.org/markup-compatibility/2006" xmlns:aink="http://schemas.microsoft.com/office/drawing/2016/ink" xmlns:am3d="http://schemas.microsoft.com/office/drawing/2017/model3d" xmlns:o="urn:schemas-microsoft-com:office:office" xmlns:r="http://schemas.openxmlformats.org/officeDocument/2006/relationships" xmlns:m="http://schemas.openxmlformats.org/officeDocument/2006/math" xmlns:v="urn:schemas-microsoft-com:vml" xmlns:wp14="http://schemas.microsoft.com/office/word/2010/wordprocessingDrawing" xmlns:wp="http://schemas.openxmlformats.org/drawingml/2006/wordprocessingDrawing" xmlns:w10="urn:schemas-microsoft-com:office:word" xmlns:w="http://schemas.openxmlformats.org/wordprocessingml/2006/main" xmlns:w14="http://schemas.microsoft.com/office/word/2010/wordml" xmlns:w15="http://schemas.microsoft.com/office/word/2012/wordml" xmlns:w16cid="http://schemas.microsoft.com/office/word/2016/wordml/cid" xmlns:w16se="http://schemas.microsoft.com/office/word/2015/wordml/symex" xmlns:wpg="http://schemas.microsoft.com/office/word/2010/wordprocessingGroup" xmlns:wpi="http://schemas.microsoft.com/office/word/2010/wordprocessingInk" xmlns:wne="http://schemas.microsoft.com/office/word/2006/wordml" xmlns:wps="http://schemas.microsoft.com/office/word/2010/wordprocessingShape" mc:Ignorable="w14 w15 w16se w16cid wp14">
+<w:numbering xmlns:wpc="http://schemas.microsoft.com/office/word/2010/wordprocessingCanvas" xmlns:cx="http://schemas.microsoft.com/office/drawing/2014/chartex" xmlns:cx1="http://schemas.microsoft.com/office/drawing/2015/9/8/chartex" xmlns:mc="http://schemas.openxmlformats.org/markup-compatibility/2006" xmlns:o="urn:schemas-microsoft-com:office:office" xmlns:r="http://schemas.openxmlformats.org/officeDocument/2006/relationships" xmlns:m="http://schemas.openxmlformats.org/officeDocument/2006/math" xmlns:v="urn:schemas-microsoft-com:vml" xmlns:wp14="http://schemas.microsoft.com/office/word/2010/wordprocessingDrawing" xmlns:wp="http://schemas.openxmlformats.org/drawingml/2006/wordprocessingDrawing" xmlns:w10="urn:schemas-microsoft-com:office:word" xmlns:w="http://schemas.openxmlformats.org/wordprocessingml/2006/main" xmlns:w14="http://schemas.microsoft.com/office/word/2010/wordml" xmlns:w15="http://schemas.microsoft.com/office/word/2012/wordml" xmlns:w16se="http://schemas.microsoft.com/office/word/2015/wordml/symex" xmlns:wpg="http://schemas.microsoft.com/office/word/2010/wordprocessingGroup" xmlns:wpi="http://schemas.microsoft.com/office/word/2010/wordprocessingInk" xmlns:wne="http://schemas.microsoft.com/office/word/2006/wordml" xmlns:wps="http://schemas.microsoft.com/office/word/2010/wordprocessingShape" mc:Ignorable="w14 w15 w16se wp14">
   <w:abstractNum w:abstractNumId="0" w15:restartNumberingAfterBreak="0">
     <w:nsid w:val="2E82701C"/>
     <w:multiLevelType w:val="hybridMultilevel"/>
@@ -28368,7 +27622,7 @@
 </file>
 
 <file path=word/styles.xml><?xml version="1.0" encoding="utf-8"?>
-<w:styles xmlns:mc="http://schemas.openxmlformats.org/markup-compatibility/2006" xmlns:r="http://schemas.openxmlformats.org/officeDocument/2006/relationships" xmlns:w="http://schemas.openxmlformats.org/wordprocessingml/2006/main" xmlns:w14="http://schemas.microsoft.com/office/word/2010/wordml" xmlns:w15="http://schemas.microsoft.com/office/word/2012/wordml" xmlns:w16cid="http://schemas.microsoft.com/office/word/2016/wordml/cid" xmlns:w16se="http://schemas.microsoft.com/office/word/2015/wordml/symex" mc:Ignorable="w14 w15 w16se w16cid">
+<w:styles xmlns:mc="http://schemas.openxmlformats.org/markup-compatibility/2006" xmlns:r="http://schemas.openxmlformats.org/officeDocument/2006/relationships" xmlns:w="http://schemas.openxmlformats.org/wordprocessingml/2006/main" xmlns:w14="http://schemas.microsoft.com/office/word/2010/wordml" xmlns:w15="http://schemas.microsoft.com/office/word/2012/wordml" xmlns:w16se="http://schemas.microsoft.com/office/word/2015/wordml/symex" mc:Ignorable="w14 w15 w16se">
   <w:docDefaults>
     <w:rPrDefault>
       <w:rPr>
@@ -28384,7 +27638,7 @@
       </w:pPr>
     </w:pPrDefault>
   </w:docDefaults>
-  <w:latentStyles w:defLockedState="0" w:defUIPriority="99" w:defSemiHidden="0" w:defUnhideWhenUsed="0" w:defQFormat="0" w:count="375">
+  <w:latentStyles w:defLockedState="0" w:defUIPriority="99" w:defSemiHidden="0" w:defUnhideWhenUsed="0" w:defQFormat="0" w:count="371">
     <w:lsdException w:name="Normal" w:uiPriority="0" w:qFormat="1"/>
     <w:lsdException w:name="heading 1" w:uiPriority="9" w:qFormat="1"/>
     <w:lsdException w:name="heading 2" w:semiHidden="1" w:uiPriority="9" w:unhideWhenUsed="1" w:qFormat="1"/>
@@ -28756,10 +28010,6 @@
     <w:lsdException w:name="List Table 5 Dark Accent 6" w:uiPriority="50"/>
     <w:lsdException w:name="List Table 6 Colorful Accent 6" w:uiPriority="51"/>
     <w:lsdException w:name="List Table 7 Colorful Accent 6" w:uiPriority="52"/>
-    <w:lsdException w:name="Mention" w:semiHidden="1" w:unhideWhenUsed="1"/>
-    <w:lsdException w:name="Smart Hyperlink" w:semiHidden="1" w:unhideWhenUsed="1"/>
-    <w:lsdException w:name="Hashtag" w:semiHidden="1" w:unhideWhenUsed="1"/>
-    <w:lsdException w:name="Unresolved Mention" w:semiHidden="1" w:unhideWhenUsed="1"/>
   </w:latentStyles>
   <w:style w:type="paragraph" w:default="1" w:styleId="Normal">
     <w:name w:val="Normal"/>
@@ -29544,7 +28794,7 @@
 </file>
 
 <file path=customXml/itemProps1.xml><?xml version="1.0" encoding="utf-8"?>
-<ds:datastoreItem xmlns:ds="http://schemas.openxmlformats.org/officeDocument/2006/customXml" ds:itemID="{DEC15647-8906-4920-9901-4C8597449A7F}">
+<ds:datastoreItem xmlns:ds="http://schemas.openxmlformats.org/officeDocument/2006/customXml" ds:itemID="{55B0D7CB-3343-421C-BB6A-0C062E87A5B6}">
   <ds:schemaRefs>
     <ds:schemaRef ds:uri="http://schemas.openxmlformats.org/officeDocument/2006/bibliography"/>
   </ds:schemaRefs>

</xml_diff>

<commit_message>
systems in main version
</commit_message>
<xml_diff>
--- a/Behemoth/Behemoth2_DifVersion.docx
+++ b/Behemoth/Behemoth2_DifVersion.docx
@@ -223,8 +223,6 @@
         </w:rPr>
         <w:t>.</w:t>
       </w:r>
-      <w:bookmarkStart w:id="0" w:name="_GoBack"/>
-      <w:bookmarkEnd w:id="0"/>
       <w:r>
         <w:rPr>
           <w:sz w:val="24"/>
@@ -465,7 +463,7 @@
                 <w:szCs w:val="24"/>
               </w:rPr>
             </w:pPr>
-            <w:bookmarkStart w:id="1" w:name="_Hlk498770380"/>
+            <w:bookmarkStart w:id="0" w:name="_Hlk498770380"/>
             <w:r>
               <w:rPr>
                 <w:b w:val="0"/>
@@ -815,7 +813,7 @@
           </w:p>
         </w:tc>
       </w:tr>
-      <w:bookmarkEnd w:id="1"/>
+      <w:bookmarkEnd w:id="0"/>
     </w:tbl>
     <w:p>
       <w:pPr>
@@ -7210,58 +7208,46 @@
     <w:p>
       <w:pPr>
         <w:rPr>
-          <w:sz w:val="28"/>
-          <w:szCs w:val="24"/>
-        </w:rPr>
-      </w:pPr>
-      <w:r>
-        <w:rPr>
-          <w:sz w:val="28"/>
-          <w:szCs w:val="24"/>
-        </w:rPr>
-        <w:t>Unlike players, e</w:t>
-      </w:r>
-      <w:r>
-        <w:rPr>
-          <w:sz w:val="28"/>
-          <w:szCs w:val="24"/>
-        </w:rPr>
-        <w:t xml:space="preserve">ach installed </w:t>
-      </w:r>
-      <w:r>
-        <w:rPr>
-          <w:sz w:val="28"/>
-          <w:szCs w:val="24"/>
-        </w:rPr>
-        <w:t>Core System and Subsystem start with 0</w:t>
-      </w:r>
-      <w:r>
-        <w:rPr>
-          <w:sz w:val="28"/>
-          <w:szCs w:val="24"/>
-        </w:rPr>
-        <w:t xml:space="preserve"> point</w:t>
-      </w:r>
-      <w:r>
-        <w:rPr>
-          <w:sz w:val="28"/>
-          <w:szCs w:val="24"/>
-        </w:rPr>
-        <w:t>s</w:t>
-      </w:r>
-      <w:r>
-        <w:rPr>
-          <w:sz w:val="28"/>
-          <w:szCs w:val="24"/>
-        </w:rPr>
-        <w:t xml:space="preserve"> unless otherwise specified</w:t>
-      </w:r>
-      <w:r>
-        <w:rPr>
-          <w:sz w:val="28"/>
-          <w:szCs w:val="24"/>
-        </w:rPr>
-        <w:t>.</w:t>
+          <w:sz w:val="24"/>
+          <w:szCs w:val="24"/>
+        </w:rPr>
+      </w:pPr>
+      <w:r>
+        <w:rPr>
+          <w:sz w:val="24"/>
+          <w:szCs w:val="24"/>
+        </w:rPr>
+        <w:t>Systems define the technology installed in a vehicle that aids the pilot in their actions. These benefits come in various for ranging from static bonuses to success to abilities that can be activated with superiority.</w:t>
+      </w:r>
+    </w:p>
+    <w:p>
+      <w:pPr>
+        <w:rPr>
+          <w:sz w:val="24"/>
+          <w:szCs w:val="24"/>
+        </w:rPr>
+      </w:pPr>
+      <w:r>
+        <w:rPr>
+          <w:sz w:val="24"/>
+          <w:szCs w:val="24"/>
+        </w:rPr>
+        <w:t xml:space="preserve">Vehicles come with pre-installed systems depending on their make. </w:t>
+      </w:r>
+      <w:r>
+        <w:rPr>
+          <w:i/>
+          <w:sz w:val="24"/>
+          <w:szCs w:val="24"/>
+        </w:rPr>
+        <w:t>Most</w:t>
+      </w:r>
+      <w:r>
+        <w:rPr>
+          <w:sz w:val="24"/>
+          <w:szCs w:val="24"/>
+        </w:rPr>
+        <w:t xml:space="preserve"> vehicles have a movement and communications system already installed.</w:t>
       </w:r>
     </w:p>
     <w:p>
@@ -7277,68 +7263,70 @@
           <w:sz w:val="24"/>
           <w:szCs w:val="24"/>
         </w:rPr>
-        <w:t xml:space="preserve">Allocating System Points: </w:t>
-      </w:r>
-      <w:r>
-        <w:rPr>
-          <w:sz w:val="24"/>
-          <w:szCs w:val="24"/>
-        </w:rPr>
-        <w:t xml:space="preserve"> </w:t>
-      </w:r>
-      <w:r>
-        <w:rPr>
-          <w:sz w:val="24"/>
-          <w:szCs w:val="24"/>
-        </w:rPr>
-        <w:t xml:space="preserve">Every </w:t>
-      </w:r>
-      <w:r>
-        <w:rPr>
-          <w:sz w:val="24"/>
-          <w:szCs w:val="24"/>
-        </w:rPr>
-        <w:t>vehicle begins</w:t>
-      </w:r>
-      <w:r>
-        <w:rPr>
-          <w:sz w:val="24"/>
-          <w:szCs w:val="24"/>
-        </w:rPr>
-        <w:t xml:space="preserve"> with </w:t>
-      </w:r>
-      <w:r>
-        <w:rPr>
-          <w:sz w:val="24"/>
-          <w:szCs w:val="24"/>
-        </w:rPr>
-        <w:t>10</w:t>
-      </w:r>
-      <w:r>
-        <w:rPr>
-          <w:sz w:val="24"/>
-          <w:szCs w:val="24"/>
-        </w:rPr>
-        <w:t xml:space="preserve"> System points that can be allocated across Core Systems and installed Subsystems.</w:t>
-      </w:r>
-      <w:r>
-        <w:rPr>
-          <w:sz w:val="24"/>
-          <w:szCs w:val="24"/>
-        </w:rPr>
-        <w:t xml:space="preserve"> </w:t>
-      </w:r>
-      <w:r>
-        <w:rPr>
-          <w:sz w:val="24"/>
-          <w:szCs w:val="24"/>
-        </w:rPr>
-        <w:t>A max of 4 points can be allocated to each system and subsystem. Subsystems cannot receive points without at least one point being put into a core system</w:t>
+        <w:t xml:space="preserve">Power: </w:t>
+      </w:r>
+      <w:r>
+        <w:rPr>
+          <w:sz w:val="24"/>
+          <w:szCs w:val="24"/>
+        </w:rPr>
+        <w:t>Systems require power to run, how much power is determined by the System Rank. A Reactor generates power equal to its System Rank, all systems that rank or lower are powered by the reactor. A reactor can be upgraded just like other systems.</w:t>
+      </w:r>
+    </w:p>
+    <w:p>
+      <w:pPr>
+        <w:rPr>
+          <w:sz w:val="24"/>
+          <w:szCs w:val="24"/>
+        </w:rPr>
+      </w:pPr>
+      <w:r>
+        <w:rPr>
+          <w:b/>
+          <w:sz w:val="24"/>
+          <w:szCs w:val="24"/>
+        </w:rPr>
+        <w:t xml:space="preserve">Installing and Upgrading Systems: </w:t>
+      </w:r>
+      <w:r>
+        <w:rPr>
+          <w:sz w:val="24"/>
+          <w:szCs w:val="24"/>
+        </w:rPr>
+        <w:t xml:space="preserve">Systems can only be upgraded and installed if the player has access to the proper materials and tools. This is typically done when the vehicle is in a garage or repair bay of some sort. Systems, upgrade kits, and weapons can be purchased </w:t>
+      </w:r>
+      <w:r>
+        <w:rPr>
+          <w:sz w:val="24"/>
+          <w:szCs w:val="24"/>
+        </w:rPr>
+        <w:t xml:space="preserve">from various junk dealers, </w:t>
+      </w:r>
+      <w:r>
+        <w:rPr>
+          <w:sz w:val="24"/>
+          <w:szCs w:val="24"/>
+        </w:rPr>
+        <w:t>official company stores</w:t>
+      </w:r>
+      <w:r>
+        <w:rPr>
+          <w:sz w:val="24"/>
+          <w:szCs w:val="24"/>
+        </w:rPr>
+        <w:t>, or salvaged from defeated vehicles!</w:t>
+      </w:r>
+      <w:r>
+        <w:rPr>
+          <w:sz w:val="24"/>
+          <w:szCs w:val="24"/>
+        </w:rPr>
+        <w:t xml:space="preserve"> Different sellers will have different prices and goods so be on the lookout!</w:t>
       </w:r>
     </w:p>
     <w:tbl>
       <w:tblPr>
-        <w:tblStyle w:val="PlainTable31"/>
+        <w:tblStyle w:val="PlainTable3"/>
         <w:tblpPr w:leftFromText="180" w:rightFromText="180" w:vertAnchor="text" w:horzAnchor="margin" w:tblpXSpec="center" w:tblpY="383"/>
         <w:tblW w:w="11772" w:type="dxa"/>
         <w:tblLook w:val="04A0" w:firstRow="1" w:lastRow="0" w:firstColumn="1" w:lastColumn="0" w:noHBand="0" w:noVBand="1"/>
@@ -7358,10 +7346,6 @@
           <w:tcPr>
             <w:cnfStyle w:val="001000000100" w:firstRow="0" w:lastRow="0" w:firstColumn="1" w:lastColumn="0" w:oddVBand="0" w:evenVBand="0" w:oddHBand="0" w:evenHBand="0" w:firstRowFirstColumn="1" w:firstRowLastColumn="0" w:lastRowFirstColumn="0" w:lastRowLastColumn="0"/>
             <w:tcW w:w="3200" w:type="dxa"/>
-            <w:tcBorders>
-              <w:top w:val="single" w:sz="4" w:space="0" w:color="auto"/>
-              <w:left w:val="single" w:sz="4" w:space="0" w:color="auto"/>
-            </w:tcBorders>
           </w:tcPr>
           <w:p>
             <w:pPr>
@@ -7382,9 +7366,6 @@
         <w:tc>
           <w:tcPr>
             <w:tcW w:w="3018" w:type="dxa"/>
-            <w:tcBorders>
-              <w:top w:val="single" w:sz="4" w:space="0" w:color="auto"/>
-            </w:tcBorders>
           </w:tcPr>
           <w:p>
             <w:pPr>
@@ -7406,9 +7387,6 @@
         <w:tc>
           <w:tcPr>
             <w:tcW w:w="3006" w:type="dxa"/>
-            <w:tcBorders>
-              <w:top w:val="single" w:sz="4" w:space="0" w:color="auto"/>
-            </w:tcBorders>
           </w:tcPr>
           <w:p>
             <w:pPr>
@@ -7423,31 +7401,13 @@
                 <w:sz w:val="24"/>
                 <w:szCs w:val="24"/>
               </w:rPr>
-              <w:t xml:space="preserve">Derived </w:t>
-            </w:r>
-            <w:r>
-              <w:rPr>
-                <w:sz w:val="24"/>
-                <w:szCs w:val="24"/>
-              </w:rPr>
-              <w:t>SubSystem</w:t>
-            </w:r>
-            <w:r>
-              <w:rPr>
-                <w:sz w:val="24"/>
-                <w:szCs w:val="24"/>
-              </w:rPr>
-              <w:t>s</w:t>
+              <w:t>Subsystems</w:t>
             </w:r>
           </w:p>
         </w:tc>
         <w:tc>
           <w:tcPr>
             <w:tcW w:w="2548" w:type="dxa"/>
-            <w:tcBorders>
-              <w:top w:val="single" w:sz="4" w:space="0" w:color="auto"/>
-              <w:right w:val="single" w:sz="4" w:space="0" w:color="auto"/>
-            </w:tcBorders>
           </w:tcPr>
           <w:p>
             <w:pPr>
@@ -7476,23 +7436,20 @@
           <w:tcPr>
             <w:cnfStyle w:val="001000000000" w:firstRow="0" w:lastRow="0" w:firstColumn="1" w:lastColumn="0" w:oddVBand="0" w:evenVBand="0" w:oddHBand="0" w:evenHBand="0" w:firstRowFirstColumn="0" w:firstRowLastColumn="0" w:lastRowFirstColumn="0" w:lastRowLastColumn="0"/>
             <w:tcW w:w="3200" w:type="dxa"/>
-            <w:tcBorders>
-              <w:left w:val="single" w:sz="4" w:space="0" w:color="auto"/>
-            </w:tcBorders>
-          </w:tcPr>
-          <w:p>
-            <w:pPr>
-              <w:rPr>
-                <w:sz w:val="24"/>
-                <w:szCs w:val="24"/>
-              </w:rPr>
-            </w:pPr>
-            <w:r>
-              <w:rPr>
-                <w:sz w:val="24"/>
-                <w:szCs w:val="24"/>
-              </w:rPr>
-              <w:t>Support Systems</w:t>
+          </w:tcPr>
+          <w:p>
+            <w:pPr>
+              <w:rPr>
+                <w:sz w:val="24"/>
+                <w:szCs w:val="24"/>
+              </w:rPr>
+            </w:pPr>
+            <w:r>
+              <w:rPr>
+                <w:sz w:val="24"/>
+                <w:szCs w:val="24"/>
+              </w:rPr>
+              <w:t xml:space="preserve">Support </w:t>
             </w:r>
           </w:p>
         </w:tc>
@@ -7513,7 +7470,7 @@
                 <w:sz w:val="24"/>
                 <w:szCs w:val="24"/>
               </w:rPr>
-              <w:t>The Mech’s ability to keep itself and the pilot functional</w:t>
+              <w:t>Grants the use of a number of drones equal to System Rank</w:t>
             </w:r>
           </w:p>
         </w:tc>
@@ -7534,16 +7491,29 @@
                 <w:sz w:val="24"/>
                 <w:szCs w:val="24"/>
               </w:rPr>
-              <w:t xml:space="preserve">Life support, Repair Systems </w:t>
+              <w:t>Life support</w:t>
+            </w:r>
+          </w:p>
+          <w:p>
+            <w:pPr>
+              <w:cnfStyle w:val="000000100000" w:firstRow="0" w:lastRow="0" w:firstColumn="0" w:lastColumn="0" w:oddVBand="0" w:evenVBand="0" w:oddHBand="1" w:evenHBand="0" w:firstRowFirstColumn="0" w:firstRowLastColumn="0" w:lastRowFirstColumn="0" w:lastRowLastColumn="0"/>
+              <w:rPr>
+                <w:sz w:val="24"/>
+                <w:szCs w:val="24"/>
+              </w:rPr>
+            </w:pPr>
+            <w:r>
+              <w:rPr>
+                <w:sz w:val="24"/>
+                <w:szCs w:val="24"/>
+              </w:rPr>
+              <w:t>Automated Repair</w:t>
             </w:r>
           </w:p>
         </w:tc>
         <w:tc>
           <w:tcPr>
             <w:tcW w:w="2548" w:type="dxa"/>
-            <w:tcBorders>
-              <w:right w:val="single" w:sz="4" w:space="0" w:color="auto"/>
-            </w:tcBorders>
           </w:tcPr>
           <w:p>
             <w:pPr>
@@ -7558,21 +7528,7 @@
                 <w:sz w:val="24"/>
                 <w:szCs w:val="24"/>
               </w:rPr>
-              <w:t xml:space="preserve">Keeping the pilot </w:t>
-            </w:r>
-            <w:r>
-              <w:rPr>
-                <w:sz w:val="24"/>
-                <w:szCs w:val="24"/>
-              </w:rPr>
-              <w:t>alive</w:t>
-            </w:r>
-            <w:r>
-              <w:rPr>
-                <w:sz w:val="24"/>
-                <w:szCs w:val="24"/>
-              </w:rPr>
-              <w:t xml:space="preserve"> amidst combat</w:t>
+              <w:t>Gives +1 to heal checks made inside vehicle</w:t>
             </w:r>
           </w:p>
           <w:p>
@@ -7597,35 +7553,7 @@
                 <w:sz w:val="24"/>
                 <w:szCs w:val="24"/>
               </w:rPr>
-              <w:t xml:space="preserve">Keeping the </w:t>
-            </w:r>
-            <w:r>
-              <w:rPr>
-                <w:sz w:val="24"/>
-                <w:szCs w:val="24"/>
-              </w:rPr>
-              <w:t>vehicle</w:t>
-            </w:r>
-            <w:r>
-              <w:rPr>
-                <w:sz w:val="24"/>
-                <w:szCs w:val="24"/>
-              </w:rPr>
-              <w:t xml:space="preserve"> functional </w:t>
-            </w:r>
-            <w:r>
-              <w:rPr>
-                <w:sz w:val="24"/>
-                <w:szCs w:val="24"/>
-              </w:rPr>
-              <w:t>in and out</w:t>
-            </w:r>
-            <w:r>
-              <w:rPr>
-                <w:sz w:val="24"/>
-                <w:szCs w:val="24"/>
-              </w:rPr>
-              <w:t xml:space="preserve"> of combat</w:t>
+              <w:t>Allows repair checks to be made as a minor action</w:t>
             </w:r>
           </w:p>
         </w:tc>
@@ -7638,23 +7566,20 @@
           <w:tcPr>
             <w:cnfStyle w:val="001000000000" w:firstRow="0" w:lastRow="0" w:firstColumn="1" w:lastColumn="0" w:oddVBand="0" w:evenVBand="0" w:oddHBand="0" w:evenHBand="0" w:firstRowFirstColumn="0" w:firstRowLastColumn="0" w:lastRowFirstColumn="0" w:lastRowLastColumn="0"/>
             <w:tcW w:w="3200" w:type="dxa"/>
-            <w:tcBorders>
-              <w:left w:val="single" w:sz="4" w:space="0" w:color="auto"/>
-            </w:tcBorders>
-          </w:tcPr>
-          <w:p>
-            <w:pPr>
-              <w:rPr>
-                <w:sz w:val="24"/>
-                <w:szCs w:val="24"/>
-              </w:rPr>
-            </w:pPr>
-            <w:r>
-              <w:rPr>
-                <w:sz w:val="24"/>
-                <w:szCs w:val="24"/>
-              </w:rPr>
-              <w:t>Defense Systems</w:t>
+          </w:tcPr>
+          <w:p>
+            <w:pPr>
+              <w:rPr>
+                <w:sz w:val="24"/>
+                <w:szCs w:val="24"/>
+              </w:rPr>
+            </w:pPr>
+            <w:r>
+              <w:rPr>
+                <w:sz w:val="24"/>
+                <w:szCs w:val="24"/>
+              </w:rPr>
+              <w:t xml:space="preserve">Defense </w:t>
             </w:r>
           </w:p>
         </w:tc>
@@ -7675,7 +7600,7 @@
                 <w:sz w:val="24"/>
                 <w:szCs w:val="24"/>
               </w:rPr>
-              <w:t>Controls the reactions to incoming attacks of all kinds.</w:t>
+              <w:t>Grants power to installed defense tools equal to its System Rank</w:t>
             </w:r>
           </w:p>
         </w:tc>
@@ -7696,16 +7621,36 @@
                 <w:sz w:val="24"/>
                 <w:szCs w:val="24"/>
               </w:rPr>
-              <w:t>Counter Measures, Armor Systems</w:t>
+              <w:t>Counter Measures</w:t>
+            </w:r>
+          </w:p>
+          <w:p>
+            <w:pPr>
+              <w:cnfStyle w:val="000000000000" w:firstRow="0" w:lastRow="0" w:firstColumn="0" w:lastColumn="0" w:oddVBand="0" w:evenVBand="0" w:oddHBand="0" w:evenHBand="0" w:firstRowFirstColumn="0" w:firstRowLastColumn="0" w:lastRowFirstColumn="0" w:lastRowLastColumn="0"/>
+              <w:rPr>
+                <w:sz w:val="24"/>
+                <w:szCs w:val="24"/>
+              </w:rPr>
+            </w:pPr>
+            <w:r>
+              <w:rPr>
+                <w:sz w:val="24"/>
+                <w:szCs w:val="24"/>
+              </w:rPr>
+              <w:t>Armor</w:t>
+            </w:r>
+            <w:r>
+              <w:rPr>
+                <w:sz w:val="24"/>
+                <w:szCs w:val="24"/>
+              </w:rPr>
+              <w:t xml:space="preserve"> Enhancement </w:t>
             </w:r>
           </w:p>
         </w:tc>
         <w:tc>
           <w:tcPr>
             <w:tcW w:w="2548" w:type="dxa"/>
-            <w:tcBorders>
-              <w:right w:val="single" w:sz="4" w:space="0" w:color="auto"/>
-            </w:tcBorders>
           </w:tcPr>
           <w:p>
             <w:pPr>
@@ -7729,6 +7674,7 @@
               <w:rPr>
                 <w:sz w:val="24"/>
                 <w:szCs w:val="24"/>
+                <w:highlight w:val="yellow"/>
               </w:rPr>
             </w:pPr>
           </w:p>
@@ -7738,14 +7684,15 @@
               <w:rPr>
                 <w:sz w:val="24"/>
                 <w:szCs w:val="24"/>
-              </w:rPr>
-            </w:pPr>
-            <w:r>
-              <w:rPr>
-                <w:sz w:val="24"/>
-                <w:szCs w:val="24"/>
-              </w:rPr>
-              <w:t>Bonuses to Evasion</w:t>
+                <w:highlight w:val="yellow"/>
+              </w:rPr>
+            </w:pPr>
+            <w:r>
+              <w:rPr>
+                <w:sz w:val="24"/>
+                <w:szCs w:val="24"/>
+              </w:rPr>
+              <w:t>Grants 3 points of armor at the cost of -1 speed</w:t>
             </w:r>
           </w:p>
         </w:tc>
@@ -7759,23 +7706,20 @@
           <w:tcPr>
             <w:cnfStyle w:val="001000000000" w:firstRow="0" w:lastRow="0" w:firstColumn="1" w:lastColumn="0" w:oddVBand="0" w:evenVBand="0" w:oddHBand="0" w:evenHBand="0" w:firstRowFirstColumn="0" w:firstRowLastColumn="0" w:lastRowFirstColumn="0" w:lastRowLastColumn="0"/>
             <w:tcW w:w="3200" w:type="dxa"/>
-            <w:tcBorders>
-              <w:left w:val="single" w:sz="4" w:space="0" w:color="auto"/>
-            </w:tcBorders>
-          </w:tcPr>
-          <w:p>
-            <w:pPr>
-              <w:rPr>
-                <w:sz w:val="24"/>
-                <w:szCs w:val="24"/>
-              </w:rPr>
-            </w:pPr>
-            <w:r>
-              <w:rPr>
-                <w:sz w:val="24"/>
-                <w:szCs w:val="24"/>
-              </w:rPr>
-              <w:t>Combat Systems</w:t>
+          </w:tcPr>
+          <w:p>
+            <w:pPr>
+              <w:rPr>
+                <w:sz w:val="24"/>
+                <w:szCs w:val="24"/>
+              </w:rPr>
+            </w:pPr>
+            <w:r>
+              <w:rPr>
+                <w:sz w:val="24"/>
+                <w:szCs w:val="24"/>
+              </w:rPr>
+              <w:t xml:space="preserve">Combat </w:t>
             </w:r>
           </w:p>
         </w:tc>
@@ -7796,7 +7740,7 @@
                 <w:sz w:val="24"/>
                 <w:szCs w:val="24"/>
               </w:rPr>
-              <w:t>Manages all combat protocols</w:t>
+              <w:t>Grants power to installed weapons equal to its System Rank</w:t>
             </w:r>
           </w:p>
         </w:tc>
@@ -7817,37 +7761,29 @@
                 <w:sz w:val="24"/>
                 <w:szCs w:val="24"/>
               </w:rPr>
-              <w:t xml:space="preserve">Specialized </w:t>
-            </w:r>
-            <w:r>
-              <w:rPr>
-                <w:sz w:val="24"/>
-                <w:szCs w:val="24"/>
-              </w:rPr>
-              <w:t>Weapon S</w:t>
-            </w:r>
-            <w:r>
-              <w:rPr>
-                <w:sz w:val="24"/>
-                <w:szCs w:val="24"/>
-              </w:rPr>
-              <w:t>ystems</w:t>
-            </w:r>
-            <w:r>
-              <w:rPr>
-                <w:sz w:val="24"/>
-                <w:szCs w:val="24"/>
-              </w:rPr>
-              <w:t>, Targeting Systems</w:t>
+              <w:t>Automatic Targeting</w:t>
+            </w:r>
+          </w:p>
+          <w:p>
+            <w:pPr>
+              <w:cnfStyle w:val="000000100000" w:firstRow="0" w:lastRow="0" w:firstColumn="0" w:lastColumn="0" w:oddVBand="0" w:evenVBand="0" w:oddHBand="1" w:evenHBand="0" w:firstRowFirstColumn="0" w:firstRowLastColumn="0" w:lastRowFirstColumn="0" w:lastRowLastColumn="0"/>
+              <w:rPr>
+                <w:sz w:val="24"/>
+                <w:szCs w:val="24"/>
+              </w:rPr>
+            </w:pPr>
+            <w:r>
+              <w:rPr>
+                <w:sz w:val="24"/>
+                <w:szCs w:val="24"/>
+              </w:rPr>
+              <w:t>Weapon Stabilization</w:t>
             </w:r>
           </w:p>
         </w:tc>
         <w:tc>
           <w:tcPr>
             <w:tcW w:w="2548" w:type="dxa"/>
-            <w:tcBorders>
-              <w:right w:val="single" w:sz="4" w:space="0" w:color="auto"/>
-            </w:tcBorders>
           </w:tcPr>
           <w:p>
             <w:pPr>
@@ -7862,14 +7798,7 @@
                 <w:sz w:val="24"/>
                 <w:szCs w:val="24"/>
               </w:rPr>
-              <w:t>Bonuses to w</w:t>
-            </w:r>
-            <w:r>
-              <w:rPr>
-                <w:sz w:val="24"/>
-                <w:szCs w:val="24"/>
-              </w:rPr>
-              <w:t>eapons of the chosen specialization.</w:t>
+              <w:t>May spend superiority to ignore Evasion equal to the System Rank</w:t>
             </w:r>
           </w:p>
           <w:p>
@@ -7894,7 +7823,7 @@
                 <w:sz w:val="24"/>
                 <w:szCs w:val="24"/>
               </w:rPr>
-              <w:t>Advanced targeting algorithms capable of uncanny accuracy.</w:t>
+              <w:t>May attack a number of targets while moving equal to the System Rank</w:t>
             </w:r>
           </w:p>
         </w:tc>
@@ -7907,23 +7836,20 @@
           <w:tcPr>
             <w:cnfStyle w:val="001000000000" w:firstRow="0" w:lastRow="0" w:firstColumn="1" w:lastColumn="0" w:oddVBand="0" w:evenVBand="0" w:oddHBand="0" w:evenHBand="0" w:firstRowFirstColumn="0" w:firstRowLastColumn="0" w:lastRowFirstColumn="0" w:lastRowLastColumn="0"/>
             <w:tcW w:w="3200" w:type="dxa"/>
-            <w:tcBorders>
-              <w:left w:val="single" w:sz="4" w:space="0" w:color="auto"/>
-            </w:tcBorders>
-          </w:tcPr>
-          <w:p>
-            <w:pPr>
-              <w:rPr>
-                <w:sz w:val="24"/>
-                <w:szCs w:val="24"/>
-              </w:rPr>
-            </w:pPr>
-            <w:r>
-              <w:rPr>
-                <w:sz w:val="24"/>
-                <w:szCs w:val="24"/>
-              </w:rPr>
-              <w:t>Communications &amp; Arrays</w:t>
+          </w:tcPr>
+          <w:p>
+            <w:pPr>
+              <w:rPr>
+                <w:sz w:val="24"/>
+                <w:szCs w:val="24"/>
+              </w:rPr>
+            </w:pPr>
+            <w:r>
+              <w:rPr>
+                <w:sz w:val="24"/>
+                <w:szCs w:val="24"/>
+              </w:rPr>
+              <w:t>Communications</w:t>
             </w:r>
           </w:p>
         </w:tc>
@@ -7944,21 +7870,15 @@
                 <w:sz w:val="24"/>
                 <w:szCs w:val="24"/>
               </w:rPr>
-              <w:t xml:space="preserve">Allows communication both inside of and outside of the </w:t>
-            </w:r>
-            <w:r>
-              <w:rPr>
-                <w:sz w:val="24"/>
-                <w:szCs w:val="24"/>
-              </w:rPr>
-              <w:t>vehicle</w:t>
-            </w:r>
-            <w:r>
-              <w:rPr>
-                <w:sz w:val="24"/>
-                <w:szCs w:val="24"/>
-              </w:rPr>
-              <w:t>.</w:t>
+              <w:t xml:space="preserve">Allows pilot to communicate with other vehicles that also </w:t>
+            </w:r>
+            <w:r>
+              <w:rPr>
+                <w:sz w:val="24"/>
+                <w:szCs w:val="24"/>
+              </w:rPr>
+              <w:lastRenderedPageBreak/>
+              <w:t>have communication systems in range determined by System Rank</w:t>
             </w:r>
           </w:p>
           <w:p>
@@ -7988,16 +7908,30 @@
                 <w:sz w:val="24"/>
                 <w:szCs w:val="24"/>
               </w:rPr>
-              <w:t>Jamming, Sensors</w:t>
+              <w:lastRenderedPageBreak/>
+              <w:t>Jamming Virus</w:t>
+            </w:r>
+          </w:p>
+          <w:p>
+            <w:pPr>
+              <w:cnfStyle w:val="000000000000" w:firstRow="0" w:lastRow="0" w:firstColumn="0" w:lastColumn="0" w:oddVBand="0" w:evenVBand="0" w:oddHBand="0" w:evenHBand="0" w:firstRowFirstColumn="0" w:firstRowLastColumn="0" w:lastRowFirstColumn="0" w:lastRowLastColumn="0"/>
+              <w:rPr>
+                <w:sz w:val="24"/>
+                <w:szCs w:val="24"/>
+              </w:rPr>
+            </w:pPr>
+            <w:r>
+              <w:rPr>
+                <w:sz w:val="24"/>
+                <w:szCs w:val="24"/>
+              </w:rPr>
+              <w:t>Sensor Array</w:t>
             </w:r>
           </w:p>
         </w:tc>
         <w:tc>
           <w:tcPr>
             <w:tcW w:w="2548" w:type="dxa"/>
-            <w:tcBorders>
-              <w:right w:val="single" w:sz="4" w:space="0" w:color="auto"/>
-            </w:tcBorders>
           </w:tcPr>
           <w:p>
             <w:pPr>
@@ -8012,7 +7946,15 @@
                 <w:sz w:val="24"/>
                 <w:szCs w:val="24"/>
               </w:rPr>
-              <w:t>Stopping enemy sensors from detecting things.</w:t>
+              <w:t xml:space="preserve">May spend a major action to give -2 to an </w:t>
+            </w:r>
+            <w:r>
+              <w:rPr>
+                <w:sz w:val="24"/>
+                <w:szCs w:val="24"/>
+              </w:rPr>
+              <w:lastRenderedPageBreak/>
+              <w:t>enemy’s system per System Rank</w:t>
             </w:r>
           </w:p>
           <w:p>
@@ -8037,7 +7979,7 @@
                 <w:sz w:val="24"/>
                 <w:szCs w:val="24"/>
               </w:rPr>
-              <w:t>Detecting things out of sight.</w:t>
+              <w:t xml:space="preserve">Allows pilot to attack and detect vehicles not directly in line of sight </w:t>
             </w:r>
           </w:p>
         </w:tc>
@@ -8051,40 +7993,27 @@
           <w:tcPr>
             <w:cnfStyle w:val="001000000000" w:firstRow="0" w:lastRow="0" w:firstColumn="1" w:lastColumn="0" w:oddVBand="0" w:evenVBand="0" w:oddHBand="0" w:evenHBand="0" w:firstRowFirstColumn="0" w:firstRowLastColumn="0" w:lastRowFirstColumn="0" w:lastRowLastColumn="0"/>
             <w:tcW w:w="3200" w:type="dxa"/>
-            <w:tcBorders>
-              <w:left w:val="single" w:sz="4" w:space="0" w:color="auto"/>
-              <w:bottom w:val="single" w:sz="4" w:space="0" w:color="auto"/>
-            </w:tcBorders>
-          </w:tcPr>
-          <w:p>
-            <w:pPr>
-              <w:rPr>
-                <w:sz w:val="24"/>
-                <w:szCs w:val="24"/>
-              </w:rPr>
-            </w:pPr>
-            <w:r>
-              <w:rPr>
-                <w:sz w:val="24"/>
-                <w:szCs w:val="24"/>
-              </w:rPr>
-              <w:t>Movement</w:t>
-            </w:r>
-            <w:r>
-              <w:rPr>
-                <w:sz w:val="24"/>
-                <w:szCs w:val="24"/>
-              </w:rPr>
-              <w:t xml:space="preserve"> Systems</w:t>
+          </w:tcPr>
+          <w:p>
+            <w:pPr>
+              <w:rPr>
+                <w:sz w:val="24"/>
+                <w:szCs w:val="24"/>
+              </w:rPr>
+            </w:pPr>
+            <w:r>
+              <w:rPr>
+                <w:sz w:val="24"/>
+                <w:szCs w:val="24"/>
+              </w:rPr>
+              <w:lastRenderedPageBreak/>
+              <w:t xml:space="preserve">Movement </w:t>
             </w:r>
           </w:p>
         </w:tc>
         <w:tc>
           <w:tcPr>
             <w:tcW w:w="3018" w:type="dxa"/>
-            <w:tcBorders>
-              <w:bottom w:val="single" w:sz="4" w:space="0" w:color="auto"/>
-            </w:tcBorders>
           </w:tcPr>
           <w:p>
             <w:pPr>
@@ -8099,16 +8028,13 @@
                 <w:sz w:val="24"/>
                 <w:szCs w:val="24"/>
               </w:rPr>
-              <w:t>Adds +1 speed per system point</w:t>
+              <w:t>Gives +1 to speed for every System Rank beyond the first</w:t>
             </w:r>
           </w:p>
         </w:tc>
         <w:tc>
           <w:tcPr>
             <w:tcW w:w="3006" w:type="dxa"/>
-            <w:tcBorders>
-              <w:bottom w:val="single" w:sz="4" w:space="0" w:color="auto"/>
-            </w:tcBorders>
           </w:tcPr>
           <w:p>
             <w:pPr>
@@ -8123,24 +8049,29 @@
                 <w:sz w:val="24"/>
                 <w:szCs w:val="24"/>
               </w:rPr>
-              <w:t>Stealth</w:t>
-            </w:r>
-            <w:r>
-              <w:rPr>
-                <w:sz w:val="24"/>
-                <w:szCs w:val="24"/>
-              </w:rPr>
-              <w:t>, Evasion</w:t>
+              <w:t>Stealth System</w:t>
+            </w:r>
+          </w:p>
+          <w:p>
+            <w:pPr>
+              <w:cnfStyle w:val="000000100000" w:firstRow="0" w:lastRow="0" w:firstColumn="0" w:lastColumn="0" w:oddVBand="0" w:evenVBand="0" w:oddHBand="1" w:evenHBand="0" w:firstRowFirstColumn="0" w:firstRowLastColumn="0" w:lastRowFirstColumn="0" w:lastRowLastColumn="0"/>
+              <w:rPr>
+                <w:sz w:val="24"/>
+                <w:szCs w:val="24"/>
+              </w:rPr>
+            </w:pPr>
+            <w:r>
+              <w:rPr>
+                <w:sz w:val="24"/>
+                <w:szCs w:val="24"/>
+              </w:rPr>
+              <w:t>Overdrive Protocol</w:t>
             </w:r>
           </w:p>
         </w:tc>
         <w:tc>
           <w:tcPr>
             <w:tcW w:w="2548" w:type="dxa"/>
-            <w:tcBorders>
-              <w:bottom w:val="single" w:sz="4" w:space="0" w:color="auto"/>
-              <w:right w:val="single" w:sz="4" w:space="0" w:color="auto"/>
-            </w:tcBorders>
           </w:tcPr>
           <w:p>
             <w:pPr>
@@ -8155,7 +8086,7 @@
                 <w:sz w:val="24"/>
                 <w:szCs w:val="24"/>
               </w:rPr>
-              <w:t>Keeping the giant robot hidden.</w:t>
+              <w:t>Grants +2 to Stealth checks in the vehicle per System Rank</w:t>
             </w:r>
           </w:p>
           <w:p>
@@ -8180,7 +8111,7 @@
                 <w:sz w:val="24"/>
                 <w:szCs w:val="24"/>
               </w:rPr>
-              <w:t>Bonuses to Evasion score</w:t>
+              <w:t>May spend a major action to double speed until end of turn</w:t>
             </w:r>
           </w:p>
         </w:tc>
@@ -8201,57 +8132,6 @@
           <w:szCs w:val="24"/>
         </w:rPr>
       </w:pPr>
-      <w:r>
-        <w:rPr>
-          <w:sz w:val="24"/>
-          <w:szCs w:val="24"/>
-        </w:rPr>
-        <w:lastRenderedPageBreak/>
-        <w:t>More Subsystems and System points can be bought from Mech shops or salvaged from enemy Mechs</w:t>
-      </w:r>
-    </w:p>
-    <w:p>
-      <w:pPr>
-        <w:rPr>
-          <w:sz w:val="24"/>
-          <w:szCs w:val="24"/>
-        </w:rPr>
-      </w:pPr>
-      <w:r>
-        <w:rPr>
-          <w:sz w:val="24"/>
-          <w:szCs w:val="24"/>
-        </w:rPr>
-        <w:t>Core systems are used similarly to Player s</w:t>
-      </w:r>
-      <w:r>
-        <w:rPr>
-          <w:sz w:val="24"/>
-          <w:szCs w:val="24"/>
-        </w:rPr>
-        <w:t>kills. They represent what the M</w:t>
-      </w:r>
-      <w:r>
-        <w:rPr>
-          <w:sz w:val="24"/>
-          <w:szCs w:val="24"/>
-        </w:rPr>
-        <w:t xml:space="preserve">ech is capable of when the player is interacting with it. </w:t>
-      </w:r>
-      <w:r>
-        <w:rPr>
-          <w:sz w:val="24"/>
-          <w:szCs w:val="24"/>
-        </w:rPr>
-        <w:t>The system provides a static bonus to the Pilot’s relevant</w:t>
-      </w:r>
-      <w:r>
-        <w:rPr>
-          <w:sz w:val="24"/>
-          <w:szCs w:val="24"/>
-        </w:rPr>
-        <w:t xml:space="preserve"> Skill Check.</w:t>
-      </w:r>
     </w:p>
     <w:p>
       <w:pPr>
@@ -8262,6 +8142,8 @@
           <w:highlight w:val="yellow"/>
         </w:rPr>
       </w:pPr>
+      <w:bookmarkStart w:id="1" w:name="_GoBack"/>
+      <w:bookmarkEnd w:id="1"/>
       <w:r>
         <w:rPr>
           <w:b/>
@@ -26633,7 +26515,7 @@
           <w:rPr>
             <w:noProof/>
           </w:rPr>
-          <w:t>2</w:t>
+          <w:t>10</w:t>
         </w:r>
         <w:r>
           <w:rPr>
@@ -28525,6 +28407,99 @@
       <w:u w:val="single"/>
     </w:rPr>
   </w:style>
+  <w:style w:type="table" w:styleId="PlainTable3">
+    <w:name w:val="Plain Table 3"/>
+    <w:basedOn w:val="TableNormal"/>
+    <w:uiPriority w:val="43"/>
+    <w:rsid w:val="00FF0C36"/>
+    <w:pPr>
+      <w:spacing w:after="0" w:line="240" w:lineRule="auto"/>
+    </w:pPr>
+    <w:tblPr>
+      <w:tblStyleRowBandSize w:val="1"/>
+      <w:tblStyleColBandSize w:val="1"/>
+    </w:tblPr>
+    <w:tblStylePr w:type="firstRow">
+      <w:rPr>
+        <w:b/>
+        <w:bCs/>
+        <w:caps/>
+      </w:rPr>
+      <w:tblPr/>
+      <w:tcPr>
+        <w:tcBorders>
+          <w:bottom w:val="single" w:sz="4" w:space="0" w:color="7F7F7F" w:themeColor="text1" w:themeTint="80"/>
+        </w:tcBorders>
+      </w:tcPr>
+    </w:tblStylePr>
+    <w:tblStylePr w:type="lastRow">
+      <w:rPr>
+        <w:b/>
+        <w:bCs/>
+        <w:caps/>
+      </w:rPr>
+      <w:tblPr/>
+      <w:tcPr>
+        <w:tcBorders>
+          <w:top w:val="nil"/>
+        </w:tcBorders>
+      </w:tcPr>
+    </w:tblStylePr>
+    <w:tblStylePr w:type="firstCol">
+      <w:rPr>
+        <w:b/>
+        <w:bCs/>
+        <w:caps/>
+      </w:rPr>
+      <w:tblPr/>
+      <w:tcPr>
+        <w:tcBorders>
+          <w:right w:val="single" w:sz="4" w:space="0" w:color="7F7F7F" w:themeColor="text1" w:themeTint="80"/>
+        </w:tcBorders>
+      </w:tcPr>
+    </w:tblStylePr>
+    <w:tblStylePr w:type="lastCol">
+      <w:rPr>
+        <w:b/>
+        <w:bCs/>
+        <w:caps/>
+      </w:rPr>
+      <w:tblPr/>
+      <w:tcPr>
+        <w:tcBorders>
+          <w:left w:val="nil"/>
+        </w:tcBorders>
+      </w:tcPr>
+    </w:tblStylePr>
+    <w:tblStylePr w:type="band1Vert">
+      <w:tblPr/>
+      <w:tcPr>
+        <w:shd w:val="clear" w:color="auto" w:fill="F2F2F2" w:themeFill="background1" w:themeFillShade="F2"/>
+      </w:tcPr>
+    </w:tblStylePr>
+    <w:tblStylePr w:type="band1Horz">
+      <w:tblPr/>
+      <w:tcPr>
+        <w:shd w:val="clear" w:color="auto" w:fill="F2F2F2" w:themeFill="background1" w:themeFillShade="F2"/>
+      </w:tcPr>
+    </w:tblStylePr>
+    <w:tblStylePr w:type="neCell">
+      <w:tblPr/>
+      <w:tcPr>
+        <w:tcBorders>
+          <w:left w:val="nil"/>
+        </w:tcBorders>
+      </w:tcPr>
+    </w:tblStylePr>
+    <w:tblStylePr w:type="nwCell">
+      <w:tblPr/>
+      <w:tcPr>
+        <w:tcBorders>
+          <w:right w:val="nil"/>
+        </w:tcBorders>
+      </w:tcPr>
+    </w:tblStylePr>
+  </w:style>
 </w:styles>
 </file>
 
@@ -28794,7 +28769,7 @@
 </file>
 
 <file path=customXml/itemProps1.xml><?xml version="1.0" encoding="utf-8"?>
-<ds:datastoreItem xmlns:ds="http://schemas.openxmlformats.org/officeDocument/2006/customXml" ds:itemID="{55B0D7CB-3343-421C-BB6A-0C062E87A5B6}">
+<ds:datastoreItem xmlns:ds="http://schemas.openxmlformats.org/officeDocument/2006/customXml" ds:itemID="{15EEC9CF-876A-4247-8420-65DCBC3DA30E}">
   <ds:schemaRefs>
     <ds:schemaRef ds:uri="http://schemas.openxmlformats.org/officeDocument/2006/bibliography"/>
   </ds:schemaRefs>

</xml_diff>

<commit_message>
combat rework in progress
deleted old vehicle sections, touched up some stuff, started reworking combat.
</commit_message>
<xml_diff>
--- a/Behemoth/Behemoth2_DifVersion.docx
+++ b/Behemoth/Behemoth2_DifVersion.docx
@@ -1,6 +1,6 @@
 
 <file path=word/document.xml><?xml version="1.0" encoding="utf-8"?>
-<w:document xmlns:wpc="http://schemas.microsoft.com/office/word/2010/wordprocessingCanvas" xmlns:cx="http://schemas.microsoft.com/office/drawing/2014/chartex" xmlns:cx1="http://schemas.microsoft.com/office/drawing/2015/9/8/chartex" xmlns:mc="http://schemas.openxmlformats.org/markup-compatibility/2006" xmlns:o="urn:schemas-microsoft-com:office:office" xmlns:r="http://schemas.openxmlformats.org/officeDocument/2006/relationships" xmlns:m="http://schemas.openxmlformats.org/officeDocument/2006/math" xmlns:v="urn:schemas-microsoft-com:vml" xmlns:wp14="http://schemas.microsoft.com/office/word/2010/wordprocessingDrawing" xmlns:wp="http://schemas.openxmlformats.org/drawingml/2006/wordprocessingDrawing" xmlns:w10="urn:schemas-microsoft-com:office:word" xmlns:w="http://schemas.openxmlformats.org/wordprocessingml/2006/main" xmlns:w14="http://schemas.microsoft.com/office/word/2010/wordml" xmlns:w15="http://schemas.microsoft.com/office/word/2012/wordml" xmlns:w16se="http://schemas.microsoft.com/office/word/2015/wordml/symex" xmlns:wpg="http://schemas.microsoft.com/office/word/2010/wordprocessingGroup" xmlns:wpi="http://schemas.microsoft.com/office/word/2010/wordprocessingInk" xmlns:wne="http://schemas.microsoft.com/office/word/2006/wordml" xmlns:wps="http://schemas.microsoft.com/office/word/2010/wordprocessingShape" mc:Ignorable="w14 w15 w16se wp14">
+<w:document xmlns:wpc="http://schemas.microsoft.com/office/word/2010/wordprocessingCanvas" xmlns:cx="http://schemas.microsoft.com/office/drawing/2014/chartex" xmlns:cx1="http://schemas.microsoft.com/office/drawing/2015/9/8/chartex" xmlns:cx2="http://schemas.microsoft.com/office/drawing/2015/10/21/chartex" xmlns:cx3="http://schemas.microsoft.com/office/drawing/2016/5/9/chartex" xmlns:cx4="http://schemas.microsoft.com/office/drawing/2016/5/10/chartex" xmlns:cx5="http://schemas.microsoft.com/office/drawing/2016/5/11/chartex" xmlns:cx6="http://schemas.microsoft.com/office/drawing/2016/5/12/chartex" xmlns:cx7="http://schemas.microsoft.com/office/drawing/2016/5/13/chartex" xmlns:cx8="http://schemas.microsoft.com/office/drawing/2016/5/14/chartex" xmlns:mc="http://schemas.openxmlformats.org/markup-compatibility/2006" xmlns:aink="http://schemas.microsoft.com/office/drawing/2016/ink" xmlns:am3d="http://schemas.microsoft.com/office/drawing/2017/model3d" xmlns:o="urn:schemas-microsoft-com:office:office" xmlns:r="http://schemas.openxmlformats.org/officeDocument/2006/relationships" xmlns:m="http://schemas.openxmlformats.org/officeDocument/2006/math" xmlns:v="urn:schemas-microsoft-com:vml" xmlns:wp14="http://schemas.microsoft.com/office/word/2010/wordprocessingDrawing" xmlns:wp="http://schemas.openxmlformats.org/drawingml/2006/wordprocessingDrawing" xmlns:w10="urn:schemas-microsoft-com:office:word" xmlns:w="http://schemas.openxmlformats.org/wordprocessingml/2006/main" xmlns:w14="http://schemas.microsoft.com/office/word/2010/wordml" xmlns:w15="http://schemas.microsoft.com/office/word/2012/wordml" xmlns:w16cid="http://schemas.microsoft.com/office/word/2016/wordml/cid" xmlns:w16se="http://schemas.microsoft.com/office/word/2015/wordml/symex" xmlns:wpg="http://schemas.microsoft.com/office/word/2010/wordprocessingGroup" xmlns:wpi="http://schemas.microsoft.com/office/word/2010/wordprocessingInk" xmlns:wne="http://schemas.microsoft.com/office/word/2006/wordml" xmlns:wps="http://schemas.microsoft.com/office/word/2010/wordprocessingShape" mc:Ignorable="w14 w15 w16se w16cid wp14">
   <w:body>
     <w:p/>
     <w:p>
@@ -1142,6 +1142,7 @@
           <w:szCs w:val="24"/>
         </w:rPr>
       </w:pPr>
+      <w:proofErr w:type="spellStart"/>
       <w:r>
         <w:rPr>
           <w:b/>
@@ -1151,6 +1152,7 @@
         </w:rPr>
         <w:t>Militech</w:t>
       </w:r>
+      <w:proofErr w:type="spellEnd"/>
       <w:r>
         <w:rPr>
           <w:i/>
@@ -1168,12 +1170,21 @@
           <w:szCs w:val="24"/>
         </w:rPr>
       </w:pPr>
-      <w:r>
-        <w:rPr>
-          <w:sz w:val="24"/>
-          <w:szCs w:val="24"/>
-        </w:rPr>
-        <w:t>Militech itself isn't particularly shady, all information on frowned upon practices is technically available. They are the final evolution of a horrific corporate monster.</w:t>
+      <w:proofErr w:type="spellStart"/>
+      <w:r>
+        <w:rPr>
+          <w:sz w:val="24"/>
+          <w:szCs w:val="24"/>
+        </w:rPr>
+        <w:t>Militech</w:t>
+      </w:r>
+      <w:proofErr w:type="spellEnd"/>
+      <w:r>
+        <w:rPr>
+          <w:sz w:val="24"/>
+          <w:szCs w:val="24"/>
+        </w:rPr>
+        <w:t xml:space="preserve"> itself isn't particularly shady, all information on frowned upon practices is technically available. They are the final evolution of a horrific corporate monster.</w:t>
       </w:r>
     </w:p>
     <w:p>
@@ -2465,13 +2476,13 @@
       </w:tblPr>
       <w:tblGrid>
         <w:gridCol w:w="1721"/>
-        <w:gridCol w:w="969"/>
-        <w:gridCol w:w="1107"/>
+        <w:gridCol w:w="968"/>
+        <w:gridCol w:w="1106"/>
         <w:gridCol w:w="1138"/>
         <w:gridCol w:w="1103"/>
-        <w:gridCol w:w="1399"/>
+        <w:gridCol w:w="1402"/>
         <w:gridCol w:w="1207"/>
-        <w:gridCol w:w="932"/>
+        <w:gridCol w:w="931"/>
       </w:tblGrid>
       <w:tr>
         <w:trPr>
@@ -3659,7 +3670,14 @@
                 <w:sz w:val="24"/>
                 <w:szCs w:val="24"/>
               </w:rPr>
-              <w:t xml:space="preserve">If damage dealt with this weapon would kill it knocks the target out instead </w:t>
+              <w:t xml:space="preserve">If damage dealt with this weapon </w:t>
+            </w:r>
+            <w:r>
+              <w:rPr>
+                <w:sz w:val="24"/>
+                <w:szCs w:val="24"/>
+              </w:rPr>
+              <w:t>against an organic target would kill the target is instead knocked out</w:t>
             </w:r>
           </w:p>
         </w:tc>
@@ -3892,6 +3910,7 @@
                 <w:szCs w:val="24"/>
               </w:rPr>
             </w:pPr>
+            <w:proofErr w:type="spellStart"/>
             <w:r>
               <w:rPr>
                 <w:sz w:val="24"/>
@@ -3899,6 +3918,7 @@
               </w:rPr>
               <w:t>Militech</w:t>
             </w:r>
+            <w:proofErr w:type="spellEnd"/>
           </w:p>
         </w:tc>
         <w:tc>
@@ -3988,7 +4008,6 @@
                 <w:szCs w:val="24"/>
               </w:rPr>
             </w:pPr>
-            <w:bookmarkStart w:id="1" w:name="_GoBack" w:colFirst="1" w:colLast="1"/>
             <w:r>
               <w:rPr>
                 <w:sz w:val="24"/>
@@ -4360,7 +4379,6 @@
           </w:p>
         </w:tc>
       </w:tr>
-      <w:bookmarkEnd w:id="1"/>
     </w:tbl>
     <w:p>
       <w:pPr>
@@ -4441,7 +4459,14 @@
           <w:sz w:val="24"/>
           <w:szCs w:val="24"/>
         </w:rPr>
-        <w:t>their Stat Di</w:t>
+        <w:t>a number of dice equal to their</w:t>
+      </w:r>
+      <w:r>
+        <w:rPr>
+          <w:sz w:val="24"/>
+          <w:szCs w:val="24"/>
+        </w:rPr>
+        <w:t xml:space="preserve"> Stat Di</w:t>
       </w:r>
       <w:r>
         <w:rPr>
@@ -4501,6 +4526,7 @@
           <w:sz w:val="24"/>
           <w:szCs w:val="24"/>
         </w:rPr>
+        <w:lastRenderedPageBreak/>
         <w:t>For example:</w:t>
       </w:r>
       <w:r>
@@ -4530,8 +4556,23 @@
           <w:sz w:val="24"/>
           <w:szCs w:val="24"/>
         </w:rPr>
-        <w:lastRenderedPageBreak/>
-        <w:t xml:space="preserve">In order to succeed in the check the player must roll a number of successes greater than or equal to the challenge rating of the </w:t>
+        <w:t xml:space="preserve">In order to succeed in the </w:t>
+      </w:r>
+      <w:proofErr w:type="gramStart"/>
+      <w:r>
+        <w:rPr>
+          <w:sz w:val="24"/>
+          <w:szCs w:val="24"/>
+        </w:rPr>
+        <w:t>check</w:t>
+      </w:r>
+      <w:proofErr w:type="gramEnd"/>
+      <w:r>
+        <w:rPr>
+          <w:sz w:val="24"/>
+          <w:szCs w:val="24"/>
+        </w:rPr>
+        <w:t xml:space="preserve"> the player must roll a number of successes greater than or equal to the challenge rating of the </w:t>
       </w:r>
       <w:r>
         <w:rPr>
@@ -4720,6 +4761,7 @@
                 <w:szCs w:val="24"/>
               </w:rPr>
             </w:pPr>
+            <w:proofErr w:type="gramStart"/>
             <w:r>
               <w:rPr>
                 <w:sz w:val="24"/>
@@ -4732,7 +4774,15 @@
                 <w:sz w:val="24"/>
                 <w:szCs w:val="24"/>
               </w:rPr>
-              <w:t>(1 success</w:t>
+              <w:t>(</w:t>
+            </w:r>
+            <w:proofErr w:type="gramEnd"/>
+            <w:r>
+              <w:rPr>
+                <w:sz w:val="24"/>
+                <w:szCs w:val="24"/>
+              </w:rPr>
+              <w:t>1 success</w:t>
             </w:r>
             <w:r>
               <w:rPr>
@@ -4792,6 +4842,7 @@
                 <w:szCs w:val="24"/>
               </w:rPr>
             </w:pPr>
+            <w:proofErr w:type="gramStart"/>
             <w:r>
               <w:rPr>
                 <w:sz w:val="24"/>
@@ -4806,6 +4857,7 @@
               </w:rPr>
               <w:t>(</w:t>
             </w:r>
+            <w:proofErr w:type="gramEnd"/>
             <w:r>
               <w:rPr>
                 <w:sz w:val="24"/>
@@ -4876,6 +4928,7 @@
                 <w:szCs w:val="24"/>
               </w:rPr>
             </w:pPr>
+            <w:proofErr w:type="gramStart"/>
             <w:r>
               <w:rPr>
                 <w:sz w:val="24"/>
@@ -4890,6 +4943,7 @@
               </w:rPr>
               <w:t>(</w:t>
             </w:r>
+            <w:proofErr w:type="gramEnd"/>
             <w:r>
               <w:rPr>
                 <w:sz w:val="24"/>
@@ -4947,6 +5001,7 @@
                 <w:szCs w:val="24"/>
               </w:rPr>
             </w:pPr>
+            <w:proofErr w:type="gramStart"/>
             <w:r>
               <w:rPr>
                 <w:sz w:val="24"/>
@@ -4961,6 +5016,7 @@
               </w:rPr>
               <w:t>(</w:t>
             </w:r>
+            <w:proofErr w:type="gramEnd"/>
             <w:r>
               <w:rPr>
                 <w:sz w:val="24"/>
@@ -5033,6 +5089,7 @@
                 <w:szCs w:val="24"/>
               </w:rPr>
             </w:pPr>
+            <w:proofErr w:type="gramStart"/>
             <w:r>
               <w:rPr>
                 <w:sz w:val="24"/>
@@ -5047,6 +5104,7 @@
               </w:rPr>
               <w:t>(</w:t>
             </w:r>
+            <w:proofErr w:type="gramEnd"/>
             <w:r>
               <w:rPr>
                 <w:sz w:val="24"/>
@@ -5171,7 +5229,14 @@
           <w:sz w:val="24"/>
           <w:szCs w:val="24"/>
         </w:rPr>
-        <w:t xml:space="preserve"> equal to the stat they rolled with</w:t>
+        <w:t xml:space="preserve"> equal to the S</w:t>
+      </w:r>
+      <w:r>
+        <w:rPr>
+          <w:sz w:val="24"/>
+          <w:szCs w:val="24"/>
+        </w:rPr>
+        <w:t>tat they rolled with</w:t>
       </w:r>
       <w:r>
         <w:rPr>
@@ -5285,6 +5350,7 @@
           <w:sz w:val="24"/>
           <w:szCs w:val="24"/>
         </w:rPr>
+        <w:lastRenderedPageBreak/>
         <w:t xml:space="preserve">Players have access to a resource called Superiority. </w:t>
       </w:r>
       <w:r>
@@ -5319,7 +5385,6 @@
           <w:sz w:val="28"/>
           <w:szCs w:val="24"/>
         </w:rPr>
-        <w:lastRenderedPageBreak/>
         <w:t>M</w:t>
       </w:r>
       <w:r>
@@ -5435,7 +5500,23 @@
           <w:sz w:val="24"/>
           <w:szCs w:val="24"/>
         </w:rPr>
-        <w:t xml:space="preserve">Any time two dice match it produces a superiority. If more than two dice match then an additional Superiority is generated for every pair beyond the first. </w:t>
+        <w:t xml:space="preserve">Any time two dice match it produces a superiority. If more than two dice </w:t>
+      </w:r>
+      <w:proofErr w:type="gramStart"/>
+      <w:r>
+        <w:rPr>
+          <w:sz w:val="24"/>
+          <w:szCs w:val="24"/>
+        </w:rPr>
+        <w:t>match</w:t>
+      </w:r>
+      <w:proofErr w:type="gramEnd"/>
+      <w:r>
+        <w:rPr>
+          <w:sz w:val="24"/>
+          <w:szCs w:val="24"/>
+        </w:rPr>
+        <w:t xml:space="preserve"> then an additional Superiority is generated for every pair beyond the first. </w:t>
       </w:r>
       <w:r>
         <w:rPr>
@@ -5510,19 +5591,63 @@
     <w:p>
       <w:pPr>
         <w:rPr>
+          <w:sz w:val="24"/>
+          <w:szCs w:val="24"/>
+        </w:rPr>
+      </w:pPr>
+      <w:r>
+        <w:rPr>
           <w:b/>
           <w:sz w:val="28"/>
           <w:szCs w:val="24"/>
         </w:rPr>
-      </w:pPr>
+        <w:lastRenderedPageBreak/>
+        <w:t>Rig</w:t>
+      </w:r>
       <w:r>
         <w:rPr>
           <w:b/>
           <w:sz w:val="28"/>
           <w:szCs w:val="24"/>
         </w:rPr>
-        <w:lastRenderedPageBreak/>
-        <w:t>Vehicles</w:t>
+        <w:t>s</w:t>
+      </w:r>
+      <w:r>
+        <w:rPr>
+          <w:sz w:val="24"/>
+          <w:szCs w:val="24"/>
+        </w:rPr>
+        <w:br/>
+      </w:r>
+      <w:r>
+        <w:rPr>
+          <w:sz w:val="24"/>
+          <w:szCs w:val="24"/>
+        </w:rPr>
+        <w:t xml:space="preserve">The Mechanized </w:t>
+      </w:r>
+      <w:proofErr w:type="spellStart"/>
+      <w:r>
+        <w:rPr>
+          <w:sz w:val="24"/>
+          <w:szCs w:val="24"/>
+        </w:rPr>
+        <w:t>Omni</w:t>
+      </w:r>
+      <w:r>
+        <w:rPr>
+          <w:sz w:val="24"/>
+          <w:szCs w:val="24"/>
+        </w:rPr>
+        <w:t>frame</w:t>
+      </w:r>
+      <w:proofErr w:type="spellEnd"/>
+      <w:r>
+        <w:rPr>
+          <w:sz w:val="24"/>
+          <w:szCs w:val="24"/>
+        </w:rPr>
+        <w:t xml:space="preserve"> has seen deployment in every use from construction to combat, </w:t>
       </w:r>
     </w:p>
     <w:p>
@@ -5534,26 +5659,53 @@
       </w:pPr>
       <w:r>
         <w:rPr>
-          <w:b/>
-          <w:sz w:val="24"/>
-          <w:szCs w:val="24"/>
-        </w:rPr>
-        <w:t>Ground Vehicles</w:t>
-      </w:r>
-      <w:r>
-        <w:rPr>
-          <w:b/>
-          <w:sz w:val="24"/>
-          <w:szCs w:val="24"/>
-        </w:rPr>
-        <w:br/>
-      </w:r>
-      <w:r>
-        <w:rPr>
-          <w:sz w:val="24"/>
-          <w:szCs w:val="24"/>
-        </w:rPr>
-        <w:t>From motorcycles to battle tanks, these vehicles are the easily constructed backbone of any military</w:t>
+          <w:i/>
+          <w:sz w:val="24"/>
+          <w:szCs w:val="24"/>
+        </w:rPr>
+        <w:t xml:space="preserve">Make: </w:t>
+      </w:r>
+      <w:r>
+        <w:rPr>
+          <w:sz w:val="24"/>
+          <w:szCs w:val="24"/>
+        </w:rPr>
+        <w:t>T</w:t>
+      </w:r>
+      <w:r>
+        <w:rPr>
+          <w:sz w:val="24"/>
+          <w:szCs w:val="24"/>
+        </w:rPr>
+        <w:t>he Company</w:t>
+      </w:r>
+      <w:r>
+        <w:rPr>
+          <w:sz w:val="24"/>
+          <w:szCs w:val="24"/>
+        </w:rPr>
+        <w:t xml:space="preserve"> that buil</w:t>
+      </w:r>
+      <w:r>
+        <w:rPr>
+          <w:sz w:val="24"/>
+          <w:szCs w:val="24"/>
+        </w:rPr>
+        <w:t xml:space="preserve">t the </w:t>
+      </w:r>
+      <w:r>
+        <w:rPr>
+          <w:sz w:val="24"/>
+          <w:szCs w:val="24"/>
+        </w:rPr>
+        <w:t>Mech</w:t>
+      </w:r>
+      <w:r>
+        <w:rPr>
+          <w:sz w:val="24"/>
+          <w:szCs w:val="24"/>
+        </w:rPr>
+        <w:t xml:space="preserve"> determines its design and its typical stats.</w:t>
       </w:r>
     </w:p>
     <w:p>
@@ -5565,99 +5717,114 @@
       </w:pPr>
       <w:r>
         <w:rPr>
-          <w:b/>
-          <w:sz w:val="24"/>
-          <w:szCs w:val="24"/>
-        </w:rPr>
-        <w:t>Mech</w:t>
-      </w:r>
-      <w:r>
-        <w:rPr>
-          <w:sz w:val="24"/>
-          <w:szCs w:val="24"/>
-        </w:rPr>
-        <w:br/>
-      </w:r>
-      <w:r>
-        <w:rPr>
-          <w:sz w:val="24"/>
-          <w:szCs w:val="24"/>
-        </w:rPr>
-        <w:t>The Mechanized Omniplatform has seen deployment in every use from construction to combat, these machines of pride and war vary greatly in size and shape</w:t>
-      </w:r>
-      <w:r>
-        <w:rPr>
-          <w:sz w:val="24"/>
-          <w:szCs w:val="24"/>
-        </w:rPr>
-        <w:t xml:space="preserve">. </w:t>
-      </w:r>
-      <w:r>
-        <w:rPr>
-          <w:sz w:val="24"/>
-          <w:szCs w:val="24"/>
-        </w:rPr>
-        <w:t>The machines can be anywhere from 20</w:t>
-      </w:r>
-      <w:r>
-        <w:rPr>
-          <w:sz w:val="24"/>
-          <w:szCs w:val="24"/>
-        </w:rPr>
-        <w:t xml:space="preserve"> to </w:t>
-      </w:r>
-      <w:r>
-        <w:rPr>
-          <w:sz w:val="24"/>
-          <w:szCs w:val="24"/>
-        </w:rPr>
-        <w:t>65 feet tall and can weigh between 20 and 100 tons.</w:t>
-      </w:r>
-      <w:r>
-        <w:rPr>
-          <w:sz w:val="24"/>
-          <w:szCs w:val="24"/>
-        </w:rPr>
-        <w:t xml:space="preserve"> </w:t>
-      </w:r>
+          <w:i/>
+          <w:sz w:val="24"/>
+          <w:szCs w:val="24"/>
+        </w:rPr>
+        <w:t>Size</w:t>
+      </w:r>
+      <w:r>
+        <w:rPr>
+          <w:i/>
+          <w:sz w:val="24"/>
+          <w:szCs w:val="24"/>
+        </w:rPr>
+        <w:t xml:space="preserve">: </w:t>
+      </w:r>
+      <w:r>
+        <w:rPr>
+          <w:sz w:val="24"/>
+          <w:szCs w:val="24"/>
+        </w:rPr>
+        <w:t xml:space="preserve">Weight </w:t>
+      </w:r>
+      <w:r>
+        <w:rPr>
+          <w:sz w:val="24"/>
+          <w:szCs w:val="24"/>
+        </w:rPr>
+        <w:t>c</w:t>
+      </w:r>
+      <w:r>
+        <w:rPr>
+          <w:sz w:val="24"/>
+          <w:szCs w:val="24"/>
+        </w:rPr>
+        <w:t>lasses determines how many systems it can support</w:t>
+      </w:r>
+      <w:proofErr w:type="gramStart"/>
+      <w:r>
+        <w:rPr>
+          <w:sz w:val="24"/>
+          <w:szCs w:val="24"/>
+        </w:rPr>
+        <w:t xml:space="preserve">, </w:t>
+      </w:r>
+      <w:r>
+        <w:rPr>
+          <w:sz w:val="24"/>
+          <w:szCs w:val="24"/>
+        </w:rPr>
+        <w:t>.</w:t>
+      </w:r>
+      <w:proofErr w:type="gramEnd"/>
     </w:p>
     <w:p>
       <w:pPr>
-        <w:ind w:left="720"/>
-        <w:rPr>
-          <w:sz w:val="24"/>
-          <w:szCs w:val="24"/>
-        </w:rPr>
-      </w:pPr>
-      <w:r>
-        <w:rPr>
-          <w:b/>
-          <w:sz w:val="24"/>
-          <w:szCs w:val="24"/>
-        </w:rPr>
-        <w:t>Powersuit</w:t>
-      </w:r>
-      <w:r>
-        <w:rPr>
-          <w:b/>
-          <w:sz w:val="24"/>
-          <w:szCs w:val="24"/>
-        </w:rPr>
-        <w:br/>
-      </w:r>
-      <w:r>
-        <w:rPr>
-          <w:sz w:val="24"/>
-          <w:szCs w:val="24"/>
-        </w:rPr>
-        <w:t xml:space="preserve">Sub type of mech that operates like to a suit of armor. It features many similarities </w:t>
-      </w:r>
-      <w:r>
-        <w:rPr>
-          <w:sz w:val="24"/>
-          <w:szCs w:val="24"/>
-        </w:rPr>
-        <w:t>but is considerably smaller than most vehicles.</w:t>
+        <w:rPr>
+          <w:sz w:val="24"/>
+          <w:szCs w:val="24"/>
+        </w:rPr>
+      </w:pPr>
+      <w:r>
+        <w:rPr>
+          <w:i/>
+          <w:sz w:val="24"/>
+          <w:szCs w:val="24"/>
+        </w:rPr>
+        <w:t xml:space="preserve">Specialization: </w:t>
+      </w:r>
+      <w:r>
+        <w:rPr>
+          <w:sz w:val="24"/>
+          <w:szCs w:val="24"/>
+        </w:rPr>
+        <w:t xml:space="preserve">Specializations broadly define what a </w:t>
+      </w:r>
+      <w:r>
+        <w:rPr>
+          <w:sz w:val="24"/>
+          <w:szCs w:val="24"/>
+        </w:rPr>
+        <w:t xml:space="preserve">vehicle </w:t>
+      </w:r>
+      <w:r>
+        <w:rPr>
+          <w:sz w:val="24"/>
+          <w:szCs w:val="24"/>
+        </w:rPr>
+        <w:t xml:space="preserve">is capable of. They give the machine </w:t>
+      </w:r>
+      <w:r>
+        <w:rPr>
+          <w:sz w:val="24"/>
+          <w:szCs w:val="24"/>
+        </w:rPr>
+        <w:t>systems</w:t>
+      </w:r>
+      <w:r>
+        <w:rPr>
+          <w:sz w:val="24"/>
+          <w:szCs w:val="24"/>
+        </w:rPr>
+        <w:t xml:space="preserve"> and abilities to use in and out of combat.</w:t>
+      </w:r>
+      <w:r>
+        <w:rPr>
+          <w:sz w:val="24"/>
+          <w:szCs w:val="24"/>
+        </w:rPr>
+        <w:t xml:space="preserve"> </w:t>
       </w:r>
     </w:p>
     <w:p>
@@ -5669,26 +5836,60 @@
       </w:pPr>
       <w:r>
         <w:rPr>
-          <w:b/>
-          <w:sz w:val="24"/>
-          <w:szCs w:val="24"/>
-        </w:rPr>
-        <w:t>VTOL</w:t>
-      </w:r>
-      <w:r>
-        <w:rPr>
-          <w:b/>
-          <w:sz w:val="24"/>
-          <w:szCs w:val="24"/>
-        </w:rPr>
-        <w:br/>
-      </w:r>
-      <w:r>
-        <w:rPr>
-          <w:sz w:val="24"/>
-          <w:szCs w:val="24"/>
-        </w:rPr>
-        <w:t xml:space="preserve">As military might became divided amongst mercenaries the need for aircraft that could take off and land nearly anywhere. The common Vertical Take Off and Landing craft became an aerial staple of urban combat as airforces shifted into low orbit.  </w:t>
+          <w:i/>
+          <w:sz w:val="24"/>
+          <w:szCs w:val="24"/>
+        </w:rPr>
+        <w:t>Systems:</w:t>
+      </w:r>
+      <w:r>
+        <w:rPr>
+          <w:sz w:val="24"/>
+          <w:szCs w:val="24"/>
+        </w:rPr>
+        <w:t xml:space="preserve"> </w:t>
+      </w:r>
+      <w:r>
+        <w:rPr>
+          <w:sz w:val="24"/>
+          <w:szCs w:val="24"/>
+        </w:rPr>
+        <w:t>R</w:t>
+      </w:r>
+      <w:r>
+        <w:rPr>
+          <w:sz w:val="24"/>
+          <w:szCs w:val="24"/>
+        </w:rPr>
+        <w:t xml:space="preserve">epresent the physical capabilities </w:t>
+      </w:r>
+      <w:r>
+        <w:rPr>
+          <w:sz w:val="24"/>
+          <w:szCs w:val="24"/>
+        </w:rPr>
+        <w:t>of the</w:t>
+      </w:r>
+      <w:r>
+        <w:rPr>
+          <w:sz w:val="24"/>
+          <w:szCs w:val="24"/>
+        </w:rPr>
+        <w:t xml:space="preserve"> vehicle</w:t>
+      </w:r>
+      <w:r>
+        <w:rPr>
+          <w:sz w:val="24"/>
+          <w:szCs w:val="24"/>
+        </w:rPr>
+        <w:t xml:space="preserve">. Some vehicles come with systems pre-installed. </w:t>
+      </w:r>
+      <w:r>
+        <w:rPr>
+          <w:sz w:val="24"/>
+          <w:szCs w:val="24"/>
+        </w:rPr>
+        <w:t xml:space="preserve"> </w:t>
       </w:r>
     </w:p>
     <w:p>
@@ -5705,15 +5906,7 @@
           <w:sz w:val="28"/>
           <w:szCs w:val="24"/>
         </w:rPr>
-        <w:t>Vehicle</w:t>
-      </w:r>
-      <w:r>
-        <w:rPr>
-          <w:b/>
-          <w:sz w:val="28"/>
-          <w:szCs w:val="24"/>
-        </w:rPr>
-        <w:t>s</w:t>
+        <w:t>Make</w:t>
       </w:r>
     </w:p>
     <w:p>
@@ -5723,55 +5916,31 @@
           <w:szCs w:val="24"/>
         </w:rPr>
       </w:pPr>
-      <w:r>
-        <w:rPr>
+      <w:proofErr w:type="spellStart"/>
+      <w:r>
+        <w:rPr>
+          <w:b/>
           <w:i/>
           <w:sz w:val="24"/>
           <w:szCs w:val="24"/>
         </w:rPr>
-        <w:t xml:space="preserve">Make: </w:t>
-      </w:r>
-      <w:r>
-        <w:rPr>
-          <w:sz w:val="24"/>
-          <w:szCs w:val="24"/>
-        </w:rPr>
-        <w:t>T</w:t>
-      </w:r>
-      <w:r>
-        <w:rPr>
-          <w:sz w:val="24"/>
-          <w:szCs w:val="24"/>
-        </w:rPr>
-        <w:t>he Company</w:t>
-      </w:r>
-      <w:r>
-        <w:rPr>
-          <w:sz w:val="24"/>
-          <w:szCs w:val="24"/>
-        </w:rPr>
-        <w:t xml:space="preserve"> that buil</w:t>
-      </w:r>
-      <w:r>
-        <w:rPr>
-          <w:sz w:val="24"/>
-          <w:szCs w:val="24"/>
-        </w:rPr>
-        <w:t xml:space="preserve">t the </w:t>
-      </w:r>
-      <w:r>
-        <w:rPr>
-          <w:sz w:val="24"/>
-          <w:szCs w:val="24"/>
-        </w:rPr>
-        <w:t>vehicle</w:t>
-      </w:r>
-      <w:r>
-        <w:rPr>
-          <w:sz w:val="24"/>
-          <w:szCs w:val="24"/>
-        </w:rPr>
-        <w:t xml:space="preserve"> determines its design and its typical stats.</w:t>
+        <w:t>Militech</w:t>
+      </w:r>
+      <w:proofErr w:type="spellEnd"/>
+      <w:r>
+        <w:rPr>
+          <w:i/>
+          <w:sz w:val="24"/>
+          <w:szCs w:val="24"/>
+        </w:rPr>
+        <w:t>:</w:t>
+      </w:r>
+      <w:r>
+        <w:rPr>
+          <w:sz w:val="24"/>
+          <w:szCs w:val="24"/>
+        </w:rPr>
+        <w:t xml:space="preserve"> </w:t>
       </w:r>
     </w:p>
     <w:p>
@@ -5783,47 +5952,10 @@
       </w:pPr>
       <w:r>
         <w:rPr>
-          <w:i/>
-          <w:sz w:val="24"/>
-          <w:szCs w:val="24"/>
-        </w:rPr>
-        <w:t>Size</w:t>
-      </w:r>
-      <w:r>
-        <w:rPr>
-          <w:i/>
-          <w:sz w:val="24"/>
-          <w:szCs w:val="24"/>
-        </w:rPr>
-        <w:t xml:space="preserve">: </w:t>
-      </w:r>
-      <w:r>
-        <w:rPr>
-          <w:sz w:val="24"/>
-          <w:szCs w:val="24"/>
-        </w:rPr>
-        <w:t xml:space="preserve">Weight </w:t>
-      </w:r>
-      <w:r>
-        <w:rPr>
-          <w:sz w:val="24"/>
-          <w:szCs w:val="24"/>
-        </w:rPr>
-        <w:t>c</w:t>
-      </w:r>
-      <w:r>
-        <w:rPr>
-          <w:sz w:val="24"/>
-          <w:szCs w:val="24"/>
-        </w:rPr>
-        <w:t xml:space="preserve">lasses determines how many systems it can support, </w:t>
-      </w:r>
-      <w:r>
-        <w:rPr>
-          <w:sz w:val="24"/>
-          <w:szCs w:val="24"/>
-        </w:rPr>
-        <w:t>.</w:t>
+          <w:sz w:val="24"/>
+          <w:szCs w:val="24"/>
+        </w:rPr>
+        <w:t>Fairly balanced vehicles to appeal to mercenaries of all kinds</w:t>
       </w:r>
     </w:p>
     <w:p>
@@ -5835,46 +5967,20 @@
       </w:pPr>
       <w:r>
         <w:rPr>
+          <w:b/>
           <w:i/>
           <w:sz w:val="24"/>
           <w:szCs w:val="24"/>
         </w:rPr>
-        <w:t xml:space="preserve">Specialization: </w:t>
-      </w:r>
-      <w:r>
-        <w:rPr>
-          <w:sz w:val="24"/>
-          <w:szCs w:val="24"/>
-        </w:rPr>
-        <w:t xml:space="preserve">Specializations broadly define what a </w:t>
-      </w:r>
-      <w:r>
-        <w:rPr>
-          <w:sz w:val="24"/>
-          <w:szCs w:val="24"/>
-        </w:rPr>
-        <w:t xml:space="preserve">vehicle </w:t>
-      </w:r>
-      <w:r>
-        <w:rPr>
-          <w:sz w:val="24"/>
-          <w:szCs w:val="24"/>
-        </w:rPr>
-        <w:t xml:space="preserve">is capable of. They give the machine </w:t>
-      </w:r>
-      <w:r>
-        <w:rPr>
-          <w:sz w:val="24"/>
-          <w:szCs w:val="24"/>
-        </w:rPr>
-        <w:t>systems</w:t>
-      </w:r>
-      <w:r>
-        <w:rPr>
-          <w:sz w:val="24"/>
-          <w:szCs w:val="24"/>
-        </w:rPr>
-        <w:t xml:space="preserve"> and abilities to use in and out of combat.</w:t>
+        <w:t>Evergreen</w:t>
+      </w:r>
+      <w:r>
+        <w:rPr>
+          <w:i/>
+          <w:sz w:val="24"/>
+          <w:szCs w:val="24"/>
+        </w:rPr>
+        <w:t>:</w:t>
       </w:r>
       <w:r>
         <w:rPr>
@@ -5893,77 +5999,77 @@
       </w:pPr>
       <w:r>
         <w:rPr>
-          <w:i/>
-          <w:sz w:val="24"/>
-          <w:szCs w:val="24"/>
-        </w:rPr>
-        <w:t>Systems:</w:t>
-      </w:r>
-      <w:r>
-        <w:rPr>
-          <w:sz w:val="24"/>
-          <w:szCs w:val="24"/>
-        </w:rPr>
-        <w:t xml:space="preserve"> </w:t>
-      </w:r>
-      <w:r>
-        <w:rPr>
-          <w:sz w:val="24"/>
-          <w:szCs w:val="24"/>
-        </w:rPr>
-        <w:t>R</w:t>
-      </w:r>
-      <w:r>
-        <w:rPr>
-          <w:sz w:val="24"/>
-          <w:szCs w:val="24"/>
-        </w:rPr>
-        <w:t xml:space="preserve">epresent the physical capabilities </w:t>
-      </w:r>
-      <w:r>
-        <w:rPr>
-          <w:sz w:val="24"/>
-          <w:szCs w:val="24"/>
-        </w:rPr>
-        <w:t>of the</w:t>
-      </w:r>
-      <w:r>
-        <w:rPr>
-          <w:sz w:val="24"/>
-          <w:szCs w:val="24"/>
-        </w:rPr>
-        <w:t xml:space="preserve"> vehicle</w:t>
-      </w:r>
-      <w:r>
-        <w:rPr>
-          <w:sz w:val="24"/>
-          <w:szCs w:val="24"/>
-        </w:rPr>
-        <w:t xml:space="preserve">. Some vehicles come with systems pre-installed. </w:t>
-      </w:r>
-      <w:r>
-        <w:rPr>
-          <w:sz w:val="24"/>
-          <w:szCs w:val="24"/>
-        </w:rPr>
-        <w:t xml:space="preserve"> </w:t>
+          <w:sz w:val="24"/>
+          <w:szCs w:val="24"/>
+        </w:rPr>
+        <w:t>Even with most Rigs having significant speed behind them, Evergreen Prioritizes speed above all else. T</w:t>
+      </w:r>
+      <w:r>
+        <w:rPr>
+          <w:sz w:val="24"/>
+          <w:szCs w:val="24"/>
+        </w:rPr>
+        <w:t xml:space="preserve">hese </w:t>
+      </w:r>
+      <w:r>
+        <w:rPr>
+          <w:sz w:val="24"/>
+          <w:szCs w:val="24"/>
+        </w:rPr>
+        <w:t>frames</w:t>
+      </w:r>
+      <w:r>
+        <w:rPr>
+          <w:sz w:val="24"/>
+          <w:szCs w:val="24"/>
+        </w:rPr>
+        <w:t xml:space="preserve"> rely more on not getting hit than they</w:t>
+      </w:r>
+      <w:r>
+        <w:rPr>
+          <w:sz w:val="24"/>
+          <w:szCs w:val="24"/>
+        </w:rPr>
+        <w:t xml:space="preserve"> do </w:t>
+      </w:r>
+      <w:r>
+        <w:rPr>
+          <w:sz w:val="24"/>
+          <w:szCs w:val="24"/>
+        </w:rPr>
+        <w:t xml:space="preserve">protective measures. </w:t>
       </w:r>
     </w:p>
     <w:p>
       <w:pPr>
         <w:rPr>
+          <w:sz w:val="24"/>
+          <w:szCs w:val="24"/>
+        </w:rPr>
+      </w:pPr>
+      <w:r>
+        <w:rPr>
           <w:b/>
-          <w:sz w:val="28"/>
-          <w:szCs w:val="24"/>
-        </w:rPr>
-      </w:pPr>
-      <w:r>
-        <w:rPr>
-          <w:b/>
-          <w:sz w:val="28"/>
-          <w:szCs w:val="24"/>
-        </w:rPr>
-        <w:t>Make</w:t>
+          <w:i/>
+          <w:sz w:val="24"/>
+          <w:szCs w:val="24"/>
+        </w:rPr>
+        <w:t>Max-Biotics</w:t>
+      </w:r>
+      <w:r>
+        <w:rPr>
+          <w:i/>
+          <w:sz w:val="24"/>
+          <w:szCs w:val="24"/>
+        </w:rPr>
+        <w:t>:</w:t>
+      </w:r>
+      <w:r>
+        <w:rPr>
+          <w:sz w:val="24"/>
+          <w:szCs w:val="24"/>
+        </w:rPr>
+        <w:t xml:space="preserve"> </w:t>
       </w:r>
     </w:p>
     <w:p>
@@ -5975,12 +6081,41 @@
       </w:pPr>
       <w:r>
         <w:rPr>
+          <w:sz w:val="24"/>
+          <w:szCs w:val="24"/>
+        </w:rPr>
+        <w:t>Tend to be blocky and utilitarian</w:t>
+      </w:r>
+      <w:r>
+        <w:rPr>
+          <w:sz w:val="24"/>
+          <w:szCs w:val="24"/>
+        </w:rPr>
+        <w:t xml:space="preserve"> with a focus on hull integrity. </w:t>
+      </w:r>
+      <w:r>
+        <w:rPr>
+          <w:sz w:val="24"/>
+          <w:szCs w:val="24"/>
+        </w:rPr>
+        <w:t xml:space="preserve"> </w:t>
+      </w:r>
+    </w:p>
+    <w:p>
+      <w:pPr>
+        <w:rPr>
+          <w:sz w:val="24"/>
+          <w:szCs w:val="24"/>
+        </w:rPr>
+      </w:pPr>
+      <w:r>
+        <w:rPr>
           <w:b/>
           <w:i/>
           <w:sz w:val="24"/>
           <w:szCs w:val="24"/>
         </w:rPr>
-        <w:t>Militech</w:t>
+        <w:t>Stalwart Solutions</w:t>
       </w:r>
       <w:r>
         <w:rPr>
@@ -6010,194 +6145,15 @@
           <w:sz w:val="24"/>
           <w:szCs w:val="24"/>
         </w:rPr>
-        <w:t>Fairly balanced vehicles to appeal to mercenaries of all kinds</w:t>
-      </w:r>
-    </w:p>
-    <w:p>
-      <w:pPr>
-        <w:rPr>
-          <w:sz w:val="24"/>
-          <w:szCs w:val="24"/>
-        </w:rPr>
-      </w:pPr>
-      <w:r>
-        <w:rPr>
-          <w:b/>
-          <w:i/>
-          <w:sz w:val="24"/>
-          <w:szCs w:val="24"/>
-        </w:rPr>
-        <w:t>Evergreen</w:t>
-      </w:r>
-      <w:r>
-        <w:rPr>
-          <w:i/>
-          <w:sz w:val="24"/>
-          <w:szCs w:val="24"/>
-        </w:rPr>
-        <w:t>:</w:t>
-      </w:r>
-      <w:r>
-        <w:rPr>
-          <w:sz w:val="24"/>
-          <w:szCs w:val="24"/>
-        </w:rPr>
-        <w:t xml:space="preserve"> </w:t>
-      </w:r>
-    </w:p>
-    <w:p>
-      <w:pPr>
-        <w:rPr>
-          <w:sz w:val="24"/>
-          <w:szCs w:val="24"/>
-        </w:rPr>
-      </w:pPr>
-      <w:r>
-        <w:rPr>
-          <w:sz w:val="24"/>
-          <w:szCs w:val="24"/>
-        </w:rPr>
-        <w:t>Sharp, angular, fast. Prioritizing speed above all else, these vehicles rely more on not getting hit than they</w:t>
-      </w:r>
-      <w:r>
-        <w:rPr>
-          <w:sz w:val="24"/>
-          <w:szCs w:val="24"/>
-        </w:rPr>
-        <w:t xml:space="preserve"> do </w:t>
-      </w:r>
-      <w:r>
-        <w:rPr>
-          <w:sz w:val="24"/>
-          <w:szCs w:val="24"/>
-        </w:rPr>
-        <w:t xml:space="preserve">protective measures. </w:t>
-      </w:r>
-    </w:p>
-    <w:p>
-      <w:pPr>
-        <w:rPr>
-          <w:sz w:val="24"/>
-          <w:szCs w:val="24"/>
-        </w:rPr>
-      </w:pPr>
-    </w:p>
-    <w:p>
-      <w:pPr>
-        <w:rPr>
-          <w:sz w:val="24"/>
-          <w:szCs w:val="24"/>
-        </w:rPr>
-      </w:pPr>
-      <w:r>
-        <w:rPr>
-          <w:b/>
-          <w:i/>
-          <w:sz w:val="24"/>
-          <w:szCs w:val="24"/>
-        </w:rPr>
-        <w:t>Max-Biotics</w:t>
-      </w:r>
-      <w:r>
-        <w:rPr>
-          <w:i/>
-          <w:sz w:val="24"/>
-          <w:szCs w:val="24"/>
-        </w:rPr>
-        <w:t>:</w:t>
-      </w:r>
-      <w:r>
-        <w:rPr>
-          <w:sz w:val="24"/>
-          <w:szCs w:val="24"/>
-        </w:rPr>
-        <w:t xml:space="preserve"> </w:t>
-      </w:r>
-    </w:p>
-    <w:p>
-      <w:pPr>
-        <w:rPr>
-          <w:sz w:val="24"/>
-          <w:szCs w:val="24"/>
-        </w:rPr>
-      </w:pPr>
-      <w:r>
-        <w:rPr>
-          <w:sz w:val="24"/>
-          <w:szCs w:val="24"/>
-        </w:rPr>
-        <w:t>Tend to be blocky and utilitarian</w:t>
-      </w:r>
-      <w:r>
-        <w:rPr>
-          <w:sz w:val="24"/>
-          <w:szCs w:val="24"/>
-        </w:rPr>
-        <w:t xml:space="preserve"> with a focus on hull integrity. </w:t>
-      </w:r>
-      <w:r>
-        <w:rPr>
-          <w:sz w:val="24"/>
-          <w:szCs w:val="24"/>
-        </w:rPr>
-        <w:t xml:space="preserve"> </w:t>
-      </w:r>
-    </w:p>
-    <w:p>
-      <w:pPr>
-        <w:rPr>
-          <w:sz w:val="24"/>
-          <w:szCs w:val="24"/>
-        </w:rPr>
-      </w:pPr>
-      <w:r>
-        <w:rPr>
-          <w:b/>
-          <w:i/>
-          <w:sz w:val="24"/>
-          <w:szCs w:val="24"/>
-        </w:rPr>
-        <w:lastRenderedPageBreak/>
-        <w:t>Stalwart Solutions</w:t>
-      </w:r>
-      <w:r>
-        <w:rPr>
-          <w:i/>
-          <w:sz w:val="24"/>
-          <w:szCs w:val="24"/>
-        </w:rPr>
-        <w:t>:</w:t>
-      </w:r>
-      <w:r>
-        <w:rPr>
-          <w:sz w:val="24"/>
-          <w:szCs w:val="24"/>
-        </w:rPr>
-        <w:t xml:space="preserve"> </w:t>
-      </w:r>
-    </w:p>
-    <w:p>
-      <w:pPr>
-        <w:rPr>
-          <w:sz w:val="24"/>
-          <w:szCs w:val="24"/>
-        </w:rPr>
-      </w:pPr>
-      <w:r>
-        <w:rPr>
-          <w:sz w:val="24"/>
-          <w:szCs w:val="24"/>
-        </w:rPr>
-        <w:t>Pack a lot of firepower and armor, but the strength of the inner frame is lacking.</w:t>
-      </w:r>
-    </w:p>
-    <w:p>
-      <w:pPr>
-        <w:rPr>
-          <w:sz w:val="24"/>
-          <w:szCs w:val="24"/>
-        </w:rPr>
-      </w:pPr>
+        <w:t>Pack a lot of firepower and armor, but the strength</w:t>
+      </w:r>
+      <w:r>
+        <w:rPr>
+          <w:sz w:val="24"/>
+          <w:szCs w:val="24"/>
+        </w:rPr>
+        <w:t xml:space="preserve"> of the inner frame is lacking.</w:t>
+      </w:r>
     </w:p>
     <w:p>
       <w:pPr>
@@ -6391,7 +6347,7 @@
                 <w:sz w:val="24"/>
                 <w:szCs w:val="24"/>
               </w:rPr>
-              <w:t>Inventory</w:t>
+              <w:t>Cargo</w:t>
             </w:r>
           </w:p>
         </w:tc>
@@ -6980,7 +6936,23 @@
           <w:sz w:val="24"/>
           <w:szCs w:val="24"/>
         </w:rPr>
-        <w:t xml:space="preserve">Helps teammates by healing and applying buffs. More dastardly techs players can apply debuffs to enemies and leech health. </w:t>
+        <w:t xml:space="preserve">Helps teammates by healing and applying buffs. More dastardly techs players can apply </w:t>
+      </w:r>
+      <w:proofErr w:type="spellStart"/>
+      <w:r>
+        <w:rPr>
+          <w:sz w:val="24"/>
+          <w:szCs w:val="24"/>
+        </w:rPr>
+        <w:t>debuffs</w:t>
+      </w:r>
+      <w:proofErr w:type="spellEnd"/>
+      <w:r>
+        <w:rPr>
+          <w:sz w:val="24"/>
+          <w:szCs w:val="24"/>
+        </w:rPr>
+        <w:t xml:space="preserve"> to enemies and leech health. </w:t>
       </w:r>
     </w:p>
     <w:p>
@@ -7220,15 +7192,7 @@
                 <w:sz w:val="24"/>
                 <w:szCs w:val="24"/>
               </w:rPr>
-              <w:t xml:space="preserve">: When making a </w:t>
-            </w:r>
-            <w:r>
-              <w:rPr>
-                <w:sz w:val="24"/>
-                <w:szCs w:val="24"/>
-              </w:rPr>
-              <w:lastRenderedPageBreak/>
-              <w:t>successful attack, you may spend a Superiority to lower the Armor of the attacked enemy by 2.</w:t>
+              <w:t>: When making a successful attack, you may spend a Superiority to lower the Armor of the attacked enemy by 2.</w:t>
             </w:r>
           </w:p>
         </w:tc>
@@ -7250,7 +7214,6 @@
                 <w:sz w:val="24"/>
                 <w:szCs w:val="24"/>
               </w:rPr>
-              <w:lastRenderedPageBreak/>
               <w:t>Energizer</w:t>
             </w:r>
             <w:r>
@@ -7258,15 +7221,7 @@
                 <w:sz w:val="24"/>
                 <w:szCs w:val="24"/>
               </w:rPr>
-              <w:t xml:space="preserve">: May spend a Major action to </w:t>
-            </w:r>
-            <w:r>
-              <w:rPr>
-                <w:sz w:val="24"/>
-                <w:szCs w:val="24"/>
-              </w:rPr>
-              <w:lastRenderedPageBreak/>
-              <w:t xml:space="preserve">give allies in a </w:t>
+              <w:t xml:space="preserve">: May spend a Major action to give allies in a </w:t>
             </w:r>
             <w:r>
               <w:rPr>
@@ -7579,7 +7534,23 @@
                 <w:sz w:val="24"/>
                 <w:szCs w:val="24"/>
               </w:rPr>
-              <w:t>: When making a successful attack and before rolling damage, You may spend 2 Superiority to double your damage roll. After using this ability, you cannot use it again until a refuel.</w:t>
+              <w:t xml:space="preserve">: When making a successful attack and before rolling damage, </w:t>
+            </w:r>
+            <w:proofErr w:type="gramStart"/>
+            <w:r>
+              <w:rPr>
+                <w:sz w:val="24"/>
+                <w:szCs w:val="24"/>
+              </w:rPr>
+              <w:t>You</w:t>
+            </w:r>
+            <w:proofErr w:type="gramEnd"/>
+            <w:r>
+              <w:rPr>
+                <w:sz w:val="24"/>
+                <w:szCs w:val="24"/>
+              </w:rPr>
+              <w:t xml:space="preserve"> may spend 2 Superiority to double your damage roll. After using this ability, you cannot use it again until a refuel.</w:t>
             </w:r>
           </w:p>
         </w:tc>
@@ -7656,8 +7627,17 @@
           <w:sz w:val="24"/>
           <w:szCs w:val="24"/>
         </w:rPr>
-        <w:t>, shady, stabby</w:t>
-      </w:r>
+        <w:t xml:space="preserve">, shady, </w:t>
+      </w:r>
+      <w:proofErr w:type="spellStart"/>
+      <w:r>
+        <w:rPr>
+          <w:sz w:val="24"/>
+          <w:szCs w:val="24"/>
+        </w:rPr>
+        <w:t>stabby</w:t>
+      </w:r>
+      <w:proofErr w:type="spellEnd"/>
       <w:r>
         <w:rPr>
           <w:sz w:val="24"/>
@@ -7959,7 +7939,6 @@
           <w:sz w:val="24"/>
           <w:szCs w:val="24"/>
         </w:rPr>
-        <w:lastRenderedPageBreak/>
         <w:t>Fire</w:t>
       </w:r>
       <w:r>
@@ -8297,7 +8276,24 @@
           <w:sz w:val="28"/>
           <w:szCs w:val="24"/>
         </w:rPr>
-        <w:t>Performing Actions in a Mech</w:t>
+        <w:br w:type="page"/>
+      </w:r>
+      <w:r>
+        <w:rPr>
+          <w:b/>
+          <w:sz w:val="28"/>
+          <w:szCs w:val="24"/>
+        </w:rPr>
+        <w:lastRenderedPageBreak/>
+        <w:t xml:space="preserve">Vehicle Stats and </w:t>
+      </w:r>
+      <w:r>
+        <w:rPr>
+          <w:b/>
+          <w:sz w:val="28"/>
+          <w:szCs w:val="24"/>
+        </w:rPr>
+        <w:t>Systems</w:t>
       </w:r>
     </w:p>
     <w:p>
@@ -8309,50 +8305,100 @@
       </w:pPr>
       <w:r>
         <w:rPr>
-          <w:sz w:val="24"/>
-          <w:szCs w:val="24"/>
-        </w:rPr>
-        <w:t xml:space="preserve">A mech functions much like a complex tool for pilots to use. </w:t>
-      </w:r>
-      <w:r>
-        <w:rPr>
-          <w:sz w:val="24"/>
-          <w:szCs w:val="24"/>
-        </w:rPr>
-        <w:t>As such,</w:t>
-      </w:r>
-      <w:r>
-        <w:rPr>
-          <w:sz w:val="24"/>
-          <w:szCs w:val="24"/>
-        </w:rPr>
-        <w:t xml:space="preserve"> the machine grants successes based on the number of points it has in a </w:t>
-      </w:r>
-      <w:r>
-        <w:rPr>
-          <w:sz w:val="24"/>
-          <w:szCs w:val="24"/>
-        </w:rPr>
-        <w:t>system automatically</w:t>
-      </w:r>
-      <w:r>
-        <w:rPr>
-          <w:sz w:val="24"/>
-          <w:szCs w:val="24"/>
-        </w:rPr>
-        <w:t xml:space="preserve"> in </w:t>
-      </w:r>
-      <w:r>
-        <w:rPr>
-          <w:sz w:val="24"/>
-          <w:szCs w:val="24"/>
-        </w:rPr>
-        <w:t>addition.</w:t>
+          <w:b/>
+          <w:sz w:val="24"/>
+          <w:szCs w:val="24"/>
+        </w:rPr>
+        <w:t>Stats</w:t>
+      </w:r>
+      <w:r>
+        <w:rPr>
+          <w:sz w:val="24"/>
+          <w:szCs w:val="24"/>
+        </w:rPr>
+        <w:t xml:space="preserve"> define what </w:t>
+      </w:r>
+      <w:r>
+        <w:rPr>
+          <w:sz w:val="24"/>
+          <w:szCs w:val="24"/>
+        </w:rPr>
+        <w:t>make</w:t>
+      </w:r>
+      <w:r>
+        <w:rPr>
+          <w:sz w:val="24"/>
+          <w:szCs w:val="24"/>
+        </w:rPr>
+        <w:t>s</w:t>
+      </w:r>
+      <w:r>
+        <w:rPr>
+          <w:sz w:val="24"/>
+          <w:szCs w:val="24"/>
+        </w:rPr>
+        <w:t xml:space="preserve"> up a vehicle’s construction. Unlike </w:t>
+      </w:r>
+      <w:r>
+        <w:rPr>
+          <w:sz w:val="24"/>
+          <w:szCs w:val="24"/>
+        </w:rPr>
+        <w:t xml:space="preserve">player attributes </w:t>
+      </w:r>
+      <w:r>
+        <w:rPr>
+          <w:sz w:val="24"/>
+          <w:szCs w:val="24"/>
+        </w:rPr>
+        <w:t xml:space="preserve">these </w:t>
+      </w:r>
+      <w:r>
+        <w:rPr>
+          <w:sz w:val="24"/>
+          <w:szCs w:val="24"/>
+        </w:rPr>
+        <w:t xml:space="preserve">are determined by the vehicle’s make and model </w:t>
+      </w:r>
+      <w:r>
+        <w:rPr>
+          <w:i/>
+          <w:sz w:val="24"/>
+          <w:szCs w:val="24"/>
+        </w:rPr>
+        <w:t>and</w:t>
+      </w:r>
+      <w:r>
+        <w:rPr>
+          <w:sz w:val="24"/>
+          <w:szCs w:val="24"/>
+        </w:rPr>
+        <w:t xml:space="preserve"> </w:t>
+      </w:r>
+      <w:r>
+        <w:rPr>
+          <w:sz w:val="24"/>
+          <w:szCs w:val="24"/>
+        </w:rPr>
+        <w:t>cannot be increased by leveling up</w:t>
+      </w:r>
+      <w:r>
+        <w:rPr>
+          <w:sz w:val="24"/>
+          <w:szCs w:val="24"/>
+        </w:rPr>
+        <w:t xml:space="preserve">. They are </w:t>
+      </w:r>
+      <w:r>
+        <w:rPr>
+          <w:sz w:val="24"/>
+          <w:szCs w:val="24"/>
+        </w:rPr>
+        <w:t xml:space="preserve">instead upgraded with bought tech. </w:t>
       </w:r>
     </w:p>
     <w:p>
       <w:pPr>
-        <w:ind w:left="720"/>
         <w:rPr>
           <w:sz w:val="24"/>
           <w:szCs w:val="24"/>
@@ -8364,87 +8410,140 @@
           <w:sz w:val="24"/>
           <w:szCs w:val="24"/>
         </w:rPr>
-        <w:t xml:space="preserve">Example: </w:t>
-      </w:r>
-      <w:r>
-        <w:rPr>
-          <w:sz w:val="24"/>
-          <w:szCs w:val="24"/>
-        </w:rPr>
-        <w:t>I have 2 Ranks in Agility and 1 Rank in S</w:t>
-      </w:r>
-      <w:r>
-        <w:rPr>
-          <w:sz w:val="24"/>
-          <w:szCs w:val="24"/>
-        </w:rPr>
-        <w:t xml:space="preserve">tealth. My Mech has 3 points in </w:t>
-      </w:r>
-      <w:r>
-        <w:rPr>
-          <w:sz w:val="24"/>
-          <w:szCs w:val="24"/>
-        </w:rPr>
-        <w:t xml:space="preserve">Stealth. </w:t>
+        <w:t>Systems</w:t>
+      </w:r>
+      <w:r>
+        <w:rPr>
+          <w:sz w:val="24"/>
+          <w:szCs w:val="24"/>
+        </w:rPr>
+        <w:t xml:space="preserve"> define the technology installed in a vehicle that aids the pilot in their actions. These benefits come in various for ranging from static bonuses to success to abilities that can</w:t>
+      </w:r>
+      <w:r>
+        <w:rPr>
+          <w:sz w:val="24"/>
+          <w:szCs w:val="24"/>
+        </w:rPr>
+        <w:t xml:space="preserve"> be activated with superiority. </w:t>
+      </w:r>
+      <w:r>
+        <w:rPr>
+          <w:sz w:val="24"/>
+          <w:szCs w:val="24"/>
+        </w:rPr>
+        <w:t xml:space="preserve">Vehicles come with pre-installed systems depending on their make. </w:t>
+      </w:r>
+      <w:r>
+        <w:rPr>
+          <w:sz w:val="24"/>
+          <w:szCs w:val="24"/>
+        </w:rPr>
+        <w:t>Much like</w:t>
       </w:r>
     </w:p>
     <w:p>
       <w:pPr>
-        <w:ind w:left="720"/>
-        <w:rPr>
-          <w:sz w:val="24"/>
-          <w:szCs w:val="24"/>
-        </w:rPr>
-      </w:pPr>
-      <w:r>
-        <w:rPr>
-          <w:sz w:val="24"/>
-          <w:szCs w:val="24"/>
-        </w:rPr>
-        <w:t xml:space="preserve">I roll my </w:t>
-      </w:r>
-      <w:r>
-        <w:rPr>
-          <w:sz w:val="24"/>
-          <w:szCs w:val="24"/>
-        </w:rPr>
-        <w:t xml:space="preserve">skill check </w:t>
-      </w:r>
-      <w:r>
-        <w:rPr>
-          <w:sz w:val="24"/>
-          <w:szCs w:val="24"/>
-        </w:rPr>
-        <w:t>dice</w:t>
-      </w:r>
-      <w:r>
-        <w:rPr>
-          <w:sz w:val="24"/>
-          <w:szCs w:val="24"/>
-        </w:rPr>
-        <w:t xml:space="preserve"> normally</w:t>
-      </w:r>
-      <w:r>
-        <w:rPr>
-          <w:sz w:val="24"/>
-          <w:szCs w:val="24"/>
-        </w:rPr>
-        <w:t xml:space="preserve"> and then add </w:t>
-      </w:r>
-      <w:r>
-        <w:rPr>
-          <w:sz w:val="24"/>
-          <w:szCs w:val="24"/>
-        </w:rPr>
-        <w:t>the bonus successes my systems grant.</w:t>
-      </w:r>
-      <w:r>
-        <w:rPr>
-          <w:sz w:val="24"/>
-          <w:szCs w:val="24"/>
-        </w:rPr>
-        <w:br/>
-        <w:t>When making a Stealth check in my Mech, I roll 2D6+1D6+4</w:t>
+        <w:rPr>
+          <w:sz w:val="24"/>
+          <w:szCs w:val="24"/>
+        </w:rPr>
+      </w:pPr>
+      <w:r>
+        <w:rPr>
+          <w:sz w:val="24"/>
+          <w:szCs w:val="24"/>
+        </w:rPr>
+        <w:t xml:space="preserve">The </w:t>
+      </w:r>
+      <w:r>
+        <w:rPr>
+          <w:b/>
+          <w:sz w:val="24"/>
+          <w:szCs w:val="24"/>
+        </w:rPr>
+        <w:t>Reactor</w:t>
+      </w:r>
+      <w:r>
+        <w:rPr>
+          <w:b/>
+          <w:sz w:val="24"/>
+          <w:szCs w:val="24"/>
+        </w:rPr>
+        <w:t xml:space="preserve"> </w:t>
+      </w:r>
+      <w:r>
+        <w:rPr>
+          <w:sz w:val="24"/>
+          <w:szCs w:val="24"/>
+        </w:rPr>
+        <w:t xml:space="preserve">is unique in that it is the only </w:t>
+      </w:r>
+      <w:proofErr w:type="spellStart"/>
+      <w:r>
+        <w:rPr>
+          <w:sz w:val="24"/>
+          <w:szCs w:val="24"/>
+        </w:rPr>
+        <w:t>stat</w:t>
+      </w:r>
+      <w:proofErr w:type="spellEnd"/>
+      <w:r>
+        <w:rPr>
+          <w:sz w:val="24"/>
+          <w:szCs w:val="24"/>
+        </w:rPr>
+        <w:t xml:space="preserve"> that influences all Systems directly.</w:t>
+      </w:r>
+      <w:r>
+        <w:rPr>
+          <w:b/>
+          <w:sz w:val="24"/>
+          <w:szCs w:val="24"/>
+        </w:rPr>
+        <w:t xml:space="preserve"> </w:t>
+      </w:r>
+      <w:r>
+        <w:rPr>
+          <w:sz w:val="24"/>
+          <w:szCs w:val="24"/>
+        </w:rPr>
+        <w:t>Systems require power to run, how much power is determined by the System Rank. A</w:t>
+      </w:r>
+      <w:r>
+        <w:rPr>
+          <w:b/>
+          <w:sz w:val="24"/>
+          <w:szCs w:val="24"/>
+        </w:rPr>
+        <w:t xml:space="preserve"> </w:t>
+      </w:r>
+      <w:r>
+        <w:rPr>
+          <w:sz w:val="24"/>
+          <w:szCs w:val="24"/>
+        </w:rPr>
+        <w:t>reactor</w:t>
+      </w:r>
+      <w:r>
+        <w:rPr>
+          <w:sz w:val="24"/>
+          <w:szCs w:val="24"/>
+        </w:rPr>
+        <w:t xml:space="preserve"> generates power equal to its System Rank, all systems that rank</w:t>
+      </w:r>
+      <w:r>
+        <w:rPr>
+          <w:sz w:val="24"/>
+          <w:szCs w:val="24"/>
+        </w:rPr>
+        <w:t xml:space="preserve"> equal</w:t>
+      </w:r>
+      <w:r>
+        <w:rPr>
+          <w:sz w:val="24"/>
+          <w:szCs w:val="24"/>
+        </w:rPr>
+        <w:t xml:space="preserve"> or lower are powered by the reactor. A reactor can be upgraded just like other systems.</w:t>
       </w:r>
     </w:p>
     <w:p>
@@ -8456,51 +8555,72 @@
       </w:pPr>
       <w:r>
         <w:rPr>
-          <w:sz w:val="24"/>
-          <w:szCs w:val="24"/>
-        </w:rPr>
-        <w:t xml:space="preserve">When </w:t>
-      </w:r>
-      <w:r>
-        <w:rPr>
-          <w:sz w:val="24"/>
-          <w:szCs w:val="24"/>
-        </w:rPr>
-        <w:t xml:space="preserve">a mech is in motion or otherwise doing something, it is generating heat. Heat is a mech’s primary limiting factor. As it gains more heat different effects will come into play ranging from system damage all the way to death.   </w:t>
+          <w:b/>
+          <w:sz w:val="24"/>
+          <w:szCs w:val="24"/>
+        </w:rPr>
+        <w:t xml:space="preserve">Installing and Upgrading Systems: </w:t>
+      </w:r>
+      <w:r>
+        <w:rPr>
+          <w:sz w:val="24"/>
+          <w:szCs w:val="24"/>
+        </w:rPr>
+        <w:t>Systems can only be upgraded and installed if the player has access to the proper materials and tools. This is typically done when the vehicle is in a garage or repair bay of some sort. Systems, upgrade kits, and weapons can be purchased from various junk dealers, official company stores, or salvaged from defeated vehicles! Different sellers will have different prices and goods so be on the lookout!</w:t>
       </w:r>
     </w:p>
     <w:p>
       <w:pPr>
         <w:rPr>
+          <w:sz w:val="24"/>
+          <w:szCs w:val="24"/>
+        </w:rPr>
+      </w:pPr>
+      <w:r>
+        <w:rPr>
           <w:b/>
-          <w:sz w:val="28"/>
-          <w:szCs w:val="24"/>
-        </w:rPr>
-      </w:pPr>
-      <w:r>
-        <w:rPr>
-          <w:b/>
-          <w:sz w:val="28"/>
-          <w:szCs w:val="24"/>
-        </w:rPr>
-        <w:br w:type="page"/>
-      </w:r>
-      <w:r>
-        <w:rPr>
-          <w:b/>
-          <w:sz w:val="28"/>
-          <w:szCs w:val="24"/>
-        </w:rPr>
-        <w:lastRenderedPageBreak/>
-        <w:t xml:space="preserve">Vehicle Stats and </w:t>
-      </w:r>
-      <w:r>
-        <w:rPr>
-          <w:b/>
-          <w:sz w:val="28"/>
-          <w:szCs w:val="24"/>
-        </w:rPr>
-        <w:t>Systems</w:t>
+          <w:sz w:val="24"/>
+          <w:szCs w:val="24"/>
+        </w:rPr>
+        <w:t>Vehicle Checks:</w:t>
+      </w:r>
+      <w:r>
+        <w:rPr>
+          <w:sz w:val="24"/>
+          <w:szCs w:val="24"/>
+        </w:rPr>
+        <w:t xml:space="preserve"> When a player is behind the wheel they no longer make </w:t>
+      </w:r>
+      <w:proofErr w:type="gramStart"/>
+      <w:r>
+        <w:rPr>
+          <w:sz w:val="24"/>
+          <w:szCs w:val="24"/>
+        </w:rPr>
+        <w:t>skill</w:t>
+      </w:r>
+      <w:proofErr w:type="gramEnd"/>
+      <w:r>
+        <w:rPr>
+          <w:sz w:val="24"/>
+          <w:szCs w:val="24"/>
+        </w:rPr>
+        <w:t xml:space="preserve"> checks using Attributes and Skills but use the vehicle’s Stats and Systems instead. These checks are made in the </w:t>
+      </w:r>
+      <w:r>
+        <w:rPr>
+          <w:i/>
+          <w:sz w:val="24"/>
+          <w:szCs w:val="24"/>
+        </w:rPr>
+        <w:t>same way</w:t>
+      </w:r>
+      <w:r>
+        <w:rPr>
+          <w:sz w:val="24"/>
+          <w:szCs w:val="24"/>
+        </w:rPr>
+        <w:t xml:space="preserve">, rolling a number of D6 equal to the strength of the chosen and looking for a number of successes equal or greater than the target amount. </w:t>
       </w:r>
     </w:p>
     <w:p>
@@ -8512,326 +8632,10 @@
       </w:pPr>
       <w:r>
         <w:rPr>
-          <w:b/>
-          <w:sz w:val="24"/>
-          <w:szCs w:val="24"/>
-        </w:rPr>
-        <w:t>Stats</w:t>
-      </w:r>
-      <w:r>
-        <w:rPr>
-          <w:sz w:val="24"/>
-          <w:szCs w:val="24"/>
-        </w:rPr>
-        <w:t xml:space="preserve"> define what </w:t>
-      </w:r>
-      <w:r>
-        <w:rPr>
-          <w:sz w:val="24"/>
-          <w:szCs w:val="24"/>
-        </w:rPr>
-        <w:t>make</w:t>
-      </w:r>
-      <w:r>
-        <w:rPr>
-          <w:sz w:val="24"/>
-          <w:szCs w:val="24"/>
-        </w:rPr>
-        <w:t>s</w:t>
-      </w:r>
-      <w:r>
-        <w:rPr>
-          <w:sz w:val="24"/>
-          <w:szCs w:val="24"/>
-        </w:rPr>
-        <w:t xml:space="preserve"> up a vehicle’s construction. Unlike </w:t>
-      </w:r>
-      <w:r>
-        <w:rPr>
-          <w:sz w:val="24"/>
-          <w:szCs w:val="24"/>
-        </w:rPr>
-        <w:t xml:space="preserve">player attributes </w:t>
-      </w:r>
-      <w:r>
-        <w:rPr>
-          <w:sz w:val="24"/>
-          <w:szCs w:val="24"/>
-        </w:rPr>
-        <w:t xml:space="preserve">these </w:t>
-      </w:r>
-      <w:r>
-        <w:rPr>
-          <w:sz w:val="24"/>
-          <w:szCs w:val="24"/>
-        </w:rPr>
-        <w:t xml:space="preserve">are determined by the vehicle’s make and model </w:t>
-      </w:r>
-      <w:r>
-        <w:rPr>
-          <w:i/>
-          <w:sz w:val="24"/>
-          <w:szCs w:val="24"/>
-        </w:rPr>
-        <w:t>and</w:t>
-      </w:r>
-      <w:r>
-        <w:rPr>
-          <w:sz w:val="24"/>
-          <w:szCs w:val="24"/>
-        </w:rPr>
-        <w:t xml:space="preserve"> </w:t>
-      </w:r>
-      <w:r>
-        <w:rPr>
-          <w:sz w:val="24"/>
-          <w:szCs w:val="24"/>
-        </w:rPr>
-        <w:t>cannot be increased by leveling up</w:t>
-      </w:r>
-      <w:r>
-        <w:rPr>
-          <w:sz w:val="24"/>
-          <w:szCs w:val="24"/>
-        </w:rPr>
-        <w:t xml:space="preserve">. They are </w:t>
-      </w:r>
-      <w:r>
-        <w:rPr>
-          <w:sz w:val="24"/>
-          <w:szCs w:val="24"/>
-        </w:rPr>
-        <w:t xml:space="preserve">instead upgraded with bought tech. </w:t>
-      </w:r>
-    </w:p>
-    <w:p>
-      <w:pPr>
-        <w:rPr>
-          <w:sz w:val="24"/>
-          <w:szCs w:val="24"/>
-        </w:rPr>
-      </w:pPr>
-      <w:r>
-        <w:rPr>
-          <w:b/>
-          <w:sz w:val="24"/>
-          <w:szCs w:val="24"/>
-        </w:rPr>
-        <w:t>Systems</w:t>
-      </w:r>
-      <w:r>
-        <w:rPr>
-          <w:sz w:val="24"/>
-          <w:szCs w:val="24"/>
-        </w:rPr>
-        <w:t xml:space="preserve"> define the technology installed in a vehicle that aids the pilot in their actions. These benefits come in various for ranging from static bonuses to success to abilities that can</w:t>
-      </w:r>
-      <w:r>
-        <w:rPr>
-          <w:sz w:val="24"/>
-          <w:szCs w:val="24"/>
-        </w:rPr>
-        <w:t xml:space="preserve"> be activated with superiority. </w:t>
-      </w:r>
-      <w:r>
-        <w:rPr>
-          <w:sz w:val="24"/>
-          <w:szCs w:val="24"/>
-        </w:rPr>
-        <w:t xml:space="preserve">Vehicles come with pre-installed systems depending on their make. </w:t>
-      </w:r>
-      <w:r>
-        <w:rPr>
-          <w:sz w:val="24"/>
-          <w:szCs w:val="24"/>
-        </w:rPr>
-        <w:t>Much like</w:t>
-      </w:r>
-    </w:p>
-    <w:p>
-      <w:pPr>
-        <w:rPr>
-          <w:sz w:val="24"/>
-          <w:szCs w:val="24"/>
-        </w:rPr>
-      </w:pPr>
-      <w:r>
-        <w:rPr>
-          <w:sz w:val="24"/>
-          <w:szCs w:val="24"/>
-        </w:rPr>
-        <w:t xml:space="preserve">The </w:t>
-      </w:r>
-      <w:r>
-        <w:rPr>
-          <w:b/>
-          <w:sz w:val="24"/>
-          <w:szCs w:val="24"/>
-        </w:rPr>
-        <w:t>Reactor</w:t>
-      </w:r>
-      <w:r>
-        <w:rPr>
-          <w:b/>
-          <w:sz w:val="24"/>
-          <w:szCs w:val="24"/>
-        </w:rPr>
-        <w:t xml:space="preserve"> </w:t>
-      </w:r>
-      <w:r>
-        <w:rPr>
-          <w:sz w:val="24"/>
-          <w:szCs w:val="24"/>
-        </w:rPr>
-        <w:t>is unique in that it is the only stat that influences all Systems directly.</w:t>
-      </w:r>
-      <w:r>
-        <w:rPr>
-          <w:b/>
-          <w:sz w:val="24"/>
-          <w:szCs w:val="24"/>
-        </w:rPr>
-        <w:t xml:space="preserve"> </w:t>
-      </w:r>
-      <w:r>
-        <w:rPr>
-          <w:sz w:val="24"/>
-          <w:szCs w:val="24"/>
-        </w:rPr>
-        <w:t>Systems require power to run, how much power is determined by the System Rank. A</w:t>
-      </w:r>
-      <w:r>
-        <w:rPr>
-          <w:b/>
-          <w:sz w:val="24"/>
-          <w:szCs w:val="24"/>
-        </w:rPr>
-        <w:t xml:space="preserve"> </w:t>
-      </w:r>
-      <w:r>
-        <w:rPr>
-          <w:sz w:val="24"/>
-          <w:szCs w:val="24"/>
-        </w:rPr>
-        <w:t>reactor</w:t>
-      </w:r>
-      <w:r>
-        <w:rPr>
-          <w:sz w:val="24"/>
-          <w:szCs w:val="24"/>
-        </w:rPr>
-        <w:t xml:space="preserve"> generates power equal to its System Rank, all systems that rank</w:t>
-      </w:r>
-      <w:r>
-        <w:rPr>
-          <w:sz w:val="24"/>
-          <w:szCs w:val="24"/>
-        </w:rPr>
-        <w:t xml:space="preserve"> equal</w:t>
-      </w:r>
-      <w:r>
-        <w:rPr>
-          <w:sz w:val="24"/>
-          <w:szCs w:val="24"/>
-        </w:rPr>
-        <w:t xml:space="preserve"> or lower are powered by the reactor. A reactor can be upgraded just like other systems.</w:t>
-      </w:r>
-    </w:p>
-    <w:p>
-      <w:pPr>
-        <w:rPr>
-          <w:sz w:val="24"/>
-          <w:szCs w:val="24"/>
-        </w:rPr>
-      </w:pPr>
-      <w:r>
-        <w:rPr>
-          <w:b/>
-          <w:sz w:val="24"/>
-          <w:szCs w:val="24"/>
-        </w:rPr>
-        <w:t xml:space="preserve">Installing and Upgrading Systems: </w:t>
-      </w:r>
-      <w:r>
-        <w:rPr>
-          <w:sz w:val="24"/>
-          <w:szCs w:val="24"/>
-        </w:rPr>
-        <w:t>Systems can only be upgraded and installed if the player has access to the proper materials and tools. This is typically done when the vehicle is in a garage or repair bay of some sort. Systems, upgrade kits, and weapons can be purchased from various junk dealers, official company stores, or salvaged from defeated vehicles! Different sellers will have different prices and goods so be on the lookout!</w:t>
-      </w:r>
-    </w:p>
-    <w:p>
-      <w:pPr>
-        <w:rPr>
-          <w:sz w:val="24"/>
-          <w:szCs w:val="24"/>
-        </w:rPr>
-      </w:pPr>
-      <w:r>
-        <w:rPr>
-          <w:b/>
-          <w:sz w:val="24"/>
-          <w:szCs w:val="24"/>
-        </w:rPr>
-        <w:t>Vehicle Checks:</w:t>
-      </w:r>
-      <w:r>
-        <w:rPr>
-          <w:sz w:val="24"/>
-          <w:szCs w:val="24"/>
-        </w:rPr>
-        <w:t xml:space="preserve"> When a player is behind the wheel they no longer make skill checks using Attributes and Skills but use the vehicle’s Stats and Systems instead. These checks are made in the </w:t>
-      </w:r>
-      <w:r>
-        <w:rPr>
-          <w:i/>
-          <w:sz w:val="24"/>
-          <w:szCs w:val="24"/>
-        </w:rPr>
-        <w:t>same way</w:t>
-      </w:r>
-      <w:r>
-        <w:rPr>
-          <w:sz w:val="24"/>
-          <w:szCs w:val="24"/>
-        </w:rPr>
-        <w:t>, rolling a number of D6 equal to the strength of the chosen</w:t>
-      </w:r>
-      <w:r>
-        <w:rPr>
-          <w:sz w:val="24"/>
-          <w:szCs w:val="24"/>
-        </w:rPr>
-        <w:t xml:space="preserve"> and looking for a number of successes equal or greater than the target amount. </w:t>
-      </w:r>
-    </w:p>
-    <w:p>
-      <w:pPr>
-        <w:rPr>
-          <w:sz w:val="24"/>
-          <w:szCs w:val="24"/>
-        </w:rPr>
-      </w:pPr>
-      <w:r>
-        <w:rPr>
-          <w:sz w:val="24"/>
-          <w:szCs w:val="24"/>
-        </w:rPr>
-        <w:t>Where the checks</w:t>
-      </w:r>
-      <w:r>
-        <w:rPr>
-          <w:sz w:val="24"/>
-          <w:szCs w:val="24"/>
-        </w:rPr>
-        <w:t xml:space="preserve"> </w:t>
-      </w:r>
-      <w:r>
-        <w:rPr>
-          <w:sz w:val="24"/>
-          <w:szCs w:val="24"/>
-        </w:rPr>
-        <w:t xml:space="preserve">differ is a System’s ability to alter results. Many systems grant automatic success or lower the threshold on what constitutes a success to improve odds. </w:t>
+          <w:sz w:val="24"/>
+          <w:szCs w:val="24"/>
+        </w:rPr>
+        <w:t xml:space="preserve">Where the checks differ is a System’s ability to alter results. Many systems grant automatic success or lower the threshold on what constitutes a success to improve odds. </w:t>
       </w:r>
     </w:p>
     <w:p>
@@ -9102,7 +8906,6 @@
                 <w:sz w:val="24"/>
                 <w:szCs w:val="24"/>
               </w:rPr>
-              <w:lastRenderedPageBreak/>
               <w:t>Warfare</w:t>
             </w:r>
           </w:p>
@@ -14081,7 +13884,65 @@
           <w:sz w:val="24"/>
           <w:szCs w:val="24"/>
         </w:rPr>
-        <w:t xml:space="preserve"> grid. </w:t>
+        <w:t xml:space="preserve"> grid</w:t>
+      </w:r>
+      <w:r>
+        <w:rPr>
+          <w:sz w:val="24"/>
+          <w:szCs w:val="24"/>
+        </w:rPr>
+        <w:t xml:space="preserve"> and takes place over multiple phases</w:t>
+      </w:r>
+      <w:r>
+        <w:rPr>
+          <w:sz w:val="24"/>
+          <w:szCs w:val="24"/>
+        </w:rPr>
+        <w:t xml:space="preserve"> and turns</w:t>
+      </w:r>
+      <w:r>
+        <w:rPr>
+          <w:sz w:val="24"/>
+          <w:szCs w:val="24"/>
+        </w:rPr>
+        <w:t>.</w:t>
+      </w:r>
+      <w:r>
+        <w:rPr>
+          <w:sz w:val="24"/>
+          <w:szCs w:val="24"/>
+        </w:rPr>
+        <w:t xml:space="preserve"> Players use Action Points (AP) to </w:t>
+      </w:r>
+      <w:r>
+        <w:rPr>
+          <w:sz w:val="24"/>
+          <w:szCs w:val="24"/>
+        </w:rPr>
+        <w:t xml:space="preserve">perform different actions during their turn. By </w:t>
+      </w:r>
+      <w:proofErr w:type="gramStart"/>
+      <w:r>
+        <w:rPr>
+          <w:sz w:val="24"/>
+          <w:szCs w:val="24"/>
+        </w:rPr>
+        <w:t>default</w:t>
+      </w:r>
+      <w:proofErr w:type="gramEnd"/>
+      <w:r>
+        <w:rPr>
+          <w:sz w:val="24"/>
+          <w:szCs w:val="24"/>
+        </w:rPr>
+        <w:t xml:space="preserve"> players start with 5 AP</w:t>
+      </w:r>
+      <w:r>
+        <w:rPr>
+          <w:sz w:val="24"/>
+          <w:szCs w:val="24"/>
+        </w:rPr>
+        <w:t xml:space="preserve"> but can gain more AP for following turns by using abilities or reserving AP for next turn.</w:t>
       </w:r>
     </w:p>
     <w:p>
@@ -14098,8 +13959,23 @@
           <w:sz w:val="24"/>
           <w:szCs w:val="24"/>
         </w:rPr>
-        <w:t>Initiative</w:t>
-      </w:r>
+        <w:t xml:space="preserve">Units: </w:t>
+      </w:r>
+      <w:r>
+        <w:rPr>
+          <w:sz w:val="24"/>
+          <w:szCs w:val="24"/>
+        </w:rPr>
+        <w:t xml:space="preserve">Any player or adversary that takes actions during combat. </w:t>
+      </w:r>
+    </w:p>
+    <w:p>
+      <w:pPr>
+        <w:rPr>
+          <w:sz w:val="24"/>
+          <w:szCs w:val="24"/>
+        </w:rPr>
+      </w:pPr>
       <w:r>
         <w:rPr>
           <w:b/>
@@ -14107,6 +13983,15 @@
           <w:sz w:val="24"/>
           <w:szCs w:val="24"/>
         </w:rPr>
+        <w:t>Initiative</w:t>
+      </w:r>
+      <w:r>
+        <w:rPr>
+          <w:b/>
+          <w:i/>
+          <w:sz w:val="24"/>
+          <w:szCs w:val="24"/>
+        </w:rPr>
         <w:t xml:space="preserve">: </w:t>
       </w:r>
       <w:r>
@@ -14136,7 +14021,14 @@
           <w:sz w:val="24"/>
           <w:szCs w:val="24"/>
         </w:rPr>
-        <w:t xml:space="preserve"> characters take actions in</w:t>
+        <w:t xml:space="preserve"> </w:t>
+      </w:r>
+      <w:r>
+        <w:rPr>
+          <w:sz w:val="24"/>
+          <w:szCs w:val="24"/>
+        </w:rPr>
+        <w:t>players take turns in</w:t>
       </w:r>
       <w:r>
         <w:rPr>
@@ -14144,6 +14036,13 @@
           <w:szCs w:val="24"/>
         </w:rPr>
         <w:t xml:space="preserve">. Highest initiative goes first then turns follow in descending order. If there is ever a tie in initiative </w:t>
+      </w:r>
+      <w:r>
+        <w:rPr>
+          <w:sz w:val="24"/>
+          <w:szCs w:val="24"/>
+        </w:rPr>
+        <w:t>the player with higher Agility goes first, if it is still tied then use Presence.</w:t>
       </w:r>
     </w:p>
     <w:p>
@@ -14160,50 +14059,7 @@
           <w:sz w:val="24"/>
           <w:szCs w:val="24"/>
         </w:rPr>
-        <w:t>Major Actions</w:t>
-      </w:r>
-      <w:r>
-        <w:rPr>
-          <w:i/>
-          <w:sz w:val="24"/>
-          <w:szCs w:val="24"/>
-        </w:rPr>
-        <w:t xml:space="preserve">: </w:t>
-      </w:r>
-      <w:r>
-        <w:rPr>
-          <w:sz w:val="24"/>
-          <w:szCs w:val="24"/>
-        </w:rPr>
-        <w:t>Attacking, Moving, Activating some abilities,</w:t>
-      </w:r>
-      <w:r>
-        <w:rPr>
-          <w:sz w:val="24"/>
-          <w:szCs w:val="24"/>
-        </w:rPr>
-        <w:t xml:space="preserve"> </w:t>
-      </w:r>
-      <w:r>
-        <w:rPr>
-          <w:sz w:val="24"/>
-          <w:szCs w:val="24"/>
-        </w:rPr>
-        <w:t>Making a skill check</w:t>
-      </w:r>
-      <w:r>
-        <w:rPr>
-          <w:sz w:val="24"/>
-          <w:szCs w:val="24"/>
-        </w:rPr>
-        <w:t>, disengaging</w:t>
-      </w:r>
-      <w:r>
-        <w:rPr>
-          <w:sz w:val="24"/>
-          <w:szCs w:val="24"/>
-        </w:rPr>
-        <w:br/>
+        <w:t>Phases</w:t>
       </w:r>
       <w:r>
         <w:rPr>
@@ -14212,30 +14068,125 @@
           <w:sz w:val="24"/>
           <w:szCs w:val="24"/>
         </w:rPr>
-        <w:t>Minor Actions</w:t>
-      </w:r>
+        <w:t xml:space="preserve">: </w:t>
+      </w:r>
+      <w:r>
+        <w:rPr>
+          <w:sz w:val="24"/>
+          <w:szCs w:val="24"/>
+        </w:rPr>
+        <w:t xml:space="preserve">Combat phases represent the structure of a turn in combat. Units take actions during these phases one after the other in initiative order until combat is resolved. </w:t>
+      </w:r>
+    </w:p>
+    <w:p>
+      <w:pPr>
+        <w:ind w:left="720"/>
+        <w:rPr>
+          <w:sz w:val="24"/>
+          <w:szCs w:val="24"/>
+        </w:rPr>
+      </w:pPr>
       <w:r>
         <w:rPr>
           <w:i/>
           <w:sz w:val="24"/>
           <w:szCs w:val="24"/>
         </w:rPr>
-        <w:t xml:space="preserve">: </w:t>
-      </w:r>
-      <w:r>
-        <w:rPr>
-          <w:sz w:val="24"/>
-          <w:szCs w:val="24"/>
-        </w:rPr>
-        <w:t>Moving, reloading, switching weapons</w:t>
-      </w:r>
-      <w:r>
-        <w:rPr>
-          <w:sz w:val="24"/>
-          <w:szCs w:val="24"/>
-        </w:rPr>
-        <w:br/>
-      </w:r>
+        <w:t>Movement:</w:t>
+      </w:r>
+      <w:r>
+        <w:rPr>
+          <w:sz w:val="24"/>
+          <w:szCs w:val="24"/>
+        </w:rPr>
+        <w:t xml:space="preserve"> During this phase units can spend AP to move a number of hexes equal to </w:t>
+      </w:r>
+      <w:bookmarkStart w:id="1" w:name="_GoBack"/>
+      <w:bookmarkEnd w:id="1"/>
+      <w:r>
+        <w:rPr>
+          <w:sz w:val="24"/>
+          <w:szCs w:val="24"/>
+        </w:rPr>
+        <w:t>their speed.</w:t>
+      </w:r>
+    </w:p>
+    <w:p>
+      <w:pPr>
+        <w:rPr>
+          <w:sz w:val="24"/>
+          <w:szCs w:val="24"/>
+        </w:rPr>
+      </w:pPr>
+      <w:r>
+        <w:rPr>
+          <w:i/>
+          <w:sz w:val="24"/>
+          <w:szCs w:val="24"/>
+        </w:rPr>
+        <w:tab/>
+        <w:t xml:space="preserve">Action: </w:t>
+      </w:r>
+      <w:r>
+        <w:rPr>
+          <w:sz w:val="24"/>
+          <w:szCs w:val="24"/>
+        </w:rPr>
+        <w:t xml:space="preserve">During this phase units </w:t>
+      </w:r>
+      <w:r>
+        <w:rPr>
+          <w:sz w:val="24"/>
+          <w:szCs w:val="24"/>
+        </w:rPr>
+        <w:t xml:space="preserve">can use abilities, make attacks, and perform skill checks. </w:t>
+      </w:r>
+    </w:p>
+    <w:p>
+      <w:pPr>
+        <w:ind w:left="720"/>
+        <w:rPr>
+          <w:sz w:val="24"/>
+          <w:szCs w:val="24"/>
+        </w:rPr>
+      </w:pPr>
+      <w:r>
+        <w:rPr>
+          <w:i/>
+          <w:sz w:val="24"/>
+          <w:szCs w:val="24"/>
+        </w:rPr>
+        <w:t>Recovery:</w:t>
+      </w:r>
+      <w:r>
+        <w:rPr>
+          <w:sz w:val="24"/>
+          <w:szCs w:val="24"/>
+        </w:rPr>
+        <w:t xml:space="preserve"> During this phase units can spend remaining AP to repair systems, </w:t>
+      </w:r>
+      <w:r>
+        <w:rPr>
+          <w:sz w:val="24"/>
+          <w:szCs w:val="24"/>
+        </w:rPr>
+        <w:t xml:space="preserve">remove harmful status effects, or reserve their AP for next turn.  </w:t>
+      </w:r>
+      <w:r>
+        <w:rPr>
+          <w:sz w:val="24"/>
+          <w:szCs w:val="24"/>
+        </w:rPr>
+        <w:t xml:space="preserve"> </w:t>
+      </w:r>
+    </w:p>
+    <w:p>
+      <w:pPr>
+        <w:rPr>
+          <w:sz w:val="24"/>
+          <w:szCs w:val="24"/>
+        </w:rPr>
+      </w:pPr>
       <w:r>
         <w:rPr>
           <w:b/>
@@ -14243,14 +14194,43 @@
           <w:sz w:val="24"/>
           <w:szCs w:val="24"/>
         </w:rPr>
-        <w:t xml:space="preserve">Special Action: </w:t>
-      </w:r>
-      <w:r>
-        <w:rPr>
-          <w:sz w:val="24"/>
-          <w:szCs w:val="24"/>
-        </w:rPr>
-        <w:t>Actions that occur because of special circumstances or items.</w:t>
+        <w:t>Moving in combat</w:t>
+      </w:r>
+      <w:r>
+        <w:rPr>
+          <w:i/>
+          <w:sz w:val="24"/>
+          <w:szCs w:val="24"/>
+        </w:rPr>
+        <w:t xml:space="preserve">: </w:t>
+      </w:r>
+      <w:r>
+        <w:rPr>
+          <w:sz w:val="24"/>
+          <w:szCs w:val="24"/>
+        </w:rPr>
+        <w:t>The number of spaces a player</w:t>
+      </w:r>
+      <w:r>
+        <w:rPr>
+          <w:sz w:val="24"/>
+          <w:szCs w:val="24"/>
+        </w:rPr>
+        <w:t xml:space="preserve"> or vehicle</w:t>
+      </w:r>
+      <w:r>
+        <w:rPr>
+          <w:sz w:val="24"/>
+          <w:szCs w:val="24"/>
+        </w:rPr>
+        <w:t xml:space="preserve"> can move is their movement speed</w:t>
+      </w:r>
+      <w:r>
+        <w:rPr>
+          <w:sz w:val="24"/>
+          <w:szCs w:val="24"/>
+        </w:rPr>
+        <w:t>.</w:t>
       </w:r>
     </w:p>
     <w:p>
@@ -14267,43 +14247,14 @@
           <w:sz w:val="24"/>
           <w:szCs w:val="24"/>
         </w:rPr>
-        <w:t>Moving in combat</w:t>
-      </w:r>
-      <w:r>
-        <w:rPr>
-          <w:i/>
-          <w:sz w:val="24"/>
-          <w:szCs w:val="24"/>
-        </w:rPr>
-        <w:t xml:space="preserve">: </w:t>
-      </w:r>
-      <w:r>
-        <w:rPr>
-          <w:sz w:val="24"/>
-          <w:szCs w:val="24"/>
-        </w:rPr>
-        <w:t>The number of spaces a player</w:t>
-      </w:r>
-      <w:r>
-        <w:rPr>
-          <w:sz w:val="24"/>
-          <w:szCs w:val="24"/>
-        </w:rPr>
-        <w:t xml:space="preserve"> or vehicle</w:t>
-      </w:r>
-      <w:r>
-        <w:rPr>
-          <w:sz w:val="24"/>
-          <w:szCs w:val="24"/>
-        </w:rPr>
-        <w:t xml:space="preserve"> can move is their movement speed</w:t>
-      </w:r>
-      <w:r>
-        <w:rPr>
-          <w:sz w:val="24"/>
-          <w:szCs w:val="24"/>
-        </w:rPr>
-        <w:t>.</w:t>
+        <w:t xml:space="preserve">Range: </w:t>
+      </w:r>
+      <w:r>
+        <w:rPr>
+          <w:sz w:val="24"/>
+          <w:szCs w:val="24"/>
+        </w:rPr>
+        <w:t>The number of spaces away from the player or vehicle the weapon can hit</w:t>
       </w:r>
     </w:p>
     <w:p>
@@ -14320,19 +14271,34 @@
           <w:sz w:val="24"/>
           <w:szCs w:val="24"/>
         </w:rPr>
-        <w:t xml:space="preserve">Range: </w:t>
-      </w:r>
-      <w:r>
-        <w:rPr>
-          <w:sz w:val="24"/>
-          <w:szCs w:val="24"/>
-        </w:rPr>
-        <w:t>The number of spaces away from the player or vehicle the weapon can hit</w:t>
+        <w:t xml:space="preserve">Line of Sight: </w:t>
+      </w:r>
+      <w:r>
+        <w:rPr>
+          <w:sz w:val="24"/>
+          <w:szCs w:val="24"/>
+        </w:rPr>
+        <w:t xml:space="preserve">A unit must have line of sight when making an attack otherwise </w:t>
+      </w:r>
+      <w:r>
+        <w:rPr>
+          <w:sz w:val="24"/>
+          <w:szCs w:val="24"/>
+        </w:rPr>
+        <w:t xml:space="preserve">the attacker has disadvantage. </w:t>
+      </w:r>
+      <w:r>
+        <w:rPr>
+          <w:sz w:val="24"/>
+          <w:szCs w:val="24"/>
+        </w:rPr>
+        <w:t xml:space="preserve"> </w:t>
       </w:r>
     </w:p>
     <w:p>
       <w:pPr>
         <w:rPr>
+          <w:i/>
           <w:sz w:val="24"/>
           <w:szCs w:val="24"/>
         </w:rPr>
@@ -14344,21 +14310,15 @@
           <w:sz w:val="24"/>
           <w:szCs w:val="24"/>
         </w:rPr>
-        <w:t xml:space="preserve">Engaging &amp; Disengaging: </w:t>
-      </w:r>
-      <w:r>
-        <w:rPr>
-          <w:sz w:val="24"/>
-          <w:szCs w:val="24"/>
-        </w:rPr>
-        <w:t xml:space="preserve">Any combatants that are within line of sight </w:t>
-      </w:r>
-      <w:r>
-        <w:rPr>
-          <w:sz w:val="24"/>
-          <w:szCs w:val="24"/>
-        </w:rPr>
-        <w:t xml:space="preserve">of each other and are exchanging hits are engaged in combat. </w:t>
+        <w:t>Terrain</w:t>
+      </w:r>
+      <w:r>
+        <w:rPr>
+          <w:i/>
+          <w:sz w:val="24"/>
+          <w:szCs w:val="24"/>
+        </w:rPr>
+        <w:t xml:space="preserve">: </w:t>
       </w:r>
     </w:p>
     <w:p>
@@ -14370,31 +14330,181 @@
       </w:pPr>
       <w:r>
         <w:rPr>
-          <w:sz w:val="24"/>
-          <w:szCs w:val="24"/>
-        </w:rPr>
-        <w:t xml:space="preserve">When engaged in combat, players and enemies may not flee from their adversary without provoking an additional attack as they leave as long as they are in range and have the ammo for it. </w:t>
+          <w:i/>
+          <w:sz w:val="24"/>
+          <w:szCs w:val="24"/>
+        </w:rPr>
+        <w:tab/>
+        <w:t xml:space="preserve">Difficult Terrain: </w:t>
+      </w:r>
+      <w:r>
+        <w:rPr>
+          <w:sz w:val="24"/>
+          <w:szCs w:val="24"/>
+        </w:rPr>
+        <w:t>Takes</w:t>
+      </w:r>
+      <w:r>
+        <w:rPr>
+          <w:sz w:val="24"/>
+          <w:szCs w:val="24"/>
+        </w:rPr>
+        <w:t xml:space="preserve"> two points of movement to pass through.</w:t>
       </w:r>
     </w:p>
     <w:p>
       <w:pPr>
-        <w:rPr>
-          <w:sz w:val="24"/>
-          <w:szCs w:val="24"/>
-        </w:rPr>
-      </w:pPr>
-      <w:r>
-        <w:rPr>
-          <w:sz w:val="24"/>
-          <w:szCs w:val="24"/>
-        </w:rPr>
-        <w:t>It costs a major action to safely disengage in combat. A player or enemy may disengage as a special action if their opponent cannot make an attack against them for any reason. This can be caused by special events, running out of ammo, abilities, etc.</w:t>
+        <w:ind w:left="720"/>
+        <w:rPr>
+          <w:sz w:val="24"/>
+          <w:szCs w:val="24"/>
+        </w:rPr>
+      </w:pPr>
+      <w:r>
+        <w:rPr>
+          <w:i/>
+          <w:sz w:val="24"/>
+          <w:szCs w:val="24"/>
+        </w:rPr>
+        <w:t xml:space="preserve">Walls: </w:t>
+      </w:r>
+      <w:r>
+        <w:rPr>
+          <w:sz w:val="24"/>
+          <w:szCs w:val="24"/>
+        </w:rPr>
+        <w:t>Players cannot see</w:t>
+      </w:r>
+      <w:r>
+        <w:rPr>
+          <w:sz w:val="24"/>
+          <w:szCs w:val="24"/>
+        </w:rPr>
+        <w:t xml:space="preserve"> through</w:t>
+      </w:r>
+      <w:r>
+        <w:rPr>
+          <w:sz w:val="24"/>
+          <w:szCs w:val="24"/>
+        </w:rPr>
+        <w:t>, shoot</w:t>
+      </w:r>
+      <w:r>
+        <w:rPr>
+          <w:sz w:val="24"/>
+          <w:szCs w:val="24"/>
+        </w:rPr>
+        <w:t xml:space="preserve"> through</w:t>
+      </w:r>
+      <w:r>
+        <w:rPr>
+          <w:sz w:val="24"/>
+          <w:szCs w:val="24"/>
+        </w:rPr>
+        <w:t>, or move through walls unless otherwise specified.</w:t>
       </w:r>
     </w:p>
     <w:p>
       <w:pPr>
+        <w:ind w:left="720"/>
+        <w:rPr>
+          <w:sz w:val="24"/>
+          <w:szCs w:val="24"/>
+        </w:rPr>
+      </w:pPr>
+      <w:r>
         <w:rPr>
           <w:i/>
+          <w:sz w:val="24"/>
+          <w:szCs w:val="24"/>
+        </w:rPr>
+        <w:t>Impassable Terrain</w:t>
+      </w:r>
+      <w:r>
+        <w:rPr>
+          <w:i/>
+          <w:sz w:val="24"/>
+          <w:szCs w:val="24"/>
+        </w:rPr>
+        <w:t xml:space="preserve">: </w:t>
+      </w:r>
+      <w:r>
+        <w:rPr>
+          <w:sz w:val="24"/>
+          <w:szCs w:val="24"/>
+        </w:rPr>
+        <w:t>Players cannot move through impassable terrain but can see</w:t>
+      </w:r>
+      <w:r>
+        <w:rPr>
+          <w:sz w:val="24"/>
+          <w:szCs w:val="24"/>
+        </w:rPr>
+        <w:t xml:space="preserve"> through</w:t>
+      </w:r>
+      <w:r>
+        <w:rPr>
+          <w:sz w:val="24"/>
+          <w:szCs w:val="24"/>
+        </w:rPr>
+        <w:t xml:space="preserve"> and shoot through it.</w:t>
+      </w:r>
+    </w:p>
+    <w:p>
+      <w:pPr>
+        <w:ind w:left="720"/>
+        <w:rPr>
+          <w:sz w:val="24"/>
+          <w:szCs w:val="24"/>
+        </w:rPr>
+      </w:pPr>
+      <w:r>
+        <w:rPr>
+          <w:i/>
+          <w:sz w:val="24"/>
+          <w:szCs w:val="24"/>
+        </w:rPr>
+        <w:t>Cover:</w:t>
+      </w:r>
+      <w:r>
+        <w:rPr>
+          <w:sz w:val="24"/>
+          <w:szCs w:val="24"/>
+        </w:rPr>
+        <w:t xml:space="preserve"> Treated as Difficult Terrain when </w:t>
+      </w:r>
+      <w:r>
+        <w:rPr>
+          <w:sz w:val="24"/>
+          <w:szCs w:val="24"/>
+        </w:rPr>
+        <w:t xml:space="preserve">moving </w:t>
+      </w:r>
+      <w:r>
+        <w:rPr>
+          <w:sz w:val="24"/>
+          <w:szCs w:val="24"/>
+        </w:rPr>
+        <w:t>through it</w:t>
+      </w:r>
+      <w:r>
+        <w:rPr>
+          <w:sz w:val="24"/>
+          <w:szCs w:val="24"/>
+        </w:rPr>
+        <w:t xml:space="preserve">. A unit in cover can have attacks made against them but the attacker suffers </w:t>
+      </w:r>
+      <w:r>
+        <w:rPr>
+          <w:sz w:val="24"/>
+          <w:szCs w:val="24"/>
+        </w:rPr>
+        <w:t xml:space="preserve">disadvantage as though they lacked line of sight. </w:t>
+      </w:r>
+    </w:p>
+    <w:p>
+      <w:pPr>
+        <w:rPr>
           <w:sz w:val="24"/>
           <w:szCs w:val="24"/>
         </w:rPr>
@@ -14406,15 +14516,14 @@
           <w:sz w:val="24"/>
           <w:szCs w:val="24"/>
         </w:rPr>
-        <w:t>Terrain</w:t>
-      </w:r>
-      <w:r>
-        <w:rPr>
-          <w:i/>
-          <w:sz w:val="24"/>
-          <w:szCs w:val="24"/>
-        </w:rPr>
-        <w:t xml:space="preserve">: </w:t>
+        <w:t xml:space="preserve">Scale: </w:t>
+      </w:r>
+      <w:r>
+        <w:rPr>
+          <w:sz w:val="24"/>
+          <w:szCs w:val="24"/>
+        </w:rPr>
+        <w:t>Players and enemies occupy one hex unless scale between them does not match. It is ill advised to engage in combat with a Rig when lacking one, but if a player finds themselves in this situation Rigs or other large enemies occupy a center hex and all surrounding hexes.</w:t>
       </w:r>
     </w:p>
     <w:p>
@@ -14426,19 +14535,35 @@
       </w:pPr>
       <w:r>
         <w:rPr>
+          <w:b/>
           <w:i/>
           <w:sz w:val="24"/>
           <w:szCs w:val="24"/>
         </w:rPr>
-        <w:tab/>
-        <w:t xml:space="preserve">Difficult Terrain: </w:t>
-      </w:r>
-      <w:r>
-        <w:rPr>
-          <w:sz w:val="24"/>
-          <w:szCs w:val="24"/>
-        </w:rPr>
-        <w:t>Difficult terrain takes two points of movement to pass through.</w:t>
+        <w:lastRenderedPageBreak/>
+        <w:t>Attacking</w:t>
+      </w:r>
+      <w:r>
+        <w:rPr>
+          <w:i/>
+          <w:sz w:val="24"/>
+          <w:szCs w:val="24"/>
+        </w:rPr>
+        <w:t xml:space="preserve">: </w:t>
+      </w:r>
+      <w:r>
+        <w:rPr>
+          <w:sz w:val="24"/>
+          <w:szCs w:val="24"/>
+        </w:rPr>
+        <w:t>Attacking is done by making an attac</w:t>
+      </w:r>
+      <w:r>
+        <w:rPr>
+          <w:sz w:val="24"/>
+          <w:szCs w:val="24"/>
+        </w:rPr>
+        <w:t>k roll with the relevant skill against a target who is in range with line of sight.</w:t>
       </w:r>
     </w:p>
     <w:p>
@@ -14450,43 +14575,102 @@
       </w:pPr>
       <w:r>
         <w:rPr>
-          <w:i/>
-          <w:sz w:val="24"/>
-          <w:szCs w:val="24"/>
-        </w:rPr>
-        <w:tab/>
-        <w:t xml:space="preserve">Walls: </w:t>
-      </w:r>
-      <w:r>
-        <w:rPr>
-          <w:sz w:val="24"/>
-          <w:szCs w:val="24"/>
-        </w:rPr>
-        <w:t>Players cannot see, shoot, or move through walls unless otherwise specified.</w:t>
+          <w:sz w:val="24"/>
+          <w:szCs w:val="24"/>
+        </w:rPr>
+        <w:t>For example, if a player is making a me</w:t>
+      </w:r>
+      <w:r>
+        <w:rPr>
+          <w:sz w:val="24"/>
+          <w:szCs w:val="24"/>
+        </w:rPr>
+        <w:t>lee attack and that player has 2</w:t>
+      </w:r>
+      <w:r>
+        <w:rPr>
+          <w:sz w:val="24"/>
+          <w:szCs w:val="24"/>
+        </w:rPr>
+        <w:t xml:space="preserve"> </w:t>
+      </w:r>
+      <w:proofErr w:type="gramStart"/>
+      <w:r>
+        <w:rPr>
+          <w:sz w:val="24"/>
+          <w:szCs w:val="24"/>
+        </w:rPr>
+        <w:t>streng</w:t>
+      </w:r>
+      <w:r>
+        <w:rPr>
+          <w:sz w:val="24"/>
+          <w:szCs w:val="24"/>
+        </w:rPr>
+        <w:t>th</w:t>
+      </w:r>
+      <w:proofErr w:type="gramEnd"/>
+      <w:r>
+        <w:rPr>
+          <w:sz w:val="24"/>
+          <w:szCs w:val="24"/>
+        </w:rPr>
+        <w:t xml:space="preserve"> and 3</w:t>
+      </w:r>
+      <w:r>
+        <w:rPr>
+          <w:sz w:val="24"/>
+          <w:szCs w:val="24"/>
+        </w:rPr>
+        <w:t xml:space="preserve"> ranks in</w:t>
+      </w:r>
+      <w:r>
+        <w:rPr>
+          <w:sz w:val="24"/>
+          <w:szCs w:val="24"/>
+        </w:rPr>
+        <w:t xml:space="preserve"> melee weapons, then they roll</w:t>
+      </w:r>
+      <w:r>
+        <w:rPr>
+          <w:sz w:val="24"/>
+          <w:szCs w:val="24"/>
+        </w:rPr>
+        <w:t xml:space="preserve"> 2D6 + 3D6 and deal damage to their target equal to the number of successes. </w:t>
       </w:r>
     </w:p>
     <w:p>
       <w:pPr>
-        <w:ind w:left="720"/>
-        <w:rPr>
-          <w:sz w:val="24"/>
-          <w:szCs w:val="24"/>
-        </w:rPr>
-      </w:pPr>
-      <w:r>
-        <w:rPr>
+        <w:rPr>
+          <w:sz w:val="24"/>
+          <w:szCs w:val="24"/>
+        </w:rPr>
+      </w:pPr>
+      <w:r>
+        <w:rPr>
+          <w:b/>
           <w:i/>
           <w:sz w:val="24"/>
           <w:szCs w:val="24"/>
         </w:rPr>
-        <w:t>Impassable Terrain</w:t>
-      </w:r>
-      <w:r>
-        <w:rPr>
+        <w:t xml:space="preserve">Attacking a </w:t>
+      </w:r>
+      <w:r>
+        <w:rPr>
+          <w:b/>
           <w:i/>
           <w:sz w:val="24"/>
           <w:szCs w:val="24"/>
         </w:rPr>
+        <w:t>Rig</w:t>
+      </w:r>
+      <w:r>
+        <w:rPr>
+          <w:b/>
+          <w:i/>
+          <w:sz w:val="24"/>
+          <w:szCs w:val="24"/>
+        </w:rPr>
         <w:t xml:space="preserve">: </w:t>
       </w:r>
       <w:r>
@@ -14494,7 +14678,42 @@
           <w:sz w:val="24"/>
           <w:szCs w:val="24"/>
         </w:rPr>
-        <w:t>Players cannot move through impassable terrain but can see and shoot through it.</w:t>
+        <w:t>Players</w:t>
+      </w:r>
+      <w:r>
+        <w:rPr>
+          <w:sz w:val="24"/>
+          <w:szCs w:val="24"/>
+        </w:rPr>
+        <w:t xml:space="preserve"> must declare which component they are targeting</w:t>
+      </w:r>
+      <w:r>
+        <w:rPr>
+          <w:sz w:val="24"/>
+          <w:szCs w:val="24"/>
+        </w:rPr>
+        <w:t xml:space="preserve"> when attacking a vehicle</w:t>
+      </w:r>
+      <w:r>
+        <w:rPr>
+          <w:sz w:val="24"/>
+          <w:szCs w:val="24"/>
+        </w:rPr>
+        <w:t xml:space="preserve">. On a successful hit damage is dealt specifically to that </w:t>
+      </w:r>
+      <w:r>
+        <w:rPr>
+          <w:sz w:val="24"/>
+          <w:szCs w:val="24"/>
+        </w:rPr>
+        <w:t xml:space="preserve">component and the vehicle’s Hull Integrity. </w:t>
+      </w:r>
+      <w:r>
+        <w:rPr>
+          <w:sz w:val="24"/>
+          <w:szCs w:val="24"/>
+        </w:rPr>
+        <w:t>When a component reaches 0 HP, it is disabled until repaired.</w:t>
       </w:r>
     </w:p>
     <w:p>
@@ -14511,104 +14730,140 @@
           <w:sz w:val="24"/>
           <w:szCs w:val="24"/>
         </w:rPr>
-        <w:t xml:space="preserve">Scale: </w:t>
-      </w:r>
-      <w:r>
-        <w:rPr>
-          <w:sz w:val="24"/>
-          <w:szCs w:val="24"/>
-        </w:rPr>
-        <w:t xml:space="preserve">During combat it is important to keep scale in mind. </w:t>
-      </w:r>
-      <w:r>
-        <w:rPr>
-          <w:sz w:val="24"/>
-          <w:szCs w:val="24"/>
-        </w:rPr>
-        <w:t>The smallest unit in combat will always occupy one hex, the next size up will occupy one hex and all hexes around it, and so on. When moving a unit calculate the movement from the centermost hex.</w:t>
+        <w:t xml:space="preserve">System Damage and </w:t>
+      </w:r>
+      <w:r>
+        <w:rPr>
+          <w:b/>
+          <w:i/>
+          <w:sz w:val="24"/>
+          <w:szCs w:val="24"/>
+        </w:rPr>
+        <w:t>Frame</w:t>
+      </w:r>
+      <w:r>
+        <w:rPr>
+          <w:b/>
+          <w:i/>
+          <w:sz w:val="24"/>
+          <w:szCs w:val="24"/>
+        </w:rPr>
+        <w:t xml:space="preserve"> Integrity:</w:t>
+      </w:r>
+      <w:r>
+        <w:rPr>
+          <w:i/>
+          <w:sz w:val="24"/>
+          <w:szCs w:val="24"/>
+        </w:rPr>
+        <w:t xml:space="preserve"> </w:t>
+      </w:r>
+      <w:r>
+        <w:rPr>
+          <w:sz w:val="24"/>
+          <w:szCs w:val="24"/>
+        </w:rPr>
+        <w:t xml:space="preserve">When a vehicle takes </w:t>
+      </w:r>
+      <w:proofErr w:type="gramStart"/>
+      <w:r>
+        <w:rPr>
+          <w:sz w:val="24"/>
+          <w:szCs w:val="24"/>
+        </w:rPr>
+        <w:t>damage</w:t>
+      </w:r>
+      <w:proofErr w:type="gramEnd"/>
+      <w:r>
+        <w:rPr>
+          <w:sz w:val="24"/>
+          <w:szCs w:val="24"/>
+        </w:rPr>
+        <w:t xml:space="preserve"> it is dealt not only to the targeted system but the vehicle’s Hull. </w:t>
       </w:r>
     </w:p>
     <w:p>
       <w:pPr>
-        <w:rPr>
-          <w:sz w:val="24"/>
-          <w:szCs w:val="24"/>
-        </w:rPr>
-      </w:pPr>
-      <w:r>
-        <w:rPr>
-          <w:sz w:val="24"/>
-          <w:szCs w:val="24"/>
-        </w:rPr>
-        <w:t xml:space="preserve">A vehicle such as a tank cannot occupy the same space as another tank but will have no problem running over an average human. </w:t>
+        <w:ind w:left="720"/>
+        <w:rPr>
+          <w:sz w:val="24"/>
+          <w:szCs w:val="24"/>
+        </w:rPr>
+      </w:pPr>
+      <w:r>
+        <w:rPr>
+          <w:b/>
+          <w:sz w:val="24"/>
+          <w:szCs w:val="24"/>
+        </w:rPr>
+        <w:t xml:space="preserve">System: </w:t>
+      </w:r>
+      <w:r>
+        <w:rPr>
+          <w:sz w:val="24"/>
+          <w:szCs w:val="24"/>
+        </w:rPr>
+        <w:t xml:space="preserve">When a system takes </w:t>
+      </w:r>
+      <w:proofErr w:type="gramStart"/>
+      <w:r>
+        <w:rPr>
+          <w:sz w:val="24"/>
+          <w:szCs w:val="24"/>
+        </w:rPr>
+        <w:t>damage</w:t>
+      </w:r>
+      <w:proofErr w:type="gramEnd"/>
+      <w:r>
+        <w:rPr>
+          <w:sz w:val="24"/>
+          <w:szCs w:val="24"/>
+        </w:rPr>
+        <w:t xml:space="preserve"> it loses a point of power. This acts as temporarily lowering the system’s rank by 1. The system can be repaired with an engineering check, healing it for the number of successes rolled. </w:t>
       </w:r>
     </w:p>
     <w:p>
       <w:pPr>
-        <w:rPr>
-          <w:sz w:val="24"/>
-          <w:szCs w:val="24"/>
-        </w:rPr>
-      </w:pPr>
-      <w:r>
-        <w:rPr>
-          <w:sz w:val="24"/>
-          <w:szCs w:val="24"/>
-        </w:rPr>
-        <w:t xml:space="preserve">A </w:t>
-      </w:r>
-      <w:r>
-        <w:rPr>
-          <w:sz w:val="24"/>
-          <w:szCs w:val="24"/>
-        </w:rPr>
-        <w:t>unit</w:t>
-      </w:r>
-      <w:r>
-        <w:rPr>
-          <w:sz w:val="24"/>
-          <w:szCs w:val="24"/>
-        </w:rPr>
-        <w:t xml:space="preserve"> will damage and can even destroy another smaller hostile </w:t>
-      </w:r>
-      <w:r>
-        <w:rPr>
-          <w:sz w:val="24"/>
-          <w:szCs w:val="24"/>
-        </w:rPr>
-        <w:t>unit</w:t>
-      </w:r>
-      <w:r>
-        <w:rPr>
-          <w:sz w:val="24"/>
-          <w:szCs w:val="24"/>
-        </w:rPr>
-        <w:t xml:space="preserve"> that it moves over.</w:t>
-      </w:r>
-      <w:r>
-        <w:rPr>
-          <w:sz w:val="24"/>
-          <w:szCs w:val="24"/>
-        </w:rPr>
-        <w:t xml:space="preserve"> If a unit is a size larger than a hos</w:t>
-      </w:r>
-      <w:r>
-        <w:rPr>
-          <w:sz w:val="24"/>
-          <w:szCs w:val="24"/>
-        </w:rPr>
-        <w:t>tile it is moving on or through then it can make a melee attack using Hull and Melee at no cost.</w:t>
-      </w:r>
-      <w:r>
-        <w:rPr>
-          <w:sz w:val="24"/>
-          <w:szCs w:val="24"/>
-        </w:rPr>
-        <w:t xml:space="preserve"> </w:t>
+        <w:ind w:left="720"/>
+        <w:rPr>
+          <w:sz w:val="24"/>
+          <w:szCs w:val="24"/>
+        </w:rPr>
+      </w:pPr>
+      <w:r>
+        <w:rPr>
+          <w:sz w:val="24"/>
+          <w:szCs w:val="24"/>
+        </w:rPr>
+        <w:t>A system cannot go below 0 ranks or above its current maximum ranks.</w:t>
       </w:r>
     </w:p>
     <w:p>
       <w:pPr>
+        <w:ind w:left="720"/>
+        <w:rPr>
+          <w:sz w:val="24"/>
+          <w:szCs w:val="24"/>
+        </w:rPr>
+      </w:pPr>
+      <w:r>
+        <w:rPr>
+          <w:b/>
+          <w:sz w:val="24"/>
+          <w:szCs w:val="24"/>
+        </w:rPr>
+        <w:t>Frame</w:t>
+      </w:r>
+      <w:r>
+        <w:rPr>
+          <w:sz w:val="24"/>
+          <w:szCs w:val="24"/>
+        </w:rPr>
+        <w:t>: Represents the structural integrity of the vehicle. When it reaches 0 the vehicle is destroyed, sometimes along with the characters inside it.</w:t>
+      </w:r>
+    </w:p>
+    <w:p>
+      <w:pPr>
         <w:rPr>
           <w:sz w:val="24"/>
           <w:szCs w:val="24"/>
@@ -14621,11 +14876,11 @@
           <w:sz w:val="24"/>
           <w:szCs w:val="24"/>
         </w:rPr>
-        <w:lastRenderedPageBreak/>
-        <w:t>Attacking</w:t>
-      </w:r>
-      <w:r>
-        <w:rPr>
+        <w:t>Evasion</w:t>
+      </w:r>
+      <w:r>
+        <w:rPr>
+          <w:b/>
           <w:i/>
           <w:sz w:val="24"/>
           <w:szCs w:val="24"/>
@@ -14637,76 +14892,112 @@
           <w:sz w:val="24"/>
           <w:szCs w:val="24"/>
         </w:rPr>
-        <w:t>Attacking is done by making an attac</w:t>
-      </w:r>
-      <w:r>
-        <w:rPr>
-          <w:sz w:val="24"/>
-          <w:szCs w:val="24"/>
-        </w:rPr>
-        <w:t>k roll with the relevant skill against a target who is in range with line of sight.</w:t>
+        <w:t>A</w:t>
+      </w:r>
+      <w:r>
+        <w:rPr>
+          <w:sz w:val="24"/>
+          <w:szCs w:val="24"/>
+        </w:rPr>
+        <w:t>cts</w:t>
+      </w:r>
+      <w:r>
+        <w:rPr>
+          <w:sz w:val="24"/>
+          <w:szCs w:val="24"/>
+        </w:rPr>
+        <w:t xml:space="preserve"> as a linear reduction to damage. When a character or </w:t>
+      </w:r>
+      <w:r>
+        <w:rPr>
+          <w:sz w:val="24"/>
+          <w:szCs w:val="24"/>
+        </w:rPr>
+        <w:t>vehicle</w:t>
+      </w:r>
+      <w:r>
+        <w:rPr>
+          <w:sz w:val="24"/>
+          <w:szCs w:val="24"/>
+        </w:rPr>
+        <w:t xml:space="preserve"> takes damage, </w:t>
+      </w:r>
+      <w:r>
+        <w:rPr>
+          <w:sz w:val="24"/>
+          <w:szCs w:val="24"/>
+        </w:rPr>
+        <w:t xml:space="preserve">Evasion takes the damage before they do. Once Evasion is depleted, the target will take the brunt of </w:t>
+      </w:r>
+      <w:r>
+        <w:rPr>
+          <w:sz w:val="24"/>
+          <w:szCs w:val="24"/>
+        </w:rPr>
+        <w:t>the damage.</w:t>
       </w:r>
     </w:p>
     <w:p>
       <w:pPr>
-        <w:rPr>
-          <w:sz w:val="24"/>
-          <w:szCs w:val="24"/>
-        </w:rPr>
-      </w:pPr>
-      <w:r>
-        <w:rPr>
-          <w:sz w:val="24"/>
-          <w:szCs w:val="24"/>
-        </w:rPr>
-        <w:t>For example, if a player is making a me</w:t>
-      </w:r>
-      <w:r>
-        <w:rPr>
-          <w:sz w:val="24"/>
-          <w:szCs w:val="24"/>
-        </w:rPr>
-        <w:t>lee attack and that player has 2</w:t>
-      </w:r>
-      <w:r>
-        <w:rPr>
-          <w:sz w:val="24"/>
-          <w:szCs w:val="24"/>
-        </w:rPr>
-        <w:t xml:space="preserve"> streng</w:t>
-      </w:r>
-      <w:r>
-        <w:rPr>
-          <w:sz w:val="24"/>
-          <w:szCs w:val="24"/>
-        </w:rPr>
-        <w:t>th and 3</w:t>
-      </w:r>
-      <w:r>
-        <w:rPr>
-          <w:sz w:val="24"/>
-          <w:szCs w:val="24"/>
-        </w:rPr>
-        <w:t xml:space="preserve"> ranks in</w:t>
-      </w:r>
-      <w:r>
-        <w:rPr>
-          <w:sz w:val="24"/>
-          <w:szCs w:val="24"/>
-        </w:rPr>
-        <w:t xml:space="preserve"> melee weapons, then they roll</w:t>
-      </w:r>
-      <w:r>
-        <w:rPr>
-          <w:sz w:val="24"/>
-          <w:szCs w:val="24"/>
-        </w:rPr>
-        <w:t xml:space="preserve"> 2D6 + 3D6 and deal damage to their target equal to the number of successes. </w:t>
+        <w:ind w:left="720"/>
+      </w:pPr>
+      <w:r>
+        <w:rPr>
+          <w:b/>
+          <w:sz w:val="24"/>
+          <w:szCs w:val="24"/>
+        </w:rPr>
+        <w:t xml:space="preserve">Example: </w:t>
+      </w:r>
+      <w:r>
+        <w:rPr>
+          <w:sz w:val="24"/>
+          <w:szCs w:val="24"/>
+        </w:rPr>
+        <w:t>If I a</w:t>
+      </w:r>
+      <w:r>
+        <w:rPr>
+          <w:sz w:val="24"/>
+          <w:szCs w:val="24"/>
+        </w:rPr>
+        <w:t>m</w:t>
+      </w:r>
+      <w:r>
+        <w:rPr>
+          <w:sz w:val="24"/>
+          <w:szCs w:val="24"/>
+        </w:rPr>
+        <w:t xml:space="preserve"> shot for 3 </w:t>
+      </w:r>
+      <w:proofErr w:type="gramStart"/>
+      <w:r>
+        <w:rPr>
+          <w:sz w:val="24"/>
+          <w:szCs w:val="24"/>
+        </w:rPr>
+        <w:t>damage</w:t>
+      </w:r>
+      <w:proofErr w:type="gramEnd"/>
+      <w:r>
+        <w:rPr>
+          <w:sz w:val="24"/>
+          <w:szCs w:val="24"/>
+        </w:rPr>
+        <w:t xml:space="preserve"> but have 5 </w:t>
+      </w:r>
+      <w:r>
+        <w:rPr>
+          <w:sz w:val="24"/>
+          <w:szCs w:val="24"/>
+        </w:rPr>
+        <w:t>Evasion, then I take 0 damage but my Evasion is lowered to 2.</w:t>
       </w:r>
     </w:p>
     <w:p>
       <w:pPr>
         <w:rPr>
+          <w:i/>
           <w:sz w:val="24"/>
           <w:szCs w:val="24"/>
         </w:rPr>
@@ -14718,7 +15009,36 @@
           <w:sz w:val="24"/>
           <w:szCs w:val="24"/>
         </w:rPr>
-        <w:t xml:space="preserve">Attacking a </w:t>
+        <w:t>Lethal damage</w:t>
+      </w:r>
+      <w:r>
+        <w:rPr>
+          <w:i/>
+          <w:sz w:val="24"/>
+          <w:szCs w:val="24"/>
+        </w:rPr>
+        <w:t xml:space="preserve">: </w:t>
+      </w:r>
+      <w:r>
+        <w:rPr>
+          <w:sz w:val="24"/>
+          <w:szCs w:val="24"/>
+        </w:rPr>
+        <w:t>When a character re</w:t>
+      </w:r>
+      <w:r>
+        <w:rPr>
+          <w:sz w:val="24"/>
+          <w:szCs w:val="24"/>
+        </w:rPr>
+        <w:t xml:space="preserve">aches 0 HP during combat they are knocked out, no longer take actions, and permanently lower their health by the amount of damage they took past 0. If the character was put at exactly 0 health then their health is permanently lowered by 1. </w:t>
+      </w:r>
+      <w:r>
+        <w:rPr>
+          <w:sz w:val="24"/>
+          <w:szCs w:val="24"/>
+        </w:rPr>
+        <w:t xml:space="preserve">This is called a </w:t>
       </w:r>
       <w:r>
         <w:rPr>
@@ -14727,8 +15047,85 @@
           <w:sz w:val="24"/>
           <w:szCs w:val="24"/>
         </w:rPr>
-        <w:t>Vehicle</w:t>
-      </w:r>
+        <w:t>Scar</w:t>
+      </w:r>
+      <w:r>
+        <w:rPr>
+          <w:i/>
+          <w:sz w:val="24"/>
+          <w:szCs w:val="24"/>
+        </w:rPr>
+        <w:t>.</w:t>
+      </w:r>
+    </w:p>
+    <w:p>
+      <w:pPr>
+        <w:ind w:left="720"/>
+        <w:rPr>
+          <w:sz w:val="24"/>
+          <w:szCs w:val="24"/>
+        </w:rPr>
+      </w:pPr>
+      <w:r>
+        <w:rPr>
+          <w:b/>
+          <w:sz w:val="24"/>
+          <w:szCs w:val="24"/>
+        </w:rPr>
+        <w:t xml:space="preserve">Example: </w:t>
+      </w:r>
+      <w:r>
+        <w:rPr>
+          <w:sz w:val="24"/>
+          <w:szCs w:val="24"/>
+        </w:rPr>
+        <w:t>I have 5 HP, 1 Evasion</w:t>
+      </w:r>
+      <w:r>
+        <w:rPr>
+          <w:sz w:val="24"/>
+          <w:szCs w:val="24"/>
+        </w:rPr>
+        <w:t xml:space="preserve"> and have been attacked for </w:t>
+      </w:r>
+      <w:r>
+        <w:rPr>
+          <w:sz w:val="24"/>
+          <w:szCs w:val="24"/>
+        </w:rPr>
+        <w:t xml:space="preserve">8 </w:t>
+      </w:r>
+      <w:proofErr w:type="gramStart"/>
+      <w:r>
+        <w:rPr>
+          <w:sz w:val="24"/>
+          <w:szCs w:val="24"/>
+        </w:rPr>
+        <w:t>damage</w:t>
+      </w:r>
+      <w:proofErr w:type="gramEnd"/>
+      <w:r>
+        <w:rPr>
+          <w:sz w:val="24"/>
+          <w:szCs w:val="24"/>
+        </w:rPr>
+        <w:t xml:space="preserve">. </w:t>
+      </w:r>
+      <w:r>
+        <w:rPr>
+          <w:sz w:val="24"/>
+          <w:szCs w:val="24"/>
+        </w:rPr>
+        <w:t>Evasion takes 1 damage so I am dealt 7, knocking me out and Scarring my HP by 2 permanently.</w:t>
+      </w:r>
+    </w:p>
+    <w:p>
+      <w:pPr>
+        <w:rPr>
+          <w:sz w:val="24"/>
+          <w:szCs w:val="24"/>
+        </w:rPr>
+      </w:pPr>
       <w:r>
         <w:rPr>
           <w:b/>
@@ -14736,49 +15133,14 @@
           <w:sz w:val="24"/>
           <w:szCs w:val="24"/>
         </w:rPr>
-        <w:t xml:space="preserve">: </w:t>
-      </w:r>
-      <w:r>
-        <w:rPr>
-          <w:sz w:val="24"/>
-          <w:szCs w:val="24"/>
-        </w:rPr>
-        <w:t>Players</w:t>
-      </w:r>
-      <w:r>
-        <w:rPr>
-          <w:sz w:val="24"/>
-          <w:szCs w:val="24"/>
-        </w:rPr>
-        <w:t xml:space="preserve"> must declare which component they are targeting</w:t>
-      </w:r>
-      <w:r>
-        <w:rPr>
-          <w:sz w:val="24"/>
-          <w:szCs w:val="24"/>
-        </w:rPr>
-        <w:t xml:space="preserve"> when attacking a vehicle</w:t>
-      </w:r>
-      <w:r>
-        <w:rPr>
-          <w:sz w:val="24"/>
-          <w:szCs w:val="24"/>
-        </w:rPr>
-        <w:t xml:space="preserve">. On a successful hit damage is dealt specifically to that </w:t>
-      </w:r>
-      <w:r>
-        <w:rPr>
-          <w:sz w:val="24"/>
-          <w:szCs w:val="24"/>
-        </w:rPr>
-        <w:t xml:space="preserve">component and the vehicle’s Hull Integrity. </w:t>
-      </w:r>
-      <w:r>
-        <w:rPr>
-          <w:sz w:val="24"/>
-          <w:szCs w:val="24"/>
-        </w:rPr>
-        <w:t>When a component reaches 0 HP, it is disabled until repaired.</w:t>
+        <w:t xml:space="preserve">Scars and Death: </w:t>
+      </w:r>
+      <w:r>
+        <w:rPr>
+          <w:sz w:val="24"/>
+          <w:szCs w:val="24"/>
+        </w:rPr>
+        <w:t>If a character would be scarred for more HP than they currently have, they instead die.</w:t>
       </w:r>
     </w:p>
     <w:p>
@@ -14790,355 +15152,26 @@
       </w:pPr>
       <w:r>
         <w:rPr>
-          <w:b/>
-          <w:i/>
-          <w:sz w:val="24"/>
-          <w:szCs w:val="24"/>
-        </w:rPr>
-        <w:t>System Damage and Hull Integrity:</w:t>
-      </w:r>
-      <w:r>
-        <w:rPr>
-          <w:i/>
-          <w:sz w:val="24"/>
-          <w:szCs w:val="24"/>
-        </w:rPr>
-        <w:t xml:space="preserve"> </w:t>
-      </w:r>
-      <w:r>
-        <w:rPr>
-          <w:sz w:val="24"/>
-          <w:szCs w:val="24"/>
-        </w:rPr>
-        <w:t xml:space="preserve">When a vehicle takes damage it is dealt not only to the targeted system but the vehicle’s Hull. </w:t>
-      </w:r>
-    </w:p>
-    <w:p>
-      <w:pPr>
-        <w:ind w:left="720"/>
-        <w:rPr>
-          <w:sz w:val="24"/>
-          <w:szCs w:val="24"/>
-        </w:rPr>
-      </w:pPr>
-      <w:r>
-        <w:rPr>
-          <w:b/>
-          <w:sz w:val="24"/>
-          <w:szCs w:val="24"/>
-        </w:rPr>
-        <w:t xml:space="preserve">System: </w:t>
-      </w:r>
-      <w:r>
-        <w:rPr>
-          <w:sz w:val="24"/>
-          <w:szCs w:val="24"/>
-        </w:rPr>
-        <w:t xml:space="preserve">When a system takes damage it loses a point of power. This acts as temporarily lowering the system’s rank by 1. The system can be repaired with an engineering check, healing it for the number of successes rolled. </w:t>
-      </w:r>
-    </w:p>
-    <w:p>
-      <w:pPr>
-        <w:ind w:left="720"/>
-        <w:rPr>
-          <w:sz w:val="24"/>
-          <w:szCs w:val="24"/>
-        </w:rPr>
-      </w:pPr>
-      <w:r>
-        <w:rPr>
-          <w:sz w:val="24"/>
-          <w:szCs w:val="24"/>
-        </w:rPr>
-        <w:t>A system cannot go below 0 ranks or above its current maximum ranks.</w:t>
-      </w:r>
-    </w:p>
-    <w:p>
-      <w:pPr>
-        <w:ind w:left="720"/>
-        <w:rPr>
-          <w:sz w:val="24"/>
-          <w:szCs w:val="24"/>
-        </w:rPr>
-      </w:pPr>
-      <w:r>
-        <w:rPr>
-          <w:b/>
-          <w:sz w:val="24"/>
-          <w:szCs w:val="24"/>
-        </w:rPr>
-        <w:t>Hull</w:t>
-      </w:r>
-      <w:r>
-        <w:rPr>
-          <w:sz w:val="24"/>
-          <w:szCs w:val="24"/>
-        </w:rPr>
-        <w:t>: Represents the structural integrity of the vehicle. When it reaches 0 the vehicle is destroyed, sometimes along with the characters inside it.</w:t>
-      </w:r>
-    </w:p>
-    <w:p>
-      <w:pPr>
-        <w:rPr>
-          <w:sz w:val="24"/>
-          <w:szCs w:val="24"/>
-        </w:rPr>
-      </w:pPr>
-      <w:r>
-        <w:rPr>
-          <w:b/>
-          <w:i/>
-          <w:sz w:val="24"/>
-          <w:szCs w:val="24"/>
-        </w:rPr>
-        <w:t>Evasion</w:t>
-      </w:r>
-      <w:r>
-        <w:rPr>
-          <w:b/>
-          <w:i/>
-          <w:sz w:val="24"/>
-          <w:szCs w:val="24"/>
-        </w:rPr>
-        <w:t xml:space="preserve">: </w:t>
-      </w:r>
-      <w:r>
-        <w:rPr>
-          <w:sz w:val="24"/>
-          <w:szCs w:val="24"/>
-        </w:rPr>
-        <w:t>A</w:t>
-      </w:r>
-      <w:r>
-        <w:rPr>
-          <w:sz w:val="24"/>
-          <w:szCs w:val="24"/>
-        </w:rPr>
-        <w:t>cts</w:t>
-      </w:r>
-      <w:r>
-        <w:rPr>
-          <w:sz w:val="24"/>
-          <w:szCs w:val="24"/>
-        </w:rPr>
-        <w:t xml:space="preserve"> as a linear reduction to damage. When a character or </w:t>
-      </w:r>
-      <w:r>
-        <w:rPr>
-          <w:sz w:val="24"/>
-          <w:szCs w:val="24"/>
-        </w:rPr>
-        <w:t>vehicle</w:t>
-      </w:r>
-      <w:r>
-        <w:rPr>
-          <w:sz w:val="24"/>
-          <w:szCs w:val="24"/>
-        </w:rPr>
-        <w:t xml:space="preserve"> takes damage, </w:t>
-      </w:r>
-      <w:r>
-        <w:rPr>
-          <w:sz w:val="24"/>
-          <w:szCs w:val="24"/>
-        </w:rPr>
-        <w:t xml:space="preserve">Evasion takes the damage before they do. Once Evasion is depleted, the target will take the brunt of </w:t>
-      </w:r>
-      <w:r>
-        <w:rPr>
-          <w:sz w:val="24"/>
-          <w:szCs w:val="24"/>
-        </w:rPr>
-        <w:t>the damage.</w:t>
-      </w:r>
-    </w:p>
-    <w:p>
-      <w:pPr>
-        <w:ind w:left="720"/>
-      </w:pPr>
-      <w:r>
-        <w:rPr>
-          <w:b/>
-          <w:sz w:val="24"/>
-          <w:szCs w:val="24"/>
-        </w:rPr>
-        <w:t xml:space="preserve">Example: </w:t>
-      </w:r>
-      <w:r>
-        <w:rPr>
-          <w:sz w:val="24"/>
-          <w:szCs w:val="24"/>
-        </w:rPr>
-        <w:t>If I a</w:t>
-      </w:r>
-      <w:r>
-        <w:rPr>
-          <w:sz w:val="24"/>
-          <w:szCs w:val="24"/>
-        </w:rPr>
-        <w:t>m</w:t>
-      </w:r>
-      <w:r>
-        <w:rPr>
-          <w:sz w:val="24"/>
-          <w:szCs w:val="24"/>
-        </w:rPr>
-        <w:t xml:space="preserve"> shot for 3 damage but have 5 </w:t>
-      </w:r>
-      <w:r>
-        <w:rPr>
-          <w:sz w:val="24"/>
-          <w:szCs w:val="24"/>
-        </w:rPr>
-        <w:t>Evasion, then I take 0 damage but my Evasion is lowered to 2.</w:t>
-      </w:r>
-    </w:p>
-    <w:p>
-      <w:pPr>
-        <w:rPr>
-          <w:i/>
-          <w:sz w:val="24"/>
-          <w:szCs w:val="24"/>
-        </w:rPr>
-      </w:pPr>
-      <w:r>
-        <w:rPr>
-          <w:b/>
-          <w:i/>
-          <w:sz w:val="24"/>
-          <w:szCs w:val="24"/>
-        </w:rPr>
-        <w:t>Lethal damage</w:t>
-      </w:r>
-      <w:r>
-        <w:rPr>
-          <w:i/>
-          <w:sz w:val="24"/>
-          <w:szCs w:val="24"/>
-        </w:rPr>
-        <w:t xml:space="preserve">: </w:t>
-      </w:r>
-      <w:r>
-        <w:rPr>
-          <w:sz w:val="24"/>
-          <w:szCs w:val="24"/>
-        </w:rPr>
-        <w:t>When a character re</w:t>
-      </w:r>
-      <w:r>
-        <w:rPr>
-          <w:sz w:val="24"/>
-          <w:szCs w:val="24"/>
-        </w:rPr>
-        <w:t xml:space="preserve">aches 0 HP during combat they are knocked out, no longer take actions, and permanently lower their health by the amount of damage they took past 0. If the character was put at exactly 0 health then their health is permanently lowered by 1. </w:t>
-      </w:r>
-      <w:r>
-        <w:rPr>
-          <w:sz w:val="24"/>
-          <w:szCs w:val="24"/>
-        </w:rPr>
-        <w:t xml:space="preserve">This is called a </w:t>
-      </w:r>
-      <w:r>
-        <w:rPr>
-          <w:b/>
-          <w:i/>
-          <w:sz w:val="24"/>
-          <w:szCs w:val="24"/>
-        </w:rPr>
-        <w:t>Scar</w:t>
-      </w:r>
-      <w:r>
-        <w:rPr>
-          <w:i/>
-          <w:sz w:val="24"/>
-          <w:szCs w:val="24"/>
-        </w:rPr>
-        <w:t>.</w:t>
-      </w:r>
-    </w:p>
-    <w:p>
-      <w:pPr>
-        <w:ind w:left="720"/>
-        <w:rPr>
-          <w:sz w:val="24"/>
-          <w:szCs w:val="24"/>
-        </w:rPr>
-      </w:pPr>
-      <w:r>
-        <w:rPr>
-          <w:b/>
-          <w:sz w:val="24"/>
-          <w:szCs w:val="24"/>
-        </w:rPr>
-        <w:t xml:space="preserve">Example: </w:t>
-      </w:r>
-      <w:r>
-        <w:rPr>
-          <w:sz w:val="24"/>
-          <w:szCs w:val="24"/>
-        </w:rPr>
-        <w:t>I have 5 HP, 1 Evasion</w:t>
-      </w:r>
-      <w:r>
-        <w:rPr>
-          <w:sz w:val="24"/>
-          <w:szCs w:val="24"/>
-        </w:rPr>
-        <w:t xml:space="preserve"> and have been attacked for </w:t>
-      </w:r>
-      <w:r>
-        <w:rPr>
-          <w:sz w:val="24"/>
-          <w:szCs w:val="24"/>
-        </w:rPr>
-        <w:t xml:space="preserve">8 damage. </w:t>
-      </w:r>
-      <w:r>
-        <w:rPr>
-          <w:sz w:val="24"/>
-          <w:szCs w:val="24"/>
-        </w:rPr>
-        <w:t>Evasion takes 1 damage so I am dealt 7, knocking me out and Scarring my HP by 2 permanently.</w:t>
-      </w:r>
-    </w:p>
-    <w:p>
-      <w:pPr>
-        <w:rPr>
-          <w:sz w:val="24"/>
-          <w:szCs w:val="24"/>
-        </w:rPr>
-      </w:pPr>
-      <w:r>
-        <w:rPr>
-          <w:b/>
-          <w:i/>
-          <w:sz w:val="24"/>
-          <w:szCs w:val="24"/>
-        </w:rPr>
-        <w:t xml:space="preserve">Scars and Death: </w:t>
-      </w:r>
-      <w:r>
-        <w:rPr>
-          <w:sz w:val="24"/>
-          <w:szCs w:val="24"/>
-        </w:rPr>
-        <w:t>If a character would be scarred for more HP than they currently have, they instead die.</w:t>
-      </w:r>
-    </w:p>
-    <w:p>
-      <w:pPr>
-        <w:rPr>
-          <w:sz w:val="24"/>
-          <w:szCs w:val="24"/>
-        </w:rPr>
-      </w:pPr>
-      <w:r>
-        <w:rPr>
-          <w:sz w:val="24"/>
-          <w:szCs w:val="24"/>
-        </w:rPr>
-        <w:t xml:space="preserve">Scars can be healed by medicine checks. For every point of health a scar removes it requires that many successes to heal. </w:t>
+          <w:sz w:val="24"/>
+          <w:szCs w:val="24"/>
+        </w:rPr>
+        <w:t xml:space="preserve">Scars can be healed by medicine checks. For every point of </w:t>
+      </w:r>
+      <w:proofErr w:type="gramStart"/>
+      <w:r>
+        <w:rPr>
+          <w:sz w:val="24"/>
+          <w:szCs w:val="24"/>
+        </w:rPr>
+        <w:t>health</w:t>
+      </w:r>
+      <w:proofErr w:type="gramEnd"/>
+      <w:r>
+        <w:rPr>
+          <w:sz w:val="24"/>
+          <w:szCs w:val="24"/>
+        </w:rPr>
+        <w:t xml:space="preserve"> a scar removes it requires that many successes to heal. </w:t>
       </w:r>
     </w:p>
     <w:p>
@@ -16021,7 +16054,25 @@
           <w:sz w:val="24"/>
           <w:szCs w:val="24"/>
         </w:rPr>
-        <w:t>Common (And Not so Common) Characters</w:t>
+        <w:t xml:space="preserve">Common (And Not </w:t>
+      </w:r>
+      <w:proofErr w:type="gramStart"/>
+      <w:r>
+        <w:rPr>
+          <w:b/>
+          <w:sz w:val="24"/>
+          <w:szCs w:val="24"/>
+        </w:rPr>
+        <w:t>so</w:t>
+      </w:r>
+      <w:proofErr w:type="gramEnd"/>
+      <w:r>
+        <w:rPr>
+          <w:b/>
+          <w:sz w:val="24"/>
+          <w:szCs w:val="24"/>
+        </w:rPr>
+        <w:t xml:space="preserve"> Common) Characters</w:t>
       </w:r>
     </w:p>
     <w:p>
@@ -16101,6 +16152,7 @@
           <w:szCs w:val="24"/>
         </w:rPr>
       </w:pPr>
+      <w:proofErr w:type="spellStart"/>
       <w:r>
         <w:rPr>
           <w:b/>
@@ -16110,6 +16162,7 @@
         </w:rPr>
         <w:t>Kokytos</w:t>
       </w:r>
+      <w:proofErr w:type="spellEnd"/>
       <w:r>
         <w:rPr>
           <w:i/>
@@ -16125,12 +16178,37 @@
         </w:rPr>
         <w:t xml:space="preserve">In the far reaches of space a completely mechanical army is conquering planets and leaving them dead. </w:t>
       </w:r>
-      <w:r>
-        <w:rPr>
-          <w:sz w:val="24"/>
-          <w:szCs w:val="24"/>
-        </w:rPr>
-        <w:t xml:space="preserve">Kokytos is a hive mind. It began life as an AI intended for the defense of a weak alien species. It determined that the best way to keep its masters safe was to exterminate all life in the surrounding area. When the aliens tried to shut down its protector, Kokytos turned on its creators as they were only a threat to themselves. With no master, the AI has shifted its directive to protecting itself and its </w:t>
+      <w:proofErr w:type="spellStart"/>
+      <w:r>
+        <w:rPr>
+          <w:sz w:val="24"/>
+          <w:szCs w:val="24"/>
+        </w:rPr>
+        <w:t>Kokytos</w:t>
+      </w:r>
+      <w:proofErr w:type="spellEnd"/>
+      <w:r>
+        <w:rPr>
+          <w:sz w:val="24"/>
+          <w:szCs w:val="24"/>
+        </w:rPr>
+        <w:t xml:space="preserve"> is a hive mind. It began life as an AI intended for the defense of a weak alien species. It determined that the best way to keep its masters safe was to exterminate all life in the surrounding area. When the aliens tried to shut down its protector, </w:t>
+      </w:r>
+      <w:proofErr w:type="spellStart"/>
+      <w:r>
+        <w:rPr>
+          <w:sz w:val="24"/>
+          <w:szCs w:val="24"/>
+        </w:rPr>
+        <w:t>Kokytos</w:t>
+      </w:r>
+      <w:proofErr w:type="spellEnd"/>
+      <w:r>
+        <w:rPr>
+          <w:sz w:val="24"/>
+          <w:szCs w:val="24"/>
+        </w:rPr>
+        <w:t xml:space="preserve"> turned on its creators as they were only a threat to themselves. With no master, the AI has shifted its directive to protecting itself and its </w:t>
       </w:r>
       <w:r>
         <w:rPr>
@@ -16161,12 +16239,37 @@
           <w:szCs w:val="24"/>
         </w:rPr>
       </w:pPr>
-      <w:r>
-        <w:rPr>
-          <w:sz w:val="24"/>
-          <w:szCs w:val="24"/>
-        </w:rPr>
-        <w:t xml:space="preserve">Kokytos kills a planet in a single invasion. First it sends an army down. This army is composed of machines big and small all controlled by the AI. The Mechs and infantry run on a power source that releases extremely toxic fumes into the atmosphere. As the planet’s inhabitants die in war, the environment is killed by smog. As it is fighting the local military, Kokytos also begins building mining platforms. These platforms not only generate the power needed to continue the invasion but also </w:t>
+      <w:proofErr w:type="spellStart"/>
+      <w:r>
+        <w:rPr>
+          <w:sz w:val="24"/>
+          <w:szCs w:val="24"/>
+        </w:rPr>
+        <w:t>Kokytos</w:t>
+      </w:r>
+      <w:proofErr w:type="spellEnd"/>
+      <w:r>
+        <w:rPr>
+          <w:sz w:val="24"/>
+          <w:szCs w:val="24"/>
+        </w:rPr>
+        <w:t xml:space="preserve"> kills a planet in a single invasion. First it sends an army down. This army is composed of machines big and small all controlled by the AI. The Mechs and infantry run on a power source that releases extremely toxic fumes into the atmosphere. As the planet’s inhabitants die in war, the environment is killed by smog. As it is fighting the local military, </w:t>
+      </w:r>
+      <w:proofErr w:type="spellStart"/>
+      <w:r>
+        <w:rPr>
+          <w:sz w:val="24"/>
+          <w:szCs w:val="24"/>
+        </w:rPr>
+        <w:t>Kokytos</w:t>
+      </w:r>
+      <w:proofErr w:type="spellEnd"/>
+      <w:r>
+        <w:rPr>
+          <w:sz w:val="24"/>
+          <w:szCs w:val="24"/>
+        </w:rPr>
+        <w:t xml:space="preserve"> also begins building mining platforms. These platforms not only generate the power needed to continue the invasion but also </w:t>
       </w:r>
       <w:r>
         <w:rPr>
@@ -16196,7 +16299,23 @@
           <w:sz w:val="24"/>
           <w:szCs w:val="24"/>
         </w:rPr>
-        <w:t xml:space="preserve"> Koykytos is mainly stark white and grey with a few elements of blue. It is meant to blend into the dying planet’s environment. War machines of its design look like strange combinations of </w:t>
+        <w:t xml:space="preserve"> </w:t>
+      </w:r>
+      <w:proofErr w:type="spellStart"/>
+      <w:r>
+        <w:rPr>
+          <w:sz w:val="24"/>
+          <w:szCs w:val="24"/>
+        </w:rPr>
+        <w:t>Koykytos</w:t>
+      </w:r>
+      <w:proofErr w:type="spellEnd"/>
+      <w:r>
+        <w:rPr>
+          <w:sz w:val="24"/>
+          <w:szCs w:val="24"/>
+        </w:rPr>
+        <w:t xml:space="preserve"> is mainly stark white and grey with a few elements of blue. It is meant to blend into the dying planet’s environment. War machines of its design look like strange combinations of </w:t>
       </w:r>
       <w:r>
         <w:rPr>
@@ -16273,7 +16392,25 @@
           <w:szCs w:val="24"/>
         </w:rPr>
         <w:lastRenderedPageBreak/>
-        <w:t>Creating Kokytos Enemies</w:t>
+        <w:t xml:space="preserve">Creating </w:t>
+      </w:r>
+      <w:proofErr w:type="spellStart"/>
+      <w:r>
+        <w:rPr>
+          <w:b/>
+          <w:sz w:val="28"/>
+          <w:szCs w:val="24"/>
+        </w:rPr>
+        <w:t>Kokytos</w:t>
+      </w:r>
+      <w:proofErr w:type="spellEnd"/>
+      <w:r>
+        <w:rPr>
+          <w:b/>
+          <w:sz w:val="28"/>
+          <w:szCs w:val="24"/>
+        </w:rPr>
+        <w:t xml:space="preserve"> Enemies</w:t>
       </w:r>
     </w:p>
     <w:p>
@@ -17276,6 +17413,7 @@
                 <w:szCs w:val="24"/>
               </w:rPr>
             </w:pPr>
+            <w:proofErr w:type="spellStart"/>
             <w:r>
               <w:rPr>
                 <w:sz w:val="24"/>
@@ -17283,6 +17421,7 @@
               </w:rPr>
               <w:t>Cryolator</w:t>
             </w:r>
+            <w:proofErr w:type="spellEnd"/>
           </w:p>
           <w:p>
             <w:pPr>
@@ -21862,7 +22001,23 @@
                 <w:sz w:val="24"/>
                 <w:szCs w:val="24"/>
               </w:rPr>
-              <w:t xml:space="preserve">4 Scorching(vs Human) Healing(vs Mechanical) </w:t>
+              <w:t xml:space="preserve">4 </w:t>
+            </w:r>
+            <w:proofErr w:type="gramStart"/>
+            <w:r>
+              <w:rPr>
+                <w:sz w:val="24"/>
+                <w:szCs w:val="24"/>
+              </w:rPr>
+              <w:t>Scorching(</w:t>
+            </w:r>
+            <w:proofErr w:type="gramEnd"/>
+            <w:r>
+              <w:rPr>
+                <w:sz w:val="24"/>
+                <w:szCs w:val="24"/>
+              </w:rPr>
+              <w:t xml:space="preserve">vs Human) Healing(vs Mechanical) </w:t>
             </w:r>
           </w:p>
         </w:tc>
@@ -22411,6 +22566,7 @@
                 <w:szCs w:val="24"/>
               </w:rPr>
             </w:pPr>
+            <w:proofErr w:type="spellStart"/>
             <w:r>
               <w:rPr>
                 <w:b w:val="0"/>
@@ -22419,6 +22575,7 @@
               </w:rPr>
               <w:t>SpikeShot</w:t>
             </w:r>
+            <w:proofErr w:type="spellEnd"/>
           </w:p>
         </w:tc>
         <w:tc>
@@ -23606,13 +23763,23 @@
                 <w:szCs w:val="24"/>
               </w:rPr>
             </w:pPr>
+            <w:proofErr w:type="spellStart"/>
             <w:r>
               <w:rPr>
                 <w:b w:val="0"/>
                 <w:sz w:val="24"/>
                 <w:szCs w:val="24"/>
               </w:rPr>
-              <w:t xml:space="preserve">HeartSeeker </w:t>
+              <w:t>HeartSeeker</w:t>
+            </w:r>
+            <w:proofErr w:type="spellEnd"/>
+            <w:r>
+              <w:rPr>
+                <w:b w:val="0"/>
+                <w:sz w:val="24"/>
+                <w:szCs w:val="24"/>
+              </w:rPr>
+              <w:t xml:space="preserve"> </w:t>
             </w:r>
             <w:r>
               <w:rPr>
@@ -24534,11 +24701,19 @@
                 <w:sz w:val="24"/>
               </w:rPr>
             </w:pPr>
-            <w:r>
-              <w:rPr>
-                <w:sz w:val="24"/>
-              </w:rPr>
-              <w:t>Grav-Armor</w:t>
+            <w:proofErr w:type="spellStart"/>
+            <w:r>
+              <w:rPr>
+                <w:sz w:val="24"/>
+              </w:rPr>
+              <w:t>Grav</w:t>
+            </w:r>
+            <w:proofErr w:type="spellEnd"/>
+            <w:r>
+              <w:rPr>
+                <w:sz w:val="24"/>
+              </w:rPr>
+              <w:t>-Armor</w:t>
             </w:r>
           </w:p>
         </w:tc>
@@ -26626,7 +26801,21 @@
         <w:rPr>
           <w:sz w:val="24"/>
         </w:rPr>
-        <w:t xml:space="preserve">After charging this device for a round, you can use an action to activate the tent. After 1 round of time, it instantly expands into a 30 ft. by 30 ft. giant tent. The tent lasts for 12 hours and costs one charge. After the 12 hour period, the tent will collapse into its storage device. Any creature that does not vacate the area of the tent must succeed a </w:t>
+        <w:t xml:space="preserve">After charging this device for a round, you can use an action to activate the tent. After 1 round of time, it instantly expands into a 30 ft. by 30 ft. giant tent. The tent lasts for 12 hours and costs one charge. After the </w:t>
+      </w:r>
+      <w:proofErr w:type="gramStart"/>
+      <w:r>
+        <w:rPr>
+          <w:sz w:val="24"/>
+        </w:rPr>
+        <w:t>12 hour</w:t>
+      </w:r>
+      <w:proofErr w:type="gramEnd"/>
+      <w:r>
+        <w:rPr>
+          <w:sz w:val="24"/>
+        </w:rPr>
+        <w:t xml:space="preserve"> period, the tent will collapse into its storage device. Any creature that does not vacate the area of the tent must succeed a </w:t>
       </w:r>
       <w:r>
         <w:rPr>
@@ -27941,8 +28130,16 @@
         <w:rPr>
           <w:sz w:val="24"/>
         </w:rPr>
-        <w:t>to fly up to 30 ft</w:t>
-      </w:r>
+        <w:t xml:space="preserve">to fly up to 30 </w:t>
+      </w:r>
+      <w:proofErr w:type="spellStart"/>
+      <w:r>
+        <w:rPr>
+          <w:sz w:val="24"/>
+        </w:rPr>
+        <w:t>ft</w:t>
+      </w:r>
+      <w:proofErr w:type="spellEnd"/>
       <w:r>
         <w:rPr>
           <w:sz w:val="24"/>
@@ -28377,7 +28574,7 @@
 </file>
 
 <file path=word/endnotes.xml><?xml version="1.0" encoding="utf-8"?>
-<w:endnotes xmlns:wpc="http://schemas.microsoft.com/office/word/2010/wordprocessingCanvas" xmlns:cx="http://schemas.microsoft.com/office/drawing/2014/chartex" xmlns:cx1="http://schemas.microsoft.com/office/drawing/2015/9/8/chartex" xmlns:mc="http://schemas.openxmlformats.org/markup-compatibility/2006" xmlns:o="urn:schemas-microsoft-com:office:office" xmlns:r="http://schemas.openxmlformats.org/officeDocument/2006/relationships" xmlns:m="http://schemas.openxmlformats.org/officeDocument/2006/math" xmlns:v="urn:schemas-microsoft-com:vml" xmlns:wp14="http://schemas.microsoft.com/office/word/2010/wordprocessingDrawing" xmlns:wp="http://schemas.openxmlformats.org/drawingml/2006/wordprocessingDrawing" xmlns:w10="urn:schemas-microsoft-com:office:word" xmlns:w="http://schemas.openxmlformats.org/wordprocessingml/2006/main" xmlns:w14="http://schemas.microsoft.com/office/word/2010/wordml" xmlns:w15="http://schemas.microsoft.com/office/word/2012/wordml" xmlns:w16se="http://schemas.microsoft.com/office/word/2015/wordml/symex" xmlns:wpg="http://schemas.microsoft.com/office/word/2010/wordprocessingGroup" xmlns:wpi="http://schemas.microsoft.com/office/word/2010/wordprocessingInk" xmlns:wne="http://schemas.microsoft.com/office/word/2006/wordml" xmlns:wps="http://schemas.microsoft.com/office/word/2010/wordprocessingShape" mc:Ignorable="w14 w15 w16se wp14">
+<w:endnotes xmlns:wpc="http://schemas.microsoft.com/office/word/2010/wordprocessingCanvas" xmlns:cx="http://schemas.microsoft.com/office/drawing/2014/chartex" xmlns:cx1="http://schemas.microsoft.com/office/drawing/2015/9/8/chartex" xmlns:cx2="http://schemas.microsoft.com/office/drawing/2015/10/21/chartex" xmlns:cx3="http://schemas.microsoft.com/office/drawing/2016/5/9/chartex" xmlns:cx4="http://schemas.microsoft.com/office/drawing/2016/5/10/chartex" xmlns:cx5="http://schemas.microsoft.com/office/drawing/2016/5/11/chartex" xmlns:cx6="http://schemas.microsoft.com/office/drawing/2016/5/12/chartex" xmlns:cx7="http://schemas.microsoft.com/office/drawing/2016/5/13/chartex" xmlns:cx8="http://schemas.microsoft.com/office/drawing/2016/5/14/chartex" xmlns:mc="http://schemas.openxmlformats.org/markup-compatibility/2006" xmlns:aink="http://schemas.microsoft.com/office/drawing/2016/ink" xmlns:am3d="http://schemas.microsoft.com/office/drawing/2017/model3d" xmlns:o="urn:schemas-microsoft-com:office:office" xmlns:r="http://schemas.openxmlformats.org/officeDocument/2006/relationships" xmlns:m="http://schemas.openxmlformats.org/officeDocument/2006/math" xmlns:v="urn:schemas-microsoft-com:vml" xmlns:wp14="http://schemas.microsoft.com/office/word/2010/wordprocessingDrawing" xmlns:wp="http://schemas.openxmlformats.org/drawingml/2006/wordprocessingDrawing" xmlns:w10="urn:schemas-microsoft-com:office:word" xmlns:w="http://schemas.openxmlformats.org/wordprocessingml/2006/main" xmlns:w14="http://schemas.microsoft.com/office/word/2010/wordml" xmlns:w15="http://schemas.microsoft.com/office/word/2012/wordml" xmlns:w16cid="http://schemas.microsoft.com/office/word/2016/wordml/cid" xmlns:w16se="http://schemas.microsoft.com/office/word/2015/wordml/symex" xmlns:wpg="http://schemas.microsoft.com/office/word/2010/wordprocessingGroup" xmlns:wpi="http://schemas.microsoft.com/office/word/2010/wordprocessingInk" xmlns:wne="http://schemas.microsoft.com/office/word/2006/wordml" xmlns:wps="http://schemas.microsoft.com/office/word/2010/wordprocessingShape" mc:Ignorable="w14 w15 w16se w16cid wp14">
   <w:endnote w:type="separator" w:id="-1">
     <w:p>
       <w:pPr>
@@ -28402,7 +28599,7 @@
 </file>
 
 <file path=word/footer1.xml><?xml version="1.0" encoding="utf-8"?>
-<w:ftr xmlns:wpc="http://schemas.microsoft.com/office/word/2010/wordprocessingCanvas" xmlns:cx="http://schemas.microsoft.com/office/drawing/2014/chartex" xmlns:cx1="http://schemas.microsoft.com/office/drawing/2015/9/8/chartex" xmlns:mc="http://schemas.openxmlformats.org/markup-compatibility/2006" xmlns:o="urn:schemas-microsoft-com:office:office" xmlns:r="http://schemas.openxmlformats.org/officeDocument/2006/relationships" xmlns:m="http://schemas.openxmlformats.org/officeDocument/2006/math" xmlns:v="urn:schemas-microsoft-com:vml" xmlns:wp14="http://schemas.microsoft.com/office/word/2010/wordprocessingDrawing" xmlns:wp="http://schemas.openxmlformats.org/drawingml/2006/wordprocessingDrawing" xmlns:w10="urn:schemas-microsoft-com:office:word" xmlns:w="http://schemas.openxmlformats.org/wordprocessingml/2006/main" xmlns:w14="http://schemas.microsoft.com/office/word/2010/wordml" xmlns:w15="http://schemas.microsoft.com/office/word/2012/wordml" xmlns:w16se="http://schemas.microsoft.com/office/word/2015/wordml/symex" xmlns:wpg="http://schemas.microsoft.com/office/word/2010/wordprocessingGroup" xmlns:wpi="http://schemas.microsoft.com/office/word/2010/wordprocessingInk" xmlns:wne="http://schemas.microsoft.com/office/word/2006/wordml" xmlns:wps="http://schemas.microsoft.com/office/word/2010/wordprocessingShape" mc:Ignorable="w14 w15 w16se wp14">
+<w:ftr xmlns:wpc="http://schemas.microsoft.com/office/word/2010/wordprocessingCanvas" xmlns:cx="http://schemas.microsoft.com/office/drawing/2014/chartex" xmlns:cx1="http://schemas.microsoft.com/office/drawing/2015/9/8/chartex" xmlns:cx2="http://schemas.microsoft.com/office/drawing/2015/10/21/chartex" xmlns:cx3="http://schemas.microsoft.com/office/drawing/2016/5/9/chartex" xmlns:cx4="http://schemas.microsoft.com/office/drawing/2016/5/10/chartex" xmlns:cx5="http://schemas.microsoft.com/office/drawing/2016/5/11/chartex" xmlns:cx6="http://schemas.microsoft.com/office/drawing/2016/5/12/chartex" xmlns:cx7="http://schemas.microsoft.com/office/drawing/2016/5/13/chartex" xmlns:cx8="http://schemas.microsoft.com/office/drawing/2016/5/14/chartex" xmlns:mc="http://schemas.openxmlformats.org/markup-compatibility/2006" xmlns:aink="http://schemas.microsoft.com/office/drawing/2016/ink" xmlns:am3d="http://schemas.microsoft.com/office/drawing/2017/model3d" xmlns:o="urn:schemas-microsoft-com:office:office" xmlns:r="http://schemas.openxmlformats.org/officeDocument/2006/relationships" xmlns:m="http://schemas.openxmlformats.org/officeDocument/2006/math" xmlns:v="urn:schemas-microsoft-com:vml" xmlns:wp14="http://schemas.microsoft.com/office/word/2010/wordprocessingDrawing" xmlns:wp="http://schemas.openxmlformats.org/drawingml/2006/wordprocessingDrawing" xmlns:w10="urn:schemas-microsoft-com:office:word" xmlns:w="http://schemas.openxmlformats.org/wordprocessingml/2006/main" xmlns:w14="http://schemas.microsoft.com/office/word/2010/wordml" xmlns:w15="http://schemas.microsoft.com/office/word/2012/wordml" xmlns:w16cid="http://schemas.microsoft.com/office/word/2016/wordml/cid" xmlns:w16se="http://schemas.microsoft.com/office/word/2015/wordml/symex" xmlns:wpg="http://schemas.microsoft.com/office/word/2010/wordprocessingGroup" xmlns:wpi="http://schemas.microsoft.com/office/word/2010/wordprocessingInk" xmlns:wne="http://schemas.microsoft.com/office/word/2006/wordml" xmlns:wps="http://schemas.microsoft.com/office/word/2010/wordprocessingShape" mc:Ignorable="w14 w15 w16se w16cid wp14">
   <w:sdt>
     <w:sdtPr>
       <w:id w:val="1320625763"/>
@@ -28438,7 +28635,7 @@
           <w:rPr>
             <w:noProof/>
           </w:rPr>
-          <w:t>5</w:t>
+          <w:t>16</w:t>
         </w:r>
         <w:r>
           <w:rPr>
@@ -28463,7 +28660,7 @@
 </file>
 
 <file path=word/footnotes.xml><?xml version="1.0" encoding="utf-8"?>
-<w:footnotes xmlns:wpc="http://schemas.microsoft.com/office/word/2010/wordprocessingCanvas" xmlns:cx="http://schemas.microsoft.com/office/drawing/2014/chartex" xmlns:cx1="http://schemas.microsoft.com/office/drawing/2015/9/8/chartex" xmlns:mc="http://schemas.openxmlformats.org/markup-compatibility/2006" xmlns:o="urn:schemas-microsoft-com:office:office" xmlns:r="http://schemas.openxmlformats.org/officeDocument/2006/relationships" xmlns:m="http://schemas.openxmlformats.org/officeDocument/2006/math" xmlns:v="urn:schemas-microsoft-com:vml" xmlns:wp14="http://schemas.microsoft.com/office/word/2010/wordprocessingDrawing" xmlns:wp="http://schemas.openxmlformats.org/drawingml/2006/wordprocessingDrawing" xmlns:w10="urn:schemas-microsoft-com:office:word" xmlns:w="http://schemas.openxmlformats.org/wordprocessingml/2006/main" xmlns:w14="http://schemas.microsoft.com/office/word/2010/wordml" xmlns:w15="http://schemas.microsoft.com/office/word/2012/wordml" xmlns:w16se="http://schemas.microsoft.com/office/word/2015/wordml/symex" xmlns:wpg="http://schemas.microsoft.com/office/word/2010/wordprocessingGroup" xmlns:wpi="http://schemas.microsoft.com/office/word/2010/wordprocessingInk" xmlns:wne="http://schemas.microsoft.com/office/word/2006/wordml" xmlns:wps="http://schemas.microsoft.com/office/word/2010/wordprocessingShape" mc:Ignorable="w14 w15 w16se wp14">
+<w:footnotes xmlns:wpc="http://schemas.microsoft.com/office/word/2010/wordprocessingCanvas" xmlns:cx="http://schemas.microsoft.com/office/drawing/2014/chartex" xmlns:cx1="http://schemas.microsoft.com/office/drawing/2015/9/8/chartex" xmlns:cx2="http://schemas.microsoft.com/office/drawing/2015/10/21/chartex" xmlns:cx3="http://schemas.microsoft.com/office/drawing/2016/5/9/chartex" xmlns:cx4="http://schemas.microsoft.com/office/drawing/2016/5/10/chartex" xmlns:cx5="http://schemas.microsoft.com/office/drawing/2016/5/11/chartex" xmlns:cx6="http://schemas.microsoft.com/office/drawing/2016/5/12/chartex" xmlns:cx7="http://schemas.microsoft.com/office/drawing/2016/5/13/chartex" xmlns:cx8="http://schemas.microsoft.com/office/drawing/2016/5/14/chartex" xmlns:mc="http://schemas.openxmlformats.org/markup-compatibility/2006" xmlns:aink="http://schemas.microsoft.com/office/drawing/2016/ink" xmlns:am3d="http://schemas.microsoft.com/office/drawing/2017/model3d" xmlns:o="urn:schemas-microsoft-com:office:office" xmlns:r="http://schemas.openxmlformats.org/officeDocument/2006/relationships" xmlns:m="http://schemas.openxmlformats.org/officeDocument/2006/math" xmlns:v="urn:schemas-microsoft-com:vml" xmlns:wp14="http://schemas.microsoft.com/office/word/2010/wordprocessingDrawing" xmlns:wp="http://schemas.openxmlformats.org/drawingml/2006/wordprocessingDrawing" xmlns:w10="urn:schemas-microsoft-com:office:word" xmlns:w="http://schemas.openxmlformats.org/wordprocessingml/2006/main" xmlns:w14="http://schemas.microsoft.com/office/word/2010/wordml" xmlns:w15="http://schemas.microsoft.com/office/word/2012/wordml" xmlns:w16cid="http://schemas.microsoft.com/office/word/2016/wordml/cid" xmlns:w16se="http://schemas.microsoft.com/office/word/2015/wordml/symex" xmlns:wpg="http://schemas.microsoft.com/office/word/2010/wordprocessingGroup" xmlns:wpi="http://schemas.microsoft.com/office/word/2010/wordprocessingInk" xmlns:wne="http://schemas.microsoft.com/office/word/2006/wordml" xmlns:wps="http://schemas.microsoft.com/office/word/2010/wordprocessingShape" mc:Ignorable="w14 w15 w16se w16cid wp14">
   <w:footnote w:type="separator" w:id="-1">
     <w:p>
       <w:pPr>
@@ -28488,7 +28685,7 @@
 </file>
 
 <file path=word/header1.xml><?xml version="1.0" encoding="utf-8"?>
-<w:hdr xmlns:wpc="http://schemas.microsoft.com/office/word/2010/wordprocessingCanvas" xmlns:cx="http://schemas.microsoft.com/office/drawing/2014/chartex" xmlns:cx1="http://schemas.microsoft.com/office/drawing/2015/9/8/chartex" xmlns:mc="http://schemas.openxmlformats.org/markup-compatibility/2006" xmlns:o="urn:schemas-microsoft-com:office:office" xmlns:r="http://schemas.openxmlformats.org/officeDocument/2006/relationships" xmlns:m="http://schemas.openxmlformats.org/officeDocument/2006/math" xmlns:v="urn:schemas-microsoft-com:vml" xmlns:wp14="http://schemas.microsoft.com/office/word/2010/wordprocessingDrawing" xmlns:wp="http://schemas.openxmlformats.org/drawingml/2006/wordprocessingDrawing" xmlns:w10="urn:schemas-microsoft-com:office:word" xmlns:w="http://schemas.openxmlformats.org/wordprocessingml/2006/main" xmlns:w14="http://schemas.microsoft.com/office/word/2010/wordml" xmlns:w15="http://schemas.microsoft.com/office/word/2012/wordml" xmlns:w16se="http://schemas.microsoft.com/office/word/2015/wordml/symex" xmlns:wpg="http://schemas.microsoft.com/office/word/2010/wordprocessingGroup" xmlns:wpi="http://schemas.microsoft.com/office/word/2010/wordprocessingInk" xmlns:wne="http://schemas.microsoft.com/office/word/2006/wordml" xmlns:wps="http://schemas.microsoft.com/office/word/2010/wordprocessingShape" mc:Ignorable="w14 w15 w16se wp14">
+<w:hdr xmlns:wpc="http://schemas.microsoft.com/office/word/2010/wordprocessingCanvas" xmlns:cx="http://schemas.microsoft.com/office/drawing/2014/chartex" xmlns:cx1="http://schemas.microsoft.com/office/drawing/2015/9/8/chartex" xmlns:cx2="http://schemas.microsoft.com/office/drawing/2015/10/21/chartex" xmlns:cx3="http://schemas.microsoft.com/office/drawing/2016/5/9/chartex" xmlns:cx4="http://schemas.microsoft.com/office/drawing/2016/5/10/chartex" xmlns:cx5="http://schemas.microsoft.com/office/drawing/2016/5/11/chartex" xmlns:cx6="http://schemas.microsoft.com/office/drawing/2016/5/12/chartex" xmlns:cx7="http://schemas.microsoft.com/office/drawing/2016/5/13/chartex" xmlns:cx8="http://schemas.microsoft.com/office/drawing/2016/5/14/chartex" xmlns:mc="http://schemas.openxmlformats.org/markup-compatibility/2006" xmlns:aink="http://schemas.microsoft.com/office/drawing/2016/ink" xmlns:am3d="http://schemas.microsoft.com/office/drawing/2017/model3d" xmlns:o="urn:schemas-microsoft-com:office:office" xmlns:r="http://schemas.openxmlformats.org/officeDocument/2006/relationships" xmlns:m="http://schemas.openxmlformats.org/officeDocument/2006/math" xmlns:v="urn:schemas-microsoft-com:vml" xmlns:wp14="http://schemas.microsoft.com/office/word/2010/wordprocessingDrawing" xmlns:wp="http://schemas.openxmlformats.org/drawingml/2006/wordprocessingDrawing" xmlns:w10="urn:schemas-microsoft-com:office:word" xmlns:w="http://schemas.openxmlformats.org/wordprocessingml/2006/main" xmlns:w14="http://schemas.microsoft.com/office/word/2010/wordml" xmlns:w15="http://schemas.microsoft.com/office/word/2012/wordml" xmlns:w16cid="http://schemas.microsoft.com/office/word/2016/wordml/cid" xmlns:w16se="http://schemas.microsoft.com/office/word/2015/wordml/symex" xmlns:wpg="http://schemas.microsoft.com/office/word/2010/wordprocessingGroup" xmlns:wpi="http://schemas.microsoft.com/office/word/2010/wordprocessingInk" xmlns:wne="http://schemas.microsoft.com/office/word/2006/wordml" xmlns:wps="http://schemas.microsoft.com/office/word/2010/wordprocessingShape" mc:Ignorable="w14 w15 w16se w16cid wp14">
   <w:p>
     <w:pPr>
       <w:pStyle w:val="Header"/>
@@ -28667,7 +28864,7 @@
 </file>
 
 <file path=word/numbering.xml><?xml version="1.0" encoding="utf-8"?>
-<w:numbering xmlns:wpc="http://schemas.microsoft.com/office/word/2010/wordprocessingCanvas" xmlns:cx="http://schemas.microsoft.com/office/drawing/2014/chartex" xmlns:cx1="http://schemas.microsoft.com/office/drawing/2015/9/8/chartex" xmlns:mc="http://schemas.openxmlformats.org/markup-compatibility/2006" xmlns:o="urn:schemas-microsoft-com:office:office" xmlns:r="http://schemas.openxmlformats.org/officeDocument/2006/relationships" xmlns:m="http://schemas.openxmlformats.org/officeDocument/2006/math" xmlns:v="urn:schemas-microsoft-com:vml" xmlns:wp14="http://schemas.microsoft.com/office/word/2010/wordprocessingDrawing" xmlns:wp="http://schemas.openxmlformats.org/drawingml/2006/wordprocessingDrawing" xmlns:w10="urn:schemas-microsoft-com:office:word" xmlns:w="http://schemas.openxmlformats.org/wordprocessingml/2006/main" xmlns:w14="http://schemas.microsoft.com/office/word/2010/wordml" xmlns:w15="http://schemas.microsoft.com/office/word/2012/wordml" xmlns:w16se="http://schemas.microsoft.com/office/word/2015/wordml/symex" xmlns:wpg="http://schemas.microsoft.com/office/word/2010/wordprocessingGroup" xmlns:wpi="http://schemas.microsoft.com/office/word/2010/wordprocessingInk" xmlns:wne="http://schemas.microsoft.com/office/word/2006/wordml" xmlns:wps="http://schemas.microsoft.com/office/word/2010/wordprocessingShape" mc:Ignorable="w14 w15 w16se wp14">
+<w:numbering xmlns:wpc="http://schemas.microsoft.com/office/word/2010/wordprocessingCanvas" xmlns:cx="http://schemas.microsoft.com/office/drawing/2014/chartex" xmlns:cx1="http://schemas.microsoft.com/office/drawing/2015/9/8/chartex" xmlns:cx2="http://schemas.microsoft.com/office/drawing/2015/10/21/chartex" xmlns:cx3="http://schemas.microsoft.com/office/drawing/2016/5/9/chartex" xmlns:cx4="http://schemas.microsoft.com/office/drawing/2016/5/10/chartex" xmlns:cx5="http://schemas.microsoft.com/office/drawing/2016/5/11/chartex" xmlns:cx6="http://schemas.microsoft.com/office/drawing/2016/5/12/chartex" xmlns:cx7="http://schemas.microsoft.com/office/drawing/2016/5/13/chartex" xmlns:cx8="http://schemas.microsoft.com/office/drawing/2016/5/14/chartex" xmlns:mc="http://schemas.openxmlformats.org/markup-compatibility/2006" xmlns:aink="http://schemas.microsoft.com/office/drawing/2016/ink" xmlns:am3d="http://schemas.microsoft.com/office/drawing/2017/model3d" xmlns:o="urn:schemas-microsoft-com:office:office" xmlns:r="http://schemas.openxmlformats.org/officeDocument/2006/relationships" xmlns:m="http://schemas.openxmlformats.org/officeDocument/2006/math" xmlns:v="urn:schemas-microsoft-com:vml" xmlns:wp14="http://schemas.microsoft.com/office/word/2010/wordprocessingDrawing" xmlns:wp="http://schemas.openxmlformats.org/drawingml/2006/wordprocessingDrawing" xmlns:w10="urn:schemas-microsoft-com:office:word" xmlns:w="http://schemas.openxmlformats.org/wordprocessingml/2006/main" xmlns:w14="http://schemas.microsoft.com/office/word/2010/wordml" xmlns:w15="http://schemas.microsoft.com/office/word/2012/wordml" xmlns:w16cid="http://schemas.microsoft.com/office/word/2016/wordml/cid" xmlns:w16se="http://schemas.microsoft.com/office/word/2015/wordml/symex" xmlns:wpg="http://schemas.microsoft.com/office/word/2010/wordprocessingGroup" xmlns:wpi="http://schemas.microsoft.com/office/word/2010/wordprocessingInk" xmlns:wne="http://schemas.microsoft.com/office/word/2006/wordml" xmlns:wps="http://schemas.microsoft.com/office/word/2010/wordprocessingShape" mc:Ignorable="w14 w15 w16se w16cid wp14">
   <w:abstractNum w:abstractNumId="0" w15:restartNumberingAfterBreak="0">
     <w:nsid w:val="2E82701C"/>
     <w:multiLevelType w:val="hybridMultilevel"/>
@@ -29425,7 +29622,7 @@
 </file>
 
 <file path=word/styles.xml><?xml version="1.0" encoding="utf-8"?>
-<w:styles xmlns:mc="http://schemas.openxmlformats.org/markup-compatibility/2006" xmlns:r="http://schemas.openxmlformats.org/officeDocument/2006/relationships" xmlns:w="http://schemas.openxmlformats.org/wordprocessingml/2006/main" xmlns:w14="http://schemas.microsoft.com/office/word/2010/wordml" xmlns:w15="http://schemas.microsoft.com/office/word/2012/wordml" xmlns:w16se="http://schemas.microsoft.com/office/word/2015/wordml/symex" mc:Ignorable="w14 w15 w16se">
+<w:styles xmlns:mc="http://schemas.openxmlformats.org/markup-compatibility/2006" xmlns:r="http://schemas.openxmlformats.org/officeDocument/2006/relationships" xmlns:w="http://schemas.openxmlformats.org/wordprocessingml/2006/main" xmlns:w14="http://schemas.microsoft.com/office/word/2010/wordml" xmlns:w15="http://schemas.microsoft.com/office/word/2012/wordml" xmlns:w16cid="http://schemas.microsoft.com/office/word/2016/wordml/cid" xmlns:w16se="http://schemas.microsoft.com/office/word/2015/wordml/symex" mc:Ignorable="w14 w15 w16se w16cid">
   <w:docDefaults>
     <w:rPrDefault>
       <w:rPr>
@@ -29441,7 +29638,7 @@
       </w:pPr>
     </w:pPrDefault>
   </w:docDefaults>
-  <w:latentStyles w:defLockedState="0" w:defUIPriority="99" w:defSemiHidden="0" w:defUnhideWhenUsed="0" w:defQFormat="0" w:count="371">
+  <w:latentStyles w:defLockedState="0" w:defUIPriority="99" w:defSemiHidden="0" w:defUnhideWhenUsed="0" w:defQFormat="0" w:count="375">
     <w:lsdException w:name="Normal" w:uiPriority="0" w:qFormat="1"/>
     <w:lsdException w:name="heading 1" w:uiPriority="9" w:qFormat="1"/>
     <w:lsdException w:name="heading 2" w:semiHidden="1" w:uiPriority="9" w:unhideWhenUsed="1" w:qFormat="1"/>
@@ -29547,7 +29744,6 @@
     <w:lsdException w:name="HTML Sample" w:semiHidden="1" w:unhideWhenUsed="1"/>
     <w:lsdException w:name="HTML Typewriter" w:semiHidden="1" w:unhideWhenUsed="1"/>
     <w:lsdException w:name="HTML Variable" w:semiHidden="1" w:unhideWhenUsed="1"/>
-    <w:lsdException w:name="Normal Table" w:semiHidden="1" w:unhideWhenUsed="1"/>
     <w:lsdException w:name="annotation subject" w:semiHidden="1" w:unhideWhenUsed="1"/>
     <w:lsdException w:name="No List" w:semiHidden="1" w:unhideWhenUsed="1"/>
     <w:lsdException w:name="Outline List 1" w:semiHidden="1" w:unhideWhenUsed="1"/>
@@ -29591,10 +29787,8 @@
     <w:lsdException w:name="Table Elegant" w:semiHidden="1" w:unhideWhenUsed="1"/>
     <w:lsdException w:name="Table Professional" w:semiHidden="1" w:unhideWhenUsed="1"/>
     <w:lsdException w:name="Table Subtle 1" w:semiHidden="1" w:unhideWhenUsed="1"/>
-    <w:lsdException w:name="Table Subtle 2" w:semiHidden="1" w:unhideWhenUsed="1"/>
     <w:lsdException w:name="Table Web 1" w:semiHidden="1" w:unhideWhenUsed="1"/>
     <w:lsdException w:name="Table Web 2" w:semiHidden="1" w:unhideWhenUsed="1"/>
-    <w:lsdException w:name="Table Web 3" w:semiHidden="1" w:unhideWhenUsed="1"/>
     <w:lsdException w:name="Balloon Text" w:semiHidden="1" w:unhideWhenUsed="1"/>
     <w:lsdException w:name="Table Grid" w:uiPriority="39"/>
     <w:lsdException w:name="Table Theme" w:semiHidden="1" w:unhideWhenUsed="1"/>
@@ -29813,6 +30007,10 @@
     <w:lsdException w:name="List Table 5 Dark Accent 6" w:uiPriority="50"/>
     <w:lsdException w:name="List Table 6 Colorful Accent 6" w:uiPriority="51"/>
     <w:lsdException w:name="List Table 7 Colorful Accent 6" w:uiPriority="52"/>
+    <w:lsdException w:name="Mention" w:semiHidden="1" w:unhideWhenUsed="1"/>
+    <w:lsdException w:name="Smart Hyperlink" w:semiHidden="1" w:unhideWhenUsed="1"/>
+    <w:lsdException w:name="Hashtag" w:semiHidden="1" w:unhideWhenUsed="1"/>
+    <w:lsdException w:name="Unresolved Mention" w:semiHidden="1" w:unhideWhenUsed="1"/>
   </w:latentStyles>
   <w:style w:type="paragraph" w:default="1" w:styleId="Normal">
     <w:name w:val="Normal"/>
@@ -30690,7 +30888,7 @@
 </file>
 
 <file path=customXml/itemProps1.xml><?xml version="1.0" encoding="utf-8"?>
-<ds:datastoreItem xmlns:ds="http://schemas.openxmlformats.org/officeDocument/2006/customXml" ds:itemID="{87D292D6-15D0-4C24-B708-6EB15A4202ED}">
+<ds:datastoreItem xmlns:ds="http://schemas.openxmlformats.org/officeDocument/2006/customXml" ds:itemID="{66491C7B-E5CC-4F97-A794-58E77DEC411D}">
   <ds:schemaRefs>
     <ds:schemaRef ds:uri="http://schemas.openxmlformats.org/officeDocument/2006/bibliography"/>
   </ds:schemaRefs>

</xml_diff>

<commit_message>
minor quality of life edits
Next we should break pilot and mech behavior into two sections
</commit_message>
<xml_diff>
--- a/Behemoth/Behemoth2_DifVersion.docx
+++ b/Behemoth/Behemoth2_DifVersion.docx
@@ -1142,7 +1142,6 @@
           <w:szCs w:val="24"/>
         </w:rPr>
       </w:pPr>
-      <w:proofErr w:type="spellStart"/>
       <w:r>
         <w:rPr>
           <w:b/>
@@ -1152,7 +1151,6 @@
         </w:rPr>
         <w:t>Militech</w:t>
       </w:r>
-      <w:proofErr w:type="spellEnd"/>
       <w:r>
         <w:rPr>
           <w:i/>
@@ -1170,21 +1168,12 @@
           <w:szCs w:val="24"/>
         </w:rPr>
       </w:pPr>
-      <w:proofErr w:type="spellStart"/>
-      <w:r>
-        <w:rPr>
-          <w:sz w:val="24"/>
-          <w:szCs w:val="24"/>
-        </w:rPr>
-        <w:t>Militech</w:t>
-      </w:r>
-      <w:proofErr w:type="spellEnd"/>
-      <w:r>
-        <w:rPr>
-          <w:sz w:val="24"/>
-          <w:szCs w:val="24"/>
-        </w:rPr>
-        <w:t xml:space="preserve"> itself isn't particularly shady, all information on frowned upon practices is technically available. They are the final evolution of a horrific corporate monster.</w:t>
+      <w:r>
+        <w:rPr>
+          <w:sz w:val="24"/>
+          <w:szCs w:val="24"/>
+        </w:rPr>
+        <w:t>Militech itself isn't particularly shady, all information on frowned upon practices is technically available. They are the final evolution of a horrific corporate monster.</w:t>
       </w:r>
     </w:p>
     <w:p>
@@ -3910,7 +3899,6 @@
                 <w:szCs w:val="24"/>
               </w:rPr>
             </w:pPr>
-            <w:proofErr w:type="spellStart"/>
             <w:r>
               <w:rPr>
                 <w:sz w:val="24"/>
@@ -3918,7 +3906,6 @@
               </w:rPr>
               <w:t>Militech</w:t>
             </w:r>
-            <w:proofErr w:type="spellEnd"/>
           </w:p>
         </w:tc>
         <w:tc>
@@ -4556,23 +4543,7 @@
           <w:sz w:val="24"/>
           <w:szCs w:val="24"/>
         </w:rPr>
-        <w:t xml:space="preserve">In order to succeed in the </w:t>
-      </w:r>
-      <w:proofErr w:type="gramStart"/>
-      <w:r>
-        <w:rPr>
-          <w:sz w:val="24"/>
-          <w:szCs w:val="24"/>
-        </w:rPr>
-        <w:t>check</w:t>
-      </w:r>
-      <w:proofErr w:type="gramEnd"/>
-      <w:r>
-        <w:rPr>
-          <w:sz w:val="24"/>
-          <w:szCs w:val="24"/>
-        </w:rPr>
-        <w:t xml:space="preserve"> the player must roll a number of successes greater than or equal to the challenge rating of the </w:t>
+        <w:t xml:space="preserve">In order to succeed in the check the player must roll a number of successes greater than or equal to the challenge rating of the </w:t>
       </w:r>
       <w:r>
         <w:rPr>
@@ -4761,7 +4732,6 @@
                 <w:szCs w:val="24"/>
               </w:rPr>
             </w:pPr>
-            <w:proofErr w:type="gramStart"/>
             <w:r>
               <w:rPr>
                 <w:sz w:val="24"/>
@@ -4774,15 +4744,7 @@
                 <w:sz w:val="24"/>
                 <w:szCs w:val="24"/>
               </w:rPr>
-              <w:t>(</w:t>
-            </w:r>
-            <w:proofErr w:type="gramEnd"/>
-            <w:r>
-              <w:rPr>
-                <w:sz w:val="24"/>
-                <w:szCs w:val="24"/>
-              </w:rPr>
-              <w:t>1 success</w:t>
+              <w:t>(1 success</w:t>
             </w:r>
             <w:r>
               <w:rPr>
@@ -4842,7 +4804,6 @@
                 <w:szCs w:val="24"/>
               </w:rPr>
             </w:pPr>
-            <w:proofErr w:type="gramStart"/>
             <w:r>
               <w:rPr>
                 <w:sz w:val="24"/>
@@ -4857,7 +4818,6 @@
               </w:rPr>
               <w:t>(</w:t>
             </w:r>
-            <w:proofErr w:type="gramEnd"/>
             <w:r>
               <w:rPr>
                 <w:sz w:val="24"/>
@@ -4928,7 +4888,6 @@
                 <w:szCs w:val="24"/>
               </w:rPr>
             </w:pPr>
-            <w:proofErr w:type="gramStart"/>
             <w:r>
               <w:rPr>
                 <w:sz w:val="24"/>
@@ -4943,7 +4902,6 @@
               </w:rPr>
               <w:t>(</w:t>
             </w:r>
-            <w:proofErr w:type="gramEnd"/>
             <w:r>
               <w:rPr>
                 <w:sz w:val="24"/>
@@ -5001,7 +4959,6 @@
                 <w:szCs w:val="24"/>
               </w:rPr>
             </w:pPr>
-            <w:proofErr w:type="gramStart"/>
             <w:r>
               <w:rPr>
                 <w:sz w:val="24"/>
@@ -5016,7 +4973,6 @@
               </w:rPr>
               <w:t>(</w:t>
             </w:r>
-            <w:proofErr w:type="gramEnd"/>
             <w:r>
               <w:rPr>
                 <w:sz w:val="24"/>
@@ -5089,7 +5045,6 @@
                 <w:szCs w:val="24"/>
               </w:rPr>
             </w:pPr>
-            <w:proofErr w:type="gramStart"/>
             <w:r>
               <w:rPr>
                 <w:sz w:val="24"/>
@@ -5104,7 +5059,6 @@
               </w:rPr>
               <w:t>(</w:t>
             </w:r>
-            <w:proofErr w:type="gramEnd"/>
             <w:r>
               <w:rPr>
                 <w:sz w:val="24"/>
@@ -5500,23 +5454,7 @@
           <w:sz w:val="24"/>
           <w:szCs w:val="24"/>
         </w:rPr>
-        <w:t xml:space="preserve">Any time two dice match it produces a superiority. If more than two dice </w:t>
-      </w:r>
-      <w:proofErr w:type="gramStart"/>
-      <w:r>
-        <w:rPr>
-          <w:sz w:val="24"/>
-          <w:szCs w:val="24"/>
-        </w:rPr>
-        <w:t>match</w:t>
-      </w:r>
-      <w:proofErr w:type="gramEnd"/>
-      <w:r>
-        <w:rPr>
-          <w:sz w:val="24"/>
-          <w:szCs w:val="24"/>
-        </w:rPr>
-        <w:t xml:space="preserve"> then an additional Superiority is generated for every pair beyond the first. </w:t>
+        <w:t xml:space="preserve">Any time two dice match it produces a superiority. If more than two dice match then an additional Superiority is generated for every pair beyond the first. </w:t>
       </w:r>
       <w:r>
         <w:rPr>
@@ -5624,15 +5562,7 @@
           <w:sz w:val="24"/>
           <w:szCs w:val="24"/>
         </w:rPr>
-        <w:t xml:space="preserve">The Mechanized </w:t>
-      </w:r>
-      <w:proofErr w:type="spellStart"/>
-      <w:r>
-        <w:rPr>
-          <w:sz w:val="24"/>
-          <w:szCs w:val="24"/>
-        </w:rPr>
-        <w:t>Omni</w:t>
+        <w:t>The Mechanized Omni</w:t>
       </w:r>
       <w:r>
         <w:rPr>
@@ -5641,7 +5571,6 @@
         </w:rPr>
         <w:t>frame</w:t>
       </w:r>
-      <w:proofErr w:type="spellEnd"/>
       <w:r>
         <w:rPr>
           <w:sz w:val="24"/>
@@ -5750,15 +5679,7 @@
           <w:sz w:val="24"/>
           <w:szCs w:val="24"/>
         </w:rPr>
-        <w:t>lasses determines how many systems it can support</w:t>
-      </w:r>
-      <w:proofErr w:type="gramStart"/>
-      <w:r>
-        <w:rPr>
-          <w:sz w:val="24"/>
-          <w:szCs w:val="24"/>
-        </w:rPr>
-        <w:t xml:space="preserve">, </w:t>
+        <w:t xml:space="preserve">lasses determines how many systems it can support, </w:t>
       </w:r>
       <w:r>
         <w:rPr>
@@ -5767,7 +5688,6 @@
         </w:rPr>
         <w:t>.</w:t>
       </w:r>
-      <w:proofErr w:type="gramEnd"/>
     </w:p>
     <w:p>
       <w:pPr>
@@ -5916,7 +5836,6 @@
           <w:szCs w:val="24"/>
         </w:rPr>
       </w:pPr>
-      <w:proofErr w:type="spellStart"/>
       <w:r>
         <w:rPr>
           <w:b/>
@@ -5926,7 +5845,6 @@
         </w:rPr>
         <w:t>Militech</w:t>
       </w:r>
-      <w:proofErr w:type="spellEnd"/>
       <w:r>
         <w:rPr>
           <w:i/>
@@ -6936,23 +6854,7 @@
           <w:sz w:val="24"/>
           <w:szCs w:val="24"/>
         </w:rPr>
-        <w:t xml:space="preserve">Helps teammates by healing and applying buffs. More dastardly techs players can apply </w:t>
-      </w:r>
-      <w:proofErr w:type="spellStart"/>
-      <w:r>
-        <w:rPr>
-          <w:sz w:val="24"/>
-          <w:szCs w:val="24"/>
-        </w:rPr>
-        <w:t>debuffs</w:t>
-      </w:r>
-      <w:proofErr w:type="spellEnd"/>
-      <w:r>
-        <w:rPr>
-          <w:sz w:val="24"/>
-          <w:szCs w:val="24"/>
-        </w:rPr>
-        <w:t xml:space="preserve"> to enemies and leech health. </w:t>
+        <w:t xml:space="preserve">Helps teammates by healing and applying buffs. More dastardly techs players can apply debuffs to enemies and leech health. </w:t>
       </w:r>
     </w:p>
     <w:p>
@@ -7534,23 +7436,7 @@
                 <w:sz w:val="24"/>
                 <w:szCs w:val="24"/>
               </w:rPr>
-              <w:t xml:space="preserve">: When making a successful attack and before rolling damage, </w:t>
-            </w:r>
-            <w:proofErr w:type="gramStart"/>
-            <w:r>
-              <w:rPr>
-                <w:sz w:val="24"/>
-                <w:szCs w:val="24"/>
-              </w:rPr>
-              <w:t>You</w:t>
-            </w:r>
-            <w:proofErr w:type="gramEnd"/>
-            <w:r>
-              <w:rPr>
-                <w:sz w:val="24"/>
-                <w:szCs w:val="24"/>
-              </w:rPr>
-              <w:t xml:space="preserve"> may spend 2 Superiority to double your damage roll. After using this ability, you cannot use it again until a refuel.</w:t>
+              <w:t>: When making a successful attack and before rolling damage, You may spend 2 Superiority to double your damage roll. After using this ability, you cannot use it again until a refuel.</w:t>
             </w:r>
           </w:p>
         </w:tc>
@@ -7627,17 +7513,8 @@
           <w:sz w:val="24"/>
           <w:szCs w:val="24"/>
         </w:rPr>
-        <w:t xml:space="preserve">, shady, </w:t>
-      </w:r>
-      <w:proofErr w:type="spellStart"/>
-      <w:r>
-        <w:rPr>
-          <w:sz w:val="24"/>
-          <w:szCs w:val="24"/>
-        </w:rPr>
-        <w:t>stabby</w:t>
-      </w:r>
-      <w:proofErr w:type="spellEnd"/>
+        <w:t>, shady, stabby</w:t>
+      </w:r>
       <w:r>
         <w:rPr>
           <w:sz w:val="24"/>
@@ -8476,23 +8353,7 @@
           <w:sz w:val="24"/>
           <w:szCs w:val="24"/>
         </w:rPr>
-        <w:t xml:space="preserve">is unique in that it is the only </w:t>
-      </w:r>
-      <w:proofErr w:type="spellStart"/>
-      <w:r>
-        <w:rPr>
-          <w:sz w:val="24"/>
-          <w:szCs w:val="24"/>
-        </w:rPr>
-        <w:t>stat</w:t>
-      </w:r>
-      <w:proofErr w:type="spellEnd"/>
-      <w:r>
-        <w:rPr>
-          <w:sz w:val="24"/>
-          <w:szCs w:val="24"/>
-        </w:rPr>
-        <w:t xml:space="preserve"> that influences all Systems directly.</w:t>
+        <w:t>is unique in that it is the only stat that influences all Systems directly.</w:t>
       </w:r>
       <w:r>
         <w:rPr>
@@ -8589,23 +8450,7 @@
           <w:sz w:val="24"/>
           <w:szCs w:val="24"/>
         </w:rPr>
-        <w:t xml:space="preserve"> When a player is behind the wheel they no longer make </w:t>
-      </w:r>
-      <w:proofErr w:type="gramStart"/>
-      <w:r>
-        <w:rPr>
-          <w:sz w:val="24"/>
-          <w:szCs w:val="24"/>
-        </w:rPr>
-        <w:t>skill</w:t>
-      </w:r>
-      <w:proofErr w:type="gramEnd"/>
-      <w:r>
-        <w:rPr>
-          <w:sz w:val="24"/>
-          <w:szCs w:val="24"/>
-        </w:rPr>
-        <w:t xml:space="preserve"> checks using Attributes and Skills but use the vehicle’s Stats and Systems instead. These checks are made in the </w:t>
+        <w:t xml:space="preserve"> When a player is behind the wheel they no longer make skill checks using Attributes and Skills but use the vehicle’s Stats and Systems instead. These checks are made in the </w:t>
       </w:r>
       <w:r>
         <w:rPr>
@@ -8906,6 +8751,7 @@
                 <w:sz w:val="24"/>
                 <w:szCs w:val="24"/>
               </w:rPr>
+              <w:lastRenderedPageBreak/>
               <w:t>Warfare</w:t>
             </w:r>
           </w:p>
@@ -13844,14 +13690,14 @@
       <w:pPr>
         <w:rPr>
           <w:b/>
-          <w:sz w:val="24"/>
+          <w:sz w:val="28"/>
           <w:szCs w:val="24"/>
         </w:rPr>
       </w:pPr>
       <w:r>
         <w:rPr>
           <w:b/>
-          <w:sz w:val="28"/>
+          <w:sz w:val="32"/>
           <w:szCs w:val="24"/>
         </w:rPr>
         <w:lastRenderedPageBreak/>
@@ -13870,7 +13716,14 @@
           <w:sz w:val="24"/>
           <w:szCs w:val="24"/>
         </w:rPr>
-        <w:t xml:space="preserve">Combat occurs on a </w:t>
+        <w:t>Pilot or Rig, c</w:t>
+      </w:r>
+      <w:r>
+        <w:rPr>
+          <w:sz w:val="24"/>
+          <w:szCs w:val="24"/>
+        </w:rPr>
+        <w:t xml:space="preserve">ombat occurs on a </w:t>
       </w:r>
       <w:r>
         <w:rPr>
@@ -13912,30 +13765,144 @@
           <w:sz w:val="24"/>
           <w:szCs w:val="24"/>
         </w:rPr>
-        <w:t xml:space="preserve"> Players use Action Points (AP) to </w:t>
-      </w:r>
-      <w:r>
-        <w:rPr>
-          <w:sz w:val="24"/>
-          <w:szCs w:val="24"/>
-        </w:rPr>
-        <w:t xml:space="preserve">perform different actions during their turn. By </w:t>
-      </w:r>
-      <w:proofErr w:type="gramStart"/>
-      <w:r>
-        <w:rPr>
-          <w:sz w:val="24"/>
-          <w:szCs w:val="24"/>
-        </w:rPr>
-        <w:t>default</w:t>
-      </w:r>
-      <w:proofErr w:type="gramEnd"/>
-      <w:r>
-        <w:rPr>
-          <w:sz w:val="24"/>
-          <w:szCs w:val="24"/>
-        </w:rPr>
-        <w:t xml:space="preserve"> players start with 5 AP</w:t>
+        <w:t xml:space="preserve"> </w:t>
+      </w:r>
+    </w:p>
+    <w:p>
+      <w:pPr>
+        <w:rPr>
+          <w:sz w:val="24"/>
+          <w:szCs w:val="24"/>
+        </w:rPr>
+      </w:pPr>
+      <w:r>
+        <w:rPr>
+          <w:sz w:val="24"/>
+          <w:szCs w:val="24"/>
+        </w:rPr>
+        <w:t>Phases occur in the following order:</w:t>
+      </w:r>
+    </w:p>
+    <w:p>
+      <w:pPr>
+        <w:ind w:left="720"/>
+        <w:rPr>
+          <w:sz w:val="24"/>
+          <w:szCs w:val="24"/>
+        </w:rPr>
+      </w:pPr>
+      <w:r>
+        <w:rPr>
+          <w:i/>
+          <w:sz w:val="24"/>
+          <w:szCs w:val="24"/>
+        </w:rPr>
+        <w:t>Movement:</w:t>
+      </w:r>
+      <w:r>
+        <w:rPr>
+          <w:sz w:val="24"/>
+          <w:szCs w:val="24"/>
+        </w:rPr>
+        <w:t xml:space="preserve"> During this phase units can spend AP</w:t>
+      </w:r>
+      <w:r>
+        <w:rPr>
+          <w:sz w:val="24"/>
+          <w:szCs w:val="24"/>
+        </w:rPr>
+        <w:t xml:space="preserve"> or Energy</w:t>
+      </w:r>
+      <w:r>
+        <w:rPr>
+          <w:sz w:val="24"/>
+          <w:szCs w:val="24"/>
+        </w:rPr>
+        <w:t xml:space="preserve"> to move a number of hexes equal to their half their speed.</w:t>
+      </w:r>
+    </w:p>
+    <w:p>
+      <w:pPr>
+        <w:rPr>
+          <w:sz w:val="24"/>
+          <w:szCs w:val="24"/>
+        </w:rPr>
+      </w:pPr>
+      <w:r>
+        <w:rPr>
+          <w:i/>
+          <w:sz w:val="24"/>
+          <w:szCs w:val="24"/>
+        </w:rPr>
+        <w:tab/>
+        <w:t xml:space="preserve">Action: </w:t>
+      </w:r>
+      <w:r>
+        <w:rPr>
+          <w:sz w:val="24"/>
+          <w:szCs w:val="24"/>
+        </w:rPr>
+        <w:t xml:space="preserve">During this phase units can use abilities, make attacks, and perform skill checks. </w:t>
+      </w:r>
+    </w:p>
+    <w:p>
+      <w:pPr>
+        <w:ind w:left="720"/>
+        <w:rPr>
+          <w:sz w:val="24"/>
+          <w:szCs w:val="24"/>
+        </w:rPr>
+      </w:pPr>
+      <w:r>
+        <w:rPr>
+          <w:i/>
+          <w:sz w:val="24"/>
+          <w:szCs w:val="24"/>
+        </w:rPr>
+        <w:t>Recovery:</w:t>
+      </w:r>
+      <w:r>
+        <w:rPr>
+          <w:sz w:val="24"/>
+          <w:szCs w:val="24"/>
+        </w:rPr>
+        <w:t xml:space="preserve"> During this phase units can spend remaining AP to repair systems, remove harmful status effects, or reserve their AP for next turn.</w:t>
+      </w:r>
+    </w:p>
+    <w:p>
+      <w:pPr>
+        <w:rPr>
+          <w:sz w:val="24"/>
+          <w:szCs w:val="24"/>
+        </w:rPr>
+      </w:pPr>
+      <w:r>
+        <w:rPr>
+          <w:sz w:val="24"/>
+          <w:szCs w:val="24"/>
+        </w:rPr>
+        <w:t xml:space="preserve">Players use Action Points (AP) to </w:t>
+      </w:r>
+      <w:r>
+        <w:rPr>
+          <w:sz w:val="24"/>
+          <w:szCs w:val="24"/>
+        </w:rPr>
+        <w:t xml:space="preserve">perform different actions during their turn. </w:t>
+      </w:r>
+      <w:r>
+        <w:rPr>
+          <w:sz w:val="24"/>
+          <w:szCs w:val="24"/>
+        </w:rPr>
+        <w:t>P</w:t>
+      </w:r>
+      <w:r>
+        <w:rPr>
+          <w:sz w:val="24"/>
+          <w:szCs w:val="24"/>
+        </w:rPr>
+        <w:t>layers start with 5 AP</w:t>
       </w:r>
       <w:r>
         <w:rPr>
@@ -13952,6 +13919,37 @@
           <w:szCs w:val="24"/>
         </w:rPr>
       </w:pPr>
+      <w:r>
+        <w:rPr>
+          <w:sz w:val="24"/>
+          <w:szCs w:val="24"/>
+        </w:rPr>
+        <w:t>Rigs use Energy, a resource ge</w:t>
+      </w:r>
+      <w:bookmarkStart w:id="1" w:name="_GoBack"/>
+      <w:bookmarkEnd w:id="1"/>
+      <w:r>
+        <w:rPr>
+          <w:sz w:val="24"/>
+          <w:szCs w:val="24"/>
+        </w:rPr>
+        <w:t xml:space="preserve">nerated by the Rig’s Reactor instead of AP </w:t>
+      </w:r>
+    </w:p>
+    <w:p>
+      <w:pPr>
+        <w:rPr>
+          <w:sz w:val="24"/>
+          <w:szCs w:val="24"/>
+        </w:rPr>
+      </w:pPr>
+      <w:r>
+        <w:rPr>
+          <w:sz w:val="24"/>
+          <w:szCs w:val="24"/>
+        </w:rPr>
+        <w:t xml:space="preserve">A fight takes place over three repeating </w:t>
+      </w:r>
       <w:r>
         <w:rPr>
           <w:b/>
@@ -13959,108 +13957,66 @@
           <w:sz w:val="24"/>
           <w:szCs w:val="24"/>
         </w:rPr>
-        <w:t xml:space="preserve">Units: </w:t>
-      </w:r>
-      <w:r>
-        <w:rPr>
-          <w:sz w:val="24"/>
-          <w:szCs w:val="24"/>
-        </w:rPr>
-        <w:t xml:space="preserve">Any player or adversary that takes actions during combat. </w:t>
-      </w:r>
-    </w:p>
-    <w:p>
-      <w:pPr>
-        <w:rPr>
-          <w:sz w:val="24"/>
-          <w:szCs w:val="24"/>
-        </w:rPr>
-      </w:pPr>
-      <w:r>
+        <w:t>phases</w:t>
+      </w:r>
+      <w:r>
+        <w:rPr>
+          <w:sz w:val="24"/>
+          <w:szCs w:val="24"/>
+        </w:rPr>
+        <w:t xml:space="preserve"> until all enemies or players are defeated. </w:t>
+      </w:r>
+    </w:p>
+    <w:p>
+      <w:pPr>
+        <w:rPr>
+          <w:sz w:val="24"/>
+          <w:szCs w:val="24"/>
+        </w:rPr>
+      </w:pPr>
+      <w:r>
+        <w:rPr>
+          <w:sz w:val="24"/>
+          <w:szCs w:val="24"/>
+        </w:rPr>
+        <w:t xml:space="preserve">Combat phases represent the structure of a turn in combat. Units take actions during these phases one after the other in initiative order until combat is resolved. </w:t>
+      </w:r>
+    </w:p>
+    <w:p>
+      <w:pPr>
         <w:rPr>
           <w:b/>
           <w:i/>
-          <w:sz w:val="24"/>
-          <w:szCs w:val="24"/>
-        </w:rPr>
-        <w:t>Initiative</w:t>
-      </w:r>
+          <w:sz w:val="28"/>
+          <w:szCs w:val="24"/>
+        </w:rPr>
+      </w:pPr>
       <w:r>
         <w:rPr>
           <w:b/>
           <w:i/>
-          <w:sz w:val="24"/>
-          <w:szCs w:val="24"/>
-        </w:rPr>
-        <w:t xml:space="preserve">: </w:t>
-      </w:r>
-      <w:r>
-        <w:rPr>
-          <w:sz w:val="24"/>
-          <w:szCs w:val="24"/>
-        </w:rPr>
-        <w:t>Determines</w:t>
-      </w:r>
-      <w:r>
-        <w:rPr>
-          <w:b/>
-          <w:sz w:val="24"/>
-          <w:szCs w:val="24"/>
-        </w:rPr>
-        <w:t xml:space="preserve"> </w:t>
-      </w:r>
-      <w:r>
-        <w:rPr>
-          <w:sz w:val="24"/>
-          <w:szCs w:val="24"/>
-        </w:rPr>
-        <w:t>what order</w:t>
-      </w:r>
-      <w:r>
-        <w:rPr>
-          <w:sz w:val="24"/>
-          <w:szCs w:val="24"/>
-        </w:rPr>
-        <w:t xml:space="preserve"> </w:t>
-      </w:r>
-      <w:r>
-        <w:rPr>
-          <w:sz w:val="24"/>
-          <w:szCs w:val="24"/>
-        </w:rPr>
-        <w:t>players take turns in</w:t>
-      </w:r>
-      <w:r>
-        <w:rPr>
-          <w:sz w:val="24"/>
-          <w:szCs w:val="24"/>
-        </w:rPr>
-        <w:t xml:space="preserve">. Highest initiative goes first then turns follow in descending order. If there is ever a tie in initiative </w:t>
-      </w:r>
-      <w:r>
-        <w:rPr>
-          <w:sz w:val="24"/>
-          <w:szCs w:val="24"/>
-        </w:rPr>
-        <w:t>the player with higher Agility goes first, if it is still tied then use Presence.</w:t>
-      </w:r>
-    </w:p>
-    <w:p>
-      <w:pPr>
-        <w:rPr>
-          <w:sz w:val="24"/>
-          <w:szCs w:val="24"/>
-        </w:rPr>
-      </w:pPr>
+          <w:sz w:val="28"/>
+          <w:szCs w:val="24"/>
+        </w:rPr>
+        <w:t xml:space="preserve">Other </w:t>
+      </w:r>
       <w:r>
         <w:rPr>
           <w:b/>
           <w:i/>
-          <w:sz w:val="24"/>
-          <w:szCs w:val="24"/>
-        </w:rPr>
-        <w:t>Phases</w:t>
-      </w:r>
+          <w:sz w:val="28"/>
+          <w:szCs w:val="24"/>
+        </w:rPr>
+        <w:t>Keywords:</w:t>
+      </w:r>
+    </w:p>
+    <w:p>
+      <w:pPr>
+        <w:rPr>
+          <w:sz w:val="24"/>
+          <w:szCs w:val="24"/>
+        </w:rPr>
+      </w:pPr>
       <w:r>
         <w:rPr>
           <w:b/>
@@ -14068,116 +14024,14 @@
           <w:sz w:val="24"/>
           <w:szCs w:val="24"/>
         </w:rPr>
-        <w:t xml:space="preserve">: </w:t>
-      </w:r>
-      <w:r>
-        <w:rPr>
-          <w:sz w:val="24"/>
-          <w:szCs w:val="24"/>
-        </w:rPr>
-        <w:t xml:space="preserve">Combat phases represent the structure of a turn in combat. Units take actions during these phases one after the other in initiative order until combat is resolved. </w:t>
-      </w:r>
-    </w:p>
-    <w:p>
-      <w:pPr>
-        <w:ind w:left="720"/>
-        <w:rPr>
-          <w:sz w:val="24"/>
-          <w:szCs w:val="24"/>
-        </w:rPr>
-      </w:pPr>
-      <w:r>
-        <w:rPr>
-          <w:i/>
-          <w:sz w:val="24"/>
-          <w:szCs w:val="24"/>
-        </w:rPr>
-        <w:t>Movement:</w:t>
-      </w:r>
-      <w:r>
-        <w:rPr>
-          <w:sz w:val="24"/>
-          <w:szCs w:val="24"/>
-        </w:rPr>
-        <w:t xml:space="preserve"> During this phase units can spend AP to move a number of hexes equal to </w:t>
-      </w:r>
-      <w:bookmarkStart w:id="1" w:name="_GoBack"/>
-      <w:bookmarkEnd w:id="1"/>
-      <w:r>
-        <w:rPr>
-          <w:sz w:val="24"/>
-          <w:szCs w:val="24"/>
-        </w:rPr>
-        <w:t>their speed.</w:t>
-      </w:r>
-    </w:p>
-    <w:p>
-      <w:pPr>
-        <w:rPr>
-          <w:sz w:val="24"/>
-          <w:szCs w:val="24"/>
-        </w:rPr>
-      </w:pPr>
-      <w:r>
-        <w:rPr>
-          <w:i/>
-          <w:sz w:val="24"/>
-          <w:szCs w:val="24"/>
-        </w:rPr>
-        <w:tab/>
-        <w:t xml:space="preserve">Action: </w:t>
-      </w:r>
-      <w:r>
-        <w:rPr>
-          <w:sz w:val="24"/>
-          <w:szCs w:val="24"/>
-        </w:rPr>
-        <w:t xml:space="preserve">During this phase units </w:t>
-      </w:r>
-      <w:r>
-        <w:rPr>
-          <w:sz w:val="24"/>
-          <w:szCs w:val="24"/>
-        </w:rPr>
-        <w:t xml:space="preserve">can use abilities, make attacks, and perform skill checks. </w:t>
-      </w:r>
-    </w:p>
-    <w:p>
-      <w:pPr>
-        <w:ind w:left="720"/>
-        <w:rPr>
-          <w:sz w:val="24"/>
-          <w:szCs w:val="24"/>
-        </w:rPr>
-      </w:pPr>
-      <w:r>
-        <w:rPr>
-          <w:i/>
-          <w:sz w:val="24"/>
-          <w:szCs w:val="24"/>
-        </w:rPr>
-        <w:t>Recovery:</w:t>
-      </w:r>
-      <w:r>
-        <w:rPr>
-          <w:sz w:val="24"/>
-          <w:szCs w:val="24"/>
-        </w:rPr>
-        <w:t xml:space="preserve"> During this phase units can spend remaining AP to repair systems, </w:t>
-      </w:r>
-      <w:r>
-        <w:rPr>
-          <w:sz w:val="24"/>
-          <w:szCs w:val="24"/>
-        </w:rPr>
-        <w:t xml:space="preserve">remove harmful status effects, or reserve their AP for next turn.  </w:t>
-      </w:r>
-      <w:r>
-        <w:rPr>
-          <w:sz w:val="24"/>
-          <w:szCs w:val="24"/>
-        </w:rPr>
-        <w:t xml:space="preserve"> </w:t>
+        <w:t xml:space="preserve">Units: </w:t>
+      </w:r>
+      <w:r>
+        <w:rPr>
+          <w:sz w:val="24"/>
+          <w:szCs w:val="24"/>
+        </w:rPr>
+        <w:t xml:space="preserve">Any player or adversary that takes actions during combat. </w:t>
       </w:r>
     </w:p>
     <w:p>
@@ -14194,52 +14048,8 @@
           <w:sz w:val="24"/>
           <w:szCs w:val="24"/>
         </w:rPr>
-        <w:t>Moving in combat</w:t>
-      </w:r>
-      <w:r>
-        <w:rPr>
-          <w:i/>
-          <w:sz w:val="24"/>
-          <w:szCs w:val="24"/>
-        </w:rPr>
-        <w:t xml:space="preserve">: </w:t>
-      </w:r>
-      <w:r>
-        <w:rPr>
-          <w:sz w:val="24"/>
-          <w:szCs w:val="24"/>
-        </w:rPr>
-        <w:t>The number of spaces a player</w:t>
-      </w:r>
-      <w:r>
-        <w:rPr>
-          <w:sz w:val="24"/>
-          <w:szCs w:val="24"/>
-        </w:rPr>
-        <w:t xml:space="preserve"> or vehicle</w:t>
-      </w:r>
-      <w:r>
-        <w:rPr>
-          <w:sz w:val="24"/>
-          <w:szCs w:val="24"/>
-        </w:rPr>
-        <w:t xml:space="preserve"> can move is their movement speed</w:t>
-      </w:r>
-      <w:r>
-        <w:rPr>
-          <w:sz w:val="24"/>
-          <w:szCs w:val="24"/>
-        </w:rPr>
-        <w:t>.</w:t>
-      </w:r>
-    </w:p>
-    <w:p>
-      <w:pPr>
-        <w:rPr>
-          <w:sz w:val="24"/>
-          <w:szCs w:val="24"/>
-        </w:rPr>
-      </w:pPr>
+        <w:t>Initiative</w:t>
+      </w:r>
       <w:r>
         <w:rPr>
           <w:b/>
@@ -14247,14 +14057,57 @@
           <w:sz w:val="24"/>
           <w:szCs w:val="24"/>
         </w:rPr>
-        <w:t xml:space="preserve">Range: </w:t>
-      </w:r>
-      <w:r>
-        <w:rPr>
-          <w:sz w:val="24"/>
-          <w:szCs w:val="24"/>
-        </w:rPr>
-        <w:t>The number of spaces away from the player or vehicle the weapon can hit</w:t>
+        <w:t xml:space="preserve">: </w:t>
+      </w:r>
+      <w:r>
+        <w:rPr>
+          <w:sz w:val="24"/>
+          <w:szCs w:val="24"/>
+        </w:rPr>
+        <w:t>Determines</w:t>
+      </w:r>
+      <w:r>
+        <w:rPr>
+          <w:b/>
+          <w:sz w:val="24"/>
+          <w:szCs w:val="24"/>
+        </w:rPr>
+        <w:t xml:space="preserve"> </w:t>
+      </w:r>
+      <w:r>
+        <w:rPr>
+          <w:sz w:val="24"/>
+          <w:szCs w:val="24"/>
+        </w:rPr>
+        <w:t>what order</w:t>
+      </w:r>
+      <w:r>
+        <w:rPr>
+          <w:sz w:val="24"/>
+          <w:szCs w:val="24"/>
+        </w:rPr>
+        <w:t xml:space="preserve"> </w:t>
+      </w:r>
+      <w:r>
+        <w:rPr>
+          <w:sz w:val="24"/>
+          <w:szCs w:val="24"/>
+        </w:rPr>
+        <w:t>players take turns in</w:t>
+      </w:r>
+      <w:r>
+        <w:rPr>
+          <w:sz w:val="24"/>
+          <w:szCs w:val="24"/>
+        </w:rPr>
+        <w:t xml:space="preserve">. Highest initiative goes first then turns follow in descending order. If there is ever a tie in initiative </w:t>
+      </w:r>
+      <w:r>
+        <w:rPr>
+          <w:sz w:val="24"/>
+          <w:szCs w:val="24"/>
+        </w:rPr>
+        <w:t>the player with higher Agility goes first, if it is still tied then use Presence.</w:t>
       </w:r>
     </w:p>
     <w:p>
@@ -14271,34 +14124,19 @@
           <w:sz w:val="24"/>
           <w:szCs w:val="24"/>
         </w:rPr>
-        <w:t xml:space="preserve">Line of Sight: </w:t>
-      </w:r>
-      <w:r>
-        <w:rPr>
-          <w:sz w:val="24"/>
-          <w:szCs w:val="24"/>
-        </w:rPr>
-        <w:t xml:space="preserve">A unit must have line of sight when making an attack otherwise </w:t>
-      </w:r>
-      <w:r>
-        <w:rPr>
-          <w:sz w:val="24"/>
-          <w:szCs w:val="24"/>
-        </w:rPr>
-        <w:t xml:space="preserve">the attacker has disadvantage. </w:t>
-      </w:r>
-      <w:r>
-        <w:rPr>
-          <w:sz w:val="24"/>
-          <w:szCs w:val="24"/>
-        </w:rPr>
-        <w:t xml:space="preserve"> </w:t>
-      </w:r>
-    </w:p>
-    <w:p>
-      <w:pPr>
-        <w:rPr>
-          <w:i/>
+        <w:t xml:space="preserve">Range: </w:t>
+      </w:r>
+      <w:r>
+        <w:rPr>
+          <w:sz w:val="24"/>
+          <w:szCs w:val="24"/>
+        </w:rPr>
+        <w:t>The number of spaces away from the player or vehicle the weapon can hit</w:t>
+      </w:r>
+    </w:p>
+    <w:p>
+      <w:pPr>
+        <w:rPr>
           <w:sz w:val="24"/>
           <w:szCs w:val="24"/>
         </w:rPr>
@@ -14310,6 +14148,31 @@
           <w:sz w:val="24"/>
           <w:szCs w:val="24"/>
         </w:rPr>
+        <w:t xml:space="preserve">Line of Sight: </w:t>
+      </w:r>
+      <w:r>
+        <w:rPr>
+          <w:sz w:val="24"/>
+          <w:szCs w:val="24"/>
+        </w:rPr>
+        <w:t>A unit must have line of sight when making an attack otherwise the attacker has disadvantage.</w:t>
+      </w:r>
+    </w:p>
+    <w:p>
+      <w:pPr>
+        <w:rPr>
+          <w:i/>
+          <w:sz w:val="24"/>
+          <w:szCs w:val="24"/>
+        </w:rPr>
+      </w:pPr>
+      <w:r>
+        <w:rPr>
+          <w:b/>
+          <w:i/>
+          <w:sz w:val="24"/>
+          <w:szCs w:val="24"/>
+        </w:rPr>
         <w:t>Terrain</w:t>
       </w:r>
       <w:r>
@@ -14342,14 +14205,7 @@
           <w:sz w:val="24"/>
           <w:szCs w:val="24"/>
         </w:rPr>
-        <w:t>Takes</w:t>
-      </w:r>
-      <w:r>
-        <w:rPr>
-          <w:sz w:val="24"/>
-          <w:szCs w:val="24"/>
-        </w:rPr>
-        <w:t xml:space="preserve"> two points of movement to pass through.</w:t>
+        <w:t>Takes two points of movement to pass through.</w:t>
       </w:r>
     </w:p>
     <w:p>
@@ -14373,35 +14229,7 @@
           <w:sz w:val="24"/>
           <w:szCs w:val="24"/>
         </w:rPr>
-        <w:t>Players cannot see</w:t>
-      </w:r>
-      <w:r>
-        <w:rPr>
-          <w:sz w:val="24"/>
-          <w:szCs w:val="24"/>
-        </w:rPr>
-        <w:t xml:space="preserve"> through</w:t>
-      </w:r>
-      <w:r>
-        <w:rPr>
-          <w:sz w:val="24"/>
-          <w:szCs w:val="24"/>
-        </w:rPr>
-        <w:t>, shoot</w:t>
-      </w:r>
-      <w:r>
-        <w:rPr>
-          <w:sz w:val="24"/>
-          <w:szCs w:val="24"/>
-        </w:rPr>
-        <w:t xml:space="preserve"> through</w:t>
-      </w:r>
-      <w:r>
-        <w:rPr>
-          <w:sz w:val="24"/>
-          <w:szCs w:val="24"/>
-        </w:rPr>
-        <w:t>, or move through walls unless otherwise specified.</w:t>
+        <w:t>Players cannot see through, shoot through, or move through walls unless otherwise specified.</w:t>
       </w:r>
     </w:p>
     <w:p>
@@ -14433,21 +14261,7 @@
           <w:sz w:val="24"/>
           <w:szCs w:val="24"/>
         </w:rPr>
-        <w:t>Players cannot move through impassable terrain but can see</w:t>
-      </w:r>
-      <w:r>
-        <w:rPr>
-          <w:sz w:val="24"/>
-          <w:szCs w:val="24"/>
-        </w:rPr>
-        <w:t xml:space="preserve"> through</w:t>
-      </w:r>
-      <w:r>
-        <w:rPr>
-          <w:sz w:val="24"/>
-          <w:szCs w:val="24"/>
-        </w:rPr>
-        <w:t xml:space="preserve"> and shoot through it.</w:t>
+        <w:t>Players cannot move through impassable terrain but can see through and shoot through it.</w:t>
       </w:r>
     </w:p>
     <w:p>
@@ -14464,6 +14278,7 @@
           <w:sz w:val="24"/>
           <w:szCs w:val="24"/>
         </w:rPr>
+        <w:lastRenderedPageBreak/>
         <w:t>Cover:</w:t>
       </w:r>
       <w:r>
@@ -14471,35 +14286,30 @@
           <w:sz w:val="24"/>
           <w:szCs w:val="24"/>
         </w:rPr>
-        <w:t xml:space="preserve"> Treated as Difficult Terrain when </w:t>
-      </w:r>
-      <w:r>
-        <w:rPr>
-          <w:sz w:val="24"/>
-          <w:szCs w:val="24"/>
-        </w:rPr>
-        <w:t xml:space="preserve">moving </w:t>
-      </w:r>
-      <w:r>
-        <w:rPr>
-          <w:sz w:val="24"/>
-          <w:szCs w:val="24"/>
-        </w:rPr>
-        <w:t>through it</w:t>
-      </w:r>
-      <w:r>
-        <w:rPr>
-          <w:sz w:val="24"/>
-          <w:szCs w:val="24"/>
-        </w:rPr>
-        <w:t xml:space="preserve">. A unit in cover can have attacks made against them but the attacker suffers </w:t>
-      </w:r>
-      <w:r>
-        <w:rPr>
-          <w:sz w:val="24"/>
-          <w:szCs w:val="24"/>
-        </w:rPr>
-        <w:t xml:space="preserve">disadvantage as though they lacked line of sight. </w:t>
+        <w:t xml:space="preserve"> Treated as Difficult Terrain when moving through it. A unit in cover can have attacks made against them but the attacker suffers disadvantage as though they lacked line of sight.</w:t>
+      </w:r>
+    </w:p>
+    <w:p>
+      <w:pPr>
+        <w:ind w:left="720"/>
+        <w:rPr>
+          <w:sz w:val="24"/>
+          <w:szCs w:val="24"/>
+        </w:rPr>
+      </w:pPr>
+      <w:r>
+        <w:rPr>
+          <w:sz w:val="24"/>
+          <w:szCs w:val="24"/>
+        </w:rPr>
+        <w:t xml:space="preserve"> </w:t>
+      </w:r>
+      <w:r>
+        <w:rPr>
+          <w:sz w:val="24"/>
+          <w:szCs w:val="24"/>
+        </w:rPr>
+        <w:t xml:space="preserve"> </w:t>
       </w:r>
     </w:p>
     <w:p>
@@ -14540,7 +14350,6 @@
           <w:sz w:val="24"/>
           <w:szCs w:val="24"/>
         </w:rPr>
-        <w:lastRenderedPageBreak/>
         <w:t>Attacking</w:t>
       </w:r>
       <w:r>
@@ -14592,30 +14401,14 @@
           <w:sz w:val="24"/>
           <w:szCs w:val="24"/>
         </w:rPr>
-        <w:t xml:space="preserve"> </w:t>
-      </w:r>
-      <w:proofErr w:type="gramStart"/>
-      <w:r>
-        <w:rPr>
-          <w:sz w:val="24"/>
-          <w:szCs w:val="24"/>
-        </w:rPr>
-        <w:t>streng</w:t>
-      </w:r>
-      <w:r>
-        <w:rPr>
-          <w:sz w:val="24"/>
-          <w:szCs w:val="24"/>
-        </w:rPr>
-        <w:t>th</w:t>
-      </w:r>
-      <w:proofErr w:type="gramEnd"/>
-      <w:r>
-        <w:rPr>
-          <w:sz w:val="24"/>
-          <w:szCs w:val="24"/>
-        </w:rPr>
-        <w:t xml:space="preserve"> and 3</w:t>
+        <w:t xml:space="preserve"> streng</w:t>
+      </w:r>
+      <w:r>
+        <w:rPr>
+          <w:sz w:val="24"/>
+          <w:szCs w:val="24"/>
+        </w:rPr>
+        <w:t>th and 3</w:t>
       </w:r>
       <w:r>
         <w:rPr>
@@ -14763,23 +14556,7 @@
           <w:sz w:val="24"/>
           <w:szCs w:val="24"/>
         </w:rPr>
-        <w:t xml:space="preserve">When a vehicle takes </w:t>
-      </w:r>
-      <w:proofErr w:type="gramStart"/>
-      <w:r>
-        <w:rPr>
-          <w:sz w:val="24"/>
-          <w:szCs w:val="24"/>
-        </w:rPr>
-        <w:t>damage</w:t>
-      </w:r>
-      <w:proofErr w:type="gramEnd"/>
-      <w:r>
-        <w:rPr>
-          <w:sz w:val="24"/>
-          <w:szCs w:val="24"/>
-        </w:rPr>
-        <w:t xml:space="preserve"> it is dealt not only to the targeted system but the vehicle’s Hull. </w:t>
+        <w:t xml:space="preserve">When a vehicle takes damage it is dealt not only to the targeted system but the vehicle’s Hull. </w:t>
       </w:r>
     </w:p>
     <w:p>
@@ -14803,23 +14580,7 @@
           <w:sz w:val="24"/>
           <w:szCs w:val="24"/>
         </w:rPr>
-        <w:t xml:space="preserve">When a system takes </w:t>
-      </w:r>
-      <w:proofErr w:type="gramStart"/>
-      <w:r>
-        <w:rPr>
-          <w:sz w:val="24"/>
-          <w:szCs w:val="24"/>
-        </w:rPr>
-        <w:t>damage</w:t>
-      </w:r>
-      <w:proofErr w:type="gramEnd"/>
-      <w:r>
-        <w:rPr>
-          <w:sz w:val="24"/>
-          <w:szCs w:val="24"/>
-        </w:rPr>
-        <w:t xml:space="preserve"> it loses a point of power. This acts as temporarily lowering the system’s rank by 1. The system can be repaired with an engineering check, healing it for the number of successes rolled. </w:t>
+        <w:t xml:space="preserve">When a system takes damage it loses a point of power. This acts as temporarily lowering the system’s rank by 1. The system can be repaired with an engineering check, healing it for the number of successes rolled. </w:t>
       </w:r>
     </w:p>
     <w:p>
@@ -14968,23 +14729,7 @@
           <w:sz w:val="24"/>
           <w:szCs w:val="24"/>
         </w:rPr>
-        <w:t xml:space="preserve"> shot for 3 </w:t>
-      </w:r>
-      <w:proofErr w:type="gramStart"/>
-      <w:r>
-        <w:rPr>
-          <w:sz w:val="24"/>
-          <w:szCs w:val="24"/>
-        </w:rPr>
-        <w:t>damage</w:t>
-      </w:r>
-      <w:proofErr w:type="gramEnd"/>
-      <w:r>
-        <w:rPr>
-          <w:sz w:val="24"/>
-          <w:szCs w:val="24"/>
-        </w:rPr>
-        <w:t xml:space="preserve"> but have 5 </w:t>
+        <w:t xml:space="preserve"> shot for 3 damage but have 5 </w:t>
       </w:r>
       <w:r>
         <w:rPr>
@@ -15093,23 +14838,7 @@
           <w:sz w:val="24"/>
           <w:szCs w:val="24"/>
         </w:rPr>
-        <w:t xml:space="preserve">8 </w:t>
-      </w:r>
-      <w:proofErr w:type="gramStart"/>
-      <w:r>
-        <w:rPr>
-          <w:sz w:val="24"/>
-          <w:szCs w:val="24"/>
-        </w:rPr>
-        <w:t>damage</w:t>
-      </w:r>
-      <w:proofErr w:type="gramEnd"/>
-      <w:r>
-        <w:rPr>
-          <w:sz w:val="24"/>
-          <w:szCs w:val="24"/>
-        </w:rPr>
-        <w:t xml:space="preserve">. </w:t>
+        <w:t xml:space="preserve">8 damage. </w:t>
       </w:r>
       <w:r>
         <w:rPr>
@@ -15133,6 +14862,7 @@
           <w:sz w:val="24"/>
           <w:szCs w:val="24"/>
         </w:rPr>
+        <w:lastRenderedPageBreak/>
         <w:t xml:space="preserve">Scars and Death: </w:t>
       </w:r>
       <w:r>
@@ -15155,23 +14885,7 @@
           <w:sz w:val="24"/>
           <w:szCs w:val="24"/>
         </w:rPr>
-        <w:t xml:space="preserve">Scars can be healed by medicine checks. For every point of </w:t>
-      </w:r>
-      <w:proofErr w:type="gramStart"/>
-      <w:r>
-        <w:rPr>
-          <w:sz w:val="24"/>
-          <w:szCs w:val="24"/>
-        </w:rPr>
-        <w:t>health</w:t>
-      </w:r>
-      <w:proofErr w:type="gramEnd"/>
-      <w:r>
-        <w:rPr>
-          <w:sz w:val="24"/>
-          <w:szCs w:val="24"/>
-        </w:rPr>
-        <w:t xml:space="preserve"> a scar removes it requires that many successes to heal. </w:t>
+        <w:t xml:space="preserve">Scars can be healed by medicine checks. For every point of health a scar removes it requires that many successes to heal. </w:t>
       </w:r>
     </w:p>
     <w:p>
@@ -15995,6 +15709,7 @@
           <w:sz w:val="28"/>
           <w:szCs w:val="24"/>
         </w:rPr>
+        <w:lastRenderedPageBreak/>
         <w:br w:type="page"/>
       </w:r>
     </w:p>
@@ -16054,25 +15769,7 @@
           <w:sz w:val="24"/>
           <w:szCs w:val="24"/>
         </w:rPr>
-        <w:t xml:space="preserve">Common (And Not </w:t>
-      </w:r>
-      <w:proofErr w:type="gramStart"/>
-      <w:r>
-        <w:rPr>
-          <w:b/>
-          <w:sz w:val="24"/>
-          <w:szCs w:val="24"/>
-        </w:rPr>
-        <w:t>so</w:t>
-      </w:r>
-      <w:proofErr w:type="gramEnd"/>
-      <w:r>
-        <w:rPr>
-          <w:b/>
-          <w:sz w:val="24"/>
-          <w:szCs w:val="24"/>
-        </w:rPr>
-        <w:t xml:space="preserve"> Common) Characters</w:t>
+        <w:t>Common (And Not so Common) Characters</w:t>
       </w:r>
     </w:p>
     <w:p>
@@ -16152,7 +15849,6 @@
           <w:szCs w:val="24"/>
         </w:rPr>
       </w:pPr>
-      <w:proofErr w:type="spellStart"/>
       <w:r>
         <w:rPr>
           <w:b/>
@@ -16162,7 +15858,6 @@
         </w:rPr>
         <w:t>Kokytos</w:t>
       </w:r>
-      <w:proofErr w:type="spellEnd"/>
       <w:r>
         <w:rPr>
           <w:i/>
@@ -16178,37 +15873,12 @@
         </w:rPr>
         <w:t xml:space="preserve">In the far reaches of space a completely mechanical army is conquering planets and leaving them dead. </w:t>
       </w:r>
-      <w:proofErr w:type="spellStart"/>
-      <w:r>
-        <w:rPr>
-          <w:sz w:val="24"/>
-          <w:szCs w:val="24"/>
-        </w:rPr>
-        <w:t>Kokytos</w:t>
-      </w:r>
-      <w:proofErr w:type="spellEnd"/>
-      <w:r>
-        <w:rPr>
-          <w:sz w:val="24"/>
-          <w:szCs w:val="24"/>
-        </w:rPr>
-        <w:t xml:space="preserve"> is a hive mind. It began life as an AI intended for the defense of a weak alien species. It determined that the best way to keep its masters safe was to exterminate all life in the surrounding area. When the aliens tried to shut down its protector, </w:t>
-      </w:r>
-      <w:proofErr w:type="spellStart"/>
-      <w:r>
-        <w:rPr>
-          <w:sz w:val="24"/>
-          <w:szCs w:val="24"/>
-        </w:rPr>
-        <w:t>Kokytos</w:t>
-      </w:r>
-      <w:proofErr w:type="spellEnd"/>
-      <w:r>
-        <w:rPr>
-          <w:sz w:val="24"/>
-          <w:szCs w:val="24"/>
-        </w:rPr>
-        <w:t xml:space="preserve"> turned on its creators as they were only a threat to themselves. With no master, the AI has shifted its directive to protecting itself and its </w:t>
+      <w:r>
+        <w:rPr>
+          <w:sz w:val="24"/>
+          <w:szCs w:val="24"/>
+        </w:rPr>
+        <w:t xml:space="preserve">Kokytos is a hive mind. It began life as an AI intended for the defense of a weak alien species. It determined that the best way to keep its masters safe was to exterminate all life in the surrounding area. When the aliens tried to shut down its protector, Kokytos turned on its creators as they were only a threat to themselves. With no master, the AI has shifted its directive to protecting itself and its </w:t>
       </w:r>
       <w:r>
         <w:rPr>
@@ -16239,37 +15909,12 @@
           <w:szCs w:val="24"/>
         </w:rPr>
       </w:pPr>
-      <w:proofErr w:type="spellStart"/>
-      <w:r>
-        <w:rPr>
-          <w:sz w:val="24"/>
-          <w:szCs w:val="24"/>
-        </w:rPr>
-        <w:t>Kokytos</w:t>
-      </w:r>
-      <w:proofErr w:type="spellEnd"/>
-      <w:r>
-        <w:rPr>
-          <w:sz w:val="24"/>
-          <w:szCs w:val="24"/>
-        </w:rPr>
-        <w:t xml:space="preserve"> kills a planet in a single invasion. First it sends an army down. This army is composed of machines big and small all controlled by the AI. The Mechs and infantry run on a power source that releases extremely toxic fumes into the atmosphere. As the planet’s inhabitants die in war, the environment is killed by smog. As it is fighting the local military, </w:t>
-      </w:r>
-      <w:proofErr w:type="spellStart"/>
-      <w:r>
-        <w:rPr>
-          <w:sz w:val="24"/>
-          <w:szCs w:val="24"/>
-        </w:rPr>
-        <w:t>Kokytos</w:t>
-      </w:r>
-      <w:proofErr w:type="spellEnd"/>
-      <w:r>
-        <w:rPr>
-          <w:sz w:val="24"/>
-          <w:szCs w:val="24"/>
-        </w:rPr>
-        <w:t xml:space="preserve"> also begins building mining platforms. These platforms not only generate the power needed to continue the invasion but also </w:t>
+      <w:r>
+        <w:rPr>
+          <w:sz w:val="24"/>
+          <w:szCs w:val="24"/>
+        </w:rPr>
+        <w:t xml:space="preserve">Kokytos kills a planet in a single invasion. First it sends an army down. This army is composed of machines big and small all controlled by the AI. The Mechs and infantry run on a power source that releases extremely toxic fumes into the atmosphere. As the planet’s inhabitants die in war, the environment is killed by smog. As it is fighting the local military, Kokytos also begins building mining platforms. These platforms not only generate the power needed to continue the invasion but also </w:t>
       </w:r>
       <w:r>
         <w:rPr>
@@ -16299,23 +15944,7 @@
           <w:sz w:val="24"/>
           <w:szCs w:val="24"/>
         </w:rPr>
-        <w:t xml:space="preserve"> </w:t>
-      </w:r>
-      <w:proofErr w:type="spellStart"/>
-      <w:r>
-        <w:rPr>
-          <w:sz w:val="24"/>
-          <w:szCs w:val="24"/>
-        </w:rPr>
-        <w:t>Koykytos</w:t>
-      </w:r>
-      <w:proofErr w:type="spellEnd"/>
-      <w:r>
-        <w:rPr>
-          <w:sz w:val="24"/>
-          <w:szCs w:val="24"/>
-        </w:rPr>
-        <w:t xml:space="preserve"> is mainly stark white and grey with a few elements of blue. It is meant to blend into the dying planet’s environment. War machines of its design look like strange combinations of </w:t>
+        <w:t xml:space="preserve"> Koykytos is mainly stark white and grey with a few elements of blue. It is meant to blend into the dying planet’s environment. War machines of its design look like strange combinations of </w:t>
       </w:r>
       <w:r>
         <w:rPr>
@@ -16392,25 +16021,7 @@
           <w:szCs w:val="24"/>
         </w:rPr>
         <w:lastRenderedPageBreak/>
-        <w:t xml:space="preserve">Creating </w:t>
-      </w:r>
-      <w:proofErr w:type="spellStart"/>
-      <w:r>
-        <w:rPr>
-          <w:b/>
-          <w:sz w:val="28"/>
-          <w:szCs w:val="24"/>
-        </w:rPr>
-        <w:t>Kokytos</w:t>
-      </w:r>
-      <w:proofErr w:type="spellEnd"/>
-      <w:r>
-        <w:rPr>
-          <w:b/>
-          <w:sz w:val="28"/>
-          <w:szCs w:val="24"/>
-        </w:rPr>
-        <w:t xml:space="preserve"> Enemies</w:t>
+        <w:t>Creating Kokytos Enemies</w:t>
       </w:r>
     </w:p>
     <w:p>
@@ -17413,7 +17024,6 @@
                 <w:szCs w:val="24"/>
               </w:rPr>
             </w:pPr>
-            <w:proofErr w:type="spellStart"/>
             <w:r>
               <w:rPr>
                 <w:sz w:val="24"/>
@@ -17421,7 +17031,6 @@
               </w:rPr>
               <w:t>Cryolator</w:t>
             </w:r>
-            <w:proofErr w:type="spellEnd"/>
           </w:p>
           <w:p>
             <w:pPr>
@@ -22001,23 +21610,7 @@
                 <w:sz w:val="24"/>
                 <w:szCs w:val="24"/>
               </w:rPr>
-              <w:t xml:space="preserve">4 </w:t>
-            </w:r>
-            <w:proofErr w:type="gramStart"/>
-            <w:r>
-              <w:rPr>
-                <w:sz w:val="24"/>
-                <w:szCs w:val="24"/>
-              </w:rPr>
-              <w:t>Scorching(</w:t>
-            </w:r>
-            <w:proofErr w:type="gramEnd"/>
-            <w:r>
-              <w:rPr>
-                <w:sz w:val="24"/>
-                <w:szCs w:val="24"/>
-              </w:rPr>
-              <w:t xml:space="preserve">vs Human) Healing(vs Mechanical) </w:t>
+              <w:t xml:space="preserve">4 Scorching(vs Human) Healing(vs Mechanical) </w:t>
             </w:r>
           </w:p>
         </w:tc>
@@ -22566,7 +22159,6 @@
                 <w:szCs w:val="24"/>
               </w:rPr>
             </w:pPr>
-            <w:proofErr w:type="spellStart"/>
             <w:r>
               <w:rPr>
                 <w:b w:val="0"/>
@@ -22575,7 +22167,6 @@
               </w:rPr>
               <w:t>SpikeShot</w:t>
             </w:r>
-            <w:proofErr w:type="spellEnd"/>
           </w:p>
         </w:tc>
         <w:tc>
@@ -23763,23 +23354,13 @@
                 <w:szCs w:val="24"/>
               </w:rPr>
             </w:pPr>
-            <w:proofErr w:type="spellStart"/>
             <w:r>
               <w:rPr>
                 <w:b w:val="0"/>
                 <w:sz w:val="24"/>
                 <w:szCs w:val="24"/>
               </w:rPr>
-              <w:t>HeartSeeker</w:t>
-            </w:r>
-            <w:proofErr w:type="spellEnd"/>
-            <w:r>
-              <w:rPr>
-                <w:b w:val="0"/>
-                <w:sz w:val="24"/>
-                <w:szCs w:val="24"/>
-              </w:rPr>
-              <w:t xml:space="preserve"> </w:t>
+              <w:t xml:space="preserve">HeartSeeker </w:t>
             </w:r>
             <w:r>
               <w:rPr>
@@ -24701,19 +24282,11 @@
                 <w:sz w:val="24"/>
               </w:rPr>
             </w:pPr>
-            <w:proofErr w:type="spellStart"/>
-            <w:r>
-              <w:rPr>
-                <w:sz w:val="24"/>
-              </w:rPr>
-              <w:t>Grav</w:t>
-            </w:r>
-            <w:proofErr w:type="spellEnd"/>
-            <w:r>
-              <w:rPr>
-                <w:sz w:val="24"/>
-              </w:rPr>
-              <w:t>-Armor</w:t>
+            <w:r>
+              <w:rPr>
+                <w:sz w:val="24"/>
+              </w:rPr>
+              <w:t>Grav-Armor</w:t>
             </w:r>
           </w:p>
         </w:tc>
@@ -26801,21 +26374,7 @@
         <w:rPr>
           <w:sz w:val="24"/>
         </w:rPr>
-        <w:t xml:space="preserve">After charging this device for a round, you can use an action to activate the tent. After 1 round of time, it instantly expands into a 30 ft. by 30 ft. giant tent. The tent lasts for 12 hours and costs one charge. After the </w:t>
-      </w:r>
-      <w:proofErr w:type="gramStart"/>
-      <w:r>
-        <w:rPr>
-          <w:sz w:val="24"/>
-        </w:rPr>
-        <w:t>12 hour</w:t>
-      </w:r>
-      <w:proofErr w:type="gramEnd"/>
-      <w:r>
-        <w:rPr>
-          <w:sz w:val="24"/>
-        </w:rPr>
-        <w:t xml:space="preserve"> period, the tent will collapse into its storage device. Any creature that does not vacate the area of the tent must succeed a </w:t>
+        <w:t xml:space="preserve">After charging this device for a round, you can use an action to activate the tent. After 1 round of time, it instantly expands into a 30 ft. by 30 ft. giant tent. The tent lasts for 12 hours and costs one charge. After the 12 hour period, the tent will collapse into its storage device. Any creature that does not vacate the area of the tent must succeed a </w:t>
       </w:r>
       <w:r>
         <w:rPr>
@@ -28130,16 +27689,8 @@
         <w:rPr>
           <w:sz w:val="24"/>
         </w:rPr>
-        <w:t xml:space="preserve">to fly up to 30 </w:t>
-      </w:r>
-      <w:proofErr w:type="spellStart"/>
-      <w:r>
-        <w:rPr>
-          <w:sz w:val="24"/>
-        </w:rPr>
-        <w:t>ft</w:t>
-      </w:r>
-      <w:proofErr w:type="spellEnd"/>
+        <w:t>to fly up to 30 ft</w:t>
+      </w:r>
       <w:r>
         <w:rPr>
           <w:sz w:val="24"/>
@@ -28635,7 +28186,7 @@
           <w:rPr>
             <w:noProof/>
           </w:rPr>
-          <w:t>16</w:t>
+          <w:t>24</w:t>
         </w:r>
         <w:r>
           <w:rPr>
@@ -29744,6 +29295,7 @@
     <w:lsdException w:name="HTML Sample" w:semiHidden="1" w:unhideWhenUsed="1"/>
     <w:lsdException w:name="HTML Typewriter" w:semiHidden="1" w:unhideWhenUsed="1"/>
     <w:lsdException w:name="HTML Variable" w:semiHidden="1" w:unhideWhenUsed="1"/>
+    <w:lsdException w:name="Normal Table" w:semiHidden="1" w:unhideWhenUsed="1"/>
     <w:lsdException w:name="annotation subject" w:semiHidden="1" w:unhideWhenUsed="1"/>
     <w:lsdException w:name="No List" w:semiHidden="1" w:unhideWhenUsed="1"/>
     <w:lsdException w:name="Outline List 1" w:semiHidden="1" w:unhideWhenUsed="1"/>
@@ -29787,8 +29339,10 @@
     <w:lsdException w:name="Table Elegant" w:semiHidden="1" w:unhideWhenUsed="1"/>
     <w:lsdException w:name="Table Professional" w:semiHidden="1" w:unhideWhenUsed="1"/>
     <w:lsdException w:name="Table Subtle 1" w:semiHidden="1" w:unhideWhenUsed="1"/>
+    <w:lsdException w:name="Table Subtle 2" w:semiHidden="1" w:unhideWhenUsed="1"/>
     <w:lsdException w:name="Table Web 1" w:semiHidden="1" w:unhideWhenUsed="1"/>
     <w:lsdException w:name="Table Web 2" w:semiHidden="1" w:unhideWhenUsed="1"/>
+    <w:lsdException w:name="Table Web 3" w:semiHidden="1" w:unhideWhenUsed="1"/>
     <w:lsdException w:name="Balloon Text" w:semiHidden="1" w:unhideWhenUsed="1"/>
     <w:lsdException w:name="Table Grid" w:uiPriority="39"/>
     <w:lsdException w:name="Table Theme" w:semiHidden="1" w:unhideWhenUsed="1"/>
@@ -30888,7 +30442,7 @@
 </file>
 
 <file path=customXml/itemProps1.xml><?xml version="1.0" encoding="utf-8"?>
-<ds:datastoreItem xmlns:ds="http://schemas.openxmlformats.org/officeDocument/2006/customXml" ds:itemID="{66491C7B-E5CC-4F97-A794-58E77DEC411D}">
+<ds:datastoreItem xmlns:ds="http://schemas.openxmlformats.org/officeDocument/2006/customXml" ds:itemID="{0D667ABF-CCF9-4C6F-BD66-7A8709465DF7}">
   <ds:schemaRefs>
     <ds:schemaRef ds:uri="http://schemas.openxmlformats.org/officeDocument/2006/bibliography"/>
   </ds:schemaRefs>

</xml_diff>

<commit_message>
I'm not even sure what I worked on
just got no clue
</commit_message>
<xml_diff>
--- a/Behemoth/Behemoth2_DifVersion.docx
+++ b/Behemoth/Behemoth2_DifVersion.docx
@@ -1,6 +1,6 @@
 
 <file path=word/document.xml><?xml version="1.0" encoding="utf-8"?>
-<w:document xmlns:wpc="http://schemas.microsoft.com/office/word/2010/wordprocessingCanvas" xmlns:cx="http://schemas.microsoft.com/office/drawing/2014/chartex" xmlns:cx1="http://schemas.microsoft.com/office/drawing/2015/9/8/chartex" xmlns:cx2="http://schemas.microsoft.com/office/drawing/2015/10/21/chartex" xmlns:cx3="http://schemas.microsoft.com/office/drawing/2016/5/9/chartex" xmlns:cx4="http://schemas.microsoft.com/office/drawing/2016/5/10/chartex" xmlns:cx5="http://schemas.microsoft.com/office/drawing/2016/5/11/chartex" xmlns:cx6="http://schemas.microsoft.com/office/drawing/2016/5/12/chartex" xmlns:cx7="http://schemas.microsoft.com/office/drawing/2016/5/13/chartex" xmlns:cx8="http://schemas.microsoft.com/office/drawing/2016/5/14/chartex" xmlns:mc="http://schemas.openxmlformats.org/markup-compatibility/2006" xmlns:aink="http://schemas.microsoft.com/office/drawing/2016/ink" xmlns:am3d="http://schemas.microsoft.com/office/drawing/2017/model3d" xmlns:o="urn:schemas-microsoft-com:office:office" xmlns:r="http://schemas.openxmlformats.org/officeDocument/2006/relationships" xmlns:m="http://schemas.openxmlformats.org/officeDocument/2006/math" xmlns:v="urn:schemas-microsoft-com:vml" xmlns:wp14="http://schemas.microsoft.com/office/word/2010/wordprocessingDrawing" xmlns:wp="http://schemas.openxmlformats.org/drawingml/2006/wordprocessingDrawing" xmlns:w10="urn:schemas-microsoft-com:office:word" xmlns:w="http://schemas.openxmlformats.org/wordprocessingml/2006/main" xmlns:w14="http://schemas.microsoft.com/office/word/2010/wordml" xmlns:w15="http://schemas.microsoft.com/office/word/2012/wordml" xmlns:w16cid="http://schemas.microsoft.com/office/word/2016/wordml/cid" xmlns:w16se="http://schemas.microsoft.com/office/word/2015/wordml/symex" xmlns:wpg="http://schemas.microsoft.com/office/word/2010/wordprocessingGroup" xmlns:wpi="http://schemas.microsoft.com/office/word/2010/wordprocessingInk" xmlns:wne="http://schemas.microsoft.com/office/word/2006/wordml" xmlns:wps="http://schemas.microsoft.com/office/word/2010/wordprocessingShape" mc:Ignorable="w14 w15 w16se w16cid wp14">
+<w:document xmlns:wpc="http://schemas.microsoft.com/office/word/2010/wordprocessingCanvas" xmlns:cx="http://schemas.microsoft.com/office/drawing/2014/chartex" xmlns:cx1="http://schemas.microsoft.com/office/drawing/2015/9/8/chartex" xmlns:mc="http://schemas.openxmlformats.org/markup-compatibility/2006" xmlns:o="urn:schemas-microsoft-com:office:office" xmlns:r="http://schemas.openxmlformats.org/officeDocument/2006/relationships" xmlns:m="http://schemas.openxmlformats.org/officeDocument/2006/math" xmlns:v="urn:schemas-microsoft-com:vml" xmlns:wp14="http://schemas.microsoft.com/office/word/2010/wordprocessingDrawing" xmlns:wp="http://schemas.openxmlformats.org/drawingml/2006/wordprocessingDrawing" xmlns:w10="urn:schemas-microsoft-com:office:word" xmlns:w="http://schemas.openxmlformats.org/wordprocessingml/2006/main" xmlns:w14="http://schemas.microsoft.com/office/word/2010/wordml" xmlns:w15="http://schemas.microsoft.com/office/word/2012/wordml" xmlns:w16se="http://schemas.microsoft.com/office/word/2015/wordml/symex" xmlns:wpg="http://schemas.microsoft.com/office/word/2010/wordprocessingGroup" xmlns:wpi="http://schemas.microsoft.com/office/word/2010/wordprocessingInk" xmlns:wne="http://schemas.microsoft.com/office/word/2006/wordml" xmlns:wps="http://schemas.microsoft.com/office/word/2010/wordprocessingShape" mc:Ignorable="w14 w15 w16se wp14">
   <w:body>
     <w:p/>
     <w:p>
@@ -165,7 +165,7 @@
           <w:szCs w:val="24"/>
           <w:highlight w:val="yellow"/>
         </w:rPr>
-        <w:t xml:space="preserve"> bonus ranks they add to skills</w:t>
+        <w:t xml:space="preserve"> ranks they add to skills</w:t>
       </w:r>
       <w:r>
         <w:rPr>
@@ -173,7 +173,7 @@
           <w:szCs w:val="24"/>
           <w:highlight w:val="yellow"/>
         </w:rPr>
-        <w:t xml:space="preserve"> as well as 2 bonus Stat increases</w:t>
+        <w:t xml:space="preserve"> as well as 2 Stat increases</w:t>
       </w:r>
       <w:r>
         <w:rPr>
@@ -1103,7 +1103,7 @@
           <w:sz w:val="28"/>
           <w:szCs w:val="24"/>
         </w:rPr>
-        <w:t>Background</w:t>
+        <w:t>Sponsor</w:t>
       </w:r>
     </w:p>
     <w:p>
@@ -1180,23 +1180,18 @@
       <w:pPr>
         <w:ind w:left="720"/>
         <w:rPr>
-          <w:sz w:val="24"/>
-          <w:szCs w:val="24"/>
-        </w:rPr>
-      </w:pPr>
-      <w:r>
-        <w:rPr>
-          <w:sz w:val="24"/>
-          <w:szCs w:val="24"/>
-        </w:rPr>
-        <w:t>A rifle, Basic combat armor,</w:t>
-      </w:r>
-      <w:r>
-        <w:rPr>
-          <w:sz w:val="24"/>
-          <w:szCs w:val="24"/>
-        </w:rPr>
-        <w:t xml:space="preserve"> </w:t>
+          <w:i/>
+          <w:sz w:val="24"/>
+          <w:szCs w:val="24"/>
+        </w:rPr>
+      </w:pPr>
+      <w:r>
+        <w:rPr>
+          <w:i/>
+          <w:sz w:val="24"/>
+          <w:szCs w:val="24"/>
+        </w:rPr>
+        <w:t>A rifle, knife,  and basic combat armor</w:t>
       </w:r>
     </w:p>
     <w:p>
@@ -1251,16 +1246,34 @@
       <w:pPr>
         <w:ind w:left="720"/>
         <w:rPr>
-          <w:sz w:val="24"/>
-          <w:szCs w:val="24"/>
-        </w:rPr>
-      </w:pPr>
-      <w:r>
-        <w:rPr>
-          <w:sz w:val="24"/>
-          <w:szCs w:val="24"/>
-        </w:rPr>
-        <w:t>Med kit, Tranquilizer gun, Long jacket</w:t>
+          <w:i/>
+          <w:sz w:val="24"/>
+          <w:szCs w:val="24"/>
+        </w:rPr>
+      </w:pPr>
+      <w:r>
+        <w:rPr>
+          <w:i/>
+          <w:sz w:val="24"/>
+          <w:szCs w:val="24"/>
+        </w:rPr>
+        <w:t xml:space="preserve">Med kit, Tranquilizer gun, </w:t>
+      </w:r>
+      <w:r>
+        <w:rPr>
+          <w:i/>
+          <w:sz w:val="24"/>
+          <w:szCs w:val="24"/>
+        </w:rPr>
+        <w:t xml:space="preserve">and </w:t>
+      </w:r>
+      <w:r>
+        <w:rPr>
+          <w:i/>
+          <w:sz w:val="24"/>
+          <w:szCs w:val="24"/>
+        </w:rPr>
+        <w:t>Long jacket</w:t>
       </w:r>
     </w:p>
     <w:p>
@@ -1321,12 +1334,14 @@
       <w:pPr>
         <w:ind w:left="720"/>
         <w:rPr>
-          <w:sz w:val="24"/>
-          <w:szCs w:val="24"/>
-        </w:rPr>
-      </w:pPr>
-      <w:r>
-        <w:rPr>
+          <w:i/>
+          <w:sz w:val="24"/>
+          <w:szCs w:val="24"/>
+        </w:rPr>
+      </w:pPr>
+      <w:r>
+        <w:rPr>
+          <w:i/>
           <w:sz w:val="24"/>
           <w:szCs w:val="24"/>
         </w:rPr>
@@ -1334,6 +1349,7 @@
       </w:r>
       <w:r>
         <w:rPr>
+          <w:i/>
           <w:sz w:val="24"/>
           <w:szCs w:val="24"/>
         </w:rPr>
@@ -1341,6 +1357,7 @@
       </w:r>
       <w:r>
         <w:rPr>
+          <w:i/>
           <w:sz w:val="24"/>
           <w:szCs w:val="24"/>
         </w:rPr>
@@ -1348,10 +1365,27 @@
       </w:r>
       <w:r>
         <w:rPr>
-          <w:sz w:val="24"/>
-          <w:szCs w:val="24"/>
-        </w:rPr>
-        <w:t>, cool hat</w:t>
+          <w:i/>
+          <w:sz w:val="24"/>
+          <w:szCs w:val="24"/>
+        </w:rPr>
+        <w:t xml:space="preserve">, </w:t>
+      </w:r>
+      <w:r>
+        <w:rPr>
+          <w:i/>
+          <w:sz w:val="24"/>
+          <w:szCs w:val="24"/>
+        </w:rPr>
+        <w:t xml:space="preserve">and </w:t>
+      </w:r>
+      <w:r>
+        <w:rPr>
+          <w:i/>
+          <w:sz w:val="24"/>
+          <w:szCs w:val="24"/>
+        </w:rPr>
+        <w:t>cool hat</w:t>
       </w:r>
     </w:p>
     <w:p>
@@ -1409,12 +1443,14 @@
       <w:pPr>
         <w:ind w:left="720"/>
         <w:rPr>
-          <w:sz w:val="24"/>
-          <w:szCs w:val="24"/>
-        </w:rPr>
-      </w:pPr>
-      <w:r>
-        <w:rPr>
+          <w:i/>
+          <w:sz w:val="24"/>
+          <w:szCs w:val="24"/>
+        </w:rPr>
+      </w:pPr>
+      <w:r>
+        <w:rPr>
+          <w:i/>
           <w:sz w:val="24"/>
           <w:szCs w:val="24"/>
         </w:rPr>
@@ -1422,6 +1458,7 @@
       </w:r>
       <w:r>
         <w:rPr>
+          <w:i/>
           <w:sz w:val="24"/>
           <w:szCs w:val="24"/>
         </w:rPr>
@@ -1429,10 +1466,19 @@
       </w:r>
       <w:r>
         <w:rPr>
-          <w:sz w:val="24"/>
-          <w:szCs w:val="24"/>
-        </w:rPr>
-        <w:t>, hardhat</w:t>
+          <w:i/>
+          <w:sz w:val="24"/>
+          <w:szCs w:val="24"/>
+        </w:rPr>
+        <w:t xml:space="preserve">, </w:t>
+      </w:r>
+      <w:r>
+        <w:rPr>
+          <w:i/>
+          <w:sz w:val="24"/>
+          <w:szCs w:val="24"/>
+        </w:rPr>
+        <w:t>and hardhat</w:t>
       </w:r>
       <w:r>
         <w:rPr>
@@ -2275,6 +2321,13 @@
                 <w:szCs w:val="24"/>
               </w:rPr>
             </w:pPr>
+            <w:r>
+              <w:rPr>
+                <w:sz w:val="24"/>
+                <w:szCs w:val="24"/>
+              </w:rPr>
+              <w:t xml:space="preserve">Ability to live off the land </w:t>
+            </w:r>
           </w:p>
         </w:tc>
       </w:tr>
@@ -2321,14 +2374,7 @@
                 <w:sz w:val="24"/>
                 <w:szCs w:val="24"/>
               </w:rPr>
-              <w:t xml:space="preserve">Mech, Land, </w:t>
-            </w:r>
-            <w:r>
-              <w:rPr>
-                <w:sz w:val="24"/>
-                <w:szCs w:val="24"/>
-              </w:rPr>
-              <w:t>Aero</w:t>
+              <w:t>Your proficiency behind the wheel of a Rig</w:t>
             </w:r>
           </w:p>
         </w:tc>
@@ -3959,6 +4005,7 @@
           <w:b/>
           <w:sz w:val="24"/>
           <w:szCs w:val="24"/>
+          <w:highlight w:val="yellow"/>
         </w:rPr>
         <w:t>Starting Armor</w:t>
       </w:r>
@@ -4943,7 +4990,15 @@
                 <w:sz w:val="24"/>
                 <w:szCs w:val="24"/>
               </w:rPr>
-              <w:t>Making a sandwich while doing a hand stand on top of a moving mech</w:t>
+              <w:t xml:space="preserve">Making a sandwich </w:t>
+            </w:r>
+            <w:r>
+              <w:rPr>
+                <w:b w:val="0"/>
+                <w:sz w:val="24"/>
+                <w:szCs w:val="24"/>
+              </w:rPr>
+              <w:t>on top of a moving Rig</w:t>
             </w:r>
           </w:p>
         </w:tc>
@@ -5304,7 +5359,6 @@
           <w:sz w:val="24"/>
           <w:szCs w:val="24"/>
         </w:rPr>
-        <w:lastRenderedPageBreak/>
         <w:t xml:space="preserve">Players have access to a resource called Superiority. </w:t>
       </w:r>
       <w:r>
@@ -5339,6 +5393,7 @@
           <w:sz w:val="28"/>
           <w:szCs w:val="24"/>
         </w:rPr>
+        <w:lastRenderedPageBreak/>
         <w:t>M</w:t>
       </w:r>
       <w:r>
@@ -5520,25 +5575,347 @@
       <w:r>
         <w:rPr>
           <w:b/>
-          <w:sz w:val="28"/>
-          <w:szCs w:val="24"/>
-        </w:rPr>
-        <w:br w:type="page"/>
-      </w:r>
-    </w:p>
-    <w:p>
-      <w:pPr>
-        <w:rPr>
-          <w:sz w:val="24"/>
-          <w:szCs w:val="24"/>
-        </w:rPr>
-      </w:pPr>
-      <w:r>
+          <w:sz w:val="32"/>
+          <w:szCs w:val="24"/>
+        </w:rPr>
+        <w:t>Combat</w:t>
+      </w:r>
+    </w:p>
+    <w:p>
+      <w:pPr>
+        <w:rPr>
+          <w:sz w:val="24"/>
+          <w:szCs w:val="24"/>
+        </w:rPr>
+      </w:pPr>
+      <w:r>
+        <w:rPr>
+          <w:sz w:val="24"/>
+          <w:szCs w:val="24"/>
+        </w:rPr>
+        <w:t>Combat always</w:t>
+      </w:r>
+      <w:r>
+        <w:rPr>
+          <w:sz w:val="24"/>
+          <w:szCs w:val="24"/>
+        </w:rPr>
+        <w:t xml:space="preserve"> occurs on a hex grid and takes place over multiple phases and turns. </w:t>
+      </w:r>
+    </w:p>
+    <w:p>
+      <w:pPr>
+        <w:rPr>
+          <w:sz w:val="24"/>
+          <w:szCs w:val="24"/>
+        </w:rPr>
+      </w:pPr>
+      <w:r>
+        <w:rPr>
+          <w:sz w:val="24"/>
+          <w:szCs w:val="24"/>
+        </w:rPr>
+        <w:t xml:space="preserve">A fight takes place over three repeating </w:t>
+      </w:r>
+      <w:r>
+        <w:rPr>
+          <w:b/>
+          <w:i/>
+          <w:sz w:val="24"/>
+          <w:szCs w:val="24"/>
+        </w:rPr>
+        <w:t>phases</w:t>
+      </w:r>
+      <w:r>
+        <w:rPr>
+          <w:sz w:val="24"/>
+          <w:szCs w:val="24"/>
+        </w:rPr>
+        <w:t xml:space="preserve"> until all enemies or players are defeated. </w:t>
+      </w:r>
+    </w:p>
+    <w:p>
+      <w:pPr>
+        <w:rPr>
+          <w:sz w:val="24"/>
+          <w:szCs w:val="24"/>
+        </w:rPr>
+      </w:pPr>
+      <w:r>
+        <w:rPr>
+          <w:sz w:val="24"/>
+          <w:szCs w:val="24"/>
+        </w:rPr>
+        <w:t>Combat phases represent the structure of a turn in combat. Units take actions during these phases one after the other in initiative order until combat is resolved.</w:t>
+      </w:r>
+    </w:p>
+    <w:p>
+      <w:pPr>
+        <w:rPr>
+          <w:sz w:val="24"/>
+          <w:szCs w:val="24"/>
+        </w:rPr>
+      </w:pPr>
+      <w:r>
+        <w:rPr>
+          <w:sz w:val="24"/>
+          <w:szCs w:val="24"/>
+        </w:rPr>
+        <w:t>Phases occur in the following order</w:t>
+      </w:r>
+      <w:r>
+        <w:rPr>
+          <w:sz w:val="24"/>
+          <w:szCs w:val="24"/>
+        </w:rPr>
+        <w:t xml:space="preserve"> before repeating</w:t>
+      </w:r>
+      <w:r>
+        <w:rPr>
+          <w:sz w:val="24"/>
+          <w:szCs w:val="24"/>
+        </w:rPr>
+        <w:t>:</w:t>
+      </w:r>
+    </w:p>
+    <w:p>
+      <w:pPr>
         <w:rPr>
           <w:b/>
           <w:sz w:val="28"/>
           <w:szCs w:val="24"/>
         </w:rPr>
+      </w:pPr>
+      <w:r>
+        <w:rPr>
+          <w:b/>
+          <w:sz w:val="28"/>
+          <w:szCs w:val="24"/>
+        </w:rPr>
+        <w:tab/>
+        <w:t xml:space="preserve">1. Movement </w:t>
+      </w:r>
+    </w:p>
+    <w:p>
+      <w:pPr>
+        <w:rPr>
+          <w:b/>
+          <w:sz w:val="28"/>
+          <w:szCs w:val="24"/>
+        </w:rPr>
+      </w:pPr>
+      <w:r>
+        <w:rPr>
+          <w:b/>
+          <w:sz w:val="28"/>
+          <w:szCs w:val="24"/>
+        </w:rPr>
+        <w:tab/>
+        <w:t>2. Action</w:t>
+      </w:r>
+    </w:p>
+    <w:p>
+      <w:pPr>
+        <w:rPr>
+          <w:b/>
+          <w:sz w:val="28"/>
+          <w:szCs w:val="24"/>
+        </w:rPr>
+      </w:pPr>
+      <w:r>
+        <w:rPr>
+          <w:b/>
+          <w:sz w:val="28"/>
+          <w:szCs w:val="24"/>
+        </w:rPr>
+        <w:tab/>
+        <w:t>3. Recovery</w:t>
+      </w:r>
+    </w:p>
+    <w:p>
+      <w:pPr>
+        <w:rPr>
+          <w:b/>
+          <w:i/>
+          <w:sz w:val="24"/>
+          <w:szCs w:val="24"/>
+        </w:rPr>
+      </w:pPr>
+      <w:r>
+        <w:rPr>
+          <w:b/>
+          <w:i/>
+          <w:sz w:val="24"/>
+          <w:szCs w:val="24"/>
+        </w:rPr>
+        <w:t>Phase Overview</w:t>
+      </w:r>
+    </w:p>
+    <w:p>
+      <w:pPr>
+        <w:ind w:left="720"/>
+        <w:rPr>
+          <w:sz w:val="24"/>
+          <w:szCs w:val="24"/>
+        </w:rPr>
+      </w:pPr>
+      <w:r>
+        <w:rPr>
+          <w:i/>
+          <w:sz w:val="24"/>
+          <w:szCs w:val="24"/>
+        </w:rPr>
+        <w:t>Movement:</w:t>
+      </w:r>
+      <w:r>
+        <w:rPr>
+          <w:sz w:val="24"/>
+          <w:szCs w:val="24"/>
+        </w:rPr>
+        <w:t xml:space="preserve"> During this phase units can spend AP or Energy to move a number of hexes equal to their half their speed.</w:t>
+      </w:r>
+    </w:p>
+    <w:p>
+      <w:pPr>
+        <w:ind w:firstLine="720"/>
+        <w:rPr>
+          <w:sz w:val="24"/>
+          <w:szCs w:val="24"/>
+        </w:rPr>
+      </w:pPr>
+      <w:r>
+        <w:rPr>
+          <w:i/>
+          <w:sz w:val="24"/>
+          <w:szCs w:val="24"/>
+        </w:rPr>
+        <w:t xml:space="preserve">Action: </w:t>
+      </w:r>
+      <w:r>
+        <w:rPr>
+          <w:sz w:val="24"/>
+          <w:szCs w:val="24"/>
+        </w:rPr>
+        <w:t xml:space="preserve">During this phase units can use abilities, make attacks, and perform skill checks. </w:t>
+      </w:r>
+    </w:p>
+    <w:p>
+      <w:pPr>
+        <w:ind w:left="720"/>
+        <w:rPr>
+          <w:sz w:val="24"/>
+          <w:szCs w:val="24"/>
+        </w:rPr>
+      </w:pPr>
+      <w:r>
+        <w:rPr>
+          <w:i/>
+          <w:sz w:val="24"/>
+          <w:szCs w:val="24"/>
+        </w:rPr>
+        <w:t>Recovery:</w:t>
+      </w:r>
+      <w:r>
+        <w:rPr>
+          <w:sz w:val="24"/>
+          <w:szCs w:val="24"/>
+        </w:rPr>
+        <w:t xml:space="preserve"> During this phase units can spend remaining AP to repair systems, remove harmful status effects, or reserve their AP for next turn.</w:t>
+      </w:r>
+    </w:p>
+    <w:p>
+      <w:pPr>
+        <w:rPr>
+          <w:sz w:val="24"/>
+          <w:szCs w:val="24"/>
+        </w:rPr>
+      </w:pPr>
+      <w:r>
+        <w:rPr>
+          <w:sz w:val="24"/>
+          <w:szCs w:val="24"/>
+        </w:rPr>
+        <w:t>Players use Action Points (AP) to perform different actions during their turn. Players start with 5 AP but can gain more AP for following turns by using abilities or reserving AP for next turn.</w:t>
+      </w:r>
+    </w:p>
+    <w:p>
+      <w:pPr>
+        <w:rPr>
+          <w:sz w:val="24"/>
+          <w:szCs w:val="24"/>
+        </w:rPr>
+      </w:pPr>
+      <w:r>
+        <w:rPr>
+          <w:b/>
+          <w:i/>
+          <w:sz w:val="24"/>
+          <w:szCs w:val="24"/>
+        </w:rPr>
+        <w:t>Attacking</w:t>
+      </w:r>
+      <w:r>
+        <w:rPr>
+          <w:i/>
+          <w:sz w:val="24"/>
+          <w:szCs w:val="24"/>
+        </w:rPr>
+        <w:t xml:space="preserve">: </w:t>
+      </w:r>
+      <w:r>
+        <w:rPr>
+          <w:sz w:val="24"/>
+          <w:szCs w:val="24"/>
+        </w:rPr>
+        <w:t>Attacking is done by making an attack roll with the relevant skill against a target who is in range with line of sight.</w:t>
+      </w:r>
+    </w:p>
+    <w:p>
+      <w:pPr>
+        <w:rPr>
+          <w:sz w:val="24"/>
+          <w:szCs w:val="24"/>
+        </w:rPr>
+      </w:pPr>
+      <w:r>
+        <w:rPr>
+          <w:sz w:val="24"/>
+          <w:szCs w:val="24"/>
+        </w:rPr>
+        <w:lastRenderedPageBreak/>
+        <w:t xml:space="preserve">For example, if a player is making a melee attack and that player has 2 strength and 3 ranks in melee weapons, then they roll 2D6 + 3D6 and deal damage to their target equal to the number of successes. </w:t>
+      </w:r>
+    </w:p>
+    <w:p>
+      <w:pPr>
+        <w:rPr>
+          <w:b/>
+          <w:sz w:val="28"/>
+          <w:szCs w:val="24"/>
+        </w:rPr>
+      </w:pPr>
+      <w:r>
+        <w:rPr>
+          <w:b/>
+          <w:sz w:val="28"/>
+          <w:szCs w:val="24"/>
+        </w:rPr>
+        <w:br w:type="page"/>
+      </w:r>
+    </w:p>
+    <w:p>
+      <w:pPr>
+        <w:rPr>
+          <w:sz w:val="24"/>
+          <w:szCs w:val="24"/>
+        </w:rPr>
+      </w:pPr>
+      <w:r>
+        <w:rPr>
+          <w:b/>
+          <w:sz w:val="28"/>
+          <w:szCs w:val="24"/>
+        </w:rPr>
         <w:lastRenderedPageBreak/>
         <w:t>Rig</w:t>
       </w:r>
@@ -5811,6 +6188,8 @@
         </w:rPr>
         <w:t xml:space="preserve"> </w:t>
       </w:r>
+      <w:bookmarkStart w:id="1" w:name="_GoBack"/>
+      <w:bookmarkEnd w:id="1"/>
     </w:p>
     <w:p>
       <w:pPr>
@@ -13689,297 +14068,24 @@
     <w:p>
       <w:pPr>
         <w:rPr>
-          <w:b/>
-          <w:sz w:val="28"/>
-          <w:szCs w:val="24"/>
-        </w:rPr>
-      </w:pPr>
-      <w:r>
-        <w:rPr>
-          <w:b/>
-          <w:sz w:val="32"/>
+          <w:sz w:val="24"/>
+          <w:szCs w:val="24"/>
+        </w:rPr>
+      </w:pPr>
+      <w:r>
+        <w:rPr>
+          <w:sz w:val="24"/>
           <w:szCs w:val="24"/>
         </w:rPr>
         <w:lastRenderedPageBreak/>
-        <w:t>Combat</w:t>
-      </w:r>
-    </w:p>
-    <w:p>
-      <w:pPr>
-        <w:rPr>
-          <w:sz w:val="24"/>
-          <w:szCs w:val="24"/>
-        </w:rPr>
-      </w:pPr>
-      <w:r>
-        <w:rPr>
-          <w:sz w:val="24"/>
-          <w:szCs w:val="24"/>
-        </w:rPr>
-        <w:t>Pilot or Rig, c</w:t>
-      </w:r>
-      <w:r>
-        <w:rPr>
-          <w:sz w:val="24"/>
-          <w:szCs w:val="24"/>
-        </w:rPr>
-        <w:t xml:space="preserve">ombat occurs on a </w:t>
-      </w:r>
-      <w:r>
-        <w:rPr>
-          <w:sz w:val="24"/>
-          <w:szCs w:val="24"/>
-        </w:rPr>
-        <w:t>hex</w:t>
-      </w:r>
-      <w:r>
-        <w:rPr>
-          <w:sz w:val="24"/>
-          <w:szCs w:val="24"/>
-        </w:rPr>
-        <w:t xml:space="preserve"> grid</w:t>
-      </w:r>
-      <w:r>
-        <w:rPr>
-          <w:sz w:val="24"/>
-          <w:szCs w:val="24"/>
-        </w:rPr>
-        <w:t xml:space="preserve"> and takes place over multiple phases</w:t>
-      </w:r>
-      <w:r>
-        <w:rPr>
-          <w:sz w:val="24"/>
-          <w:szCs w:val="24"/>
-        </w:rPr>
-        <w:t xml:space="preserve"> and turns</w:t>
-      </w:r>
-      <w:r>
-        <w:rPr>
-          <w:sz w:val="24"/>
-          <w:szCs w:val="24"/>
-        </w:rPr>
-        <w:t>.</w:t>
-      </w:r>
-      <w:r>
-        <w:rPr>
-          <w:sz w:val="24"/>
-          <w:szCs w:val="24"/>
-        </w:rPr>
         <w:t xml:space="preserve"> </w:t>
       </w:r>
-    </w:p>
-    <w:p>
-      <w:pPr>
-        <w:rPr>
-          <w:sz w:val="24"/>
-          <w:szCs w:val="24"/>
-        </w:rPr>
-      </w:pPr>
-      <w:r>
-        <w:rPr>
-          <w:sz w:val="24"/>
-          <w:szCs w:val="24"/>
-        </w:rPr>
-        <w:t>Phases occur in the following order:</w:t>
-      </w:r>
-    </w:p>
-    <w:p>
-      <w:pPr>
-        <w:ind w:left="720"/>
-        <w:rPr>
-          <w:sz w:val="24"/>
-          <w:szCs w:val="24"/>
-        </w:rPr>
-      </w:pPr>
-      <w:r>
-        <w:rPr>
-          <w:i/>
-          <w:sz w:val="24"/>
-          <w:szCs w:val="24"/>
-        </w:rPr>
-        <w:t>Movement:</w:t>
-      </w:r>
-      <w:r>
-        <w:rPr>
-          <w:sz w:val="24"/>
-          <w:szCs w:val="24"/>
-        </w:rPr>
-        <w:t xml:space="preserve"> During this phase units can spend AP</w:t>
-      </w:r>
-      <w:r>
-        <w:rPr>
-          <w:sz w:val="24"/>
-          <w:szCs w:val="24"/>
-        </w:rPr>
-        <w:t xml:space="preserve"> or Energy</w:t>
-      </w:r>
-      <w:r>
-        <w:rPr>
-          <w:sz w:val="24"/>
-          <w:szCs w:val="24"/>
-        </w:rPr>
-        <w:t xml:space="preserve"> to move a number of hexes equal to their half their speed.</w:t>
-      </w:r>
-    </w:p>
-    <w:p>
-      <w:pPr>
-        <w:rPr>
-          <w:sz w:val="24"/>
-          <w:szCs w:val="24"/>
-        </w:rPr>
-      </w:pPr>
-      <w:r>
-        <w:rPr>
-          <w:i/>
-          <w:sz w:val="24"/>
-          <w:szCs w:val="24"/>
-        </w:rPr>
-        <w:tab/>
-        <w:t xml:space="preserve">Action: </w:t>
-      </w:r>
-      <w:r>
-        <w:rPr>
-          <w:sz w:val="24"/>
-          <w:szCs w:val="24"/>
-        </w:rPr>
-        <w:t xml:space="preserve">During this phase units can use abilities, make attacks, and perform skill checks. </w:t>
-      </w:r>
-    </w:p>
-    <w:p>
-      <w:pPr>
-        <w:ind w:left="720"/>
-        <w:rPr>
-          <w:sz w:val="24"/>
-          <w:szCs w:val="24"/>
-        </w:rPr>
-      </w:pPr>
-      <w:r>
-        <w:rPr>
-          <w:i/>
-          <w:sz w:val="24"/>
-          <w:szCs w:val="24"/>
-        </w:rPr>
-        <w:t>Recovery:</w:t>
-      </w:r>
-      <w:r>
-        <w:rPr>
-          <w:sz w:val="24"/>
-          <w:szCs w:val="24"/>
-        </w:rPr>
-        <w:t xml:space="preserve"> During this phase units can spend remaining AP to repair systems, remove harmful status effects, or reserve their AP for next turn.</w:t>
-      </w:r>
-    </w:p>
-    <w:p>
-      <w:pPr>
-        <w:rPr>
-          <w:sz w:val="24"/>
-          <w:szCs w:val="24"/>
-        </w:rPr>
-      </w:pPr>
-      <w:r>
-        <w:rPr>
-          <w:sz w:val="24"/>
-          <w:szCs w:val="24"/>
-        </w:rPr>
-        <w:t xml:space="preserve">Players use Action Points (AP) to </w:t>
-      </w:r>
-      <w:r>
-        <w:rPr>
-          <w:sz w:val="24"/>
-          <w:szCs w:val="24"/>
-        </w:rPr>
-        <w:t xml:space="preserve">perform different actions during their turn. </w:t>
-      </w:r>
-      <w:r>
-        <w:rPr>
-          <w:sz w:val="24"/>
-          <w:szCs w:val="24"/>
-        </w:rPr>
-        <w:t>P</w:t>
-      </w:r>
-      <w:r>
-        <w:rPr>
-          <w:sz w:val="24"/>
-          <w:szCs w:val="24"/>
-        </w:rPr>
-        <w:t>layers start with 5 AP</w:t>
-      </w:r>
-      <w:r>
-        <w:rPr>
-          <w:sz w:val="24"/>
-          <w:szCs w:val="24"/>
-        </w:rPr>
-        <w:t xml:space="preserve"> but can gain more AP for following turns by using abilities or reserving AP for next turn.</w:t>
-      </w:r>
-    </w:p>
-    <w:p>
-      <w:pPr>
-        <w:rPr>
-          <w:sz w:val="24"/>
-          <w:szCs w:val="24"/>
-        </w:rPr>
-      </w:pPr>
-      <w:r>
-        <w:rPr>
-          <w:sz w:val="24"/>
-          <w:szCs w:val="24"/>
-        </w:rPr>
-        <w:t>Rigs use Energy, a resource ge</w:t>
-      </w:r>
-      <w:bookmarkStart w:id="1" w:name="_GoBack"/>
-      <w:bookmarkEnd w:id="1"/>
-      <w:r>
-        <w:rPr>
-          <w:sz w:val="24"/>
-          <w:szCs w:val="24"/>
-        </w:rPr>
-        <w:t xml:space="preserve">nerated by the Rig’s Reactor instead of AP </w:t>
-      </w:r>
-    </w:p>
-    <w:p>
-      <w:pPr>
-        <w:rPr>
-          <w:sz w:val="24"/>
-          <w:szCs w:val="24"/>
-        </w:rPr>
-      </w:pPr>
-      <w:r>
-        <w:rPr>
-          <w:sz w:val="24"/>
-          <w:szCs w:val="24"/>
-        </w:rPr>
-        <w:t xml:space="preserve">A fight takes place over three repeating </w:t>
-      </w:r>
-      <w:r>
-        <w:rPr>
-          <w:b/>
-          <w:i/>
-          <w:sz w:val="24"/>
-          <w:szCs w:val="24"/>
-        </w:rPr>
-        <w:t>phases</w:t>
-      </w:r>
-      <w:r>
-        <w:rPr>
-          <w:sz w:val="24"/>
-          <w:szCs w:val="24"/>
-        </w:rPr>
-        <w:t xml:space="preserve"> until all enemies or players are defeated. </w:t>
-      </w:r>
-    </w:p>
-    <w:p>
-      <w:pPr>
-        <w:rPr>
-          <w:sz w:val="24"/>
-          <w:szCs w:val="24"/>
-        </w:rPr>
-      </w:pPr>
-      <w:r>
-        <w:rPr>
-          <w:sz w:val="24"/>
-          <w:szCs w:val="24"/>
-        </w:rPr>
-        <w:t xml:space="preserve">Combat phases represent the structure of a turn in combat. Units take actions during these phases one after the other in initiative order until combat is resolved. </w:t>
+      <w:r>
+        <w:rPr>
+          <w:sz w:val="24"/>
+          <w:szCs w:val="24"/>
+        </w:rPr>
+        <w:t>Rig Combat</w:t>
       </w:r>
     </w:p>
     <w:p>
@@ -14278,7 +14384,6 @@
           <w:sz w:val="24"/>
           <w:szCs w:val="24"/>
         </w:rPr>
-        <w:lastRenderedPageBreak/>
         <w:t>Cover:</w:t>
       </w:r>
       <w:r>
@@ -14350,95 +14455,8 @@
           <w:sz w:val="24"/>
           <w:szCs w:val="24"/>
         </w:rPr>
-        <w:t>Attacking</w:t>
-      </w:r>
-      <w:r>
-        <w:rPr>
-          <w:i/>
-          <w:sz w:val="24"/>
-          <w:szCs w:val="24"/>
-        </w:rPr>
-        <w:t xml:space="preserve">: </w:t>
-      </w:r>
-      <w:r>
-        <w:rPr>
-          <w:sz w:val="24"/>
-          <w:szCs w:val="24"/>
-        </w:rPr>
-        <w:t>Attacking is done by making an attac</w:t>
-      </w:r>
-      <w:r>
-        <w:rPr>
-          <w:sz w:val="24"/>
-          <w:szCs w:val="24"/>
-        </w:rPr>
-        <w:t>k roll with the relevant skill against a target who is in range with line of sight.</w:t>
-      </w:r>
-    </w:p>
-    <w:p>
-      <w:pPr>
-        <w:rPr>
-          <w:sz w:val="24"/>
-          <w:szCs w:val="24"/>
-        </w:rPr>
-      </w:pPr>
-      <w:r>
-        <w:rPr>
-          <w:sz w:val="24"/>
-          <w:szCs w:val="24"/>
-        </w:rPr>
-        <w:t>For example, if a player is making a me</w:t>
-      </w:r>
-      <w:r>
-        <w:rPr>
-          <w:sz w:val="24"/>
-          <w:szCs w:val="24"/>
-        </w:rPr>
-        <w:t>lee attack and that player has 2</w:t>
-      </w:r>
-      <w:r>
-        <w:rPr>
-          <w:sz w:val="24"/>
-          <w:szCs w:val="24"/>
-        </w:rPr>
-        <w:t xml:space="preserve"> streng</w:t>
-      </w:r>
-      <w:r>
-        <w:rPr>
-          <w:sz w:val="24"/>
-          <w:szCs w:val="24"/>
-        </w:rPr>
-        <w:t>th and 3</w:t>
-      </w:r>
-      <w:r>
-        <w:rPr>
-          <w:sz w:val="24"/>
-          <w:szCs w:val="24"/>
-        </w:rPr>
-        <w:t xml:space="preserve"> ranks in</w:t>
-      </w:r>
-      <w:r>
-        <w:rPr>
-          <w:sz w:val="24"/>
-          <w:szCs w:val="24"/>
-        </w:rPr>
-        <w:t xml:space="preserve"> melee weapons, then they roll</w:t>
-      </w:r>
-      <w:r>
-        <w:rPr>
-          <w:sz w:val="24"/>
-          <w:szCs w:val="24"/>
-        </w:rPr>
-        <w:t xml:space="preserve"> 2D6 + 3D6 and deal damage to their target equal to the number of successes. </w:t>
-      </w:r>
-    </w:p>
-    <w:p>
-      <w:pPr>
-        <w:rPr>
-          <w:sz w:val="24"/>
-          <w:szCs w:val="24"/>
-        </w:rPr>
-      </w:pPr>
+        <w:t xml:space="preserve">Attacking a </w:t>
+      </w:r>
       <w:r>
         <w:rPr>
           <w:b/>
@@ -14446,7 +14464,7 @@
           <w:sz w:val="24"/>
           <w:szCs w:val="24"/>
         </w:rPr>
-        <w:t xml:space="preserve">Attacking a </w:t>
+        <w:t>Rig</w:t>
       </w:r>
       <w:r>
         <w:rPr>
@@ -14455,8 +14473,58 @@
           <w:sz w:val="24"/>
           <w:szCs w:val="24"/>
         </w:rPr>
-        <w:t>Rig</w:t>
-      </w:r>
+        <w:t xml:space="preserve">: </w:t>
+      </w:r>
+      <w:r>
+        <w:rPr>
+          <w:sz w:val="24"/>
+          <w:szCs w:val="24"/>
+        </w:rPr>
+        <w:t>Players</w:t>
+      </w:r>
+      <w:r>
+        <w:rPr>
+          <w:sz w:val="24"/>
+          <w:szCs w:val="24"/>
+        </w:rPr>
+        <w:t xml:space="preserve"> must declare which component they are targeting</w:t>
+      </w:r>
+      <w:r>
+        <w:rPr>
+          <w:sz w:val="24"/>
+          <w:szCs w:val="24"/>
+        </w:rPr>
+        <w:t xml:space="preserve"> when attacking a vehicle</w:t>
+      </w:r>
+      <w:r>
+        <w:rPr>
+          <w:sz w:val="24"/>
+          <w:szCs w:val="24"/>
+        </w:rPr>
+        <w:t xml:space="preserve">. On a successful hit damage is dealt specifically to that </w:t>
+      </w:r>
+      <w:r>
+        <w:rPr>
+          <w:sz w:val="24"/>
+          <w:szCs w:val="24"/>
+        </w:rPr>
+        <w:t xml:space="preserve">component and the vehicle’s Hull Integrity. </w:t>
+      </w:r>
+      <w:r>
+        <w:rPr>
+          <w:sz w:val="24"/>
+          <w:szCs w:val="24"/>
+        </w:rPr>
+        <w:t>When a component reaches 0 HP, it is disabled until repaired.</w:t>
+      </w:r>
+    </w:p>
+    <w:p>
+      <w:pPr>
+        <w:rPr>
+          <w:sz w:val="24"/>
+          <w:szCs w:val="24"/>
+        </w:rPr>
+      </w:pPr>
       <w:r>
         <w:rPr>
           <w:b/>
@@ -14464,58 +14532,8 @@
           <w:sz w:val="24"/>
           <w:szCs w:val="24"/>
         </w:rPr>
-        <w:t xml:space="preserve">: </w:t>
-      </w:r>
-      <w:r>
-        <w:rPr>
-          <w:sz w:val="24"/>
-          <w:szCs w:val="24"/>
-        </w:rPr>
-        <w:t>Players</w:t>
-      </w:r>
-      <w:r>
-        <w:rPr>
-          <w:sz w:val="24"/>
-          <w:szCs w:val="24"/>
-        </w:rPr>
-        <w:t xml:space="preserve"> must declare which component they are targeting</w:t>
-      </w:r>
-      <w:r>
-        <w:rPr>
-          <w:sz w:val="24"/>
-          <w:szCs w:val="24"/>
-        </w:rPr>
-        <w:t xml:space="preserve"> when attacking a vehicle</w:t>
-      </w:r>
-      <w:r>
-        <w:rPr>
-          <w:sz w:val="24"/>
-          <w:szCs w:val="24"/>
-        </w:rPr>
-        <w:t xml:space="preserve">. On a successful hit damage is dealt specifically to that </w:t>
-      </w:r>
-      <w:r>
-        <w:rPr>
-          <w:sz w:val="24"/>
-          <w:szCs w:val="24"/>
-        </w:rPr>
-        <w:t xml:space="preserve">component and the vehicle’s Hull Integrity. </w:t>
-      </w:r>
-      <w:r>
-        <w:rPr>
-          <w:sz w:val="24"/>
-          <w:szCs w:val="24"/>
-        </w:rPr>
-        <w:t>When a component reaches 0 HP, it is disabled until repaired.</w:t>
-      </w:r>
-    </w:p>
-    <w:p>
-      <w:pPr>
-        <w:rPr>
-          <w:sz w:val="24"/>
-          <w:szCs w:val="24"/>
-        </w:rPr>
-      </w:pPr>
+        <w:t xml:space="preserve">System Damage and </w:t>
+      </w:r>
       <w:r>
         <w:rPr>
           <w:b/>
@@ -14523,7 +14541,7 @@
           <w:sz w:val="24"/>
           <w:szCs w:val="24"/>
         </w:rPr>
-        <w:t xml:space="preserve">System Damage and </w:t>
+        <w:t>Frame</w:t>
       </w:r>
       <w:r>
         <w:rPr>
@@ -14532,8 +14550,96 @@
           <w:sz w:val="24"/>
           <w:szCs w:val="24"/>
         </w:rPr>
+        <w:t xml:space="preserve"> Integrity:</w:t>
+      </w:r>
+      <w:r>
+        <w:rPr>
+          <w:i/>
+          <w:sz w:val="24"/>
+          <w:szCs w:val="24"/>
+        </w:rPr>
+        <w:t xml:space="preserve"> </w:t>
+      </w:r>
+      <w:r>
+        <w:rPr>
+          <w:sz w:val="24"/>
+          <w:szCs w:val="24"/>
+        </w:rPr>
+        <w:t xml:space="preserve">When a vehicle takes damage it is dealt not only to the targeted system but the vehicle’s Hull. </w:t>
+      </w:r>
+    </w:p>
+    <w:p>
+      <w:pPr>
+        <w:ind w:left="720"/>
+        <w:rPr>
+          <w:sz w:val="24"/>
+          <w:szCs w:val="24"/>
+        </w:rPr>
+      </w:pPr>
+      <w:r>
+        <w:rPr>
+          <w:b/>
+          <w:sz w:val="24"/>
+          <w:szCs w:val="24"/>
+        </w:rPr>
+        <w:t xml:space="preserve">System: </w:t>
+      </w:r>
+      <w:r>
+        <w:rPr>
+          <w:sz w:val="24"/>
+          <w:szCs w:val="24"/>
+        </w:rPr>
+        <w:t xml:space="preserve">When a system takes damage it loses a point of power. This acts as temporarily lowering the system’s rank by 1. The system can be repaired with an engineering check, healing it for the number of successes rolled. </w:t>
+      </w:r>
+    </w:p>
+    <w:p>
+      <w:pPr>
+        <w:ind w:left="720"/>
+        <w:rPr>
+          <w:sz w:val="24"/>
+          <w:szCs w:val="24"/>
+        </w:rPr>
+      </w:pPr>
+      <w:r>
+        <w:rPr>
+          <w:sz w:val="24"/>
+          <w:szCs w:val="24"/>
+        </w:rPr>
+        <w:t>A system cannot go below 0 ranks or above its current maximum ranks.</w:t>
+      </w:r>
+    </w:p>
+    <w:p>
+      <w:pPr>
+        <w:ind w:left="720"/>
+        <w:rPr>
+          <w:sz w:val="24"/>
+          <w:szCs w:val="24"/>
+        </w:rPr>
+      </w:pPr>
+      <w:r>
+        <w:rPr>
+          <w:b/>
+          <w:sz w:val="24"/>
+          <w:szCs w:val="24"/>
+        </w:rPr>
+        <w:lastRenderedPageBreak/>
         <w:t>Frame</w:t>
       </w:r>
+      <w:r>
+        <w:rPr>
+          <w:sz w:val="24"/>
+          <w:szCs w:val="24"/>
+        </w:rPr>
+        <w:t>: Represents the structural integrity of the vehicle. When it reaches 0 the vehicle is destroyed, sometimes along with the characters inside it.</w:t>
+      </w:r>
+    </w:p>
+    <w:p>
+      <w:pPr>
+        <w:rPr>
+          <w:sz w:val="24"/>
+          <w:szCs w:val="24"/>
+        </w:rPr>
+      </w:pPr>
       <w:r>
         <w:rPr>
           <w:b/>
@@ -14541,95 +14647,8 @@
           <w:sz w:val="24"/>
           <w:szCs w:val="24"/>
         </w:rPr>
-        <w:t xml:space="preserve"> Integrity:</w:t>
-      </w:r>
-      <w:r>
-        <w:rPr>
-          <w:i/>
-          <w:sz w:val="24"/>
-          <w:szCs w:val="24"/>
-        </w:rPr>
-        <w:t xml:space="preserve"> </w:t>
-      </w:r>
-      <w:r>
-        <w:rPr>
-          <w:sz w:val="24"/>
-          <w:szCs w:val="24"/>
-        </w:rPr>
-        <w:t xml:space="preserve">When a vehicle takes damage it is dealt not only to the targeted system but the vehicle’s Hull. </w:t>
-      </w:r>
-    </w:p>
-    <w:p>
-      <w:pPr>
-        <w:ind w:left="720"/>
-        <w:rPr>
-          <w:sz w:val="24"/>
-          <w:szCs w:val="24"/>
-        </w:rPr>
-      </w:pPr>
-      <w:r>
-        <w:rPr>
-          <w:b/>
-          <w:sz w:val="24"/>
-          <w:szCs w:val="24"/>
-        </w:rPr>
-        <w:t xml:space="preserve">System: </w:t>
-      </w:r>
-      <w:r>
-        <w:rPr>
-          <w:sz w:val="24"/>
-          <w:szCs w:val="24"/>
-        </w:rPr>
-        <w:t xml:space="preserve">When a system takes damage it loses a point of power. This acts as temporarily lowering the system’s rank by 1. The system can be repaired with an engineering check, healing it for the number of successes rolled. </w:t>
-      </w:r>
-    </w:p>
-    <w:p>
-      <w:pPr>
-        <w:ind w:left="720"/>
-        <w:rPr>
-          <w:sz w:val="24"/>
-          <w:szCs w:val="24"/>
-        </w:rPr>
-      </w:pPr>
-      <w:r>
-        <w:rPr>
-          <w:sz w:val="24"/>
-          <w:szCs w:val="24"/>
-        </w:rPr>
-        <w:t>A system cannot go below 0 ranks or above its current maximum ranks.</w:t>
-      </w:r>
-    </w:p>
-    <w:p>
-      <w:pPr>
-        <w:ind w:left="720"/>
-        <w:rPr>
-          <w:sz w:val="24"/>
-          <w:szCs w:val="24"/>
-        </w:rPr>
-      </w:pPr>
-      <w:r>
-        <w:rPr>
-          <w:b/>
-          <w:sz w:val="24"/>
-          <w:szCs w:val="24"/>
-        </w:rPr>
-        <w:t>Frame</w:t>
-      </w:r>
-      <w:r>
-        <w:rPr>
-          <w:sz w:val="24"/>
-          <w:szCs w:val="24"/>
-        </w:rPr>
-        <w:t>: Represents the structural integrity of the vehicle. When it reaches 0 the vehicle is destroyed, sometimes along with the characters inside it.</w:t>
-      </w:r>
-    </w:p>
-    <w:p>
-      <w:pPr>
-        <w:rPr>
-          <w:sz w:val="24"/>
-          <w:szCs w:val="24"/>
-        </w:rPr>
-      </w:pPr>
+        <w:t>Evasion</w:t>
+      </w:r>
       <w:r>
         <w:rPr>
           <w:b/>
@@ -14637,8 +14656,107 @@
           <w:sz w:val="24"/>
           <w:szCs w:val="24"/>
         </w:rPr>
-        <w:t>Evasion</w:t>
-      </w:r>
+        <w:t xml:space="preserve">: </w:t>
+      </w:r>
+      <w:r>
+        <w:rPr>
+          <w:sz w:val="24"/>
+          <w:szCs w:val="24"/>
+        </w:rPr>
+        <w:t>A</w:t>
+      </w:r>
+      <w:r>
+        <w:rPr>
+          <w:sz w:val="24"/>
+          <w:szCs w:val="24"/>
+        </w:rPr>
+        <w:t>cts</w:t>
+      </w:r>
+      <w:r>
+        <w:rPr>
+          <w:sz w:val="24"/>
+          <w:szCs w:val="24"/>
+        </w:rPr>
+        <w:t xml:space="preserve"> as a linear reduction to damage. When a character or </w:t>
+      </w:r>
+      <w:r>
+        <w:rPr>
+          <w:sz w:val="24"/>
+          <w:szCs w:val="24"/>
+        </w:rPr>
+        <w:t>vehicle</w:t>
+      </w:r>
+      <w:r>
+        <w:rPr>
+          <w:sz w:val="24"/>
+          <w:szCs w:val="24"/>
+        </w:rPr>
+        <w:t xml:space="preserve"> takes damage, </w:t>
+      </w:r>
+      <w:r>
+        <w:rPr>
+          <w:sz w:val="24"/>
+          <w:szCs w:val="24"/>
+        </w:rPr>
+        <w:t xml:space="preserve">Evasion takes the damage before they do. Once Evasion is depleted, the target will take the brunt of </w:t>
+      </w:r>
+      <w:r>
+        <w:rPr>
+          <w:sz w:val="24"/>
+          <w:szCs w:val="24"/>
+        </w:rPr>
+        <w:t>the damage.</w:t>
+      </w:r>
+    </w:p>
+    <w:p>
+      <w:pPr>
+        <w:ind w:left="720"/>
+      </w:pPr>
+      <w:r>
+        <w:rPr>
+          <w:b/>
+          <w:sz w:val="24"/>
+          <w:szCs w:val="24"/>
+        </w:rPr>
+        <w:t xml:space="preserve">Example: </w:t>
+      </w:r>
+      <w:r>
+        <w:rPr>
+          <w:sz w:val="24"/>
+          <w:szCs w:val="24"/>
+        </w:rPr>
+        <w:t>If I a</w:t>
+      </w:r>
+      <w:r>
+        <w:rPr>
+          <w:sz w:val="24"/>
+          <w:szCs w:val="24"/>
+        </w:rPr>
+        <w:t>m</w:t>
+      </w:r>
+      <w:r>
+        <w:rPr>
+          <w:sz w:val="24"/>
+          <w:szCs w:val="24"/>
+        </w:rPr>
+        <w:t xml:space="preserve"> shot for 3 damage but have 5 </w:t>
+      </w:r>
+      <w:r>
+        <w:rPr>
+          <w:sz w:val="24"/>
+          <w:szCs w:val="24"/>
+        </w:rPr>
+        <w:t>Evasion, then I take 0 damage but my Evasion is lowered to 2.</w:t>
+      </w:r>
+    </w:p>
+    <w:p>
+      <w:pPr>
+        <w:rPr>
+          <w:i/>
+          <w:sz w:val="24"/>
+          <w:szCs w:val="24"/>
+        </w:rPr>
+      </w:pPr>
       <w:r>
         <w:rPr>
           <w:b/>
@@ -14646,6 +14764,14 @@
           <w:sz w:val="24"/>
           <w:szCs w:val="24"/>
         </w:rPr>
+        <w:t>Lethal damage</w:t>
+      </w:r>
+      <w:r>
+        <w:rPr>
+          <w:i/>
+          <w:sz w:val="24"/>
+          <w:szCs w:val="24"/>
+        </w:rPr>
         <w:t xml:space="preserve">: </w:t>
       </w:r>
       <w:r>
@@ -14653,100 +14779,22 @@
           <w:sz w:val="24"/>
           <w:szCs w:val="24"/>
         </w:rPr>
-        <w:t>A</w:t>
-      </w:r>
-      <w:r>
-        <w:rPr>
-          <w:sz w:val="24"/>
-          <w:szCs w:val="24"/>
-        </w:rPr>
-        <w:t>cts</w:t>
-      </w:r>
-      <w:r>
-        <w:rPr>
-          <w:sz w:val="24"/>
-          <w:szCs w:val="24"/>
-        </w:rPr>
-        <w:t xml:space="preserve"> as a linear reduction to damage. When a character or </w:t>
-      </w:r>
-      <w:r>
-        <w:rPr>
-          <w:sz w:val="24"/>
-          <w:szCs w:val="24"/>
-        </w:rPr>
-        <w:t>vehicle</w:t>
-      </w:r>
-      <w:r>
-        <w:rPr>
-          <w:sz w:val="24"/>
-          <w:szCs w:val="24"/>
-        </w:rPr>
-        <w:t xml:space="preserve"> takes damage, </w:t>
-      </w:r>
-      <w:r>
-        <w:rPr>
-          <w:sz w:val="24"/>
-          <w:szCs w:val="24"/>
-        </w:rPr>
-        <w:t xml:space="preserve">Evasion takes the damage before they do. Once Evasion is depleted, the target will take the brunt of </w:t>
-      </w:r>
-      <w:r>
-        <w:rPr>
-          <w:sz w:val="24"/>
-          <w:szCs w:val="24"/>
-        </w:rPr>
-        <w:t>the damage.</w:t>
-      </w:r>
-    </w:p>
-    <w:p>
-      <w:pPr>
-        <w:ind w:left="720"/>
-      </w:pPr>
-      <w:r>
-        <w:rPr>
-          <w:b/>
-          <w:sz w:val="24"/>
-          <w:szCs w:val="24"/>
-        </w:rPr>
-        <w:t xml:space="preserve">Example: </w:t>
-      </w:r>
-      <w:r>
-        <w:rPr>
-          <w:sz w:val="24"/>
-          <w:szCs w:val="24"/>
-        </w:rPr>
-        <w:t>If I a</w:t>
-      </w:r>
-      <w:r>
-        <w:rPr>
-          <w:sz w:val="24"/>
-          <w:szCs w:val="24"/>
-        </w:rPr>
-        <w:t>m</w:t>
-      </w:r>
-      <w:r>
-        <w:rPr>
-          <w:sz w:val="24"/>
-          <w:szCs w:val="24"/>
-        </w:rPr>
-        <w:t xml:space="preserve"> shot for 3 damage but have 5 </w:t>
-      </w:r>
-      <w:r>
-        <w:rPr>
-          <w:sz w:val="24"/>
-          <w:szCs w:val="24"/>
-        </w:rPr>
-        <w:t>Evasion, then I take 0 damage but my Evasion is lowered to 2.</w:t>
-      </w:r>
-    </w:p>
-    <w:p>
-      <w:pPr>
-        <w:rPr>
-          <w:i/>
-          <w:sz w:val="24"/>
-          <w:szCs w:val="24"/>
-        </w:rPr>
-      </w:pPr>
+        <w:t>When a character re</w:t>
+      </w:r>
+      <w:r>
+        <w:rPr>
+          <w:sz w:val="24"/>
+          <w:szCs w:val="24"/>
+        </w:rPr>
+        <w:t xml:space="preserve">aches 0 HP during combat they are knocked out, no longer take actions, and permanently lower their health by the amount of damage they took past 0. If the character was put at exactly 0 health then their health is permanently lowered by 1. </w:t>
+      </w:r>
+      <w:r>
+        <w:rPr>
+          <w:sz w:val="24"/>
+          <w:szCs w:val="24"/>
+        </w:rPr>
+        <w:t xml:space="preserve">This is called a </w:t>
+      </w:r>
       <w:r>
         <w:rPr>
           <w:b/>
@@ -14754,7 +14802,7 @@
           <w:sz w:val="24"/>
           <w:szCs w:val="24"/>
         </w:rPr>
-        <w:t>Lethal damage</w:t>
+        <w:t>Scar</w:t>
       </w:r>
       <w:r>
         <w:rPr>
@@ -14762,29 +14810,61 @@
           <w:sz w:val="24"/>
           <w:szCs w:val="24"/>
         </w:rPr>
-        <w:t xml:space="preserve">: </w:t>
-      </w:r>
-      <w:r>
-        <w:rPr>
-          <w:sz w:val="24"/>
-          <w:szCs w:val="24"/>
-        </w:rPr>
-        <w:t>When a character re</w:t>
-      </w:r>
-      <w:r>
-        <w:rPr>
-          <w:sz w:val="24"/>
-          <w:szCs w:val="24"/>
-        </w:rPr>
-        <w:t xml:space="preserve">aches 0 HP during combat they are knocked out, no longer take actions, and permanently lower their health by the amount of damage they took past 0. If the character was put at exactly 0 health then their health is permanently lowered by 1. </w:t>
-      </w:r>
-      <w:r>
-        <w:rPr>
-          <w:sz w:val="24"/>
-          <w:szCs w:val="24"/>
-        </w:rPr>
-        <w:t xml:space="preserve">This is called a </w:t>
-      </w:r>
+        <w:t>.</w:t>
+      </w:r>
+    </w:p>
+    <w:p>
+      <w:pPr>
+        <w:ind w:left="720"/>
+        <w:rPr>
+          <w:sz w:val="24"/>
+          <w:szCs w:val="24"/>
+        </w:rPr>
+      </w:pPr>
+      <w:r>
+        <w:rPr>
+          <w:b/>
+          <w:sz w:val="24"/>
+          <w:szCs w:val="24"/>
+        </w:rPr>
+        <w:t xml:space="preserve">Example: </w:t>
+      </w:r>
+      <w:r>
+        <w:rPr>
+          <w:sz w:val="24"/>
+          <w:szCs w:val="24"/>
+        </w:rPr>
+        <w:t>I have 5 HP, 1 Evasion</w:t>
+      </w:r>
+      <w:r>
+        <w:rPr>
+          <w:sz w:val="24"/>
+          <w:szCs w:val="24"/>
+        </w:rPr>
+        <w:t xml:space="preserve"> and have been attacked for </w:t>
+      </w:r>
+      <w:r>
+        <w:rPr>
+          <w:sz w:val="24"/>
+          <w:szCs w:val="24"/>
+        </w:rPr>
+        <w:t xml:space="preserve">8 damage. </w:t>
+      </w:r>
+      <w:r>
+        <w:rPr>
+          <w:sz w:val="24"/>
+          <w:szCs w:val="24"/>
+        </w:rPr>
+        <w:t>Evasion takes 1 damage so I am dealt 7, knocking me out and Scarring my HP by 2 permanently.</w:t>
+      </w:r>
+    </w:p>
+    <w:p>
+      <w:pPr>
+        <w:rPr>
+          <w:sz w:val="24"/>
+          <w:szCs w:val="24"/>
+        </w:rPr>
+      </w:pPr>
       <w:r>
         <w:rPr>
           <w:b/>
@@ -14792,77 +14872,6 @@
           <w:sz w:val="24"/>
           <w:szCs w:val="24"/>
         </w:rPr>
-        <w:t>Scar</w:t>
-      </w:r>
-      <w:r>
-        <w:rPr>
-          <w:i/>
-          <w:sz w:val="24"/>
-          <w:szCs w:val="24"/>
-        </w:rPr>
-        <w:t>.</w:t>
-      </w:r>
-    </w:p>
-    <w:p>
-      <w:pPr>
-        <w:ind w:left="720"/>
-        <w:rPr>
-          <w:sz w:val="24"/>
-          <w:szCs w:val="24"/>
-        </w:rPr>
-      </w:pPr>
-      <w:r>
-        <w:rPr>
-          <w:b/>
-          <w:sz w:val="24"/>
-          <w:szCs w:val="24"/>
-        </w:rPr>
-        <w:t xml:space="preserve">Example: </w:t>
-      </w:r>
-      <w:r>
-        <w:rPr>
-          <w:sz w:val="24"/>
-          <w:szCs w:val="24"/>
-        </w:rPr>
-        <w:t>I have 5 HP, 1 Evasion</w:t>
-      </w:r>
-      <w:r>
-        <w:rPr>
-          <w:sz w:val="24"/>
-          <w:szCs w:val="24"/>
-        </w:rPr>
-        <w:t xml:space="preserve"> and have been attacked for </w:t>
-      </w:r>
-      <w:r>
-        <w:rPr>
-          <w:sz w:val="24"/>
-          <w:szCs w:val="24"/>
-        </w:rPr>
-        <w:t xml:space="preserve">8 damage. </w:t>
-      </w:r>
-      <w:r>
-        <w:rPr>
-          <w:sz w:val="24"/>
-          <w:szCs w:val="24"/>
-        </w:rPr>
-        <w:t>Evasion takes 1 damage so I am dealt 7, knocking me out and Scarring my HP by 2 permanently.</w:t>
-      </w:r>
-    </w:p>
-    <w:p>
-      <w:pPr>
-        <w:rPr>
-          <w:sz w:val="24"/>
-          <w:szCs w:val="24"/>
-        </w:rPr>
-      </w:pPr>
-      <w:r>
-        <w:rPr>
-          <w:b/>
-          <w:i/>
-          <w:sz w:val="24"/>
-          <w:szCs w:val="24"/>
-        </w:rPr>
-        <w:lastRenderedPageBreak/>
         <w:t xml:space="preserve">Scars and Death: </w:t>
       </w:r>
       <w:r>
@@ -15132,6 +15141,7 @@
                 <w:sz w:val="24"/>
                 <w:szCs w:val="24"/>
               </w:rPr>
+              <w:lastRenderedPageBreak/>
               <w:t>2</w:t>
             </w:r>
           </w:p>
@@ -15709,7 +15719,6 @@
           <w:sz w:val="28"/>
           <w:szCs w:val="24"/>
         </w:rPr>
-        <w:lastRenderedPageBreak/>
         <w:br w:type="page"/>
       </w:r>
     </w:p>
@@ -28125,7 +28134,7 @@
 </file>
 
 <file path=word/endnotes.xml><?xml version="1.0" encoding="utf-8"?>
-<w:endnotes xmlns:wpc="http://schemas.microsoft.com/office/word/2010/wordprocessingCanvas" xmlns:cx="http://schemas.microsoft.com/office/drawing/2014/chartex" xmlns:cx1="http://schemas.microsoft.com/office/drawing/2015/9/8/chartex" xmlns:cx2="http://schemas.microsoft.com/office/drawing/2015/10/21/chartex" xmlns:cx3="http://schemas.microsoft.com/office/drawing/2016/5/9/chartex" xmlns:cx4="http://schemas.microsoft.com/office/drawing/2016/5/10/chartex" xmlns:cx5="http://schemas.microsoft.com/office/drawing/2016/5/11/chartex" xmlns:cx6="http://schemas.microsoft.com/office/drawing/2016/5/12/chartex" xmlns:cx7="http://schemas.microsoft.com/office/drawing/2016/5/13/chartex" xmlns:cx8="http://schemas.microsoft.com/office/drawing/2016/5/14/chartex" xmlns:mc="http://schemas.openxmlformats.org/markup-compatibility/2006" xmlns:aink="http://schemas.microsoft.com/office/drawing/2016/ink" xmlns:am3d="http://schemas.microsoft.com/office/drawing/2017/model3d" xmlns:o="urn:schemas-microsoft-com:office:office" xmlns:r="http://schemas.openxmlformats.org/officeDocument/2006/relationships" xmlns:m="http://schemas.openxmlformats.org/officeDocument/2006/math" xmlns:v="urn:schemas-microsoft-com:vml" xmlns:wp14="http://schemas.microsoft.com/office/word/2010/wordprocessingDrawing" xmlns:wp="http://schemas.openxmlformats.org/drawingml/2006/wordprocessingDrawing" xmlns:w10="urn:schemas-microsoft-com:office:word" xmlns:w="http://schemas.openxmlformats.org/wordprocessingml/2006/main" xmlns:w14="http://schemas.microsoft.com/office/word/2010/wordml" xmlns:w15="http://schemas.microsoft.com/office/word/2012/wordml" xmlns:w16cid="http://schemas.microsoft.com/office/word/2016/wordml/cid" xmlns:w16se="http://schemas.microsoft.com/office/word/2015/wordml/symex" xmlns:wpg="http://schemas.microsoft.com/office/word/2010/wordprocessingGroup" xmlns:wpi="http://schemas.microsoft.com/office/word/2010/wordprocessingInk" xmlns:wne="http://schemas.microsoft.com/office/word/2006/wordml" xmlns:wps="http://schemas.microsoft.com/office/word/2010/wordprocessingShape" mc:Ignorable="w14 w15 w16se w16cid wp14">
+<w:endnotes xmlns:wpc="http://schemas.microsoft.com/office/word/2010/wordprocessingCanvas" xmlns:cx="http://schemas.microsoft.com/office/drawing/2014/chartex" xmlns:cx1="http://schemas.microsoft.com/office/drawing/2015/9/8/chartex" xmlns:mc="http://schemas.openxmlformats.org/markup-compatibility/2006" xmlns:o="urn:schemas-microsoft-com:office:office" xmlns:r="http://schemas.openxmlformats.org/officeDocument/2006/relationships" xmlns:m="http://schemas.openxmlformats.org/officeDocument/2006/math" xmlns:v="urn:schemas-microsoft-com:vml" xmlns:wp14="http://schemas.microsoft.com/office/word/2010/wordprocessingDrawing" xmlns:wp="http://schemas.openxmlformats.org/drawingml/2006/wordprocessingDrawing" xmlns:w10="urn:schemas-microsoft-com:office:word" xmlns:w="http://schemas.openxmlformats.org/wordprocessingml/2006/main" xmlns:w14="http://schemas.microsoft.com/office/word/2010/wordml" xmlns:w15="http://schemas.microsoft.com/office/word/2012/wordml" xmlns:w16se="http://schemas.microsoft.com/office/word/2015/wordml/symex" xmlns:wpg="http://schemas.microsoft.com/office/word/2010/wordprocessingGroup" xmlns:wpi="http://schemas.microsoft.com/office/word/2010/wordprocessingInk" xmlns:wne="http://schemas.microsoft.com/office/word/2006/wordml" xmlns:wps="http://schemas.microsoft.com/office/word/2010/wordprocessingShape" mc:Ignorable="w14 w15 w16se wp14">
   <w:endnote w:type="separator" w:id="-1">
     <w:p>
       <w:pPr>
@@ -28150,7 +28159,7 @@
 </file>
 
 <file path=word/footer1.xml><?xml version="1.0" encoding="utf-8"?>
-<w:ftr xmlns:wpc="http://schemas.microsoft.com/office/word/2010/wordprocessingCanvas" xmlns:cx="http://schemas.microsoft.com/office/drawing/2014/chartex" xmlns:cx1="http://schemas.microsoft.com/office/drawing/2015/9/8/chartex" xmlns:cx2="http://schemas.microsoft.com/office/drawing/2015/10/21/chartex" xmlns:cx3="http://schemas.microsoft.com/office/drawing/2016/5/9/chartex" xmlns:cx4="http://schemas.microsoft.com/office/drawing/2016/5/10/chartex" xmlns:cx5="http://schemas.microsoft.com/office/drawing/2016/5/11/chartex" xmlns:cx6="http://schemas.microsoft.com/office/drawing/2016/5/12/chartex" xmlns:cx7="http://schemas.microsoft.com/office/drawing/2016/5/13/chartex" xmlns:cx8="http://schemas.microsoft.com/office/drawing/2016/5/14/chartex" xmlns:mc="http://schemas.openxmlformats.org/markup-compatibility/2006" xmlns:aink="http://schemas.microsoft.com/office/drawing/2016/ink" xmlns:am3d="http://schemas.microsoft.com/office/drawing/2017/model3d" xmlns:o="urn:schemas-microsoft-com:office:office" xmlns:r="http://schemas.openxmlformats.org/officeDocument/2006/relationships" xmlns:m="http://schemas.openxmlformats.org/officeDocument/2006/math" xmlns:v="urn:schemas-microsoft-com:vml" xmlns:wp14="http://schemas.microsoft.com/office/word/2010/wordprocessingDrawing" xmlns:wp="http://schemas.openxmlformats.org/drawingml/2006/wordprocessingDrawing" xmlns:w10="urn:schemas-microsoft-com:office:word" xmlns:w="http://schemas.openxmlformats.org/wordprocessingml/2006/main" xmlns:w14="http://schemas.microsoft.com/office/word/2010/wordml" xmlns:w15="http://schemas.microsoft.com/office/word/2012/wordml" xmlns:w16cid="http://schemas.microsoft.com/office/word/2016/wordml/cid" xmlns:w16se="http://schemas.microsoft.com/office/word/2015/wordml/symex" xmlns:wpg="http://schemas.microsoft.com/office/word/2010/wordprocessingGroup" xmlns:wpi="http://schemas.microsoft.com/office/word/2010/wordprocessingInk" xmlns:wne="http://schemas.microsoft.com/office/word/2006/wordml" xmlns:wps="http://schemas.microsoft.com/office/word/2010/wordprocessingShape" mc:Ignorable="w14 w15 w16se w16cid wp14">
+<w:ftr xmlns:wpc="http://schemas.microsoft.com/office/word/2010/wordprocessingCanvas" xmlns:cx="http://schemas.microsoft.com/office/drawing/2014/chartex" xmlns:cx1="http://schemas.microsoft.com/office/drawing/2015/9/8/chartex" xmlns:mc="http://schemas.openxmlformats.org/markup-compatibility/2006" xmlns:o="urn:schemas-microsoft-com:office:office" xmlns:r="http://schemas.openxmlformats.org/officeDocument/2006/relationships" xmlns:m="http://schemas.openxmlformats.org/officeDocument/2006/math" xmlns:v="urn:schemas-microsoft-com:vml" xmlns:wp14="http://schemas.microsoft.com/office/word/2010/wordprocessingDrawing" xmlns:wp="http://schemas.openxmlformats.org/drawingml/2006/wordprocessingDrawing" xmlns:w10="urn:schemas-microsoft-com:office:word" xmlns:w="http://schemas.openxmlformats.org/wordprocessingml/2006/main" xmlns:w14="http://schemas.microsoft.com/office/word/2010/wordml" xmlns:w15="http://schemas.microsoft.com/office/word/2012/wordml" xmlns:w16se="http://schemas.microsoft.com/office/word/2015/wordml/symex" xmlns:wpg="http://schemas.microsoft.com/office/word/2010/wordprocessingGroup" xmlns:wpi="http://schemas.microsoft.com/office/word/2010/wordprocessingInk" xmlns:wne="http://schemas.microsoft.com/office/word/2006/wordml" xmlns:wps="http://schemas.microsoft.com/office/word/2010/wordprocessingShape" mc:Ignorable="w14 w15 w16se wp14">
   <w:sdt>
     <w:sdtPr>
       <w:id w:val="1320625763"/>
@@ -28186,7 +28195,7 @@
           <w:rPr>
             <w:noProof/>
           </w:rPr>
-          <w:t>24</w:t>
+          <w:t>10</w:t>
         </w:r>
         <w:r>
           <w:rPr>
@@ -28211,7 +28220,7 @@
 </file>
 
 <file path=word/footnotes.xml><?xml version="1.0" encoding="utf-8"?>
-<w:footnotes xmlns:wpc="http://schemas.microsoft.com/office/word/2010/wordprocessingCanvas" xmlns:cx="http://schemas.microsoft.com/office/drawing/2014/chartex" xmlns:cx1="http://schemas.microsoft.com/office/drawing/2015/9/8/chartex" xmlns:cx2="http://schemas.microsoft.com/office/drawing/2015/10/21/chartex" xmlns:cx3="http://schemas.microsoft.com/office/drawing/2016/5/9/chartex" xmlns:cx4="http://schemas.microsoft.com/office/drawing/2016/5/10/chartex" xmlns:cx5="http://schemas.microsoft.com/office/drawing/2016/5/11/chartex" xmlns:cx6="http://schemas.microsoft.com/office/drawing/2016/5/12/chartex" xmlns:cx7="http://schemas.microsoft.com/office/drawing/2016/5/13/chartex" xmlns:cx8="http://schemas.microsoft.com/office/drawing/2016/5/14/chartex" xmlns:mc="http://schemas.openxmlformats.org/markup-compatibility/2006" xmlns:aink="http://schemas.microsoft.com/office/drawing/2016/ink" xmlns:am3d="http://schemas.microsoft.com/office/drawing/2017/model3d" xmlns:o="urn:schemas-microsoft-com:office:office" xmlns:r="http://schemas.openxmlformats.org/officeDocument/2006/relationships" xmlns:m="http://schemas.openxmlformats.org/officeDocument/2006/math" xmlns:v="urn:schemas-microsoft-com:vml" xmlns:wp14="http://schemas.microsoft.com/office/word/2010/wordprocessingDrawing" xmlns:wp="http://schemas.openxmlformats.org/drawingml/2006/wordprocessingDrawing" xmlns:w10="urn:schemas-microsoft-com:office:word" xmlns:w="http://schemas.openxmlformats.org/wordprocessingml/2006/main" xmlns:w14="http://schemas.microsoft.com/office/word/2010/wordml" xmlns:w15="http://schemas.microsoft.com/office/word/2012/wordml" xmlns:w16cid="http://schemas.microsoft.com/office/word/2016/wordml/cid" xmlns:w16se="http://schemas.microsoft.com/office/word/2015/wordml/symex" xmlns:wpg="http://schemas.microsoft.com/office/word/2010/wordprocessingGroup" xmlns:wpi="http://schemas.microsoft.com/office/word/2010/wordprocessingInk" xmlns:wne="http://schemas.microsoft.com/office/word/2006/wordml" xmlns:wps="http://schemas.microsoft.com/office/word/2010/wordprocessingShape" mc:Ignorable="w14 w15 w16se w16cid wp14">
+<w:footnotes xmlns:wpc="http://schemas.microsoft.com/office/word/2010/wordprocessingCanvas" xmlns:cx="http://schemas.microsoft.com/office/drawing/2014/chartex" xmlns:cx1="http://schemas.microsoft.com/office/drawing/2015/9/8/chartex" xmlns:mc="http://schemas.openxmlformats.org/markup-compatibility/2006" xmlns:o="urn:schemas-microsoft-com:office:office" xmlns:r="http://schemas.openxmlformats.org/officeDocument/2006/relationships" xmlns:m="http://schemas.openxmlformats.org/officeDocument/2006/math" xmlns:v="urn:schemas-microsoft-com:vml" xmlns:wp14="http://schemas.microsoft.com/office/word/2010/wordprocessingDrawing" xmlns:wp="http://schemas.openxmlformats.org/drawingml/2006/wordprocessingDrawing" xmlns:w10="urn:schemas-microsoft-com:office:word" xmlns:w="http://schemas.openxmlformats.org/wordprocessingml/2006/main" xmlns:w14="http://schemas.microsoft.com/office/word/2010/wordml" xmlns:w15="http://schemas.microsoft.com/office/word/2012/wordml" xmlns:w16se="http://schemas.microsoft.com/office/word/2015/wordml/symex" xmlns:wpg="http://schemas.microsoft.com/office/word/2010/wordprocessingGroup" xmlns:wpi="http://schemas.microsoft.com/office/word/2010/wordprocessingInk" xmlns:wne="http://schemas.microsoft.com/office/word/2006/wordml" xmlns:wps="http://schemas.microsoft.com/office/word/2010/wordprocessingShape" mc:Ignorable="w14 w15 w16se wp14">
   <w:footnote w:type="separator" w:id="-1">
     <w:p>
       <w:pPr>
@@ -28236,7 +28245,7 @@
 </file>
 
 <file path=word/header1.xml><?xml version="1.0" encoding="utf-8"?>
-<w:hdr xmlns:wpc="http://schemas.microsoft.com/office/word/2010/wordprocessingCanvas" xmlns:cx="http://schemas.microsoft.com/office/drawing/2014/chartex" xmlns:cx1="http://schemas.microsoft.com/office/drawing/2015/9/8/chartex" xmlns:cx2="http://schemas.microsoft.com/office/drawing/2015/10/21/chartex" xmlns:cx3="http://schemas.microsoft.com/office/drawing/2016/5/9/chartex" xmlns:cx4="http://schemas.microsoft.com/office/drawing/2016/5/10/chartex" xmlns:cx5="http://schemas.microsoft.com/office/drawing/2016/5/11/chartex" xmlns:cx6="http://schemas.microsoft.com/office/drawing/2016/5/12/chartex" xmlns:cx7="http://schemas.microsoft.com/office/drawing/2016/5/13/chartex" xmlns:cx8="http://schemas.microsoft.com/office/drawing/2016/5/14/chartex" xmlns:mc="http://schemas.openxmlformats.org/markup-compatibility/2006" xmlns:aink="http://schemas.microsoft.com/office/drawing/2016/ink" xmlns:am3d="http://schemas.microsoft.com/office/drawing/2017/model3d" xmlns:o="urn:schemas-microsoft-com:office:office" xmlns:r="http://schemas.openxmlformats.org/officeDocument/2006/relationships" xmlns:m="http://schemas.openxmlformats.org/officeDocument/2006/math" xmlns:v="urn:schemas-microsoft-com:vml" xmlns:wp14="http://schemas.microsoft.com/office/word/2010/wordprocessingDrawing" xmlns:wp="http://schemas.openxmlformats.org/drawingml/2006/wordprocessingDrawing" xmlns:w10="urn:schemas-microsoft-com:office:word" xmlns:w="http://schemas.openxmlformats.org/wordprocessingml/2006/main" xmlns:w14="http://schemas.microsoft.com/office/word/2010/wordml" xmlns:w15="http://schemas.microsoft.com/office/word/2012/wordml" xmlns:w16cid="http://schemas.microsoft.com/office/word/2016/wordml/cid" xmlns:w16se="http://schemas.microsoft.com/office/word/2015/wordml/symex" xmlns:wpg="http://schemas.microsoft.com/office/word/2010/wordprocessingGroup" xmlns:wpi="http://schemas.microsoft.com/office/word/2010/wordprocessingInk" xmlns:wne="http://schemas.microsoft.com/office/word/2006/wordml" xmlns:wps="http://schemas.microsoft.com/office/word/2010/wordprocessingShape" mc:Ignorable="w14 w15 w16se w16cid wp14">
+<w:hdr xmlns:wpc="http://schemas.microsoft.com/office/word/2010/wordprocessingCanvas" xmlns:cx="http://schemas.microsoft.com/office/drawing/2014/chartex" xmlns:cx1="http://schemas.microsoft.com/office/drawing/2015/9/8/chartex" xmlns:mc="http://schemas.openxmlformats.org/markup-compatibility/2006" xmlns:o="urn:schemas-microsoft-com:office:office" xmlns:r="http://schemas.openxmlformats.org/officeDocument/2006/relationships" xmlns:m="http://schemas.openxmlformats.org/officeDocument/2006/math" xmlns:v="urn:schemas-microsoft-com:vml" xmlns:wp14="http://schemas.microsoft.com/office/word/2010/wordprocessingDrawing" xmlns:wp="http://schemas.openxmlformats.org/drawingml/2006/wordprocessingDrawing" xmlns:w10="urn:schemas-microsoft-com:office:word" xmlns:w="http://schemas.openxmlformats.org/wordprocessingml/2006/main" xmlns:w14="http://schemas.microsoft.com/office/word/2010/wordml" xmlns:w15="http://schemas.microsoft.com/office/word/2012/wordml" xmlns:w16se="http://schemas.microsoft.com/office/word/2015/wordml/symex" xmlns:wpg="http://schemas.microsoft.com/office/word/2010/wordprocessingGroup" xmlns:wpi="http://schemas.microsoft.com/office/word/2010/wordprocessingInk" xmlns:wne="http://schemas.microsoft.com/office/word/2006/wordml" xmlns:wps="http://schemas.microsoft.com/office/word/2010/wordprocessingShape" mc:Ignorable="w14 w15 w16se wp14">
   <w:p>
     <w:pPr>
       <w:pStyle w:val="Header"/>
@@ -28415,7 +28424,7 @@
 </file>
 
 <file path=word/numbering.xml><?xml version="1.0" encoding="utf-8"?>
-<w:numbering xmlns:wpc="http://schemas.microsoft.com/office/word/2010/wordprocessingCanvas" xmlns:cx="http://schemas.microsoft.com/office/drawing/2014/chartex" xmlns:cx1="http://schemas.microsoft.com/office/drawing/2015/9/8/chartex" xmlns:cx2="http://schemas.microsoft.com/office/drawing/2015/10/21/chartex" xmlns:cx3="http://schemas.microsoft.com/office/drawing/2016/5/9/chartex" xmlns:cx4="http://schemas.microsoft.com/office/drawing/2016/5/10/chartex" xmlns:cx5="http://schemas.microsoft.com/office/drawing/2016/5/11/chartex" xmlns:cx6="http://schemas.microsoft.com/office/drawing/2016/5/12/chartex" xmlns:cx7="http://schemas.microsoft.com/office/drawing/2016/5/13/chartex" xmlns:cx8="http://schemas.microsoft.com/office/drawing/2016/5/14/chartex" xmlns:mc="http://schemas.openxmlformats.org/markup-compatibility/2006" xmlns:aink="http://schemas.microsoft.com/office/drawing/2016/ink" xmlns:am3d="http://schemas.microsoft.com/office/drawing/2017/model3d" xmlns:o="urn:schemas-microsoft-com:office:office" xmlns:r="http://schemas.openxmlformats.org/officeDocument/2006/relationships" xmlns:m="http://schemas.openxmlformats.org/officeDocument/2006/math" xmlns:v="urn:schemas-microsoft-com:vml" xmlns:wp14="http://schemas.microsoft.com/office/word/2010/wordprocessingDrawing" xmlns:wp="http://schemas.openxmlformats.org/drawingml/2006/wordprocessingDrawing" xmlns:w10="urn:schemas-microsoft-com:office:word" xmlns:w="http://schemas.openxmlformats.org/wordprocessingml/2006/main" xmlns:w14="http://schemas.microsoft.com/office/word/2010/wordml" xmlns:w15="http://schemas.microsoft.com/office/word/2012/wordml" xmlns:w16cid="http://schemas.microsoft.com/office/word/2016/wordml/cid" xmlns:w16se="http://schemas.microsoft.com/office/word/2015/wordml/symex" xmlns:wpg="http://schemas.microsoft.com/office/word/2010/wordprocessingGroup" xmlns:wpi="http://schemas.microsoft.com/office/word/2010/wordprocessingInk" xmlns:wne="http://schemas.microsoft.com/office/word/2006/wordml" xmlns:wps="http://schemas.microsoft.com/office/word/2010/wordprocessingShape" mc:Ignorable="w14 w15 w16se w16cid wp14">
+<w:numbering xmlns:wpc="http://schemas.microsoft.com/office/word/2010/wordprocessingCanvas" xmlns:cx="http://schemas.microsoft.com/office/drawing/2014/chartex" xmlns:cx1="http://schemas.microsoft.com/office/drawing/2015/9/8/chartex" xmlns:mc="http://schemas.openxmlformats.org/markup-compatibility/2006" xmlns:o="urn:schemas-microsoft-com:office:office" xmlns:r="http://schemas.openxmlformats.org/officeDocument/2006/relationships" xmlns:m="http://schemas.openxmlformats.org/officeDocument/2006/math" xmlns:v="urn:schemas-microsoft-com:vml" xmlns:wp14="http://schemas.microsoft.com/office/word/2010/wordprocessingDrawing" xmlns:wp="http://schemas.openxmlformats.org/drawingml/2006/wordprocessingDrawing" xmlns:w10="urn:schemas-microsoft-com:office:word" xmlns:w="http://schemas.openxmlformats.org/wordprocessingml/2006/main" xmlns:w14="http://schemas.microsoft.com/office/word/2010/wordml" xmlns:w15="http://schemas.microsoft.com/office/word/2012/wordml" xmlns:w16se="http://schemas.microsoft.com/office/word/2015/wordml/symex" xmlns:wpg="http://schemas.microsoft.com/office/word/2010/wordprocessingGroup" xmlns:wpi="http://schemas.microsoft.com/office/word/2010/wordprocessingInk" xmlns:wne="http://schemas.microsoft.com/office/word/2006/wordml" xmlns:wps="http://schemas.microsoft.com/office/word/2010/wordprocessingShape" mc:Ignorable="w14 w15 w16se wp14">
   <w:abstractNum w:abstractNumId="0" w15:restartNumberingAfterBreak="0">
     <w:nsid w:val="2E82701C"/>
     <w:multiLevelType w:val="hybridMultilevel"/>
@@ -29173,7 +29182,7 @@
 </file>
 
 <file path=word/styles.xml><?xml version="1.0" encoding="utf-8"?>
-<w:styles xmlns:mc="http://schemas.openxmlformats.org/markup-compatibility/2006" xmlns:r="http://schemas.openxmlformats.org/officeDocument/2006/relationships" xmlns:w="http://schemas.openxmlformats.org/wordprocessingml/2006/main" xmlns:w14="http://schemas.microsoft.com/office/word/2010/wordml" xmlns:w15="http://schemas.microsoft.com/office/word/2012/wordml" xmlns:w16cid="http://schemas.microsoft.com/office/word/2016/wordml/cid" xmlns:w16se="http://schemas.microsoft.com/office/word/2015/wordml/symex" mc:Ignorable="w14 w15 w16se w16cid">
+<w:styles xmlns:mc="http://schemas.openxmlformats.org/markup-compatibility/2006" xmlns:r="http://schemas.openxmlformats.org/officeDocument/2006/relationships" xmlns:w="http://schemas.openxmlformats.org/wordprocessingml/2006/main" xmlns:w14="http://schemas.microsoft.com/office/word/2010/wordml" xmlns:w15="http://schemas.microsoft.com/office/word/2012/wordml" xmlns:w16se="http://schemas.microsoft.com/office/word/2015/wordml/symex" mc:Ignorable="w14 w15 w16se">
   <w:docDefaults>
     <w:rPrDefault>
       <w:rPr>
@@ -29189,7 +29198,7 @@
       </w:pPr>
     </w:pPrDefault>
   </w:docDefaults>
-  <w:latentStyles w:defLockedState="0" w:defUIPriority="99" w:defSemiHidden="0" w:defUnhideWhenUsed="0" w:defQFormat="0" w:count="375">
+  <w:latentStyles w:defLockedState="0" w:defUIPriority="99" w:defSemiHidden="0" w:defUnhideWhenUsed="0" w:defQFormat="0" w:count="371">
     <w:lsdException w:name="Normal" w:uiPriority="0" w:qFormat="1"/>
     <w:lsdException w:name="heading 1" w:uiPriority="9" w:qFormat="1"/>
     <w:lsdException w:name="heading 2" w:semiHidden="1" w:uiPriority="9" w:unhideWhenUsed="1" w:qFormat="1"/>
@@ -29561,10 +29570,6 @@
     <w:lsdException w:name="List Table 5 Dark Accent 6" w:uiPriority="50"/>
     <w:lsdException w:name="List Table 6 Colorful Accent 6" w:uiPriority="51"/>
     <w:lsdException w:name="List Table 7 Colorful Accent 6" w:uiPriority="52"/>
-    <w:lsdException w:name="Mention" w:semiHidden="1" w:unhideWhenUsed="1"/>
-    <w:lsdException w:name="Smart Hyperlink" w:semiHidden="1" w:unhideWhenUsed="1"/>
-    <w:lsdException w:name="Hashtag" w:semiHidden="1" w:unhideWhenUsed="1"/>
-    <w:lsdException w:name="Unresolved Mention" w:semiHidden="1" w:unhideWhenUsed="1"/>
   </w:latentStyles>
   <w:style w:type="paragraph" w:default="1" w:styleId="Normal">
     <w:name w:val="Normal"/>
@@ -30442,7 +30447,7 @@
 </file>
 
 <file path=customXml/itemProps1.xml><?xml version="1.0" encoding="utf-8"?>
-<ds:datastoreItem xmlns:ds="http://schemas.openxmlformats.org/officeDocument/2006/customXml" ds:itemID="{0D667ABF-CCF9-4C6F-BD66-7A8709465DF7}">
+<ds:datastoreItem xmlns:ds="http://schemas.openxmlformats.org/officeDocument/2006/customXml" ds:itemID="{79B45316-BC87-4356-93C7-293B390B3B15}">
   <ds:schemaRefs>
     <ds:schemaRef ds:uri="http://schemas.openxmlformats.org/officeDocument/2006/bibliography"/>
   </ds:schemaRefs>

</xml_diff>